<commit_message>
add comments, format code
enhance documentation
</commit_message>
<xml_diff>
--- a/ZeiterfassungPierburg/Pieburg_Dokumentation.docx
+++ b/ZeiterfassungPierburg/Pieburg_Dokumentation.docx
@@ -4,12 +4,11 @@
   <w:body>
     <w:p>
       <w:pPr>
-        <w:pStyle w:val="Heading1"/>
-        <w:rPr>
-          <w:lang w:val="de-DE"/>
-        </w:rPr>
-      </w:pPr>
-      <w:bookmarkStart w:id="0" w:name="_Toc34132138"/>
+        <w:pStyle w:val="Title"/>
+        <w:rPr>
+          <w:lang w:val="de-DE"/>
+        </w:rPr>
+      </w:pPr>
       <w:r>
         <w:rPr>
           <w:lang w:val="de-DE"/>
@@ -34,7 +33,6 @@
         </w:rPr>
         <w:t>:</w:t>
       </w:r>
-      <w:bookmarkEnd w:id="0"/>
     </w:p>
     <w:p>
       <w:pPr>
@@ -77,10 +75,50 @@
           <w:lang w:val="de-DE"/>
         </w:rPr>
         <w:br/>
+      </w:r>
+    </w:p>
+    <w:p>
+      <w:pPr>
+        <w:rPr>
+          <w:lang w:val="de-DE"/>
+        </w:rPr>
+      </w:pPr>
+      <w:proofErr w:type="spellStart"/>
+      <w:r>
+        <w:rPr>
+          <w:rStyle w:val="Heading5Char"/>
+        </w:rPr>
+        <w:t>Vorwort</w:t>
+      </w:r>
+      <w:proofErr w:type="spellEnd"/>
+      <w:r>
+        <w:rPr>
+          <w:lang w:val="de-DE"/>
+        </w:rPr>
+        <w:t xml:space="preserve">: </w:t>
+      </w:r>
+    </w:p>
+    <w:p>
+      <w:pPr>
+        <w:rPr>
+          <w:lang w:val="de-DE"/>
+        </w:rPr>
+      </w:pPr>
+      <w:r>
+        <w:rPr>
+          <w:lang w:val="de-DE"/>
+        </w:rPr>
+        <w:t xml:space="preserve">Dieser Dokument ist keine richtige Programmierdokumentation, sondern nur eine Einleitung mit ein paar Erklärungen, wie was implementiert wurde, damit man sich besser orientieren kann.  </w:t>
       </w:r>
     </w:p>
     <w:sdt>
       <w:sdtPr>
+        <w:rPr>
+          <w:rFonts w:asciiTheme="minorHAnsi" w:eastAsiaTheme="minorHAnsi" w:hAnsiTheme="minorHAnsi" w:cstheme="minorBidi"/>
+          <w:color w:val="auto"/>
+          <w:sz w:val="22"/>
+          <w:szCs w:val="22"/>
+        </w:rPr>
         <w:id w:val="-290441252"/>
         <w:docPartObj>
           <w:docPartGallery w:val="Table of Contents"/>
@@ -89,13 +127,9 @@
       </w:sdtPr>
       <w:sdtEndPr>
         <w:rPr>
-          <w:rFonts w:asciiTheme="minorHAnsi" w:eastAsiaTheme="minorHAnsi" w:hAnsiTheme="minorHAnsi" w:cstheme="minorBidi"/>
           <w:b/>
           <w:bCs/>
           <w:noProof/>
-          <w:color w:val="auto"/>
-          <w:sz w:val="22"/>
-          <w:szCs w:val="22"/>
         </w:rPr>
       </w:sdtEndPr>
       <w:sdtContent>
@@ -103,13 +137,18 @@
           <w:pPr>
             <w:pStyle w:val="TOCHeading"/>
           </w:pPr>
+          <w:proofErr w:type="spellStart"/>
           <w:r>
-            <w:t>Contents</w:t>
+            <w:t>Inhaltsverzeichnis</w:t>
+          </w:r>
+          <w:proofErr w:type="spellEnd"/>
+          <w:r>
+            <w:tab/>
           </w:r>
         </w:p>
         <w:p>
           <w:pPr>
-            <w:pStyle w:val="TOC1"/>
+            <w:pStyle w:val="TOC2"/>
             <w:tabs>
               <w:tab w:val="right" w:leader="dot" w:pos="9016"/>
             </w:tabs>
@@ -127,14 +166,14 @@
           <w:r>
             <w:fldChar w:fldCharType="separate"/>
           </w:r>
-          <w:hyperlink w:anchor="_Toc34132138" w:history="1">
+          <w:hyperlink w:anchor="_Toc34380857" w:history="1">
             <w:r>
               <w:rPr>
                 <w:rStyle w:val="Hyperlink"/>
                 <w:noProof/>
                 <w:lang w:val="de-DE"/>
               </w:rPr>
-              <w:t>Dokumentation zur Anwendung für Programmierer:</w:t>
+              <w:t>Einleitung zu den benutzen Technologien</w:t>
             </w:r>
             <w:r>
               <w:rPr>
@@ -155,7 +194,7 @@
                 <w:noProof/>
                 <w:webHidden/>
               </w:rPr>
-              <w:instrText xml:space="preserve"> PAGEREF _Toc34132138 \h </w:instrText>
+              <w:instrText xml:space="preserve"> PAGEREF _Toc34380857 \h </w:instrText>
             </w:r>
             <w:r>
               <w:rPr>
@@ -197,14 +236,14 @@
               <w:noProof/>
             </w:rPr>
           </w:pPr>
-          <w:hyperlink w:anchor="_Toc34132139" w:history="1">
+          <w:hyperlink w:anchor="_Toc34380858" w:history="1">
             <w:r>
               <w:rPr>
                 <w:rStyle w:val="Hyperlink"/>
                 <w:noProof/>
                 <w:lang w:val="de-DE"/>
               </w:rPr>
-              <w:t>Einleitung zu den benutzen Technologien</w:t>
+              <w:t>Überblick</w:t>
             </w:r>
             <w:r>
               <w:rPr>
@@ -225,7 +264,7 @@
                 <w:noProof/>
                 <w:webHidden/>
               </w:rPr>
-              <w:instrText xml:space="preserve"> PAGEREF _Toc34132139 \h </w:instrText>
+              <w:instrText xml:space="preserve"> PAGEREF _Toc34380858 \h </w:instrText>
             </w:r>
             <w:r>
               <w:rPr>
@@ -245,7 +284,7 @@
                 <w:noProof/>
                 <w:webHidden/>
               </w:rPr>
-              <w:t>1</w:t>
+              <w:t>2</w:t>
             </w:r>
             <w:r>
               <w:rPr>
@@ -267,14 +306,14 @@
               <w:noProof/>
             </w:rPr>
           </w:pPr>
-          <w:hyperlink w:anchor="_Toc34132140" w:history="1">
+          <w:hyperlink w:anchor="_Toc34380859" w:history="1">
             <w:r>
               <w:rPr>
                 <w:rStyle w:val="Hyperlink"/>
                 <w:noProof/>
                 <w:lang w:val="de-DE"/>
               </w:rPr>
-              <w:t>Überblick</w:t>
+              <w:t>Datenbank</w:t>
             </w:r>
             <w:r>
               <w:rPr>
@@ -295,7 +334,7 @@
                 <w:noProof/>
                 <w:webHidden/>
               </w:rPr>
-              <w:instrText xml:space="preserve"> PAGEREF _Toc34132140 \h </w:instrText>
+              <w:instrText xml:space="preserve"> PAGEREF _Toc34380859 \h </w:instrText>
             </w:r>
             <w:r>
               <w:rPr>
@@ -337,14 +376,14 @@
               <w:noProof/>
             </w:rPr>
           </w:pPr>
-          <w:hyperlink w:anchor="_Toc34132141" w:history="1">
+          <w:hyperlink w:anchor="_Toc34380860" w:history="1">
             <w:r>
               <w:rPr>
                 <w:rStyle w:val="Hyperlink"/>
                 <w:noProof/>
                 <w:lang w:val="de-DE"/>
               </w:rPr>
-              <w:t>Datenbank</w:t>
+              <w:t>Models</w:t>
             </w:r>
             <w:r>
               <w:rPr>
@@ -365,7 +404,7 @@
                 <w:noProof/>
                 <w:webHidden/>
               </w:rPr>
-              <w:instrText xml:space="preserve"> PAGEREF _Toc34132141 \h </w:instrText>
+              <w:instrText xml:space="preserve"> PAGEREF _Toc34380860 \h </w:instrText>
             </w:r>
             <w:r>
               <w:rPr>
@@ -385,7 +424,7 @@
                 <w:noProof/>
                 <w:webHidden/>
               </w:rPr>
-              <w:t>2</w:t>
+              <w:t>3</w:t>
             </w:r>
             <w:r>
               <w:rPr>
@@ -407,14 +446,14 @@
               <w:noProof/>
             </w:rPr>
           </w:pPr>
-          <w:hyperlink w:anchor="_Toc34132142" w:history="1">
+          <w:hyperlink w:anchor="_Toc34380861" w:history="1">
             <w:r>
               <w:rPr>
                 <w:rStyle w:val="Hyperlink"/>
                 <w:noProof/>
                 <w:lang w:val="de-DE"/>
               </w:rPr>
-              <w:t>Models</w:t>
+              <w:t>Mapping</w:t>
             </w:r>
             <w:r>
               <w:rPr>
@@ -435,7 +474,7 @@
                 <w:noProof/>
                 <w:webHidden/>
               </w:rPr>
-              <w:instrText xml:space="preserve"> PAGEREF _Toc34132142 \h </w:instrText>
+              <w:instrText xml:space="preserve"> PAGEREF _Toc34380861 \h </w:instrText>
             </w:r>
             <w:r>
               <w:rPr>
@@ -477,14 +516,14 @@
               <w:noProof/>
             </w:rPr>
           </w:pPr>
-          <w:hyperlink w:anchor="_Toc34132143" w:history="1">
+          <w:hyperlink w:anchor="_Toc34380862" w:history="1">
             <w:r>
               <w:rPr>
                 <w:rStyle w:val="Hyperlink"/>
                 <w:noProof/>
                 <w:lang w:val="de-DE"/>
               </w:rPr>
-              <w:t>Mapping</w:t>
+              <w:t>SQLServer.cs</w:t>
             </w:r>
             <w:r>
               <w:rPr>
@@ -505,7 +544,7 @@
                 <w:noProof/>
                 <w:webHidden/>
               </w:rPr>
-              <w:instrText xml:space="preserve"> PAGEREF _Toc34132143 \h </w:instrText>
+              <w:instrText xml:space="preserve"> PAGEREF _Toc34380862 \h </w:instrText>
             </w:r>
             <w:r>
               <w:rPr>
@@ -525,7 +564,77 @@
                 <w:noProof/>
                 <w:webHidden/>
               </w:rPr>
-              <w:t>3</w:t>
+              <w:t>4</w:t>
+            </w:r>
+            <w:r>
+              <w:rPr>
+                <w:noProof/>
+                <w:webHidden/>
+              </w:rPr>
+              <w:fldChar w:fldCharType="end"/>
+            </w:r>
+          </w:hyperlink>
+        </w:p>
+        <w:p>
+          <w:pPr>
+            <w:pStyle w:val="TOC3"/>
+            <w:tabs>
+              <w:tab w:val="right" w:leader="dot" w:pos="9016"/>
+            </w:tabs>
+            <w:rPr>
+              <w:rFonts w:eastAsiaTheme="minorEastAsia"/>
+              <w:noProof/>
+            </w:rPr>
+          </w:pPr>
+          <w:hyperlink w:anchor="_Toc34380863" w:history="1">
+            <w:r>
+              <w:rPr>
+                <w:rStyle w:val="Hyperlink"/>
+                <w:noProof/>
+                <w:lang w:val="de-DE"/>
+              </w:rPr>
+              <w:t>Berechnung der Produktivität</w:t>
+            </w:r>
+            <w:r>
+              <w:rPr>
+                <w:noProof/>
+                <w:webHidden/>
+              </w:rPr>
+              <w:tab/>
+            </w:r>
+            <w:r>
+              <w:rPr>
+                <w:noProof/>
+                <w:webHidden/>
+              </w:rPr>
+              <w:fldChar w:fldCharType="begin"/>
+            </w:r>
+            <w:r>
+              <w:rPr>
+                <w:noProof/>
+                <w:webHidden/>
+              </w:rPr>
+              <w:instrText xml:space="preserve"> PAGEREF _Toc34380863 \h </w:instrText>
+            </w:r>
+            <w:r>
+              <w:rPr>
+                <w:noProof/>
+                <w:webHidden/>
+              </w:rPr>
+            </w:r>
+            <w:r>
+              <w:rPr>
+                <w:noProof/>
+                <w:webHidden/>
+              </w:rPr>
+              <w:fldChar w:fldCharType="separate"/>
+            </w:r>
+            <w:r>
+              <w:rPr>
+                <w:noProof/>
+                <w:webHidden/>
+              </w:rPr>
+              <w:t>4</w:t>
             </w:r>
             <w:r>
               <w:rPr>
@@ -547,30 +656,84 @@
               <w:noProof/>
             </w:rPr>
           </w:pPr>
-          <w:hyperlink w:anchor="_Toc34132144" w:history="1">
+          <w:hyperlink w:anchor="_Toc34380864" w:history="1">
             <w:r>
               <w:rPr>
                 <w:rStyle w:val="Hyperlink"/>
                 <w:noProof/>
                 <w:lang w:val="de-DE"/>
               </w:rPr>
-              <w:t>SQLSe</w:t>
-            </w:r>
+              <w:t>Views und Controllers</w:t>
+            </w:r>
+            <w:r>
+              <w:rPr>
+                <w:noProof/>
+                <w:webHidden/>
+              </w:rPr>
+              <w:tab/>
+            </w:r>
+            <w:r>
+              <w:rPr>
+                <w:noProof/>
+                <w:webHidden/>
+              </w:rPr>
+              <w:fldChar w:fldCharType="begin"/>
+            </w:r>
+            <w:r>
+              <w:rPr>
+                <w:noProof/>
+                <w:webHidden/>
+              </w:rPr>
+              <w:instrText xml:space="preserve"> PAGEREF _Toc34380864 \h </w:instrText>
+            </w:r>
+            <w:r>
+              <w:rPr>
+                <w:noProof/>
+                <w:webHidden/>
+              </w:rPr>
+            </w:r>
+            <w:r>
+              <w:rPr>
+                <w:noProof/>
+                <w:webHidden/>
+              </w:rPr>
+              <w:fldChar w:fldCharType="separate"/>
+            </w:r>
+            <w:r>
+              <w:rPr>
+                <w:noProof/>
+                <w:webHidden/>
+              </w:rPr>
+              <w:t>4</w:t>
+            </w:r>
+            <w:r>
+              <w:rPr>
+                <w:noProof/>
+                <w:webHidden/>
+              </w:rPr>
+              <w:fldChar w:fldCharType="end"/>
+            </w:r>
+          </w:hyperlink>
+        </w:p>
+        <w:p>
+          <w:pPr>
+            <w:pStyle w:val="TOC2"/>
+            <w:tabs>
+              <w:tab w:val="right" w:leader="dot" w:pos="9016"/>
+            </w:tabs>
+            <w:rPr>
+              <w:rFonts w:eastAsiaTheme="minorEastAsia"/>
+              <w:noProof/>
+            </w:rPr>
+          </w:pPr>
+          <w:hyperlink w:anchor="_Toc34380865" w:history="1">
             <w:r>
               <w:rPr>
                 <w:rStyle w:val="Hyperlink"/>
                 <w:noProof/>
                 <w:lang w:val="de-DE"/>
               </w:rPr>
-              <w:t>r</w:t>
-            </w:r>
-            <w:r>
-              <w:rPr>
-                <w:rStyle w:val="Hyperlink"/>
-                <w:noProof/>
-                <w:lang w:val="de-DE"/>
-              </w:rPr>
-              <w:t>ver.cs</w:t>
+              <w:t>Views</w:t>
             </w:r>
             <w:r>
               <w:rPr>
@@ -591,7 +754,7 @@
                 <w:noProof/>
                 <w:webHidden/>
               </w:rPr>
-              <w:instrText xml:space="preserve"> PAGEREF _Toc34132144 \h </w:instrText>
+              <w:instrText xml:space="preserve"> PAGEREF _Toc34380865 \h </w:instrText>
             </w:r>
             <w:r>
               <w:rPr>
@@ -633,14 +796,14 @@
               <w:noProof/>
             </w:rPr>
           </w:pPr>
-          <w:hyperlink w:anchor="_Toc34132145" w:history="1">
+          <w:hyperlink w:anchor="_Toc34380866" w:history="1">
             <w:r>
               <w:rPr>
                 <w:rStyle w:val="Hyperlink"/>
                 <w:noProof/>
                 <w:lang w:val="de-DE"/>
               </w:rPr>
-              <w:t>Berechnung der Produktivität</w:t>
+              <w:t>NeueZeiterfassung</w:t>
             </w:r>
             <w:r>
               <w:rPr>
@@ -661,7 +824,7 @@
                 <w:noProof/>
                 <w:webHidden/>
               </w:rPr>
-              <w:instrText xml:space="preserve"> PAGEREF _Toc34132145 \h </w:instrText>
+              <w:instrText xml:space="preserve"> PAGEREF _Toc34380866 \h </w:instrText>
             </w:r>
             <w:r>
               <w:rPr>
@@ -681,7 +844,77 @@
                 <w:noProof/>
                 <w:webHidden/>
               </w:rPr>
-              <w:t>4</w:t>
+              <w:t>5</w:t>
+            </w:r>
+            <w:r>
+              <w:rPr>
+                <w:noProof/>
+                <w:webHidden/>
+              </w:rPr>
+              <w:fldChar w:fldCharType="end"/>
+            </w:r>
+          </w:hyperlink>
+        </w:p>
+        <w:p>
+          <w:pPr>
+            <w:pStyle w:val="TOC3"/>
+            <w:tabs>
+              <w:tab w:val="right" w:leader="dot" w:pos="9016"/>
+            </w:tabs>
+            <w:rPr>
+              <w:rFonts w:eastAsiaTheme="minorEastAsia"/>
+              <w:noProof/>
+            </w:rPr>
+          </w:pPr>
+          <w:hyperlink w:anchor="_Toc34380867" w:history="1">
+            <w:r>
+              <w:rPr>
+                <w:rStyle w:val="Hyperlink"/>
+                <w:noProof/>
+                <w:lang w:val="de-DE"/>
+              </w:rPr>
+              <w:t>Home</w:t>
+            </w:r>
+            <w:r>
+              <w:rPr>
+                <w:noProof/>
+                <w:webHidden/>
+              </w:rPr>
+              <w:tab/>
+            </w:r>
+            <w:r>
+              <w:rPr>
+                <w:noProof/>
+                <w:webHidden/>
+              </w:rPr>
+              <w:fldChar w:fldCharType="begin"/>
+            </w:r>
+            <w:r>
+              <w:rPr>
+                <w:noProof/>
+                <w:webHidden/>
+              </w:rPr>
+              <w:instrText xml:space="preserve"> PAGEREF _Toc34380867 \h </w:instrText>
+            </w:r>
+            <w:r>
+              <w:rPr>
+                <w:noProof/>
+                <w:webHidden/>
+              </w:rPr>
+            </w:r>
+            <w:r>
+              <w:rPr>
+                <w:noProof/>
+                <w:webHidden/>
+              </w:rPr>
+              <w:fldChar w:fldCharType="separate"/>
+            </w:r>
+            <w:r>
+              <w:rPr>
+                <w:noProof/>
+                <w:webHidden/>
+              </w:rPr>
+              <w:t>7</w:t>
             </w:r>
             <w:r>
               <w:rPr>
@@ -703,14 +936,14 @@
               <w:noProof/>
             </w:rPr>
           </w:pPr>
-          <w:hyperlink w:anchor="_Toc34132146" w:history="1">
+          <w:hyperlink w:anchor="_Toc34380868" w:history="1">
             <w:r>
               <w:rPr>
                 <w:rStyle w:val="Hyperlink"/>
                 <w:noProof/>
                 <w:lang w:val="de-DE"/>
               </w:rPr>
-              <w:t>Views und Controllers</w:t>
+              <w:t>Login und Benutzerverwaltung</w:t>
             </w:r>
             <w:r>
               <w:rPr>
@@ -731,7 +964,7 @@
                 <w:noProof/>
                 <w:webHidden/>
               </w:rPr>
-              <w:instrText xml:space="preserve"> PAGEREF _Toc34132146 \h </w:instrText>
+              <w:instrText xml:space="preserve"> PAGEREF _Toc34380868 \h </w:instrText>
             </w:r>
             <w:r>
               <w:rPr>
@@ -751,217 +984,7 @@
                 <w:noProof/>
                 <w:webHidden/>
               </w:rPr>
-              <w:t>4</w:t>
-            </w:r>
-            <w:r>
-              <w:rPr>
-                <w:noProof/>
-                <w:webHidden/>
-              </w:rPr>
-              <w:fldChar w:fldCharType="end"/>
-            </w:r>
-          </w:hyperlink>
-        </w:p>
-        <w:p>
-          <w:pPr>
-            <w:pStyle w:val="TOC2"/>
-            <w:tabs>
-              <w:tab w:val="right" w:leader="dot" w:pos="9016"/>
-            </w:tabs>
-            <w:rPr>
-              <w:rFonts w:eastAsiaTheme="minorEastAsia"/>
-              <w:noProof/>
-            </w:rPr>
-          </w:pPr>
-          <w:hyperlink w:anchor="_Toc34132147" w:history="1">
-            <w:r>
-              <w:rPr>
-                <w:rStyle w:val="Hyperlink"/>
-                <w:noProof/>
-                <w:lang w:val="de-DE"/>
-              </w:rPr>
-              <w:t>Views</w:t>
-            </w:r>
-            <w:r>
-              <w:rPr>
-                <w:noProof/>
-                <w:webHidden/>
-              </w:rPr>
-              <w:tab/>
-            </w:r>
-            <w:r>
-              <w:rPr>
-                <w:noProof/>
-                <w:webHidden/>
-              </w:rPr>
-              <w:fldChar w:fldCharType="begin"/>
-            </w:r>
-            <w:r>
-              <w:rPr>
-                <w:noProof/>
-                <w:webHidden/>
-              </w:rPr>
-              <w:instrText xml:space="preserve"> PAGEREF _Toc34132147 \h </w:instrText>
-            </w:r>
-            <w:r>
-              <w:rPr>
-                <w:noProof/>
-                <w:webHidden/>
-              </w:rPr>
-            </w:r>
-            <w:r>
-              <w:rPr>
-                <w:noProof/>
-                <w:webHidden/>
-              </w:rPr>
-              <w:fldChar w:fldCharType="separate"/>
-            </w:r>
-            <w:r>
-              <w:rPr>
-                <w:noProof/>
-                <w:webHidden/>
-              </w:rPr>
-              <w:t>4</w:t>
-            </w:r>
-            <w:r>
-              <w:rPr>
-                <w:noProof/>
-                <w:webHidden/>
-              </w:rPr>
-              <w:fldChar w:fldCharType="end"/>
-            </w:r>
-          </w:hyperlink>
-        </w:p>
-        <w:p>
-          <w:pPr>
-            <w:pStyle w:val="TOC3"/>
-            <w:tabs>
-              <w:tab w:val="right" w:leader="dot" w:pos="9016"/>
-            </w:tabs>
-            <w:rPr>
-              <w:rFonts w:eastAsiaTheme="minorEastAsia"/>
-              <w:noProof/>
-            </w:rPr>
-          </w:pPr>
-          <w:hyperlink w:anchor="_Toc34132148" w:history="1">
-            <w:r>
-              <w:rPr>
-                <w:rStyle w:val="Hyperlink"/>
-                <w:noProof/>
-                <w:lang w:val="de-DE"/>
-              </w:rPr>
-              <w:t>NeueZeiterfassung</w:t>
-            </w:r>
-            <w:r>
-              <w:rPr>
-                <w:noProof/>
-                <w:webHidden/>
-              </w:rPr>
-              <w:tab/>
-            </w:r>
-            <w:r>
-              <w:rPr>
-                <w:noProof/>
-                <w:webHidden/>
-              </w:rPr>
-              <w:fldChar w:fldCharType="begin"/>
-            </w:r>
-            <w:r>
-              <w:rPr>
-                <w:noProof/>
-                <w:webHidden/>
-              </w:rPr>
-              <w:instrText xml:space="preserve"> PAGEREF _Toc34132148 \h </w:instrText>
-            </w:r>
-            <w:r>
-              <w:rPr>
-                <w:noProof/>
-                <w:webHidden/>
-              </w:rPr>
-            </w:r>
-            <w:r>
-              <w:rPr>
-                <w:noProof/>
-                <w:webHidden/>
-              </w:rPr>
-              <w:fldChar w:fldCharType="separate"/>
-            </w:r>
-            <w:r>
-              <w:rPr>
-                <w:noProof/>
-                <w:webHidden/>
-              </w:rPr>
-              <w:t>5</w:t>
-            </w:r>
-            <w:r>
-              <w:rPr>
-                <w:noProof/>
-                <w:webHidden/>
-              </w:rPr>
-              <w:fldChar w:fldCharType="end"/>
-            </w:r>
-          </w:hyperlink>
-        </w:p>
-        <w:p>
-          <w:pPr>
-            <w:pStyle w:val="TOC2"/>
-            <w:tabs>
-              <w:tab w:val="right" w:leader="dot" w:pos="9016"/>
-            </w:tabs>
-            <w:rPr>
-              <w:rFonts w:eastAsiaTheme="minorEastAsia"/>
-              <w:noProof/>
-            </w:rPr>
-          </w:pPr>
-          <w:hyperlink w:anchor="_Toc34132149" w:history="1">
-            <w:r>
-              <w:rPr>
-                <w:rStyle w:val="Hyperlink"/>
-                <w:noProof/>
-                <w:lang w:val="de-DE"/>
-              </w:rPr>
-              <w:t>Login und Benutzerverwaltung</w:t>
-            </w:r>
-            <w:r>
-              <w:rPr>
-                <w:noProof/>
-                <w:webHidden/>
-              </w:rPr>
-              <w:tab/>
-            </w:r>
-            <w:r>
-              <w:rPr>
-                <w:noProof/>
-                <w:webHidden/>
-              </w:rPr>
-              <w:fldChar w:fldCharType="begin"/>
-            </w:r>
-            <w:r>
-              <w:rPr>
-                <w:noProof/>
-                <w:webHidden/>
-              </w:rPr>
-              <w:instrText xml:space="preserve"> PAGEREF _Toc34132149 \h </w:instrText>
-            </w:r>
-            <w:r>
-              <w:rPr>
-                <w:noProof/>
-                <w:webHidden/>
-              </w:rPr>
-            </w:r>
-            <w:r>
-              <w:rPr>
-                <w:noProof/>
-                <w:webHidden/>
-              </w:rPr>
-              <w:fldChar w:fldCharType="separate"/>
-            </w:r>
-            <w:r>
-              <w:rPr>
-                <w:noProof/>
-                <w:webHidden/>
-              </w:rPr>
-              <w:t>7</w:t>
+              <w:t>8</w:t>
             </w:r>
             <w:r>
               <w:rPr>
@@ -993,26 +1016,12 @@
     </w:p>
     <w:p>
       <w:pPr>
-        <w:rPr>
-          <w:lang w:val="de-DE"/>
-        </w:rPr>
-      </w:pPr>
-    </w:p>
-    <w:p>
-      <w:pPr>
-        <w:rPr>
-          <w:lang w:val="de-DE"/>
-        </w:rPr>
-      </w:pPr>
-    </w:p>
-    <w:p>
-      <w:pPr>
         <w:pStyle w:val="Heading2"/>
         <w:rPr>
           <w:lang w:val="de-DE"/>
         </w:rPr>
       </w:pPr>
-      <w:bookmarkStart w:id="1" w:name="_Toc34132139"/>
+      <w:bookmarkStart w:id="0" w:name="_Toc34380857"/>
       <w:r>
         <w:rPr>
           <w:lang w:val="de-DE"/>
@@ -1031,7 +1040,7 @@
         </w:rPr>
         <w:t xml:space="preserve"> Technologien</w:t>
       </w:r>
-      <w:bookmarkEnd w:id="1"/>
+      <w:bookmarkEnd w:id="0"/>
     </w:p>
     <w:p>
       <w:pPr>
@@ -1280,7 +1289,7 @@
           <w:lang w:val="de-DE"/>
         </w:rPr>
       </w:pPr>
-      <w:bookmarkStart w:id="2" w:name="_Toc34132140"/>
+      <w:bookmarkStart w:id="1" w:name="_Toc34380858"/>
       <w:r>
         <w:rPr>
           <w:lang w:val="de-DE"/>
@@ -1288,7 +1297,7 @@
         <w:lastRenderedPageBreak/>
         <w:t>Überblick</w:t>
       </w:r>
-      <w:bookmarkEnd w:id="2"/>
+      <w:bookmarkEnd w:id="1"/>
     </w:p>
     <w:p>
       <w:pPr>
@@ -1378,7 +1387,7 @@
         <w:rPr>
           <w:lang w:val="de-DE"/>
         </w:rPr>
-        <w:t>.</w:t>
+        <w:t>, die die Daten aus der Datenbank holt.</w:t>
       </w:r>
     </w:p>
     <w:p>
@@ -1388,14 +1397,14 @@
           <w:lang w:val="de-DE"/>
         </w:rPr>
       </w:pPr>
-      <w:bookmarkStart w:id="3" w:name="_Toc34132141"/>
+      <w:bookmarkStart w:id="2" w:name="_Toc34380859"/>
       <w:r>
         <w:rPr>
           <w:lang w:val="de-DE"/>
         </w:rPr>
         <w:t>Datenbank</w:t>
       </w:r>
-      <w:bookmarkEnd w:id="3"/>
+      <w:bookmarkEnd w:id="2"/>
     </w:p>
     <w:p>
       <w:pPr>
@@ -1599,6 +1608,63 @@
     </w:p>
     <w:p>
       <w:pPr>
+        <w:rPr>
+          <w:lang w:val="de-DE"/>
+        </w:rPr>
+      </w:pPr>
+      <w:r>
+        <w:rPr>
+          <w:lang w:val="de-DE"/>
+        </w:rPr>
+        <w:t xml:space="preserve">Jeder Eintrag entspricht immer einer ID in </w:t>
+      </w:r>
+      <w:proofErr w:type="spellStart"/>
+      <w:r>
+        <w:rPr>
+          <w:lang w:val="de-DE"/>
+        </w:rPr>
+        <w:t>MitarbeiterInSchicht</w:t>
+      </w:r>
+      <w:proofErr w:type="spellEnd"/>
+      <w:r>
+        <w:rPr>
+          <w:lang w:val="de-DE"/>
+        </w:rPr>
+        <w:t xml:space="preserve"> Tabelle.  Schichtinfo enthält Informationen über den Zeitpunkt (bei Art 1= Frühschicht, 2=Spätschicht, 3=Nachtschicht). Produktionsanlage enthält Info über Bänder und Maschinen, wobei der einzige Unterschied zwischen den beiden ist der </w:t>
+      </w:r>
+      <w:proofErr w:type="spellStart"/>
+      <w:r>
+        <w:rPr>
+          <w:lang w:val="de-DE"/>
+        </w:rPr>
+        <w:t>bool</w:t>
+      </w:r>
+      <w:proofErr w:type="spellEnd"/>
+      <w:r>
+        <w:rPr>
+          <w:lang w:val="de-DE"/>
+        </w:rPr>
+        <w:t xml:space="preserve"> Wert </w:t>
+      </w:r>
+      <w:proofErr w:type="spellStart"/>
+      <w:r>
+        <w:rPr>
+          <w:i/>
+          <w:iCs/>
+          <w:lang w:val="de-DE"/>
+        </w:rPr>
+        <w:t>IstEineMaschine</w:t>
+      </w:r>
+      <w:proofErr w:type="spellEnd"/>
+      <w:r>
+        <w:rPr>
+          <w:lang w:val="de-DE"/>
+        </w:rPr>
+        <w:t>.</w:t>
+      </w:r>
+    </w:p>
+    <w:p>
+      <w:pPr>
         <w:pStyle w:val="Heading2"/>
         <w:rPr>
           <w:lang w:val="de-DE"/>
@@ -1607,43 +1673,72 @@
     </w:p>
     <w:p>
       <w:pPr>
-        <w:rPr>
-          <w:lang w:val="de-DE"/>
-        </w:rPr>
-      </w:pPr>
-      <w:r>
-        <w:rPr>
-          <w:lang w:val="de-DE"/>
-        </w:rPr>
-        <w:t xml:space="preserve">Jeder Eintrag entspricht immer einer ID in </w:t>
-      </w:r>
-      <w:proofErr w:type="spellStart"/>
-      <w:r>
-        <w:rPr>
-          <w:lang w:val="de-DE"/>
-        </w:rPr>
-        <w:t>MitarbeiterInSchicht</w:t>
-      </w:r>
-      <w:proofErr w:type="spellEnd"/>
-      <w:r>
-        <w:rPr>
-          <w:lang w:val="de-DE"/>
-        </w:rPr>
-        <w:t xml:space="preserve"> Tabelle.  Schichtinfo enthält Informationen über den Zeitpunkt (bei Art 1= Frühschicht, 2=Spätschicht, 3=Nachtschicht). Produktionsanlage enthält Info über Bänder und Maschinen, wobei der einzige Unterschied zwischen den beiden ist der </w:t>
-      </w:r>
-      <w:proofErr w:type="spellStart"/>
-      <w:r>
-        <w:rPr>
-          <w:lang w:val="de-DE"/>
-        </w:rPr>
-        <w:t>bool</w:t>
-      </w:r>
-      <w:proofErr w:type="spellEnd"/>
-      <w:r>
-        <w:rPr>
-          <w:lang w:val="de-DE"/>
-        </w:rPr>
-        <w:t xml:space="preserve"> Wert </w:t>
+        <w:pStyle w:val="Heading2"/>
+        <w:rPr>
+          <w:lang w:val="de-DE"/>
+        </w:rPr>
+      </w:pPr>
+      <w:bookmarkStart w:id="3" w:name="_Toc34380860"/>
+      <w:r>
+        <w:rPr>
+          <w:lang w:val="de-DE"/>
+        </w:rPr>
+        <w:t>Models</w:t>
+      </w:r>
+      <w:bookmarkEnd w:id="3"/>
+    </w:p>
+    <w:p>
+      <w:pPr>
+        <w:rPr>
+          <w:lang w:val="de-DE"/>
+        </w:rPr>
+      </w:pPr>
+      <w:r>
+        <w:rPr>
+          <w:lang w:val="de-DE"/>
+        </w:rPr>
+        <w:t xml:space="preserve">In Models Folder sind die Modelklassen und auch die </w:t>
+      </w:r>
+      <w:proofErr w:type="spellStart"/>
+      <w:r>
+        <w:rPr>
+          <w:lang w:val="de-DE"/>
+        </w:rPr>
+        <w:t>Viewmodels</w:t>
+      </w:r>
+      <w:proofErr w:type="spellEnd"/>
+      <w:r>
+        <w:rPr>
+          <w:lang w:val="de-DE"/>
+        </w:rPr>
+        <w:t xml:space="preserve"> gespeichert. Es wird nicht deutlich zwischen den beiden unterscheidet, die meisten Modelle dienen gleichzeitig auch als </w:t>
+      </w:r>
+      <w:proofErr w:type="spellStart"/>
+      <w:r>
+        <w:rPr>
+          <w:lang w:val="de-DE"/>
+        </w:rPr>
+        <w:t>Viewmodels</w:t>
+      </w:r>
+      <w:proofErr w:type="spellEnd"/>
+      <w:r>
+        <w:rPr>
+          <w:lang w:val="de-DE"/>
+        </w:rPr>
+        <w:t xml:space="preserve">. </w:t>
+      </w:r>
+    </w:p>
+    <w:p>
+      <w:pPr>
+        <w:rPr>
+          <w:lang w:val="de-DE"/>
+        </w:rPr>
+      </w:pPr>
+      <w:r>
+        <w:rPr>
+          <w:lang w:val="de-DE"/>
+        </w:rPr>
+        <w:t xml:space="preserve">Alle Modelle erweitern die </w:t>
       </w:r>
       <w:proofErr w:type="spellStart"/>
       <w:r>
@@ -1652,42 +1747,43 @@
           <w:iCs/>
           <w:lang w:val="de-DE"/>
         </w:rPr>
-        <w:t>IstEineMaschine</w:t>
-      </w:r>
-      <w:proofErr w:type="spellEnd"/>
-      <w:r>
-        <w:rPr>
-          <w:lang w:val="de-DE"/>
-        </w:rPr>
-        <w:t>.</w:t>
-      </w:r>
-    </w:p>
-    <w:p>
-      <w:pPr>
-        <w:rPr>
-          <w:lang w:val="de-DE"/>
-        </w:rPr>
-      </w:pPr>
-    </w:p>
-    <w:p>
-      <w:pPr>
-        <w:rPr>
-          <w:lang w:val="de-DE"/>
-        </w:rPr>
-      </w:pPr>
-    </w:p>
-    <w:p>
-      <w:pPr>
-        <w:rPr>
-          <w:lang w:val="de-DE"/>
-        </w:rPr>
-      </w:pPr>
-      <w:r>
-        <w:rPr>
+        <w:t>BasicModelObject</w:t>
+      </w:r>
+      <w:proofErr w:type="spellEnd"/>
+      <w:r>
+        <w:rPr>
+          <w:i/>
+          <w:iCs/>
           <w:lang w:val="de-DE"/>
         </w:rPr>
         <w:t xml:space="preserve"> </w:t>
       </w:r>
+      <w:r>
+        <w:rPr>
+          <w:lang w:val="de-DE"/>
+        </w:rPr>
+        <w:t>Klasse. Diese Klasse enthält die ID des Models</w:t>
+      </w:r>
+      <w:r>
+        <w:rPr>
+          <w:lang w:val="de-DE"/>
+        </w:rPr>
+        <w:t xml:space="preserve">, wessen Key für </w:t>
+      </w:r>
+      <w:proofErr w:type="spellStart"/>
+      <w:r>
+        <w:rPr>
+          <w:lang w:val="de-DE"/>
+        </w:rPr>
+        <w:t>Dapper</w:t>
+      </w:r>
+      <w:proofErr w:type="spellEnd"/>
+      <w:r>
+        <w:rPr>
+          <w:lang w:val="de-DE"/>
+        </w:rPr>
+        <w:t xml:space="preserve"> notwendig ist.</w:t>
+      </w:r>
     </w:p>
     <w:p>
       <w:pPr>
@@ -1696,136 +1792,14 @@
           <w:lang w:val="de-DE"/>
         </w:rPr>
       </w:pPr>
-    </w:p>
-    <w:p>
-      <w:pPr>
-        <w:pStyle w:val="Heading2"/>
-        <w:rPr>
-          <w:lang w:val="de-DE"/>
-        </w:rPr>
-      </w:pPr>
-      <w:bookmarkStart w:id="4" w:name="_Toc34132142"/>
-      <w:r>
-        <w:rPr>
-          <w:lang w:val="de-DE"/>
-        </w:rPr>
-        <w:t>Models</w:t>
+      <w:bookmarkStart w:id="4" w:name="_Toc34380861"/>
+      <w:r>
+        <w:rPr>
+          <w:lang w:val="de-DE"/>
+        </w:rPr>
+        <w:t>Mapping</w:t>
       </w:r>
       <w:bookmarkEnd w:id="4"/>
-    </w:p>
-    <w:p>
-      <w:pPr>
-        <w:rPr>
-          <w:lang w:val="de-DE"/>
-        </w:rPr>
-      </w:pPr>
-      <w:r>
-        <w:rPr>
-          <w:lang w:val="de-DE"/>
-        </w:rPr>
-        <w:t xml:space="preserve">In Models Folder sind die Modelklassen und auch die </w:t>
-      </w:r>
-      <w:proofErr w:type="spellStart"/>
-      <w:r>
-        <w:rPr>
-          <w:lang w:val="de-DE"/>
-        </w:rPr>
-        <w:t>Viewmodels</w:t>
-      </w:r>
-      <w:proofErr w:type="spellEnd"/>
-      <w:r>
-        <w:rPr>
-          <w:lang w:val="de-DE"/>
-        </w:rPr>
-        <w:t xml:space="preserve"> gespeichert. Es wird nicht deutlich zwischen den beiden unterscheidet, die meisten Modelle dienen gleichzeitig auch als </w:t>
-      </w:r>
-      <w:proofErr w:type="spellStart"/>
-      <w:r>
-        <w:rPr>
-          <w:lang w:val="de-DE"/>
-        </w:rPr>
-        <w:t>Viewmodels</w:t>
-      </w:r>
-      <w:proofErr w:type="spellEnd"/>
-      <w:r>
-        <w:rPr>
-          <w:lang w:val="de-DE"/>
-        </w:rPr>
-        <w:t xml:space="preserve">. </w:t>
-      </w:r>
-    </w:p>
-    <w:p>
-      <w:pPr>
-        <w:rPr>
-          <w:lang w:val="de-DE"/>
-        </w:rPr>
-      </w:pPr>
-      <w:r>
-        <w:rPr>
-          <w:lang w:val="de-DE"/>
-        </w:rPr>
-        <w:t xml:space="preserve">Alle Modelle erweitern die </w:t>
-      </w:r>
-      <w:proofErr w:type="spellStart"/>
-      <w:r>
-        <w:rPr>
-          <w:i/>
-          <w:iCs/>
-          <w:lang w:val="de-DE"/>
-        </w:rPr>
-        <w:t>BasicModelObject</w:t>
-      </w:r>
-      <w:proofErr w:type="spellEnd"/>
-      <w:r>
-        <w:rPr>
-          <w:i/>
-          <w:iCs/>
-          <w:lang w:val="de-DE"/>
-        </w:rPr>
-        <w:t xml:space="preserve"> </w:t>
-      </w:r>
-      <w:r>
-        <w:rPr>
-          <w:lang w:val="de-DE"/>
-        </w:rPr>
-        <w:t>Klasse. Diese Klasse enthält die ID des Models</w:t>
-      </w:r>
-      <w:r>
-        <w:rPr>
-          <w:lang w:val="de-DE"/>
-        </w:rPr>
-        <w:t xml:space="preserve">, wessen Key für </w:t>
-      </w:r>
-      <w:proofErr w:type="spellStart"/>
-      <w:r>
-        <w:rPr>
-          <w:lang w:val="de-DE"/>
-        </w:rPr>
-        <w:t>Dapper</w:t>
-      </w:r>
-      <w:proofErr w:type="spellEnd"/>
-      <w:r>
-        <w:rPr>
-          <w:lang w:val="de-DE"/>
-        </w:rPr>
-        <w:t xml:space="preserve"> notwendig ist.</w:t>
-      </w:r>
-    </w:p>
-    <w:p>
-      <w:pPr>
-        <w:pStyle w:val="Heading2"/>
-        <w:rPr>
-          <w:lang w:val="de-DE"/>
-        </w:rPr>
-      </w:pPr>
-      <w:bookmarkStart w:id="5" w:name="_Toc34132143"/>
-      <w:r>
-        <w:rPr>
-          <w:lang w:val="de-DE"/>
-        </w:rPr>
-        <w:t>Mapping</w:t>
-      </w:r>
-      <w:bookmarkEnd w:id="5"/>
     </w:p>
     <w:p>
       <w:pPr>
@@ -1926,14 +1900,27 @@
         <w:rPr>
           <w:lang w:val="de-DE"/>
         </w:rPr>
+        <w:t>i</w:t>
+      </w:r>
+      <w:r>
+        <w:rPr>
+          <w:lang w:val="de-DE"/>
+        </w:rPr>
+        <w:t xml:space="preserve">st. </w:t>
+      </w:r>
+    </w:p>
+    <w:p>
+      <w:pPr>
+        <w:rPr>
+          <w:lang w:val="de-DE"/>
+        </w:rPr>
+      </w:pPr>
+      <w:r>
+        <w:rPr>
+          <w:noProof/>
+          <w:lang w:val="de-DE"/>
+        </w:rPr>
         <w:lastRenderedPageBreak/>
-        <w:t xml:space="preserve">ist. </w:t>
-      </w:r>
-      <w:r>
-        <w:rPr>
-          <w:noProof/>
-          <w:lang w:val="de-DE"/>
-        </w:rPr>
         <w:drawing>
           <wp:inline distT="0" distB="0" distL="0" distR="0" wp14:anchorId="791E2099" wp14:editId="2363CD61">
             <wp:extent cx="5731510" cy="2266950"/>
@@ -1986,209 +1973,179 @@
           <w:lang w:val="de-DE"/>
         </w:rPr>
       </w:pPr>
-      <w:bookmarkStart w:id="6" w:name="_Toc34132144"/>
-      <w:bookmarkStart w:id="7" w:name="_GoBack"/>
+      <w:bookmarkStart w:id="5" w:name="_Toc34380862"/>
+      <w:proofErr w:type="spellStart"/>
+      <w:r>
+        <w:rPr>
+          <w:lang w:val="de-DE"/>
+        </w:rPr>
+        <w:t>SQLServer.cs</w:t>
+      </w:r>
+      <w:bookmarkEnd w:id="5"/>
+      <w:proofErr w:type="spellEnd"/>
+    </w:p>
+    <w:p>
+      <w:pPr>
+        <w:rPr>
+          <w:lang w:val="de-DE"/>
+        </w:rPr>
+      </w:pPr>
+      <w:r>
+        <w:rPr>
+          <w:lang w:val="de-DE"/>
+        </w:rPr>
+        <w:t xml:space="preserve">SQL Server Klasse ist der Kern der Anwendung. Einzelnen Methoden ziehen die Daten aus dem Server und arbeiten weiter mit Ihnen für die Nutzung der Anwendung. </w:t>
+      </w:r>
+    </w:p>
+    <w:p>
+      <w:pPr>
+        <w:rPr>
+          <w:lang w:val="de-DE"/>
+        </w:rPr>
+      </w:pPr>
+      <w:r>
+        <w:rPr>
+          <w:lang w:val="de-DE"/>
+        </w:rPr>
+        <w:t>Die</w:t>
+      </w:r>
+      <w:r>
+        <w:rPr>
+          <w:lang w:val="de-DE"/>
+        </w:rPr>
+        <w:t xml:space="preserve"> Funktionalität der</w:t>
+      </w:r>
+      <w:r>
+        <w:rPr>
+          <w:lang w:val="de-DE"/>
+        </w:rPr>
+        <w:t xml:space="preserve"> Klasse ist sowohl das </w:t>
+      </w:r>
+      <w:r>
+        <w:rPr>
+          <w:lang w:val="de-DE"/>
+        </w:rPr>
+        <w:t xml:space="preserve">Laden der Daten </w:t>
+      </w:r>
+      <w:r>
+        <w:rPr>
+          <w:lang w:val="de-DE"/>
+        </w:rPr>
+        <w:t>als auch für Berechnungen andere</w:t>
+      </w:r>
+      <w:r>
+        <w:rPr>
+          <w:lang w:val="de-DE"/>
+        </w:rPr>
+        <w:t>r</w:t>
+      </w:r>
+      <w:r>
+        <w:rPr>
+          <w:lang w:val="de-DE"/>
+        </w:rPr>
+        <w:t xml:space="preserve"> Daten wi</w:t>
+      </w:r>
+      <w:r>
+        <w:rPr>
+          <w:lang w:val="de-DE"/>
+        </w:rPr>
+        <w:t>e</w:t>
+      </w:r>
+      <w:r>
+        <w:rPr>
+          <w:lang w:val="de-DE"/>
+        </w:rPr>
+        <w:t xml:space="preserve"> z.B. d</w:t>
+      </w:r>
+      <w:r>
+        <w:rPr>
+          <w:lang w:val="de-DE"/>
+        </w:rPr>
+        <w:t>er</w:t>
+      </w:r>
+      <w:r>
+        <w:rPr>
+          <w:lang w:val="de-DE"/>
+        </w:rPr>
+        <w:t xml:space="preserve"> Produktivität. </w:t>
+      </w:r>
+      <w:r>
+        <w:rPr>
+          <w:lang w:val="de-DE"/>
+        </w:rPr>
+        <w:t>Wenn man in VS alle Methoden einklappt, sieht man die Beschreibung der Gruppen der Funktionen.</w:t>
+      </w:r>
+      <w:r>
+        <w:rPr>
+          <w:lang w:val="de-DE"/>
+        </w:rPr>
+        <w:tab/>
+      </w:r>
+    </w:p>
+    <w:p>
+      <w:pPr>
+        <w:rPr>
+          <w:lang w:val="de-DE"/>
+        </w:rPr>
+      </w:pPr>
+      <w:r>
+        <w:rPr>
+          <w:lang w:val="de-DE"/>
+        </w:rPr>
+        <w:t xml:space="preserve">Die wichtigsten Methoden sind die Datenmanipulierungsmethoden (CRUD).  </w:t>
+      </w:r>
+    </w:p>
+    <w:p>
+      <w:pPr>
+        <w:rPr>
+          <w:lang w:val="de-DE"/>
+        </w:rPr>
+      </w:pPr>
+      <w:r>
+        <w:rPr>
+          <w:lang w:val="de-DE"/>
+        </w:rPr>
+        <w:t xml:space="preserve">Künftige Verbesserung wäre z.B. eine Einteilung in mehreren Klassen von wegen Übersichtlichkeit. </w:t>
+      </w:r>
+    </w:p>
+    <w:p>
+      <w:pPr>
+        <w:pStyle w:val="Heading3"/>
+        <w:rPr>
+          <w:lang w:val="de-DE"/>
+        </w:rPr>
+      </w:pPr>
+      <w:bookmarkStart w:id="6" w:name="_Toc34380863"/>
+      <w:r>
+        <w:rPr>
+          <w:lang w:val="de-DE"/>
+        </w:rPr>
+        <w:t>Berechnung der Produktivität</w:t>
+      </w:r>
+      <w:bookmarkEnd w:id="6"/>
+    </w:p>
+    <w:p>
+      <w:pPr>
+        <w:rPr>
+          <w:lang w:val="de-DE"/>
+        </w:rPr>
+      </w:pPr>
+    </w:p>
+    <w:p>
+      <w:pPr>
+        <w:pStyle w:val="Heading2"/>
+        <w:rPr>
+          <w:lang w:val="de-DE"/>
+        </w:rPr>
+      </w:pPr>
+      <w:bookmarkStart w:id="7" w:name="_Toc34380864"/>
+      <w:r>
+        <w:rPr>
+          <w:lang w:val="de-DE"/>
+        </w:rPr>
+        <w:t>Views und Controllers</w:t>
+      </w:r>
       <w:bookmarkEnd w:id="7"/>
-      <w:proofErr w:type="spellStart"/>
-      <w:r>
-        <w:rPr>
-          <w:lang w:val="de-DE"/>
-        </w:rPr>
-        <w:t>SQLServer.cs</w:t>
-      </w:r>
-      <w:bookmarkEnd w:id="6"/>
-      <w:proofErr w:type="spellEnd"/>
-    </w:p>
-    <w:p>
-      <w:pPr>
-        <w:rPr>
-          <w:lang w:val="de-DE"/>
-        </w:rPr>
-      </w:pPr>
-      <w:r>
-        <w:rPr>
-          <w:lang w:val="de-DE"/>
-        </w:rPr>
-        <w:t xml:space="preserve">SQL Server Klasse ist der Kern der Anwendung. Einzelnen Methoden ziehen die Daten aus dem Server und arbeiten weiter mit Ihnen für die Nutzung der Anwendung. </w:t>
-      </w:r>
-    </w:p>
-    <w:p>
-      <w:pPr>
-        <w:rPr>
-          <w:lang w:val="de-DE"/>
-        </w:rPr>
-      </w:pPr>
-      <w:r>
-        <w:rPr>
-          <w:lang w:val="de-DE"/>
-        </w:rPr>
-        <w:t>Die Klasse ist sowohl für das Erstelle</w:t>
-      </w:r>
-      <w:r>
-        <w:rPr>
-          <w:lang w:val="de-DE"/>
-        </w:rPr>
-        <w:t>n</w:t>
-      </w:r>
-      <w:r>
-        <w:rPr>
-          <w:lang w:val="de-DE"/>
-        </w:rPr>
-        <w:t xml:space="preserve"> </w:t>
-      </w:r>
-      <w:r>
-        <w:rPr>
-          <w:lang w:val="de-DE"/>
-        </w:rPr>
-        <w:t>eines</w:t>
-      </w:r>
-      <w:r>
-        <w:rPr>
-          <w:lang w:val="de-DE"/>
-        </w:rPr>
-        <w:t xml:space="preserve"> Modell</w:t>
-      </w:r>
-      <w:r>
-        <w:rPr>
-          <w:lang w:val="de-DE"/>
-        </w:rPr>
-        <w:t>s</w:t>
-      </w:r>
-      <w:r>
-        <w:rPr>
-          <w:lang w:val="de-DE"/>
-        </w:rPr>
-        <w:t xml:space="preserve"> als auch für Berechnungen andere</w:t>
-      </w:r>
-      <w:r>
-        <w:rPr>
-          <w:lang w:val="de-DE"/>
-        </w:rPr>
-        <w:t>r</w:t>
-      </w:r>
-      <w:r>
-        <w:rPr>
-          <w:lang w:val="de-DE"/>
-        </w:rPr>
-        <w:t xml:space="preserve"> Daten wi</w:t>
-      </w:r>
-      <w:r>
-        <w:rPr>
-          <w:lang w:val="de-DE"/>
-        </w:rPr>
-        <w:t>e</w:t>
-      </w:r>
-      <w:r>
-        <w:rPr>
-          <w:lang w:val="de-DE"/>
-        </w:rPr>
-        <w:t xml:space="preserve"> z.B. d</w:t>
-      </w:r>
-      <w:r>
-        <w:rPr>
-          <w:lang w:val="de-DE"/>
-        </w:rPr>
-        <w:t>er</w:t>
-      </w:r>
-      <w:r>
-        <w:rPr>
-          <w:lang w:val="de-DE"/>
-        </w:rPr>
-        <w:t xml:space="preserve"> Produktivität. </w:t>
-      </w:r>
-      <w:r>
-        <w:rPr>
-          <w:lang w:val="de-DE"/>
-        </w:rPr>
-        <w:t>Wenn man in VS alle Methoden einklappt, sieht man die Beschreibung der Gruppen der Funktionen.</w:t>
-      </w:r>
-      <w:r>
-        <w:rPr>
-          <w:lang w:val="de-DE"/>
-        </w:rPr>
-        <w:tab/>
-      </w:r>
-    </w:p>
-    <w:p>
-      <w:pPr>
-        <w:rPr>
-          <w:lang w:val="de-DE"/>
-        </w:rPr>
-      </w:pPr>
-      <w:r>
-        <w:rPr>
-          <w:lang w:val="de-DE"/>
-        </w:rPr>
-        <w:t xml:space="preserve">Die wichtigsten Methoden sind die Datenmanipulierungsmethoden (CRUD).  </w:t>
-      </w:r>
-    </w:p>
-    <w:p>
-      <w:pPr>
-        <w:rPr>
-          <w:lang w:val="de-DE"/>
-        </w:rPr>
-      </w:pPr>
-      <w:r>
-        <w:rPr>
-          <w:lang w:val="de-DE"/>
-        </w:rPr>
-        <w:t xml:space="preserve">Künftige Verbesserung wäre z.B. eine Einteilung in mehreren Klassen von wegen Übersichtlichkeit. </w:t>
-      </w:r>
-    </w:p>
-    <w:p>
-      <w:pPr>
-        <w:pStyle w:val="Heading3"/>
-        <w:rPr>
-          <w:lang w:val="de-DE"/>
-        </w:rPr>
-      </w:pPr>
-      <w:bookmarkStart w:id="8" w:name="_Toc34132145"/>
-      <w:r>
-        <w:rPr>
-          <w:lang w:val="de-DE"/>
-        </w:rPr>
-        <w:t>Berechnung der Produktivität</w:t>
-      </w:r>
-      <w:bookmarkEnd w:id="8"/>
-    </w:p>
-    <w:p>
-      <w:pPr>
-        <w:rPr>
-          <w:lang w:val="de-DE"/>
-        </w:rPr>
-      </w:pPr>
-    </w:p>
-    <w:p>
-      <w:pPr>
-        <w:pStyle w:val="Heading2"/>
-        <w:rPr>
-          <w:lang w:val="de-DE"/>
-        </w:rPr>
-      </w:pPr>
-      <w:bookmarkStart w:id="9" w:name="_Toc34132146"/>
-      <w:r>
-        <w:rPr>
-          <w:lang w:val="de-DE"/>
-        </w:rPr>
-        <w:t>Views und Controllers</w:t>
-      </w:r>
-      <w:bookmarkEnd w:id="9"/>
-    </w:p>
-    <w:p>
-      <w:pPr>
-        <w:pStyle w:val="Heading2"/>
-        <w:rPr>
-          <w:lang w:val="de-DE"/>
-        </w:rPr>
-      </w:pPr>
-      <w:bookmarkStart w:id="10" w:name="_Toc34132147"/>
-      <w:r>
-        <w:rPr>
-          <w:lang w:val="de-DE"/>
-        </w:rPr>
-        <w:t>Views</w:t>
-      </w:r>
-      <w:bookmarkEnd w:id="10"/>
     </w:p>
     <w:p>
       <w:pPr>
@@ -2600,13 +2557,27 @@
     </w:p>
     <w:p>
       <w:pPr>
+        <w:rPr>
+          <w:lang w:val="de-DE"/>
+        </w:rPr>
+      </w:pPr>
+    </w:p>
+    <w:p>
+      <w:pPr>
+        <w:rPr>
+          <w:lang w:val="de-DE"/>
+        </w:rPr>
+      </w:pPr>
+    </w:p>
+    <w:p>
+      <w:pPr>
         <w:pStyle w:val="Heading3"/>
         <w:rPr>
           <w:u w:val="single"/>
           <w:lang w:val="de-DE"/>
         </w:rPr>
       </w:pPr>
-      <w:bookmarkStart w:id="11" w:name="_Toc34132148"/>
+      <w:bookmarkStart w:id="8" w:name="_Toc34380866"/>
       <w:proofErr w:type="spellStart"/>
       <w:r>
         <w:rPr>
@@ -2615,7 +2586,7 @@
         <w:lastRenderedPageBreak/>
         <w:t>NeueZeiterfassung</w:t>
       </w:r>
-      <w:bookmarkEnd w:id="11"/>
+      <w:bookmarkEnd w:id="8"/>
       <w:proofErr w:type="spellEnd"/>
     </w:p>
     <w:p>
@@ -2723,7 +2694,7 @@
         <w:rPr>
           <w:lang w:val="de-DE"/>
         </w:rPr>
-        <w:t>“ Attributen gelesen.</w:t>
+        <w:t>“ Attribut gelesen.</w:t>
       </w:r>
       <w:r>
         <w:rPr>
@@ -2756,6 +2727,7 @@
       </w:r>
       <w:r>
         <w:rPr>
+          <w:noProof/>
           <w:lang w:val="de-DE"/>
         </w:rPr>
         <w:drawing>
@@ -2812,21 +2784,77 @@
           <w:lang w:val="de-DE"/>
         </w:rPr>
         <w:br/>
-        <w:t>- die erste für die allgemeine Daten für alle Einträge (Produktionsanlage, Datum, Schucht)</w:t>
+        <w:t xml:space="preserve">- die erste </w:t>
+      </w:r>
+      <w:bookmarkStart w:id="9" w:name="_Hlk34381085"/>
+      <w:r>
+        <w:rPr>
+          <w:lang w:val="de-DE"/>
+        </w:rPr>
+        <w:t>Tabelle</w:t>
+      </w:r>
+      <w:bookmarkEnd w:id="9"/>
+      <w:r>
+        <w:rPr>
+          <w:lang w:val="de-DE"/>
+        </w:rPr>
+        <w:t xml:space="preserve"> </w:t>
+      </w:r>
+      <w:r>
+        <w:rPr>
+          <w:lang w:val="de-DE"/>
+        </w:rPr>
+        <w:t>für die allgemeine Daten für alle Einträge (Produktionsanlage, Datum, Schucht)</w:t>
       </w:r>
       <w:r>
         <w:rPr>
           <w:lang w:val="de-DE"/>
         </w:rPr>
         <w:br/>
-        <w:t xml:space="preserve">- die zweite für das Hinzufügen der Fertigungsteile </w:t>
+        <w:t xml:space="preserve">- die zweite </w:t>
+      </w:r>
+      <w:r>
+        <w:rPr>
+          <w:lang w:val="de-DE"/>
+        </w:rPr>
+        <w:t>Tabelle</w:t>
+      </w:r>
+      <w:r>
+        <w:rPr>
+          <w:lang w:val="de-DE"/>
+        </w:rPr>
+        <w:t xml:space="preserve"> </w:t>
+      </w:r>
+      <w:r>
+        <w:rPr>
+          <w:lang w:val="de-DE"/>
+        </w:rPr>
+        <w:t xml:space="preserve">für das Hinzufügen der Fertigungsteile </w:t>
       </w:r>
       <w:r>
         <w:rPr>
           <w:lang w:val="de-DE"/>
         </w:rPr>
         <w:br/>
-        <w:t xml:space="preserve">- die dritte für das Hinzufügen der Mitarbeiter </w:t>
+        <w:t xml:space="preserve">- die dritte </w:t>
+      </w:r>
+      <w:r>
+        <w:rPr>
+          <w:lang w:val="de-DE"/>
+        </w:rPr>
+        <w:t>Tabelle</w:t>
+      </w:r>
+      <w:r>
+        <w:rPr>
+          <w:lang w:val="de-DE"/>
+        </w:rPr>
+        <w:t xml:space="preserve"> </w:t>
+      </w:r>
+      <w:r>
+        <w:rPr>
+          <w:lang w:val="de-DE"/>
+        </w:rPr>
+        <w:t xml:space="preserve">für das Hinzufügen der Mitarbeiter </w:t>
       </w:r>
       <w:r>
         <w:rPr>
@@ -2899,10 +2927,17 @@
         <w:rPr>
           <w:lang w:val="de-DE"/>
         </w:rPr>
+        <w:t>Danach wird sie als letzte Zeile angehängt.</w:t>
+      </w:r>
+      <w:r>
+        <w:rPr>
+          <w:lang w:val="de-DE"/>
+        </w:rPr>
         <w:br/>
       </w:r>
       <w:r>
         <w:rPr>
+          <w:noProof/>
           <w:lang w:val="de-DE"/>
         </w:rPr>
         <w:drawing>
@@ -2981,20 +3016,38 @@
           <w:lang w:val="de-DE"/>
         </w:rPr>
         <w:br/>
-        <w:t xml:space="preserve">Wichtig ist noch die Funktion für das dynamische Laden der Fertigungsteile anhand der Produktionsanlage(ID). </w:t>
-      </w:r>
-    </w:p>
-    <w:p>
-      <w:pPr>
-        <w:rPr>
-          <w:lang w:val="de-DE"/>
-        </w:rPr>
-      </w:pPr>
+      </w:r>
       <w:r>
         <w:rPr>
           <w:lang w:val="de-DE"/>
         </w:rPr>
         <w:lastRenderedPageBreak/>
+        <w:t xml:space="preserve">Wichtig ist noch die Funktion für das </w:t>
+      </w:r>
+      <w:r>
+        <w:rPr>
+          <w:lang w:val="de-DE"/>
+        </w:rPr>
+        <w:t>asynchrone</w:t>
+      </w:r>
+      <w:r>
+        <w:rPr>
+          <w:lang w:val="de-DE"/>
+        </w:rPr>
+        <w:t xml:space="preserve"> Laden der Fertigungsteile anhand der Produktionsanlage(ID). </w:t>
+      </w:r>
+    </w:p>
+    <w:p>
+      <w:pPr>
+        <w:rPr>
+          <w:lang w:val="de-DE"/>
+        </w:rPr>
+      </w:pPr>
+      <w:r>
+        <w:rPr>
+          <w:noProof/>
+          <w:lang w:val="de-DE"/>
+        </w:rPr>
         <w:drawing>
           <wp:inline distT="0" distB="0" distL="0" distR="0" wp14:anchorId="79EEF0B0" wp14:editId="12027069">
             <wp:extent cx="5731510" cy="1798320"/>
@@ -3812,6 +3865,14 @@
         </w:rPr>
         <w:t xml:space="preserve">Funktion funktioniert ähnlich, mit dem Unterschied, dass es keine Schleife über die Mitarbeiter gibt, denn es gibt immer nur einen. </w:t>
       </w:r>
+      <w:r>
+        <w:rPr>
+          <w:bCs/>
+          <w:iCs/>
+          <w:lang w:val="de-DE"/>
+        </w:rPr>
+        <w:t>(Punkt 6 aus der Liste fällte aus)</w:t>
+      </w:r>
     </w:p>
     <w:p>
       <w:pPr>
@@ -3863,6 +3924,7 @@
       <w:r>
         <w:rPr>
           <w:bCs/>
+          <w:noProof/>
           <w:lang w:val="de-DE"/>
         </w:rPr>
         <w:lastRenderedPageBreak/>
@@ -4022,21 +4084,19 @@
         <w:br/>
         <w:t xml:space="preserve">Beim </w:t>
       </w:r>
-      <w:proofErr w:type="spellStart"/>
-      <w:r>
-        <w:rPr>
-          <w:bCs/>
-          <w:lang w:val="de-DE"/>
-        </w:rPr>
-        <w:t>auslesen</w:t>
-      </w:r>
-      <w:proofErr w:type="spellEnd"/>
-      <w:r>
-        <w:rPr>
-          <w:bCs/>
-          <w:lang w:val="de-DE"/>
-        </w:rPr>
-        <w:t xml:space="preserve"> des doppeltem Key wird der redundante Eintrag gefangen und ignoriert.</w:t>
+      <w:r>
+        <w:rPr>
+          <w:bCs/>
+          <w:lang w:val="de-DE"/>
+        </w:rPr>
+        <w:t>A</w:t>
+      </w:r>
+      <w:r>
+        <w:rPr>
+          <w:bCs/>
+          <w:lang w:val="de-DE"/>
+        </w:rPr>
+        <w:t>uslesen des doppeltem Key wird der redundante Eintrag gefangen und ignoriert.</w:t>
       </w:r>
     </w:p>
     <w:p>
@@ -4046,6 +4106,7 @@
       <w:r>
         <w:rPr>
           <w:bCs/>
+          <w:noProof/>
           <w:lang w:val="de-DE"/>
         </w:rPr>
         <w:drawing>
@@ -4151,96 +4212,473 @@
     </w:p>
     <w:p>
       <w:pPr>
-        <w:rPr>
-          <w:bCs/>
-          <w:lang w:val="de-DE"/>
-        </w:rPr>
-      </w:pPr>
-    </w:p>
-    <w:p>
-      <w:pPr>
-        <w:pStyle w:val="Heading2"/>
-        <w:rPr>
-          <w:lang w:val="de-DE"/>
-        </w:rPr>
-      </w:pPr>
-      <w:bookmarkStart w:id="12" w:name="_Toc34132149"/>
-      <w:r>
-        <w:rPr>
-          <w:lang w:val="de-DE"/>
-        </w:rPr>
-        <w:t>Login und Benutzerverwaltung</w:t>
-      </w:r>
-      <w:bookmarkEnd w:id="12"/>
-    </w:p>
-    <w:p>
-      <w:pPr>
-        <w:rPr>
-          <w:lang w:val="de-DE"/>
-        </w:rPr>
-      </w:pPr>
-      <w:r>
-        <w:rPr>
-          <w:lang w:val="de-DE"/>
-        </w:rPr>
-        <w:t xml:space="preserve">Es war gewollt, dass man keine Windows Authentifizierung benutzen sollte (?), deswegen ist in der Anwendung noch eine primitive Sicherheitsschichte mit Benutzernamen und Passwort implementiert. </w:t>
-      </w:r>
-      <w:r>
-        <w:rPr>
-          <w:lang w:val="de-DE"/>
-        </w:rPr>
-        <w:t xml:space="preserve">Die Passwörter sind nicht </w:t>
-      </w:r>
-      <w:proofErr w:type="spellStart"/>
-      <w:r>
-        <w:rPr>
-          <w:lang w:val="de-DE"/>
-        </w:rPr>
-        <w:t>gehashed</w:t>
-      </w:r>
-      <w:proofErr w:type="spellEnd"/>
-      <w:r>
-        <w:rPr>
-          <w:lang w:val="de-DE"/>
-        </w:rPr>
-        <w:t xml:space="preserve"> und werden in Klartext in der Datenbank gespeichert. </w:t>
-      </w:r>
-    </w:p>
-    <w:p>
-      <w:pPr>
-        <w:rPr>
-          <w:lang w:val="de-DE"/>
-        </w:rPr>
-      </w:pPr>
-      <w:r>
-        <w:rPr>
+        <w:pStyle w:val="Heading3"/>
+        <w:rPr>
+          <w:lang w:val="de-DE"/>
+        </w:rPr>
+      </w:pPr>
+      <w:bookmarkStart w:id="10" w:name="_Toc34380867"/>
+      <w:r>
+        <w:rPr>
+          <w:lang w:val="de-DE"/>
+        </w:rPr>
+        <w:t>Home</w:t>
+      </w:r>
+      <w:bookmarkEnd w:id="10"/>
+    </w:p>
+    <w:p>
+      <w:pPr>
+        <w:rPr>
+          <w:bCs/>
+          <w:u w:val="single"/>
+          <w:lang w:val="de-DE"/>
+        </w:rPr>
+      </w:pPr>
+      <w:r>
+        <w:rPr>
+          <w:bCs/>
+          <w:u w:val="single"/>
+          <w:lang w:val="de-DE"/>
+        </w:rPr>
+        <w:t>Views</w:t>
+      </w:r>
+      <w:r>
+        <w:rPr>
+          <w:bCs/>
+          <w:u w:val="single"/>
+          <w:lang w:val="de-DE"/>
+        </w:rPr>
+        <w:t>:</w:t>
+      </w:r>
+    </w:p>
+    <w:p>
+      <w:pPr>
+        <w:rPr>
+          <w:bCs/>
+          <w:lang w:val="de-DE"/>
+        </w:rPr>
+      </w:pPr>
+      <w:r>
+        <w:rPr>
+          <w:bCs/>
+          <w:lang w:val="de-DE"/>
+        </w:rPr>
+        <w:t xml:space="preserve">Home Verzeichnis verfügt nur über ein View, was als Dashboard und </w:t>
+      </w:r>
+      <w:proofErr w:type="spellStart"/>
+      <w:r>
+        <w:rPr>
+          <w:bCs/>
+          <w:lang w:val="de-DE"/>
+        </w:rPr>
+        <w:t>Hautpseite</w:t>
+      </w:r>
+      <w:proofErr w:type="spellEnd"/>
+      <w:r>
+        <w:rPr>
+          <w:bCs/>
+          <w:lang w:val="de-DE"/>
+        </w:rPr>
+        <w:t xml:space="preserve"> der Anwendung dient. </w:t>
+      </w:r>
+    </w:p>
+    <w:p>
+      <w:pPr>
+        <w:rPr>
+          <w:b/>
+          <w:i/>
+          <w:iCs/>
+          <w:lang w:val="de-DE"/>
+        </w:rPr>
+      </w:pPr>
+      <w:proofErr w:type="spellStart"/>
+      <w:r>
+        <w:rPr>
+          <w:b/>
+          <w:i/>
+          <w:iCs/>
+          <w:lang w:val="de-DE"/>
+        </w:rPr>
+        <w:t>Inde</w:t>
+      </w:r>
+      <w:r>
+        <w:rPr>
+          <w:b/>
+          <w:i/>
+          <w:iCs/>
+          <w:lang w:val="de-DE"/>
+        </w:rPr>
+        <w:t>x.cs</w:t>
+      </w:r>
+      <w:proofErr w:type="spellEnd"/>
+    </w:p>
+    <w:p>
+      <w:pPr>
+        <w:rPr>
+          <w:bCs/>
+          <w:lang w:val="de-DE"/>
+        </w:rPr>
+      </w:pPr>
+      <w:r>
+        <w:rPr>
+          <w:bCs/>
+          <w:lang w:val="de-DE"/>
+        </w:rPr>
+        <w:t xml:space="preserve">Der View </w:t>
+      </w:r>
+      <w:proofErr w:type="spellStart"/>
+      <w:r>
+        <w:rPr>
+          <w:bCs/>
+          <w:lang w:val="de-DE"/>
+        </w:rPr>
+        <w:t>is</w:t>
+      </w:r>
+      <w:proofErr w:type="spellEnd"/>
+      <w:r>
+        <w:rPr>
+          <w:bCs/>
+          <w:lang w:val="de-DE"/>
+        </w:rPr>
+        <w:t xml:space="preserve"> in einer </w:t>
+      </w:r>
+      <w:r>
+        <w:rPr>
+          <w:bCs/>
+          <w:lang w:val="de-DE"/>
+        </w:rPr>
+        <w:t>Form von mehreren Bootstrap Boxen aufge</w:t>
+      </w:r>
+      <w:r>
+        <w:rPr>
+          <w:bCs/>
+          <w:lang w:val="de-DE"/>
+        </w:rPr>
+        <w:t>b</w:t>
+      </w:r>
+      <w:r>
+        <w:rPr>
+          <w:bCs/>
+          <w:lang w:val="de-DE"/>
+        </w:rPr>
+        <w:t xml:space="preserve">aut. Die Daten werden aus verschieden </w:t>
+      </w:r>
+      <w:proofErr w:type="spellStart"/>
+      <w:r>
+        <w:rPr>
+          <w:bCs/>
+          <w:lang w:val="de-DE"/>
+        </w:rPr>
+        <w:t>Datanbanken</w:t>
+      </w:r>
+      <w:proofErr w:type="spellEnd"/>
+      <w:r>
+        <w:rPr>
+          <w:bCs/>
+          <w:lang w:val="de-DE"/>
+        </w:rPr>
+        <w:t xml:space="preserve"> in der </w:t>
+      </w:r>
+      <w:proofErr w:type="spellStart"/>
+      <w:r>
+        <w:rPr>
+          <w:bCs/>
+          <w:lang w:val="de-DE"/>
+        </w:rPr>
+        <w:t>SQLServer</w:t>
+      </w:r>
+      <w:proofErr w:type="spellEnd"/>
+      <w:r>
+        <w:rPr>
+          <w:bCs/>
+          <w:lang w:val="de-DE"/>
+        </w:rPr>
+        <w:t xml:space="preserve"> Klasse ausgelesen </w:t>
+      </w:r>
+      <w:r>
+        <w:rPr>
+          <w:bCs/>
+          <w:lang w:val="de-DE"/>
+        </w:rPr>
+        <w:t xml:space="preserve">und in </w:t>
+      </w:r>
+      <w:proofErr w:type="spellStart"/>
+      <w:r>
+        <w:rPr>
+          <w:bCs/>
+          <w:lang w:val="de-DE"/>
+        </w:rPr>
+        <w:t>Index.cs</w:t>
+      </w:r>
+      <w:proofErr w:type="spellEnd"/>
+      <w:r>
+        <w:rPr>
+          <w:bCs/>
+          <w:lang w:val="de-DE"/>
+        </w:rPr>
+        <w:t xml:space="preserve"> in eine Sicht lesbare Sicht bearbeitet. </w:t>
+      </w:r>
+      <w:r>
+        <w:rPr>
+          <w:bCs/>
+          <w:lang w:val="de-DE"/>
+        </w:rPr>
+        <w:br/>
+        <w:t xml:space="preserve">Bei den ersten4 farbigen Boxen werden nur Daten von </w:t>
+      </w:r>
+      <w:proofErr w:type="spellStart"/>
+      <w:r>
+        <w:rPr>
+          <w:bCs/>
+          <w:lang w:val="de-DE"/>
+        </w:rPr>
+        <w:t>ViewBag</w:t>
+      </w:r>
+      <w:proofErr w:type="spellEnd"/>
+      <w:r>
+        <w:rPr>
+          <w:bCs/>
+          <w:lang w:val="de-DE"/>
+        </w:rPr>
+        <w:t xml:space="preserve"> gelesen.</w:t>
+      </w:r>
+      <w:r>
+        <w:rPr>
+          <w:bCs/>
+          <w:lang w:val="de-DE"/>
+        </w:rPr>
+        <w:br/>
+      </w:r>
+      <w:r>
+        <w:rPr>
+          <w:bCs/>
+          <w:lang w:val="de-DE"/>
+        </w:rPr>
+        <w:br/>
+        <w:t xml:space="preserve">TODO: Produktivität </w:t>
+      </w:r>
+    </w:p>
+    <w:p>
+      <w:pPr>
+        <w:rPr>
+          <w:bCs/>
+          <w:lang w:val="de-DE"/>
+        </w:rPr>
+      </w:pPr>
+      <w:r>
+        <w:rPr>
+          <w:bCs/>
+          <w:lang w:val="de-DE"/>
+        </w:rPr>
+        <w:t xml:space="preserve">Die Statistik der Stücke ist auch von </w:t>
+      </w:r>
+      <w:proofErr w:type="spellStart"/>
+      <w:r>
+        <w:rPr>
+          <w:bCs/>
+          <w:lang w:val="de-DE"/>
+        </w:rPr>
+        <w:t>ViewBag</w:t>
+      </w:r>
+      <w:proofErr w:type="spellEnd"/>
+      <w:r>
+        <w:rPr>
+          <w:bCs/>
+          <w:lang w:val="de-DE"/>
+        </w:rPr>
+        <w:t xml:space="preserve"> gelesen. </w:t>
+      </w:r>
+    </w:p>
+    <w:p>
+      <w:pPr>
+        <w:rPr>
+          <w:bCs/>
+          <w:iCs/>
+          <w:lang w:val="de-DE"/>
+        </w:rPr>
+      </w:pPr>
+      <w:proofErr w:type="spellStart"/>
+      <w:r>
+        <w:rPr>
+          <w:bCs/>
+          <w:lang w:val="de-DE"/>
+        </w:rPr>
+        <w:t>Placeholder</w:t>
+      </w:r>
+      <w:proofErr w:type="spellEnd"/>
+      <w:r>
+        <w:rPr>
+          <w:bCs/>
+          <w:lang w:val="de-DE"/>
+        </w:rPr>
+        <w:t xml:space="preserve"> für Pronom – dort sollte eine </w:t>
+      </w:r>
+      <w:proofErr w:type="spellStart"/>
+      <w:r>
+        <w:rPr>
+          <w:bCs/>
+          <w:i/>
+          <w:lang w:val="de-DE"/>
+        </w:rPr>
+        <w:t>iframe</w:t>
+      </w:r>
+      <w:proofErr w:type="spellEnd"/>
+      <w:r>
+        <w:rPr>
+          <w:bCs/>
+          <w:iCs/>
+          <w:lang w:val="de-DE"/>
+        </w:rPr>
+        <w:t xml:space="preserve"> für </w:t>
+      </w:r>
+      <w:proofErr w:type="spellStart"/>
+      <w:r>
+        <w:rPr>
+          <w:bCs/>
+          <w:iCs/>
+          <w:lang w:val="de-DE"/>
+        </w:rPr>
+        <w:t>Promon</w:t>
+      </w:r>
+      <w:proofErr w:type="spellEnd"/>
+      <w:r>
+        <w:rPr>
+          <w:bCs/>
+          <w:iCs/>
+          <w:lang w:val="de-DE"/>
+        </w:rPr>
+        <w:t xml:space="preserve"> Anwendung hinzugefügt werden (falls es geht). Jetzt steht da nur die Wikipedia Seite. </w:t>
+      </w:r>
+    </w:p>
+    <w:p>
+      <w:pPr>
+        <w:rPr>
+          <w:bCs/>
+          <w:iCs/>
+          <w:lang w:val="de-DE"/>
+        </w:rPr>
+      </w:pPr>
+    </w:p>
+    <w:p>
+      <w:pPr>
+        <w:rPr>
+          <w:bCs/>
+          <w:iCs/>
+          <w:lang w:val="de-DE"/>
+        </w:rPr>
+      </w:pPr>
+    </w:p>
+    <w:p>
+      <w:pPr>
+        <w:rPr>
+          <w:bCs/>
+          <w:iCs/>
+          <w:u w:val="single"/>
+          <w:lang w:val="de-DE"/>
+        </w:rPr>
+      </w:pPr>
+      <w:r>
+        <w:rPr>
+          <w:bCs/>
+          <w:iCs/>
+          <w:u w:val="single"/>
           <w:lang w:val="de-DE"/>
         </w:rPr>
         <w:lastRenderedPageBreak/>
-        <w:t xml:space="preserve">Beim Einloggen wird tatsächlich nur der Benutzername mit dem Password verglichen. </w:t>
-      </w:r>
-      <w:r>
-        <w:rPr>
-          <w:lang w:val="de-DE"/>
-        </w:rPr>
-        <w:t>Im Controller wird beim Hinzufügen eines Benutzernamens gesorgt, dass dieser eindeutig ist.</w:t>
-      </w:r>
-      <w:r>
-        <w:rPr>
-          <w:lang w:val="de-DE"/>
-        </w:rPr>
-        <w:br/>
-      </w:r>
-      <w:r>
-        <w:rPr>
-          <w:noProof/>
+        <w:t>Controllers:</w:t>
+      </w:r>
+    </w:p>
+    <w:p>
+      <w:pPr>
+        <w:rPr>
+          <w:b/>
+          <w:iCs/>
+          <w:lang w:val="de-DE"/>
+        </w:rPr>
+      </w:pPr>
+      <w:proofErr w:type="spellStart"/>
+      <w:r>
+        <w:rPr>
+          <w:b/>
+          <w:iCs/>
+          <w:lang w:val="de-DE"/>
+        </w:rPr>
+        <w:t>HomeController</w:t>
+      </w:r>
+      <w:proofErr w:type="spellEnd"/>
+    </w:p>
+    <w:p>
+      <w:pPr>
+        <w:rPr>
+          <w:bCs/>
+          <w:iCs/>
+          <w:lang w:val="de-DE"/>
+        </w:rPr>
+      </w:pPr>
+      <w:r>
+        <w:rPr>
+          <w:bCs/>
+          <w:iCs/>
+          <w:lang w:val="de-DE"/>
+        </w:rPr>
+        <w:t xml:space="preserve">In </w:t>
+      </w:r>
+      <w:proofErr w:type="spellStart"/>
+      <w:r>
+        <w:rPr>
+          <w:bCs/>
+          <w:iCs/>
+          <w:lang w:val="de-DE"/>
+        </w:rPr>
+        <w:t>HomeController</w:t>
+      </w:r>
+      <w:proofErr w:type="spellEnd"/>
+      <w:r>
+        <w:rPr>
+          <w:bCs/>
+          <w:iCs/>
+          <w:lang w:val="de-DE"/>
+        </w:rPr>
+        <w:t xml:space="preserve"> werden lediglich nur die </w:t>
+      </w:r>
+      <w:proofErr w:type="spellStart"/>
+      <w:r>
+        <w:rPr>
+          <w:bCs/>
+          <w:iCs/>
+          <w:lang w:val="de-DE"/>
+        </w:rPr>
+        <w:t>ViewBags</w:t>
+      </w:r>
+      <w:proofErr w:type="spellEnd"/>
+      <w:r>
+        <w:rPr>
+          <w:bCs/>
+          <w:iCs/>
+          <w:lang w:val="de-DE"/>
+        </w:rPr>
+        <w:t xml:space="preserve"> erstellt, die von den Models hergeleitet sind. </w:t>
+      </w:r>
+    </w:p>
+    <w:p>
+      <w:pPr>
+        <w:rPr>
+          <w:bCs/>
+          <w:iCs/>
+          <w:lang w:val="de-DE"/>
+        </w:rPr>
+      </w:pPr>
+      <w:r>
+        <w:rPr>
+          <w:bCs/>
+          <w:iCs/>
           <w:lang w:val="de-DE"/>
         </w:rPr>
         <w:drawing>
-          <wp:inline distT="0" distB="0" distL="0" distR="0" wp14:anchorId="3F56B07D" wp14:editId="66DC5291">
-            <wp:extent cx="5731510" cy="2543810"/>
-            <wp:effectExtent l="0" t="0" r="2540" b="8890"/>
-            <wp:docPr id="2" name="Picture 2"/>
+          <wp:inline distT="0" distB="0" distL="0" distR="0" wp14:anchorId="6EE25DA2" wp14:editId="2098425B">
+            <wp:extent cx="5731510" cy="3952240"/>
+            <wp:effectExtent l="0" t="0" r="2540" b="0"/>
+            <wp:docPr id="12" name="Picture 12"/>
             <wp:cNvGraphicFramePr>
               <a:graphicFrameLocks xmlns:a="http://schemas.openxmlformats.org/drawingml/2006/main" noChangeAspect="1"/>
             </wp:cNvGraphicFramePr>
@@ -4260,7 +4698,7 @@
                   <pic:spPr>
                     <a:xfrm>
                       <a:off x="0" y="0"/>
-                      <a:ext cx="5731510" cy="2543810"/>
+                      <a:ext cx="5731510" cy="3952240"/>
                     </a:xfrm>
                     <a:prstGeom prst="rect">
                       <a:avLst/>
@@ -4276,140 +4714,75 @@
     <w:p>
       <w:pPr>
         <w:rPr>
-          <w:lang w:val="de-DE"/>
-        </w:rPr>
-      </w:pPr>
-      <w:r>
-        <w:rPr>
-          <w:lang w:val="de-DE"/>
-        </w:rPr>
-        <w:t xml:space="preserve">Es gibt 2(3) Unterschiedlich Zugriffschichten: der Admin, der Verwalter (und der Benutzer ohne Login). </w:t>
-      </w:r>
-      <w:r>
-        <w:rPr>
-          <w:lang w:val="de-DE"/>
-        </w:rPr>
-        <w:br/>
-        <w:t xml:space="preserve">Der </w:t>
-      </w:r>
-      <w:proofErr w:type="spellStart"/>
-      <w:r>
-        <w:rPr>
-          <w:lang w:val="de-DE"/>
-        </w:rPr>
-        <w:t>uneingeloggte</w:t>
-      </w:r>
-      <w:proofErr w:type="spellEnd"/>
-      <w:r>
-        <w:rPr>
-          <w:lang w:val="de-DE"/>
-        </w:rPr>
-        <w:t xml:space="preserve"> Benutzer hat nur Zugriff auf „Neue Zeiterfassung“. Der Verwalter auf alles andere außer Zugriffsrechte. Der Admin darf auch Zugriffsrechte vergeben. </w:t>
-      </w:r>
-      <w:r>
-        <w:rPr>
-          <w:lang w:val="de-DE"/>
-        </w:rPr>
-        <w:br/>
-        <w:t xml:space="preserve">Der Zugriff wird nur damit eingeschränkt, in dem es 2 verschiedene Layouts gibt. Einmal ist das der Layout für öffentlichen Zugang </w:t>
-      </w:r>
-      <w:r>
-        <w:rPr>
-          <w:i/>
-          <w:iCs/>
-          <w:lang w:val="de-DE"/>
-        </w:rPr>
-        <w:t>_</w:t>
-      </w:r>
-      <w:proofErr w:type="spellStart"/>
-      <w:r>
-        <w:rPr>
-          <w:i/>
-          <w:iCs/>
-          <w:lang w:val="de-DE"/>
-        </w:rPr>
-        <w:t>LayoutPublic</w:t>
-      </w:r>
-      <w:proofErr w:type="spellEnd"/>
-      <w:r>
-        <w:rPr>
-          <w:i/>
-          <w:iCs/>
-          <w:lang w:val="de-DE"/>
-        </w:rPr>
-        <w:t xml:space="preserve"> </w:t>
-      </w:r>
-      <w:r>
-        <w:rPr>
-          <w:lang w:val="de-DE"/>
-        </w:rPr>
-        <w:t xml:space="preserve">und für die eingeloggten User der </w:t>
-      </w:r>
-      <w:r>
-        <w:rPr>
-          <w:i/>
-          <w:iCs/>
-          <w:lang w:val="de-DE"/>
-        </w:rPr>
-        <w:t>_Layout</w:t>
-      </w:r>
-      <w:r>
-        <w:rPr>
-          <w:lang w:val="de-DE"/>
-        </w:rPr>
-        <w:t xml:space="preserve">. </w:t>
-      </w:r>
-      <w:r>
-        <w:rPr>
-          <w:lang w:val="de-DE"/>
-        </w:rPr>
-        <w:t xml:space="preserve">Im </w:t>
-      </w:r>
-      <w:r>
-        <w:rPr>
-          <w:i/>
-          <w:iCs/>
-          <w:lang w:val="de-DE"/>
-        </w:rPr>
-        <w:t>_Layout</w:t>
-      </w:r>
-      <w:r>
-        <w:rPr>
-          <w:lang w:val="de-DE"/>
-        </w:rPr>
-        <w:t xml:space="preserve"> wird der </w:t>
-      </w:r>
-      <w:proofErr w:type="spellStart"/>
-      <w:r>
-        <w:rPr>
-          <w:lang w:val="de-DE"/>
-        </w:rPr>
-        <w:t>AccessLayer</w:t>
-      </w:r>
-      <w:proofErr w:type="spellEnd"/>
-      <w:r>
-        <w:rPr>
-          <w:lang w:val="de-DE"/>
-        </w:rPr>
-        <w:t xml:space="preserve"> befragt:</w:t>
-      </w:r>
-    </w:p>
-    <w:p>
-      <w:pPr>
-        <w:rPr>
-          <w:lang w:val="de-DE"/>
-        </w:rPr>
-      </w:pPr>
-      <w:r>
-        <w:rPr>
-          <w:noProof/>
+          <w:bCs/>
+          <w:iCs/>
+          <w:lang w:val="de-DE"/>
+        </w:rPr>
+      </w:pPr>
+      <w:r>
+        <w:rPr>
+          <w:bCs/>
+          <w:iCs/>
+          <w:lang w:val="de-DE"/>
+        </w:rPr>
+        <w:t xml:space="preserve">In der Modelklasse werden mithilfe des </w:t>
+      </w:r>
+      <w:proofErr w:type="spellStart"/>
+      <w:r>
+        <w:rPr>
+          <w:bCs/>
+          <w:iCs/>
+          <w:lang w:val="de-DE"/>
+        </w:rPr>
+        <w:t>SQLServers</w:t>
+      </w:r>
+      <w:proofErr w:type="spellEnd"/>
+      <w:r>
+        <w:rPr>
+          <w:bCs/>
+          <w:iCs/>
+          <w:lang w:val="de-DE"/>
+        </w:rPr>
+        <w:t xml:space="preserve">, wie z.B. die die Anzahl der Stücke in der </w:t>
+      </w:r>
+      <w:proofErr w:type="spellStart"/>
+      <w:r>
+        <w:rPr>
+          <w:bCs/>
+          <w:iCs/>
+          <w:lang w:val="de-DE"/>
+        </w:rPr>
+        <w:t>letzen</w:t>
+      </w:r>
+      <w:proofErr w:type="spellEnd"/>
+      <w:r>
+        <w:rPr>
+          <w:bCs/>
+          <w:iCs/>
+          <w:lang w:val="de-DE"/>
+        </w:rPr>
+        <w:t xml:space="preserve"> Woche:</w:t>
+      </w:r>
+    </w:p>
+    <w:p>
+      <w:pPr>
+        <w:rPr>
+          <w:bCs/>
+          <w:iCs/>
+          <w:lang w:val="de-DE"/>
+        </w:rPr>
+      </w:pPr>
+      <w:r>
+        <w:rPr>
+          <w:bCs/>
+          <w:iCs/>
           <w:lang w:val="de-DE"/>
         </w:rPr>
         <w:drawing>
-          <wp:inline distT="0" distB="0" distL="0" distR="0" wp14:anchorId="2B216A35" wp14:editId="22561066">
-            <wp:extent cx="3303917" cy="1032055"/>
-            <wp:effectExtent l="0" t="0" r="0" b="0"/>
-            <wp:docPr id="4" name="Picture 4"/>
+          <wp:inline distT="0" distB="0" distL="0" distR="0" wp14:anchorId="1CC31384" wp14:editId="2D53C22E">
+            <wp:extent cx="5731510" cy="1043940"/>
+            <wp:effectExtent l="0" t="0" r="2540" b="3810"/>
+            <wp:docPr id="13" name="Picture 13"/>
             <wp:cNvGraphicFramePr>
               <a:graphicFrameLocks xmlns:a="http://schemas.openxmlformats.org/drawingml/2006/main" noChangeAspect="1"/>
             </wp:cNvGraphicFramePr>
@@ -4429,7 +4802,7 @@
                   <pic:spPr>
                     <a:xfrm>
                       <a:off x="0" y="0"/>
-                      <a:ext cx="3333188" cy="1041199"/>
+                      <a:ext cx="5731510" cy="1043940"/>
                     </a:xfrm>
                     <a:prstGeom prst="rect">
                       <a:avLst/>
@@ -4444,36 +4817,17 @@
     </w:p>
     <w:p>
       <w:pPr>
-        <w:rPr>
-          <w:lang w:val="de-DE"/>
-        </w:rPr>
-      </w:pPr>
-      <w:r>
-        <w:rPr>
-          <w:lang w:val="de-DE"/>
-        </w:rPr>
-        <w:t xml:space="preserve">Je nach dem </w:t>
-      </w:r>
-      <w:proofErr w:type="spellStart"/>
-      <w:r>
-        <w:rPr>
-          <w:lang w:val="de-DE"/>
-        </w:rPr>
-        <w:t>AccessLayer</w:t>
-      </w:r>
-      <w:proofErr w:type="spellEnd"/>
-      <w:r>
-        <w:rPr>
-          <w:lang w:val="de-DE"/>
-        </w:rPr>
-        <w:t xml:space="preserve"> wird unterschiedlicher Inhalt geladen. Soweit ist der Unterschied nur das </w:t>
-      </w:r>
-      <w:proofErr w:type="spellStart"/>
-      <w:r>
-        <w:rPr>
-          <w:lang w:val="de-DE"/>
-        </w:rPr>
-        <w:t>Menuitem</w:t>
+        <w:pStyle w:val="Heading3"/>
+        <w:rPr>
+          <w:lang w:val="de-DE"/>
+        </w:rPr>
+      </w:pPr>
+      <w:proofErr w:type="spellStart"/>
+      <w:r>
+        <w:rPr>
+          <w:lang w:val="de-DE"/>
+        </w:rPr>
+        <w:t>TeileInProduktionsanlage</w:t>
       </w:r>
       <w:proofErr w:type="spellEnd"/>
       <w:r>
@@ -4484,150 +4838,258 @@
       </w:r>
       <w:r>
         <w:rPr>
+          <w:lang w:val="de-DE"/>
+        </w:rPr>
+        <w:br/>
+      </w:r>
+    </w:p>
+    <w:p>
+      <w:pPr>
+        <w:rPr>
+          <w:lang w:val="de-DE"/>
+        </w:rPr>
+      </w:pPr>
+      <w:proofErr w:type="spellStart"/>
+      <w:r>
+        <w:rPr>
+          <w:lang w:val="de-DE"/>
+        </w:rPr>
+        <w:t>Tiele</w:t>
+      </w:r>
+      <w:proofErr w:type="spellEnd"/>
+      <w:r>
+        <w:rPr>
+          <w:lang w:val="de-DE"/>
+        </w:rPr>
+        <w:t xml:space="preserve"> </w:t>
+      </w:r>
+      <w:proofErr w:type="spellStart"/>
+      <w:r>
+        <w:rPr>
+          <w:lang w:val="de-DE"/>
+        </w:rPr>
+        <w:t>InProduktionssanlage</w:t>
+      </w:r>
+      <w:proofErr w:type="spellEnd"/>
+      <w:r>
+        <w:rPr>
+          <w:lang w:val="de-DE"/>
+        </w:rPr>
+        <w:t xml:space="preserve"> ist dafür gemacht, dass nach der Auswahl einer Produktionsanlage nur die zugewiesene Teile angezeigt werden. Das verkuppelt die gleichgenannte Tabelle, die bei einem Eintrag die ID der Produktionsanlage und die ID des Fertigungsteils speichert.  </w:t>
+      </w:r>
+      <w:r>
+        <w:rPr>
+          <w:lang w:val="de-DE"/>
+        </w:rPr>
+        <w:br/>
+        <w:t>D</w:t>
+      </w:r>
+      <w:r>
+        <w:rPr>
+          <w:lang w:val="de-DE"/>
+        </w:rPr>
+        <w:t>ie</w:t>
+      </w:r>
+      <w:r>
+        <w:rPr>
+          <w:lang w:val="de-DE"/>
+        </w:rPr>
+        <w:t xml:space="preserve"> </w:t>
+      </w:r>
+      <w:proofErr w:type="spellStart"/>
+      <w:r>
+        <w:rPr>
+          <w:lang w:val="de-DE"/>
+        </w:rPr>
+        <w:t>Model</w:t>
+      </w:r>
+      <w:r>
+        <w:rPr>
+          <w:lang w:val="de-DE"/>
+        </w:rPr>
+        <w:t>View</w:t>
+      </w:r>
+      <w:r>
+        <w:rPr>
+          <w:lang w:val="de-DE"/>
+        </w:rPr>
+        <w:t>s</w:t>
+      </w:r>
+      <w:proofErr w:type="spellEnd"/>
+      <w:r>
+        <w:rPr>
+          <w:lang w:val="de-DE"/>
+        </w:rPr>
+        <w:t xml:space="preserve"> </w:t>
+      </w:r>
+      <w:r>
+        <w:rPr>
+          <w:lang w:val="de-DE"/>
+        </w:rPr>
+        <w:t xml:space="preserve">entsprechen </w:t>
+      </w:r>
+      <w:r>
+        <w:rPr>
+          <w:lang w:val="de-DE"/>
+        </w:rPr>
+        <w:t xml:space="preserve">der Ausgabe des SQL Befehls in </w:t>
+      </w:r>
+      <w:proofErr w:type="spellStart"/>
+      <w:r>
+        <w:rPr>
           <w:i/>
           <w:iCs/>
           <w:lang w:val="de-DE"/>
         </w:rPr>
-        <w:t>Zugriffsrechte</w:t>
-      </w:r>
-      <w:r>
-        <w:rPr>
-          <w:lang w:val="de-DE"/>
-        </w:rPr>
-        <w:t xml:space="preserve">. In Views, die unter </w:t>
-      </w:r>
+        <w:t>SQLServer</w:t>
+      </w:r>
+      <w:proofErr w:type="spellEnd"/>
       <w:r>
         <w:rPr>
           <w:i/>
           <w:iCs/>
           <w:lang w:val="de-DE"/>
         </w:rPr>
-        <w:t>Zugr</w:t>
-      </w:r>
-      <w:r>
-        <w:rPr>
-          <w:i/>
-          <w:iCs/>
-          <w:lang w:val="de-DE"/>
-        </w:rPr>
-        <w:t>i</w:t>
-      </w:r>
-      <w:r>
-        <w:rPr>
-          <w:i/>
-          <w:iCs/>
-          <w:lang w:val="de-DE"/>
-        </w:rPr>
-        <w:t>ffsrechte</w:t>
-      </w:r>
-      <w:r>
-        <w:rPr>
-          <w:lang w:val="de-DE"/>
-        </w:rPr>
-        <w:t xml:space="preserve"> gehören, wird der </w:t>
-      </w:r>
-      <w:proofErr w:type="spellStart"/>
-      <w:r>
-        <w:rPr>
-          <w:lang w:val="de-DE"/>
-        </w:rPr>
-        <w:t>AccesLayer</w:t>
-      </w:r>
-      <w:proofErr w:type="spellEnd"/>
-      <w:r>
-        <w:rPr>
-          <w:lang w:val="de-DE"/>
-        </w:rPr>
-        <w:t xml:space="preserve"> von </w:t>
-      </w:r>
-      <w:proofErr w:type="spellStart"/>
-      <w:r>
-        <w:rPr>
-          <w:lang w:val="de-DE"/>
-        </w:rPr>
-        <w:t>SessionInfo</w:t>
-      </w:r>
-      <w:proofErr w:type="spellEnd"/>
-      <w:r>
-        <w:rPr>
-          <w:lang w:val="de-DE"/>
-        </w:rPr>
-        <w:t xml:space="preserve"> nochmal gefragt und wenn der Benutzer kein Admin ist, wird es oder sie auf </w:t>
-      </w:r>
-      <w:proofErr w:type="spellStart"/>
-      <w:r>
-        <w:rPr>
-          <w:lang w:val="de-DE"/>
-        </w:rPr>
-        <w:t>AccessDenied</w:t>
-      </w:r>
-      <w:proofErr w:type="spellEnd"/>
-      <w:r>
-        <w:rPr>
-          <w:lang w:val="de-DE"/>
-        </w:rPr>
-        <w:t xml:space="preserve"> Seite umgeleitet.</w:t>
-      </w:r>
-      <w:r>
-        <w:rPr>
-          <w:lang w:val="de-DE"/>
-        </w:rPr>
-        <w:br/>
-        <w:t xml:space="preserve">Da </w:t>
-      </w:r>
-      <w:r>
-        <w:rPr>
-          <w:i/>
-          <w:iCs/>
-          <w:lang w:val="de-DE"/>
-        </w:rPr>
-        <w:t>Delete</w:t>
-      </w:r>
-      <w:r>
-        <w:rPr>
-          <w:lang w:val="de-DE"/>
-        </w:rPr>
-        <w:t xml:space="preserve"> Methoden nur über dir URL erfolgen, wird in jeweiligen Controllers auch nach de</w:t>
-      </w:r>
-      <w:r>
-        <w:rPr>
-          <w:lang w:val="de-DE"/>
-        </w:rPr>
-        <w:t xml:space="preserve">r Zugriffsschichte gefragt, wie am Beispiel von </w:t>
-      </w:r>
-      <w:proofErr w:type="spellStart"/>
-      <w:r>
-        <w:rPr>
-          <w:i/>
-          <w:iCs/>
-          <w:lang w:val="de-DE"/>
-        </w:rPr>
-        <w:t>MitarbeiterInSchichtController</w:t>
-      </w:r>
-      <w:proofErr w:type="spellEnd"/>
-      <w:r>
-        <w:rPr>
-          <w:lang w:val="de-DE"/>
-        </w:rPr>
-        <w:t>.</w:t>
-      </w:r>
-    </w:p>
-    <w:p>
-      <w:pPr>
-        <w:rPr>
-          <w:lang w:val="de-DE"/>
-        </w:rPr>
-      </w:pPr>
-      <w:r>
-        <w:rPr>
-          <w:noProof/>
-          <w:lang w:val="de-DE"/>
-        </w:rPr>
+        <w:t xml:space="preserve"> </w:t>
+      </w:r>
+      <w:r>
+        <w:rPr>
+          <w:lang w:val="de-DE"/>
+        </w:rPr>
+        <w:t xml:space="preserve">Klasse. </w:t>
+      </w:r>
+    </w:p>
+    <w:p>
+      <w:pPr>
+        <w:rPr>
+          <w:u w:val="single"/>
+          <w:lang w:val="de-DE"/>
+        </w:rPr>
+      </w:pPr>
+      <w:r>
+        <w:rPr>
+          <w:u w:val="single"/>
+          <w:lang w:val="de-DE"/>
+        </w:rPr>
+        <w:t>Controller:</w:t>
+      </w:r>
+    </w:p>
+    <w:p>
+      <w:pPr>
+        <w:autoSpaceDE w:val="0"/>
+        <w:autoSpaceDN w:val="0"/>
+        <w:adjustRightInd w:val="0"/>
+        <w:spacing w:after="0" w:line="240" w:lineRule="auto"/>
+        <w:rPr>
+          <w:rFonts w:ascii="Consolas" w:hAnsi="Consolas" w:cs="Consolas"/>
+          <w:color w:val="000000"/>
+          <w:sz w:val="19"/>
+          <w:szCs w:val="19"/>
+        </w:rPr>
+      </w:pPr>
+      <w:r>
+        <w:rPr>
+          <w:rFonts w:ascii="Consolas" w:hAnsi="Consolas" w:cs="Consolas"/>
+          <w:color w:val="000000"/>
+          <w:sz w:val="19"/>
+          <w:szCs w:val="19"/>
+        </w:rPr>
+        <w:t xml:space="preserve">        </w:t>
+      </w:r>
+      <w:r>
+        <w:rPr>
+          <w:rFonts w:ascii="Consolas" w:hAnsi="Consolas" w:cs="Consolas"/>
+          <w:color w:val="0000FF"/>
+          <w:sz w:val="19"/>
+          <w:szCs w:val="19"/>
+        </w:rPr>
+        <w:t>public</w:t>
+      </w:r>
+      <w:r>
+        <w:rPr>
+          <w:rFonts w:ascii="Consolas" w:hAnsi="Consolas" w:cs="Consolas"/>
+          <w:color w:val="000000"/>
+          <w:sz w:val="19"/>
+          <w:szCs w:val="19"/>
+        </w:rPr>
+        <w:t xml:space="preserve"> </w:t>
+      </w:r>
+      <w:proofErr w:type="spellStart"/>
+      <w:r>
+        <w:rPr>
+          <w:rFonts w:ascii="Consolas" w:hAnsi="Consolas" w:cs="Consolas"/>
+          <w:color w:val="000000"/>
+          <w:sz w:val="19"/>
+          <w:szCs w:val="19"/>
+        </w:rPr>
+        <w:t>ActionResult</w:t>
+      </w:r>
+      <w:proofErr w:type="spellEnd"/>
+      <w:r>
+        <w:rPr>
+          <w:rFonts w:ascii="Consolas" w:hAnsi="Consolas" w:cs="Consolas"/>
+          <w:color w:val="000000"/>
+          <w:sz w:val="19"/>
+          <w:szCs w:val="19"/>
+        </w:rPr>
+        <w:t xml:space="preserve"> Index()</w:t>
+      </w:r>
+    </w:p>
+    <w:p>
+      <w:pPr>
+        <w:rPr>
+          <w:lang w:val="de-DE"/>
+        </w:rPr>
+      </w:pPr>
+      <w:r>
+        <w:rPr>
+          <w:lang w:val="de-DE"/>
+        </w:rPr>
+        <w:t xml:space="preserve">Für die Ansicht </w:t>
+      </w:r>
+      <w:r>
+        <w:rPr>
+          <w:lang w:val="de-DE"/>
+        </w:rPr>
+        <w:t xml:space="preserve">alle Einträge </w:t>
+      </w:r>
+      <w:r>
+        <w:rPr>
+          <w:lang w:val="de-DE"/>
+        </w:rPr>
+        <w:t xml:space="preserve">werde sie erstmal in </w:t>
+      </w:r>
+      <w:proofErr w:type="spellStart"/>
+      <w:r>
+        <w:rPr>
+          <w:lang w:val="de-DE"/>
+        </w:rPr>
+        <w:t>SQLServer</w:t>
+      </w:r>
+      <w:proofErr w:type="spellEnd"/>
+      <w:r>
+        <w:rPr>
+          <w:lang w:val="de-DE"/>
+        </w:rPr>
+        <w:t xml:space="preserve"> Klasse geholt und so ein den View übergeben. </w:t>
+      </w:r>
+    </w:p>
+    <w:p>
+      <w:pPr>
+        <w:rPr>
+          <w:lang w:val="de-DE"/>
+        </w:rPr>
+      </w:pPr>
+      <w:r>
+        <w:rPr>
+          <w:lang w:val="de-DE"/>
+        </w:rPr>
+        <w:lastRenderedPageBreak/>
         <w:drawing>
-          <wp:inline distT="0" distB="0" distL="0" distR="0" wp14:anchorId="07E4352C" wp14:editId="49640576">
-            <wp:extent cx="5731510" cy="2050415"/>
-            <wp:effectExtent l="0" t="0" r="2540" b="6985"/>
-            <wp:docPr id="7" name="Picture 7"/>
+          <wp:inline distT="0" distB="0" distL="0" distR="0" wp14:anchorId="611C9AD9" wp14:editId="1C5A09C4">
+            <wp:extent cx="3295650" cy="1768317"/>
+            <wp:effectExtent l="0" t="0" r="0" b="3810"/>
+            <wp:docPr id="14" name="Picture 14"/>
             <wp:cNvGraphicFramePr>
               <a:graphicFrameLocks xmlns:a="http://schemas.openxmlformats.org/drawingml/2006/main" noChangeAspect="1"/>
             </wp:cNvGraphicFramePr>
@@ -4647,6 +5109,811 @@
                   <pic:spPr>
                     <a:xfrm>
                       <a:off x="0" y="0"/>
+                      <a:ext cx="3350988" cy="1798009"/>
+                    </a:xfrm>
+                    <a:prstGeom prst="rect">
+                      <a:avLst/>
+                    </a:prstGeom>
+                  </pic:spPr>
+                </pic:pic>
+              </a:graphicData>
+            </a:graphic>
+          </wp:inline>
+        </w:drawing>
+      </w:r>
+    </w:p>
+    <w:p>
+      <w:pPr>
+        <w:autoSpaceDE w:val="0"/>
+        <w:autoSpaceDN w:val="0"/>
+        <w:adjustRightInd w:val="0"/>
+        <w:spacing w:after="0" w:line="240" w:lineRule="auto"/>
+        <w:rPr>
+          <w:rFonts w:ascii="Consolas" w:hAnsi="Consolas" w:cs="Consolas"/>
+          <w:color w:val="000000"/>
+          <w:sz w:val="19"/>
+          <w:szCs w:val="19"/>
+        </w:rPr>
+      </w:pPr>
+      <w:r>
+        <w:rPr>
+          <w:rFonts w:ascii="Consolas" w:hAnsi="Consolas" w:cs="Consolas"/>
+          <w:color w:val="000000"/>
+          <w:sz w:val="19"/>
+          <w:szCs w:val="19"/>
+        </w:rPr>
+        <w:t xml:space="preserve">        </w:t>
+      </w:r>
+      <w:r>
+        <w:rPr>
+          <w:rFonts w:ascii="Consolas" w:hAnsi="Consolas" w:cs="Consolas"/>
+          <w:color w:val="0000FF"/>
+          <w:sz w:val="19"/>
+          <w:szCs w:val="19"/>
+        </w:rPr>
+        <w:t>public</w:t>
+      </w:r>
+      <w:r>
+        <w:rPr>
+          <w:rFonts w:ascii="Consolas" w:hAnsi="Consolas" w:cs="Consolas"/>
+          <w:color w:val="000000"/>
+          <w:sz w:val="19"/>
+          <w:szCs w:val="19"/>
+        </w:rPr>
+        <w:t xml:space="preserve"> </w:t>
+      </w:r>
+      <w:proofErr w:type="spellStart"/>
+      <w:r>
+        <w:rPr>
+          <w:rFonts w:ascii="Consolas" w:hAnsi="Consolas" w:cs="Consolas"/>
+          <w:color w:val="000000"/>
+          <w:sz w:val="19"/>
+          <w:szCs w:val="19"/>
+        </w:rPr>
+        <w:t>ActionResult</w:t>
+      </w:r>
+      <w:proofErr w:type="spellEnd"/>
+      <w:r>
+        <w:rPr>
+          <w:rFonts w:ascii="Consolas" w:hAnsi="Consolas" w:cs="Consolas"/>
+          <w:color w:val="000000"/>
+          <w:sz w:val="19"/>
+          <w:szCs w:val="19"/>
+        </w:rPr>
+        <w:t xml:space="preserve"> Edit(</w:t>
+      </w:r>
+      <w:r>
+        <w:rPr>
+          <w:rFonts w:ascii="Consolas" w:hAnsi="Consolas" w:cs="Consolas"/>
+          <w:color w:val="0000FF"/>
+          <w:sz w:val="19"/>
+          <w:szCs w:val="19"/>
+        </w:rPr>
+        <w:t>int</w:t>
+      </w:r>
+      <w:r>
+        <w:rPr>
+          <w:rFonts w:ascii="Consolas" w:hAnsi="Consolas" w:cs="Consolas"/>
+          <w:color w:val="000000"/>
+          <w:sz w:val="19"/>
+          <w:szCs w:val="19"/>
+        </w:rPr>
+        <w:t xml:space="preserve"> id)</w:t>
+      </w:r>
+      <w:r>
+        <w:rPr>
+          <w:rFonts w:ascii="Consolas" w:hAnsi="Consolas" w:cs="Consolas"/>
+          <w:color w:val="000000"/>
+          <w:sz w:val="19"/>
+          <w:szCs w:val="19"/>
+        </w:rPr>
+        <w:br/>
+      </w:r>
+    </w:p>
+    <w:p>
+      <w:pPr>
+        <w:rPr>
+          <w:lang w:val="de-DE"/>
+        </w:rPr>
+      </w:pPr>
+      <w:r>
+        <w:rPr>
+          <w:lang w:val="de-DE"/>
+        </w:rPr>
+        <w:t>Für Ed</w:t>
+      </w:r>
+      <w:r>
+        <w:rPr>
+          <w:lang w:val="de-DE"/>
+        </w:rPr>
+        <w:t xml:space="preserve">it </w:t>
+      </w:r>
+      <w:r>
+        <w:rPr>
+          <w:lang w:val="de-DE"/>
+        </w:rPr>
+        <w:t xml:space="preserve">(und Create) </w:t>
+      </w:r>
+      <w:r>
+        <w:rPr>
+          <w:lang w:val="de-DE"/>
+        </w:rPr>
+        <w:t xml:space="preserve">wird ein Extra </w:t>
+      </w:r>
+      <w:proofErr w:type="spellStart"/>
+      <w:r>
+        <w:rPr>
+          <w:lang w:val="de-DE"/>
+        </w:rPr>
+        <w:t>ModelView</w:t>
+      </w:r>
+      <w:proofErr w:type="spellEnd"/>
+      <w:r>
+        <w:rPr>
+          <w:lang w:val="de-DE"/>
+        </w:rPr>
+        <w:t xml:space="preserve"> erstellt. </w:t>
+      </w:r>
+      <w:r>
+        <w:rPr>
+          <w:lang w:val="de-DE"/>
+        </w:rPr>
+        <w:t xml:space="preserve">In SQL Server werden die Produktionsanlage und Fertigungsteil des </w:t>
+      </w:r>
+      <w:proofErr w:type="spellStart"/>
+      <w:r>
+        <w:rPr>
+          <w:lang w:val="de-DE"/>
+        </w:rPr>
+        <w:t>TeileInProduktionsanlage</w:t>
+      </w:r>
+      <w:proofErr w:type="spellEnd"/>
+      <w:r>
+        <w:rPr>
+          <w:lang w:val="de-DE"/>
+        </w:rPr>
+        <w:t xml:space="preserve"> Eintrag geholt.</w:t>
+      </w:r>
+    </w:p>
+    <w:p>
+      <w:pPr>
+        <w:rPr>
+          <w:lang w:val="de-DE"/>
+        </w:rPr>
+      </w:pPr>
+      <w:r>
+        <w:rPr>
+          <w:lang w:val="de-DE"/>
+        </w:rPr>
+        <w:drawing>
+          <wp:inline distT="0" distB="0" distL="0" distR="0" wp14:anchorId="1292D065" wp14:editId="60C6629F">
+            <wp:extent cx="3914775" cy="2982706"/>
+            <wp:effectExtent l="0" t="0" r="0" b="8255"/>
+            <wp:docPr id="15" name="Picture 15"/>
+            <wp:cNvGraphicFramePr>
+              <a:graphicFrameLocks xmlns:a="http://schemas.openxmlformats.org/drawingml/2006/main" noChangeAspect="1"/>
+            </wp:cNvGraphicFramePr>
+            <a:graphic xmlns:a="http://schemas.openxmlformats.org/drawingml/2006/main">
+              <a:graphicData uri="http://schemas.openxmlformats.org/drawingml/2006/picture">
+                <pic:pic xmlns:pic="http://schemas.openxmlformats.org/drawingml/2006/picture">
+                  <pic:nvPicPr>
+                    <pic:cNvPr id="1" name=""/>
+                    <pic:cNvPicPr/>
+                  </pic:nvPicPr>
+                  <pic:blipFill>
+                    <a:blip r:embed="rId21"/>
+                    <a:stretch>
+                      <a:fillRect/>
+                    </a:stretch>
+                  </pic:blipFill>
+                  <pic:spPr>
+                    <a:xfrm>
+                      <a:off x="0" y="0"/>
+                      <a:ext cx="3944572" cy="3005409"/>
+                    </a:xfrm>
+                    <a:prstGeom prst="rect">
+                      <a:avLst/>
+                    </a:prstGeom>
+                  </pic:spPr>
+                </pic:pic>
+              </a:graphicData>
+            </a:graphic>
+          </wp:inline>
+        </w:drawing>
+      </w:r>
+    </w:p>
+    <w:p>
+      <w:pPr>
+        <w:rPr>
+          <w:lang w:val="de-DE"/>
+        </w:rPr>
+      </w:pPr>
+      <w:r>
+        <w:rPr>
+          <w:lang w:val="de-DE"/>
+        </w:rPr>
+        <w:t xml:space="preserve">In View wird dann anschließend die Option mit dem Wert es editierten Eintrag ausgewählt. </w:t>
+      </w:r>
+    </w:p>
+    <w:p>
+      <w:pPr>
+        <w:rPr>
+          <w:lang w:val="de-DE"/>
+        </w:rPr>
+      </w:pPr>
+      <w:r>
+        <w:rPr>
+          <w:lang w:val="de-DE"/>
+        </w:rPr>
+        <w:drawing>
+          <wp:inline distT="0" distB="0" distL="0" distR="0" wp14:anchorId="21DE2402" wp14:editId="3F75A930">
+            <wp:extent cx="4485959" cy="866775"/>
+            <wp:effectExtent l="0" t="0" r="0" b="0"/>
+            <wp:docPr id="16" name="Picture 16"/>
+            <wp:cNvGraphicFramePr>
+              <a:graphicFrameLocks xmlns:a="http://schemas.openxmlformats.org/drawingml/2006/main" noChangeAspect="1"/>
+            </wp:cNvGraphicFramePr>
+            <a:graphic xmlns:a="http://schemas.openxmlformats.org/drawingml/2006/main">
+              <a:graphicData uri="http://schemas.openxmlformats.org/drawingml/2006/picture">
+                <pic:pic xmlns:pic="http://schemas.openxmlformats.org/drawingml/2006/picture">
+                  <pic:nvPicPr>
+                    <pic:cNvPr id="1" name=""/>
+                    <pic:cNvPicPr/>
+                  </pic:nvPicPr>
+                  <pic:blipFill>
+                    <a:blip r:embed="rId22"/>
+                    <a:stretch>
+                      <a:fillRect/>
+                    </a:stretch>
+                  </pic:blipFill>
+                  <pic:spPr>
+                    <a:xfrm>
+                      <a:off x="0" y="0"/>
+                      <a:ext cx="4514421" cy="872274"/>
+                    </a:xfrm>
+                    <a:prstGeom prst="rect">
+                      <a:avLst/>
+                    </a:prstGeom>
+                  </pic:spPr>
+                </pic:pic>
+              </a:graphicData>
+            </a:graphic>
+          </wp:inline>
+        </w:drawing>
+      </w:r>
+    </w:p>
+    <w:p>
+      <w:pPr>
+        <w:rPr>
+          <w:lang w:val="de-DE"/>
+        </w:rPr>
+      </w:pPr>
+    </w:p>
+    <w:p>
+      <w:pPr>
+        <w:rPr>
+          <w:lang w:val="de-DE"/>
+        </w:rPr>
+      </w:pPr>
+      <w:r>
+        <w:rPr>
+          <w:lang w:val="de-DE"/>
+        </w:rPr>
+        <w:t>^</w:t>
+      </w:r>
+    </w:p>
+    <w:p>
+      <w:pPr>
+        <w:rPr>
+          <w:lang w:val="de-DE"/>
+        </w:rPr>
+      </w:pPr>
+    </w:p>
+    <w:p>
+      <w:pPr>
+        <w:rPr>
+          <w:lang w:val="de-DE"/>
+        </w:rPr>
+      </w:pPr>
+    </w:p>
+    <w:p>
+      <w:pPr>
+        <w:rPr>
+          <w:lang w:val="de-DE"/>
+        </w:rPr>
+      </w:pPr>
+    </w:p>
+    <w:p>
+      <w:pPr>
+        <w:pStyle w:val="Heading2"/>
+        <w:rPr>
+          <w:lang w:val="de-DE"/>
+        </w:rPr>
+      </w:pPr>
+      <w:bookmarkStart w:id="11" w:name="_Toc34380868"/>
+      <w:r>
+        <w:rPr>
+          <w:lang w:val="de-DE"/>
+        </w:rPr>
+        <w:lastRenderedPageBreak/>
+        <w:t>Login und Benutzerverwaltung</w:t>
+      </w:r>
+      <w:bookmarkEnd w:id="11"/>
+    </w:p>
+    <w:p>
+      <w:pPr>
+        <w:rPr>
+          <w:lang w:val="de-DE"/>
+        </w:rPr>
+      </w:pPr>
+      <w:r>
+        <w:rPr>
+          <w:lang w:val="de-DE"/>
+        </w:rPr>
+        <w:t xml:space="preserve">Es war gewollt, dass man keine Windows Authentifizierung benutzen sollte (?), deswegen ist in der Anwendung noch eine primitive Sicherheitsschichte mit Benutzernamen und Passwort implementiert. </w:t>
+      </w:r>
+      <w:r>
+        <w:rPr>
+          <w:lang w:val="de-DE"/>
+        </w:rPr>
+        <w:t xml:space="preserve">Die Passwörter sind nicht </w:t>
+      </w:r>
+      <w:proofErr w:type="spellStart"/>
+      <w:r>
+        <w:rPr>
+          <w:lang w:val="de-DE"/>
+        </w:rPr>
+        <w:t>gehashed</w:t>
+      </w:r>
+      <w:proofErr w:type="spellEnd"/>
+      <w:r>
+        <w:rPr>
+          <w:lang w:val="de-DE"/>
+        </w:rPr>
+        <w:t xml:space="preserve"> und werden in Klartext in der Datenbank gespeichert. </w:t>
+      </w:r>
+    </w:p>
+    <w:p>
+      <w:pPr>
+        <w:rPr>
+          <w:lang w:val="de-DE"/>
+        </w:rPr>
+      </w:pPr>
+      <w:r>
+        <w:rPr>
+          <w:lang w:val="de-DE"/>
+        </w:rPr>
+        <w:t xml:space="preserve">Beim Einloggen wird tatsächlich nur der Benutzername mit dem Password verglichen. </w:t>
+      </w:r>
+      <w:r>
+        <w:rPr>
+          <w:lang w:val="de-DE"/>
+        </w:rPr>
+        <w:t>Im Controller wird beim Hinzufügen eines Benutzernamens gesorgt, dass dieser eindeutig ist.</w:t>
+      </w:r>
+      <w:r>
+        <w:rPr>
+          <w:lang w:val="de-DE"/>
+        </w:rPr>
+        <w:br/>
+      </w:r>
+      <w:r>
+        <w:rPr>
+          <w:noProof/>
+          <w:lang w:val="de-DE"/>
+        </w:rPr>
+        <w:drawing>
+          <wp:inline distT="0" distB="0" distL="0" distR="0" wp14:anchorId="3F56B07D" wp14:editId="66DC5291">
+            <wp:extent cx="5731510" cy="2543810"/>
+            <wp:effectExtent l="0" t="0" r="2540" b="8890"/>
+            <wp:docPr id="2" name="Picture 2"/>
+            <wp:cNvGraphicFramePr>
+              <a:graphicFrameLocks xmlns:a="http://schemas.openxmlformats.org/drawingml/2006/main" noChangeAspect="1"/>
+            </wp:cNvGraphicFramePr>
+            <a:graphic xmlns:a="http://schemas.openxmlformats.org/drawingml/2006/main">
+              <a:graphicData uri="http://schemas.openxmlformats.org/drawingml/2006/picture">
+                <pic:pic xmlns:pic="http://schemas.openxmlformats.org/drawingml/2006/picture">
+                  <pic:nvPicPr>
+                    <pic:cNvPr id="1" name=""/>
+                    <pic:cNvPicPr/>
+                  </pic:nvPicPr>
+                  <pic:blipFill>
+                    <a:blip r:embed="rId23"/>
+                    <a:stretch>
+                      <a:fillRect/>
+                    </a:stretch>
+                  </pic:blipFill>
+                  <pic:spPr>
+                    <a:xfrm>
+                      <a:off x="0" y="0"/>
+                      <a:ext cx="5731510" cy="2543810"/>
+                    </a:xfrm>
+                    <a:prstGeom prst="rect">
+                      <a:avLst/>
+                    </a:prstGeom>
+                  </pic:spPr>
+                </pic:pic>
+              </a:graphicData>
+            </a:graphic>
+          </wp:inline>
+        </w:drawing>
+      </w:r>
+    </w:p>
+    <w:p>
+      <w:pPr>
+        <w:rPr>
+          <w:lang w:val="de-DE"/>
+        </w:rPr>
+      </w:pPr>
+      <w:r>
+        <w:rPr>
+          <w:lang w:val="de-DE"/>
+        </w:rPr>
+        <w:t xml:space="preserve">Es gibt 2(3) Unterschiedlich Zugriffschichten: der Admin, der Verwalter (und der Benutzer ohne Login). </w:t>
+      </w:r>
+      <w:r>
+        <w:rPr>
+          <w:lang w:val="de-DE"/>
+        </w:rPr>
+        <w:br/>
+        <w:t xml:space="preserve">Der </w:t>
+      </w:r>
+      <w:proofErr w:type="spellStart"/>
+      <w:r>
+        <w:rPr>
+          <w:lang w:val="de-DE"/>
+        </w:rPr>
+        <w:t>uneingeloggte</w:t>
+      </w:r>
+      <w:proofErr w:type="spellEnd"/>
+      <w:r>
+        <w:rPr>
+          <w:lang w:val="de-DE"/>
+        </w:rPr>
+        <w:t xml:space="preserve"> Benutzer hat nur Zugriff auf „Neue Zeiterfassung“. Der Verwalter auf alles andere außer Zugriffsrechte. Der Admin darf auch Zugriffsrechte vergeben. </w:t>
+      </w:r>
+      <w:r>
+        <w:rPr>
+          <w:lang w:val="de-DE"/>
+        </w:rPr>
+        <w:br/>
+        <w:t xml:space="preserve">Der Zugriff wird nur damit eingeschränkt, in dem es 2 verschiedene Layouts gibt. Einmal ist das der Layout für öffentlichen Zugang </w:t>
+      </w:r>
+      <w:r>
+        <w:rPr>
+          <w:i/>
+          <w:iCs/>
+          <w:lang w:val="de-DE"/>
+        </w:rPr>
+        <w:t>_</w:t>
+      </w:r>
+      <w:proofErr w:type="spellStart"/>
+      <w:r>
+        <w:rPr>
+          <w:i/>
+          <w:iCs/>
+          <w:lang w:val="de-DE"/>
+        </w:rPr>
+        <w:t>LayoutPublic</w:t>
+      </w:r>
+      <w:proofErr w:type="spellEnd"/>
+      <w:r>
+        <w:rPr>
+          <w:i/>
+          <w:iCs/>
+          <w:lang w:val="de-DE"/>
+        </w:rPr>
+        <w:t xml:space="preserve"> </w:t>
+      </w:r>
+      <w:r>
+        <w:rPr>
+          <w:lang w:val="de-DE"/>
+        </w:rPr>
+        <w:t xml:space="preserve">und für die eingeloggten User der </w:t>
+      </w:r>
+      <w:r>
+        <w:rPr>
+          <w:i/>
+          <w:iCs/>
+          <w:lang w:val="de-DE"/>
+        </w:rPr>
+        <w:t>_Layout</w:t>
+      </w:r>
+      <w:r>
+        <w:rPr>
+          <w:lang w:val="de-DE"/>
+        </w:rPr>
+        <w:t xml:space="preserve">. </w:t>
+      </w:r>
+      <w:r>
+        <w:rPr>
+          <w:lang w:val="de-DE"/>
+        </w:rPr>
+        <w:t xml:space="preserve">Im </w:t>
+      </w:r>
+      <w:r>
+        <w:rPr>
+          <w:i/>
+          <w:iCs/>
+          <w:lang w:val="de-DE"/>
+        </w:rPr>
+        <w:t>_Layout</w:t>
+      </w:r>
+      <w:r>
+        <w:rPr>
+          <w:lang w:val="de-DE"/>
+        </w:rPr>
+        <w:t xml:space="preserve"> wird der </w:t>
+      </w:r>
+      <w:proofErr w:type="spellStart"/>
+      <w:r>
+        <w:rPr>
+          <w:lang w:val="de-DE"/>
+        </w:rPr>
+        <w:t>AccessLayer</w:t>
+      </w:r>
+      <w:proofErr w:type="spellEnd"/>
+      <w:r>
+        <w:rPr>
+          <w:lang w:val="de-DE"/>
+        </w:rPr>
+        <w:t xml:space="preserve"> befragt:</w:t>
+      </w:r>
+    </w:p>
+    <w:p>
+      <w:pPr>
+        <w:rPr>
+          <w:lang w:val="de-DE"/>
+        </w:rPr>
+      </w:pPr>
+      <w:r>
+        <w:rPr>
+          <w:noProof/>
+          <w:lang w:val="de-DE"/>
+        </w:rPr>
+        <w:drawing>
+          <wp:inline distT="0" distB="0" distL="0" distR="0" wp14:anchorId="2B216A35" wp14:editId="22561066">
+            <wp:extent cx="3303917" cy="1032055"/>
+            <wp:effectExtent l="0" t="0" r="0" b="0"/>
+            <wp:docPr id="4" name="Picture 4"/>
+            <wp:cNvGraphicFramePr>
+              <a:graphicFrameLocks xmlns:a="http://schemas.openxmlformats.org/drawingml/2006/main" noChangeAspect="1"/>
+            </wp:cNvGraphicFramePr>
+            <a:graphic xmlns:a="http://schemas.openxmlformats.org/drawingml/2006/main">
+              <a:graphicData uri="http://schemas.openxmlformats.org/drawingml/2006/picture">
+                <pic:pic xmlns:pic="http://schemas.openxmlformats.org/drawingml/2006/picture">
+                  <pic:nvPicPr>
+                    <pic:cNvPr id="1" name=""/>
+                    <pic:cNvPicPr/>
+                  </pic:nvPicPr>
+                  <pic:blipFill>
+                    <a:blip r:embed="rId24"/>
+                    <a:stretch>
+                      <a:fillRect/>
+                    </a:stretch>
+                  </pic:blipFill>
+                  <pic:spPr>
+                    <a:xfrm>
+                      <a:off x="0" y="0"/>
+                      <a:ext cx="3333188" cy="1041199"/>
+                    </a:xfrm>
+                    <a:prstGeom prst="rect">
+                      <a:avLst/>
+                    </a:prstGeom>
+                  </pic:spPr>
+                </pic:pic>
+              </a:graphicData>
+            </a:graphic>
+          </wp:inline>
+        </w:drawing>
+      </w:r>
+    </w:p>
+    <w:p>
+      <w:pPr>
+        <w:rPr>
+          <w:lang w:val="de-DE"/>
+        </w:rPr>
+      </w:pPr>
+      <w:r>
+        <w:rPr>
+          <w:lang w:val="de-DE"/>
+        </w:rPr>
+        <w:t xml:space="preserve">Je nach dem </w:t>
+      </w:r>
+      <w:proofErr w:type="spellStart"/>
+      <w:r>
+        <w:rPr>
+          <w:lang w:val="de-DE"/>
+        </w:rPr>
+        <w:t>AccessLayer</w:t>
+      </w:r>
+      <w:proofErr w:type="spellEnd"/>
+      <w:r>
+        <w:rPr>
+          <w:lang w:val="de-DE"/>
+        </w:rPr>
+        <w:t xml:space="preserve"> wird unterschiedlicher Inhalt geladen. Soweit ist der Unterschied nur das </w:t>
+      </w:r>
+      <w:proofErr w:type="spellStart"/>
+      <w:r>
+        <w:rPr>
+          <w:lang w:val="de-DE"/>
+        </w:rPr>
+        <w:t>Menuitem</w:t>
+      </w:r>
+      <w:proofErr w:type="spellEnd"/>
+      <w:r>
+        <w:rPr>
+          <w:lang w:val="de-DE"/>
+        </w:rPr>
+        <w:t xml:space="preserve"> </w:t>
+      </w:r>
+      <w:r>
+        <w:rPr>
+          <w:i/>
+          <w:iCs/>
+          <w:lang w:val="de-DE"/>
+        </w:rPr>
+        <w:t>Zugriffsrechte</w:t>
+      </w:r>
+      <w:r>
+        <w:rPr>
+          <w:lang w:val="de-DE"/>
+        </w:rPr>
+        <w:t xml:space="preserve">. In Views, die unter </w:t>
+      </w:r>
+      <w:r>
+        <w:rPr>
+          <w:i/>
+          <w:iCs/>
+          <w:lang w:val="de-DE"/>
+        </w:rPr>
+        <w:t>Zugr</w:t>
+      </w:r>
+      <w:r>
+        <w:rPr>
+          <w:i/>
+          <w:iCs/>
+          <w:lang w:val="de-DE"/>
+        </w:rPr>
+        <w:t>i</w:t>
+      </w:r>
+      <w:r>
+        <w:rPr>
+          <w:i/>
+          <w:iCs/>
+          <w:lang w:val="de-DE"/>
+        </w:rPr>
+        <w:t>ffsrechte</w:t>
+      </w:r>
+      <w:r>
+        <w:rPr>
+          <w:lang w:val="de-DE"/>
+        </w:rPr>
+        <w:t xml:space="preserve"> gehören, wird der </w:t>
+      </w:r>
+      <w:proofErr w:type="spellStart"/>
+      <w:r>
+        <w:rPr>
+          <w:lang w:val="de-DE"/>
+        </w:rPr>
+        <w:t>AccesLayer</w:t>
+      </w:r>
+      <w:proofErr w:type="spellEnd"/>
+      <w:r>
+        <w:rPr>
+          <w:lang w:val="de-DE"/>
+        </w:rPr>
+        <w:t xml:space="preserve"> von </w:t>
+      </w:r>
+      <w:proofErr w:type="spellStart"/>
+      <w:r>
+        <w:rPr>
+          <w:lang w:val="de-DE"/>
+        </w:rPr>
+        <w:t>SessionInfo</w:t>
+      </w:r>
+      <w:proofErr w:type="spellEnd"/>
+      <w:r>
+        <w:rPr>
+          <w:lang w:val="de-DE"/>
+        </w:rPr>
+        <w:t xml:space="preserve"> nochmal gefragt und wenn der Benutzer kein Admin ist, wird es oder sie auf </w:t>
+      </w:r>
+      <w:proofErr w:type="spellStart"/>
+      <w:r>
+        <w:rPr>
+          <w:lang w:val="de-DE"/>
+        </w:rPr>
+        <w:t>AccessDenied</w:t>
+      </w:r>
+      <w:proofErr w:type="spellEnd"/>
+      <w:r>
+        <w:rPr>
+          <w:lang w:val="de-DE"/>
+        </w:rPr>
+        <w:t xml:space="preserve"> Seite umgeleitet.</w:t>
+      </w:r>
+      <w:r>
+        <w:rPr>
+          <w:lang w:val="de-DE"/>
+        </w:rPr>
+        <w:br/>
+        <w:t xml:space="preserve">Da </w:t>
+      </w:r>
+      <w:r>
+        <w:rPr>
+          <w:i/>
+          <w:iCs/>
+          <w:lang w:val="de-DE"/>
+        </w:rPr>
+        <w:t>Delete</w:t>
+      </w:r>
+      <w:r>
+        <w:rPr>
+          <w:lang w:val="de-DE"/>
+        </w:rPr>
+        <w:t xml:space="preserve"> Methoden nur über dir URL erfolgen, wird in jeweiligen Controllers auch nach de</w:t>
+      </w:r>
+      <w:r>
+        <w:rPr>
+          <w:lang w:val="de-DE"/>
+        </w:rPr>
+        <w:t xml:space="preserve">r Zugriffsschichte gefragt, wie am Beispiel von </w:t>
+      </w:r>
+      <w:proofErr w:type="spellStart"/>
+      <w:r>
+        <w:rPr>
+          <w:i/>
+          <w:iCs/>
+          <w:lang w:val="de-DE"/>
+        </w:rPr>
+        <w:t>MitarbeiterInSchichtController</w:t>
+      </w:r>
+      <w:proofErr w:type="spellEnd"/>
+      <w:r>
+        <w:rPr>
+          <w:lang w:val="de-DE"/>
+        </w:rPr>
+        <w:t>.</w:t>
+      </w:r>
+    </w:p>
+    <w:p>
+      <w:pPr>
+        <w:rPr>
+          <w:lang w:val="de-DE"/>
+        </w:rPr>
+      </w:pPr>
+      <w:r>
+        <w:rPr>
+          <w:noProof/>
+          <w:lang w:val="de-DE"/>
+        </w:rPr>
+        <w:lastRenderedPageBreak/>
+        <w:drawing>
+          <wp:inline distT="0" distB="0" distL="0" distR="0" wp14:anchorId="07E4352C" wp14:editId="49640576">
+            <wp:extent cx="5731510" cy="2050415"/>
+            <wp:effectExtent l="0" t="0" r="2540" b="6985"/>
+            <wp:docPr id="7" name="Picture 7"/>
+            <wp:cNvGraphicFramePr>
+              <a:graphicFrameLocks xmlns:a="http://schemas.openxmlformats.org/drawingml/2006/main" noChangeAspect="1"/>
+            </wp:cNvGraphicFramePr>
+            <a:graphic xmlns:a="http://schemas.openxmlformats.org/drawingml/2006/main">
+              <a:graphicData uri="http://schemas.openxmlformats.org/drawingml/2006/picture">
+                <pic:pic xmlns:pic="http://schemas.openxmlformats.org/drawingml/2006/picture">
+                  <pic:nvPicPr>
+                    <pic:cNvPr id="1" name=""/>
+                    <pic:cNvPicPr/>
+                  </pic:nvPicPr>
+                  <pic:blipFill>
+                    <a:blip r:embed="rId25"/>
+                    <a:stretch>
+                      <a:fillRect/>
+                    </a:stretch>
+                  </pic:blipFill>
+                  <pic:spPr>
+                    <a:xfrm>
+                      <a:off x="0" y="0"/>
                       <a:ext cx="5731510" cy="2050415"/>
                     </a:xfrm>
                     <a:prstGeom prst="rect">
@@ -4670,7 +5937,6 @@
         <w:rPr>
           <w:lang w:val="de-DE"/>
         </w:rPr>
-        <w:lastRenderedPageBreak/>
         <w:t xml:space="preserve">Die von ASP.NET generiert MVC Inhalte sind für eventuelle spätere Implementierung </w:t>
       </w:r>
       <w:r>
@@ -4685,6 +5951,8 @@
         </w:rPr>
         <w:t xml:space="preserve">, in dieser Lösung werden jedoch nicht benutzt.  </w:t>
       </w:r>
+      <w:bookmarkStart w:id="12" w:name="_GoBack"/>
+      <w:bookmarkEnd w:id="12"/>
     </w:p>
     <w:sectPr>
       <w:pgSz w:w="11906" w:h="16838"/>
@@ -5371,10 +6639,51 @@
       <w:szCs w:val="24"/>
     </w:rPr>
   </w:style>
+  <w:style w:type="paragraph" w:styleId="Heading4">
+    <w:name w:val="heading 4"/>
+    <w:basedOn w:val="Normal"/>
+    <w:next w:val="Normal"/>
+    <w:link w:val="Heading4Char"/>
+    <w:uiPriority w:val="9"/>
+    <w:unhideWhenUsed/>
+    <w:qFormat/>
+    <w:rsid w:val="00CB2908"/>
+    <w:pPr>
+      <w:keepNext/>
+      <w:keepLines/>
+      <w:spacing w:before="40" w:after="0"/>
+      <w:outlineLvl w:val="3"/>
+    </w:pPr>
+    <w:rPr>
+      <w:rFonts w:asciiTheme="majorHAnsi" w:eastAsiaTheme="majorEastAsia" w:hAnsiTheme="majorHAnsi" w:cstheme="majorBidi"/>
+      <w:i/>
+      <w:iCs/>
+      <w:color w:val="2F5496" w:themeColor="accent1" w:themeShade="BF"/>
+    </w:rPr>
+  </w:style>
+  <w:style w:type="paragraph" w:styleId="Heading5">
+    <w:name w:val="heading 5"/>
+    <w:basedOn w:val="Normal"/>
+    <w:next w:val="Normal"/>
+    <w:link w:val="Heading5Char"/>
+    <w:uiPriority w:val="9"/>
+    <w:unhideWhenUsed/>
+    <w:qFormat/>
+    <w:rsid w:val="00D24BA1"/>
+    <w:pPr>
+      <w:keepNext/>
+      <w:keepLines/>
+      <w:spacing w:before="40" w:after="0"/>
+      <w:outlineLvl w:val="4"/>
+    </w:pPr>
+    <w:rPr>
+      <w:rFonts w:asciiTheme="majorHAnsi" w:eastAsiaTheme="majorEastAsia" w:hAnsiTheme="majorHAnsi" w:cstheme="majorBidi"/>
+      <w:color w:val="2F5496" w:themeColor="accent1" w:themeShade="BF"/>
+    </w:rPr>
+  </w:style>
   <w:style w:type="character" w:default="1" w:styleId="DefaultParagraphFont">
     <w:name w:val="Default Paragraph Font"/>
     <w:uiPriority w:val="1"/>
-    <w:semiHidden/>
     <w:unhideWhenUsed/>
   </w:style>
   <w:style w:type="table" w:default="1" w:styleId="TableNormal">
@@ -5527,6 +6836,64 @@
       <w:spacing w:after="100"/>
       <w:ind w:left="440"/>
     </w:pPr>
+  </w:style>
+  <w:style w:type="paragraph" w:styleId="Title">
+    <w:name w:val="Title"/>
+    <w:basedOn w:val="Normal"/>
+    <w:next w:val="Normal"/>
+    <w:link w:val="TitleChar"/>
+    <w:uiPriority w:val="10"/>
+    <w:qFormat/>
+    <w:rsid w:val="008B75BC"/>
+    <w:pPr>
+      <w:spacing w:after="0" w:line="240" w:lineRule="auto"/>
+      <w:contextualSpacing/>
+    </w:pPr>
+    <w:rPr>
+      <w:rFonts w:asciiTheme="majorHAnsi" w:eastAsiaTheme="majorEastAsia" w:hAnsiTheme="majorHAnsi" w:cstheme="majorBidi"/>
+      <w:spacing w:val="-10"/>
+      <w:kern w:val="28"/>
+      <w:sz w:val="56"/>
+      <w:szCs w:val="56"/>
+    </w:rPr>
+  </w:style>
+  <w:style w:type="character" w:customStyle="1" w:styleId="TitleChar">
+    <w:name w:val="Title Char"/>
+    <w:basedOn w:val="DefaultParagraphFont"/>
+    <w:link w:val="Title"/>
+    <w:uiPriority w:val="10"/>
+    <w:rsid w:val="008B75BC"/>
+    <w:rPr>
+      <w:rFonts w:asciiTheme="majorHAnsi" w:eastAsiaTheme="majorEastAsia" w:hAnsiTheme="majorHAnsi" w:cstheme="majorBidi"/>
+      <w:spacing w:val="-10"/>
+      <w:kern w:val="28"/>
+      <w:sz w:val="56"/>
+      <w:szCs w:val="56"/>
+    </w:rPr>
+  </w:style>
+  <w:style w:type="character" w:customStyle="1" w:styleId="Heading4Char">
+    <w:name w:val="Heading 4 Char"/>
+    <w:basedOn w:val="DefaultParagraphFont"/>
+    <w:link w:val="Heading4"/>
+    <w:uiPriority w:val="9"/>
+    <w:rsid w:val="00CB2908"/>
+    <w:rPr>
+      <w:rFonts w:asciiTheme="majorHAnsi" w:eastAsiaTheme="majorEastAsia" w:hAnsiTheme="majorHAnsi" w:cstheme="majorBidi"/>
+      <w:i/>
+      <w:iCs/>
+      <w:color w:val="2F5496" w:themeColor="accent1" w:themeShade="BF"/>
+    </w:rPr>
+  </w:style>
+  <w:style w:type="character" w:customStyle="1" w:styleId="Heading5Char">
+    <w:name w:val="Heading 5 Char"/>
+    <w:basedOn w:val="DefaultParagraphFont"/>
+    <w:link w:val="Heading5"/>
+    <w:uiPriority w:val="9"/>
+    <w:rsid w:val="00D24BA1"/>
+    <w:rPr>
+      <w:rFonts w:asciiTheme="majorHAnsi" w:eastAsiaTheme="majorEastAsia" w:hAnsiTheme="majorHAnsi" w:cstheme="majorBidi"/>
+      <w:color w:val="2F5496" w:themeColor="accent1" w:themeShade="BF"/>
+    </w:rPr>
   </w:style>
 </w:styles>
 </file>
@@ -5831,7 +7198,7 @@
 </file>
 
 <file path=customXml/itemProps1.xml><?xml version="1.0" encoding="utf-8"?>
-<ds:datastoreItem xmlns:ds="http://schemas.openxmlformats.org/officeDocument/2006/customXml" ds:itemID="{6A05B7B2-A494-42AC-8533-33130236CCD6}">
+<ds:datastoreItem xmlns:ds="http://schemas.openxmlformats.org/officeDocument/2006/customXml" ds:itemID="{912C2BA9-2C28-47C5-912A-6570DE91DD78}">
   <ds:schemaRefs>
     <ds:schemaRef ds:uri="http://schemas.openxmlformats.org/officeDocument/2006/bibliography"/>
   </ds:schemaRefs>

</xml_diff>

<commit_message>
add length changing input control to the tables
add übersicht gesamt to archive

add comment and update documentation
</commit_message>
<xml_diff>
--- a/ZeiterfassungPierburg/Pieburg_Dokumentation.docx
+++ b/ZeiterfassungPierburg/Pieburg_Dokumentation.docx
@@ -19,13 +19,13 @@
         <w:rPr>
           <w:lang w:val="de-DE"/>
         </w:rPr>
-        <w:t xml:space="preserve"> zur Anwendung</w:t>
-      </w:r>
-      <w:r>
-        <w:rPr>
-          <w:lang w:val="de-DE"/>
-        </w:rPr>
-        <w:t xml:space="preserve"> für Programmierer</w:t>
+        <w:t xml:space="preserve"> </w:t>
+      </w:r>
+      <w:r>
+        <w:rPr>
+          <w:lang w:val="de-DE"/>
+        </w:rPr>
+        <w:t>für Programmierer</w:t>
       </w:r>
       <w:r>
         <w:rPr>
@@ -4419,14 +4419,62 @@
         <w:rPr>
           <w:lang w:val="cs-CZ"/>
         </w:rPr>
-        <w:t xml:space="preserve">Diese ist die h§ufight genutze Ansicht der Anwendung, denn es werden dort die Eintrge gespeichert. </w:t>
+        <w:t>Diese ist die h</w:t>
       </w:r>
       <w:r>
         <w:rPr>
           <w:lang w:val="cs-CZ"/>
         </w:rPr>
+        <w:t>ä</w:t>
+      </w:r>
+      <w:r>
+        <w:rPr>
+          <w:lang w:val="cs-CZ"/>
+        </w:rPr>
+        <w:t>ufig</w:t>
+      </w:r>
+      <w:r>
+        <w:rPr>
+          <w:lang w:val="cs-CZ"/>
+        </w:rPr>
+        <w:t>s</w:t>
+      </w:r>
+      <w:r>
+        <w:rPr>
+          <w:lang w:val="cs-CZ"/>
+        </w:rPr>
+        <w:t>t genutze Ansicht der Anwendung, denn es werden dort die Eintr</w:t>
+      </w:r>
+      <w:r>
+        <w:rPr>
+          <w:lang w:val="cs-CZ"/>
+        </w:rPr>
+        <w:t>ä</w:t>
+      </w:r>
+      <w:r>
+        <w:rPr>
+          <w:lang w:val="cs-CZ"/>
+        </w:rPr>
+        <w:t xml:space="preserve">ge gespeichert. </w:t>
+      </w:r>
+      <w:r>
+        <w:rPr>
+          <w:lang w:val="cs-CZ"/>
+        </w:rPr>
         <w:br/>
-        <w:t xml:space="preserve">Es ist nur eine Tabelle, die durch DataTables erweiterr wird mit ein Paar </w:t>
+        <w:t>Es ist eine Tabelle, die durch DataTables erweiter</w:t>
+      </w:r>
+      <w:r>
+        <w:rPr>
+          <w:lang w:val="cs-CZ"/>
+        </w:rPr>
+        <w:t>t</w:t>
+      </w:r>
+      <w:r>
+        <w:rPr>
+          <w:lang w:val="cs-CZ"/>
+        </w:rPr>
+        <w:t xml:space="preserve"> wird mit ein Paar </w:t>
       </w:r>
       <w:r>
         <w:rPr>
@@ -4459,29 +4507,53 @@
           <w:lang w:val="de-DE"/>
         </w:rPr>
         <w:lastRenderedPageBreak/>
-        <w:t xml:space="preserve">Das Datum wird am Anfang an Monat-1 gesetzt. Es 3 weiteren Faktoren für das Renden des Datums gesetzt: das Datum, die Anlage und die Schicht. Die Anlagen werde von SQLServer geholt. </w:t>
-      </w:r>
-    </w:p>
-    <w:p>
-      <w:pPr>
-        <w:rPr>
-          <w:lang w:val="cs-CZ"/>
-        </w:rPr>
-      </w:pPr>
-      <w:r>
-        <w:rPr>
-          <w:lang w:val="de-DE"/>
-        </w:rPr>
-        <w:t>Es wird durch die gesamte Tabelle iteriert und abhängig von dem Bool Wert</w:t>
-      </w:r>
-      <w:r>
-        <w:rPr>
-          <w:lang w:val="de-DE"/>
-        </w:rPr>
-        <w:t xml:space="preserve"> von IstEingetragen</w:t>
+        <w:t xml:space="preserve">Das Datum wird am Anfang an Monat-1 gesetzt. Es </w:t>
+      </w:r>
+      <w:r>
+        <w:rPr>
+          <w:lang w:val="de-DE"/>
+        </w:rPr>
+        <w:t xml:space="preserve">werden </w:t>
+      </w:r>
+      <w:r>
+        <w:rPr>
+          <w:lang w:val="de-DE"/>
+        </w:rPr>
+        <w:t xml:space="preserve">3 weiteren Faktoren für das </w:t>
+      </w:r>
+      <w:r>
+        <w:rPr>
+          <w:lang w:val="de-DE"/>
+        </w:rPr>
+        <w:t xml:space="preserve">Filtern der Einträge </w:t>
       </w:r>
       <w:bookmarkStart w:id="11" w:name="_GoBack"/>
       <w:bookmarkEnd w:id="11"/>
+      <w:r>
+        <w:rPr>
+          <w:lang w:val="de-DE"/>
+        </w:rPr>
+        <w:t xml:space="preserve">gesetzt: das Datum, die Anlage und die Schicht. Die Anlagen werde von SQLServer geholt. </w:t>
+      </w:r>
+    </w:p>
+    <w:p>
+      <w:pPr>
+        <w:rPr>
+          <w:lang w:val="cs-CZ"/>
+        </w:rPr>
+      </w:pPr>
+      <w:r>
+        <w:rPr>
+          <w:lang w:val="de-DE"/>
+        </w:rPr>
+        <w:t>Es wird durch die gesamte Tabelle iteriert und abhängig von dem Bool Wert</w:t>
+      </w:r>
+      <w:r>
+        <w:rPr>
+          <w:lang w:val="de-DE"/>
+        </w:rPr>
+        <w:t xml:space="preserve"> von IstEingetragen</w:t>
+      </w:r>
     </w:p>
     <w:p>
       <w:pPr>
@@ -5609,6 +5681,7 @@
   <w:style w:type="character" w:default="1" w:styleId="DefaultParagraphFont">
     <w:name w:val="Default Paragraph Font"/>
     <w:uiPriority w:val="1"/>
+    <w:semiHidden/>
     <w:unhideWhenUsed/>
   </w:style>
   <w:style w:type="table" w:default="1" w:styleId="TableNormal">
@@ -6123,7 +6196,7 @@
 </file>
 
 <file path=customXml/itemProps1.xml><?xml version="1.0" encoding="utf-8"?>
-<ds:datastoreItem xmlns:ds="http://schemas.openxmlformats.org/officeDocument/2006/customXml" ds:itemID="{0DAE21F3-7618-4FB8-8E8C-C7BE52364D4C}">
+<ds:datastoreItem xmlns:ds="http://schemas.openxmlformats.org/officeDocument/2006/customXml" ds:itemID="{B71F9AF2-19C6-423D-9305-5C09168AA8B0}">
   <ds:schemaRefs>
     <ds:schemaRef ds:uri="http://schemas.openxmlformats.org/officeDocument/2006/bibliography"/>
   </ds:schemaRefs>

</xml_diff>

<commit_message>
change footer color, refactor mitarbeiterinschicht iteration for colors according to istEingetragen, make Datatables responsive
</commit_message>
<xml_diff>
--- a/ZeiterfassungPierburg/Pieburg_Dokumentation.docx
+++ b/ZeiterfassungPierburg/Pieburg_Dokumentation.docx
@@ -4527,86 +4527,11 @@
         </w:rPr>
         <w:t xml:space="preserve">Filtern der Einträge </w:t>
       </w:r>
-      <w:bookmarkStart w:id="11" w:name="_GoBack"/>
-      <w:bookmarkEnd w:id="11"/>
-      <w:r>
-        <w:rPr>
-          <w:lang w:val="de-DE"/>
-        </w:rPr>
-        <w:t xml:space="preserve">gesetzt: das Datum, die Anlage und die Schicht. Die Anlagen werde von SQLServer geholt. </w:t>
-      </w:r>
-    </w:p>
-    <w:p>
-      <w:pPr>
-        <w:rPr>
-          <w:lang w:val="cs-CZ"/>
-        </w:rPr>
-      </w:pPr>
-      <w:r>
-        <w:rPr>
-          <w:lang w:val="de-DE"/>
-        </w:rPr>
-        <w:t>Es wird durch die gesamte Tabelle iteriert und abhängig von dem Bool Wert</w:t>
-      </w:r>
-      <w:r>
-        <w:rPr>
-          <w:lang w:val="de-DE"/>
-        </w:rPr>
-        <w:t xml:space="preserve"> von IstEingetragen</w:t>
-      </w:r>
-    </w:p>
-    <w:p>
-      <w:pPr>
-        <w:pStyle w:val="Heading2"/>
-        <w:rPr>
-          <w:lang w:val="de-DE"/>
-        </w:rPr>
-      </w:pPr>
-      <w:bookmarkStart w:id="12" w:name="_Toc34380868"/>
-      <w:r>
-        <w:rPr>
-          <w:lang w:val="de-DE"/>
-        </w:rPr>
-        <w:t>Login und Benutzerverwaltung</w:t>
-      </w:r>
-      <w:bookmarkEnd w:id="12"/>
-    </w:p>
-    <w:p>
-      <w:pPr>
-        <w:rPr>
-          <w:lang w:val="de-DE"/>
-        </w:rPr>
-      </w:pPr>
-      <w:r>
-        <w:rPr>
-          <w:lang w:val="de-DE"/>
-        </w:rPr>
-        <w:t xml:space="preserve">Es war gewollt, dass man keine Windows Authentifizierung benutzen sollte (?), deswegen ist in der Anwendung noch eine primitive Sicherheitsschichte mit Benutzernamen und Passwort implementiert. </w:t>
-      </w:r>
-      <w:r>
-        <w:rPr>
-          <w:lang w:val="de-DE"/>
-        </w:rPr>
-        <w:t xml:space="preserve">Die Passwörter sind nicht gehashed und werden in Klartext in der Datenbank gespeichert. </w:t>
-      </w:r>
-    </w:p>
-    <w:p>
-      <w:pPr>
-        <w:rPr>
-          <w:lang w:val="de-DE"/>
-        </w:rPr>
-      </w:pPr>
-      <w:r>
-        <w:rPr>
-          <w:lang w:val="de-DE"/>
-        </w:rPr>
-        <w:t xml:space="preserve">Beim Einloggen wird tatsächlich nur der Benutzername mit dem Password verglichen. </w:t>
-      </w:r>
-      <w:r>
-        <w:rPr>
-          <w:lang w:val="de-DE"/>
-        </w:rPr>
-        <w:t>Im Controller wird beim Hinzufügen eines Benutzernamens gesorgt, dass dieser eindeutig ist.</w:t>
+      <w:r>
+        <w:rPr>
+          <w:lang w:val="de-DE"/>
+        </w:rPr>
+        <w:t xml:space="preserve">gesetzt: das Datum, die Anlage und die Schicht. </w:t>
       </w:r>
       <w:r>
         <w:rPr>
@@ -4616,14 +4541,56 @@
       </w:r>
       <w:r>
         <w:rPr>
-          <w:noProof/>
+          <w:lang w:val="de-DE"/>
+        </w:rPr>
+        <w:t xml:space="preserve">Die </w:t>
+      </w:r>
+      <w:r>
+        <w:rPr>
+          <w:lang w:val="de-DE"/>
+        </w:rPr>
+        <w:t xml:space="preserve">Liste der </w:t>
+      </w:r>
+      <w:r>
+        <w:rPr>
+          <w:lang w:val="de-DE"/>
+        </w:rPr>
+        <w:t xml:space="preserve">Anlagen </w:t>
+      </w:r>
+      <w:r>
+        <w:rPr>
+          <w:lang w:val="de-DE"/>
+        </w:rPr>
+        <w:t>wird</w:t>
+      </w:r>
+      <w:r>
+        <w:rPr>
+          <w:lang w:val="de-DE"/>
+        </w:rPr>
+        <w:t xml:space="preserve"> von SQLServer geholt. </w:t>
+      </w:r>
+      <w:r>
+        <w:rPr>
+          <w:lang w:val="de-DE"/>
+        </w:rPr>
+        <w:t>Dies wird etwas ungeschickt als Html code generiert und über ViewBag vom Controller übergeben – da sollte man sich künftig eine bessere Lösung überlegen.</w:t>
+      </w:r>
+    </w:p>
+    <w:p>
+      <w:pPr>
+        <w:rPr>
+          <w:lang w:val="de-DE"/>
+        </w:rPr>
+      </w:pPr>
+      <w:r>
+        <w:rPr>
           <w:lang w:val="de-DE"/>
         </w:rPr>
         <w:drawing>
-          <wp:inline distT="0" distB="0" distL="0" distR="0" wp14:anchorId="3F56B07D" wp14:editId="66DC5291">
-            <wp:extent cx="5731510" cy="2543810"/>
-            <wp:effectExtent l="0" t="0" r="2540" b="8890"/>
-            <wp:docPr id="2" name="Picture 2"/>
+          <wp:inline distT="0" distB="0" distL="0" distR="0" wp14:anchorId="6DA2877D" wp14:editId="2FE3557E">
+            <wp:extent cx="5731510" cy="1162050"/>
+            <wp:effectExtent l="0" t="0" r="2540" b="0"/>
+            <wp:docPr id="17" name="Picture 17"/>
             <wp:cNvGraphicFramePr>
               <a:graphicFrameLocks xmlns:a="http://schemas.openxmlformats.org/drawingml/2006/main" noChangeAspect="1"/>
             </wp:cNvGraphicFramePr>
@@ -4643,7 +4610,7 @@
                   <pic:spPr>
                     <a:xfrm>
                       <a:off x="0" y="0"/>
-                      <a:ext cx="5731510" cy="2543810"/>
+                      <a:ext cx="5731510" cy="1162050"/>
                     </a:xfrm>
                     <a:prstGeom prst="rect">
                       <a:avLst/>
@@ -4659,94 +4626,106 @@
     <w:p>
       <w:pPr>
         <w:rPr>
-          <w:lang w:val="de-DE"/>
-        </w:rPr>
-      </w:pPr>
-      <w:r>
-        <w:rPr>
-          <w:lang w:val="de-DE"/>
-        </w:rPr>
-        <w:t xml:space="preserve">Es gibt 2(3) Unterschiedlich Zugriffschichten: der Admin, der Verwalter (und der Benutzer ohne Login). </w:t>
+          <w:lang w:val="cs-CZ"/>
+        </w:rPr>
+      </w:pPr>
+      <w:r>
+        <w:rPr>
+          <w:lang w:val="de-DE"/>
+        </w:rPr>
+        <w:t>Es wird durch die gesamte Tabelle iteriert und abhängig von dem Bool Wert</w:t>
+      </w:r>
+      <w:r>
+        <w:rPr>
+          <w:lang w:val="de-DE"/>
+        </w:rPr>
+        <w:t xml:space="preserve"> von IstEingetragen</w:t>
+      </w:r>
+      <w:r>
+        <w:rPr>
+          <w:lang w:val="de-DE"/>
+        </w:rPr>
+        <w:t xml:space="preserve"> wird die Farbe der Zeile rot/grün.</w:t>
       </w:r>
       <w:r>
         <w:rPr>
           <w:lang w:val="de-DE"/>
         </w:rPr>
         <w:br/>
-        <w:t xml:space="preserve">Der uneingeloggte Benutzer hat nur Zugriff auf „Neue Zeiterfassung“. Der Verwalter auf alles andere außer Zugriffsrechte. Der Admin darf auch Zugriffsrechte vergeben. </w:t>
+        <w:t>Es gibt noch eine dynamische Funktion zum Eintragen oder nicht, die an den Coin</w:t>
+      </w:r>
+      <w:bookmarkStart w:id="11" w:name="_GoBack"/>
+      <w:bookmarkEnd w:id="11"/>
+    </w:p>
+    <w:p>
+      <w:pPr>
+        <w:pStyle w:val="Heading2"/>
+        <w:rPr>
+          <w:lang w:val="de-DE"/>
+        </w:rPr>
+      </w:pPr>
+      <w:bookmarkStart w:id="12" w:name="_Toc34380868"/>
+      <w:r>
+        <w:rPr>
+          <w:lang w:val="de-DE"/>
+        </w:rPr>
+        <w:t>Login und Benutzerverwaltung</w:t>
+      </w:r>
+      <w:bookmarkEnd w:id="12"/>
+    </w:p>
+    <w:p>
+      <w:pPr>
+        <w:rPr>
+          <w:lang w:val="de-DE"/>
+        </w:rPr>
+      </w:pPr>
+      <w:r>
+        <w:rPr>
+          <w:lang w:val="de-DE"/>
+        </w:rPr>
+        <w:t xml:space="preserve">Es war gewollt, dass man keine Windows Authentifizierung benutzen sollte (?), deswegen ist in der Anwendung noch eine primitive Sicherheitsschichte mit Benutzernamen und Passwort implementiert. </w:t>
+      </w:r>
+      <w:r>
+        <w:rPr>
+          <w:lang w:val="de-DE"/>
+        </w:rPr>
+        <w:t xml:space="preserve">Die Passwörter sind nicht gehashed und werden in Klartext in der Datenbank gespeichert. </w:t>
+      </w:r>
+    </w:p>
+    <w:p>
+      <w:pPr>
+        <w:rPr>
+          <w:lang w:val="de-DE"/>
+        </w:rPr>
+      </w:pPr>
+      <w:r>
+        <w:rPr>
+          <w:lang w:val="de-DE"/>
+        </w:rPr>
+        <w:t xml:space="preserve">Beim Einloggen wird tatsächlich nur der Benutzername mit dem Password verglichen. </w:t>
+      </w:r>
+      <w:r>
+        <w:rPr>
+          <w:lang w:val="de-DE"/>
+        </w:rPr>
+        <w:t>Im Controller wird beim Hinzufügen eines Benutzernamens gesorgt, dass dieser eindeutig ist.</w:t>
       </w:r>
       <w:r>
         <w:rPr>
           <w:lang w:val="de-DE"/>
         </w:rPr>
         <w:br/>
-        <w:t xml:space="preserve">Der Zugriff wird nur damit eingeschränkt, in dem es 2 verschiedene Layouts gibt. Einmal ist das der Layout für öffentlichen Zugang </w:t>
-      </w:r>
-      <w:r>
-        <w:rPr>
-          <w:i/>
-          <w:iCs/>
-          <w:lang w:val="de-DE"/>
-        </w:rPr>
-        <w:t xml:space="preserve">_LayoutPublic </w:t>
-      </w:r>
-      <w:r>
-        <w:rPr>
-          <w:lang w:val="de-DE"/>
-        </w:rPr>
-        <w:t xml:space="preserve">und für die eingeloggten User der </w:t>
-      </w:r>
-      <w:r>
-        <w:rPr>
-          <w:i/>
-          <w:iCs/>
-          <w:lang w:val="de-DE"/>
-        </w:rPr>
-        <w:t>_Layout</w:t>
-      </w:r>
-      <w:r>
-        <w:rPr>
-          <w:lang w:val="de-DE"/>
-        </w:rPr>
-        <w:t xml:space="preserve">. </w:t>
-      </w:r>
-      <w:r>
-        <w:rPr>
-          <w:lang w:val="de-DE"/>
-        </w:rPr>
-        <w:t xml:space="preserve">Im </w:t>
-      </w:r>
-      <w:r>
-        <w:rPr>
-          <w:i/>
-          <w:iCs/>
-          <w:lang w:val="de-DE"/>
-        </w:rPr>
-        <w:t>_Layout</w:t>
-      </w:r>
-      <w:r>
-        <w:rPr>
-          <w:lang w:val="de-DE"/>
-        </w:rPr>
-        <w:t xml:space="preserve"> wird der AccessLayer befragt:</w:t>
-      </w:r>
-    </w:p>
-    <w:p>
-      <w:pPr>
-        <w:rPr>
-          <w:lang w:val="de-DE"/>
-        </w:rPr>
-      </w:pPr>
+      </w:r>
       <w:r>
         <w:rPr>
           <w:noProof/>
           <w:lang w:val="de-DE"/>
         </w:rPr>
         <w:drawing>
-          <wp:inline distT="0" distB="0" distL="0" distR="0" wp14:anchorId="2B216A35" wp14:editId="22561066">
-            <wp:extent cx="3303917" cy="1032055"/>
-            <wp:effectExtent l="0" t="0" r="0" b="0"/>
-            <wp:docPr id="4" name="Picture 4"/>
+          <wp:inline distT="0" distB="0" distL="0" distR="0" wp14:anchorId="3F56B07D" wp14:editId="66DC5291">
+            <wp:extent cx="5731510" cy="2543810"/>
+            <wp:effectExtent l="0" t="0" r="2540" b="8890"/>
+            <wp:docPr id="2" name="Picture 2"/>
             <wp:cNvGraphicFramePr>
               <a:graphicFrameLocks xmlns:a="http://schemas.openxmlformats.org/drawingml/2006/main" noChangeAspect="1"/>
             </wp:cNvGraphicFramePr>
@@ -4766,6 +4745,130 @@
                   <pic:spPr>
                     <a:xfrm>
                       <a:off x="0" y="0"/>
+                      <a:ext cx="5731510" cy="2543810"/>
+                    </a:xfrm>
+                    <a:prstGeom prst="rect">
+                      <a:avLst/>
+                    </a:prstGeom>
+                  </pic:spPr>
+                </pic:pic>
+              </a:graphicData>
+            </a:graphic>
+          </wp:inline>
+        </w:drawing>
+      </w:r>
+    </w:p>
+    <w:p>
+      <w:pPr>
+        <w:rPr>
+          <w:lang w:val="de-DE"/>
+        </w:rPr>
+      </w:pPr>
+      <w:r>
+        <w:rPr>
+          <w:lang w:val="de-DE"/>
+        </w:rPr>
+        <w:t xml:space="preserve">Es gibt 2(3) Unterschiedlich Zugriffschichten: der Admin, der Verwalter (und der Benutzer ohne Login). </w:t>
+      </w:r>
+      <w:r>
+        <w:rPr>
+          <w:lang w:val="de-DE"/>
+        </w:rPr>
+        <w:br/>
+        <w:t xml:space="preserve">Der uneingeloggte Benutzer hat nur Zugriff auf „Neue Zeiterfassung“. Der Verwalter auf alles andere außer Zugriffsrechte. Der Admin darf auch Zugriffsrechte vergeben. </w:t>
+      </w:r>
+      <w:r>
+        <w:rPr>
+          <w:lang w:val="de-DE"/>
+        </w:rPr>
+        <w:br/>
+        <w:t xml:space="preserve">Der Zugriff wird nur damit eingeschränkt, in dem es 2 verschiedene Layouts gibt. Einmal ist das der Layout für öffentlichen Zugang </w:t>
+      </w:r>
+      <w:r>
+        <w:rPr>
+          <w:i/>
+          <w:iCs/>
+          <w:lang w:val="de-DE"/>
+        </w:rPr>
+        <w:t xml:space="preserve">_LayoutPublic </w:t>
+      </w:r>
+      <w:r>
+        <w:rPr>
+          <w:lang w:val="de-DE"/>
+        </w:rPr>
+        <w:t xml:space="preserve">und für die eingeloggten User der </w:t>
+      </w:r>
+      <w:r>
+        <w:rPr>
+          <w:i/>
+          <w:iCs/>
+          <w:lang w:val="de-DE"/>
+        </w:rPr>
+        <w:t>_Layout</w:t>
+      </w:r>
+      <w:r>
+        <w:rPr>
+          <w:lang w:val="de-DE"/>
+        </w:rPr>
+        <w:t xml:space="preserve">. </w:t>
+      </w:r>
+      <w:r>
+        <w:rPr>
+          <w:lang w:val="de-DE"/>
+        </w:rPr>
+        <w:t xml:space="preserve">Im </w:t>
+      </w:r>
+      <w:r>
+        <w:rPr>
+          <w:i/>
+          <w:iCs/>
+          <w:lang w:val="de-DE"/>
+        </w:rPr>
+        <w:t>_Layout</w:t>
+      </w:r>
+      <w:r>
+        <w:rPr>
+          <w:lang w:val="de-DE"/>
+        </w:rPr>
+        <w:t xml:space="preserve"> wird der AccessLayer befragt:</w:t>
+      </w:r>
+    </w:p>
+    <w:p>
+      <w:pPr>
+        <w:rPr>
+          <w:lang w:val="de-DE"/>
+        </w:rPr>
+      </w:pPr>
+      <w:r>
+        <w:rPr>
+          <w:noProof/>
+          <w:lang w:val="de-DE"/>
+        </w:rPr>
+        <w:lastRenderedPageBreak/>
+        <w:drawing>
+          <wp:inline distT="0" distB="0" distL="0" distR="0" wp14:anchorId="2B216A35" wp14:editId="22561066">
+            <wp:extent cx="3303917" cy="1032055"/>
+            <wp:effectExtent l="0" t="0" r="0" b="0"/>
+            <wp:docPr id="4" name="Picture 4"/>
+            <wp:cNvGraphicFramePr>
+              <a:graphicFrameLocks xmlns:a="http://schemas.openxmlformats.org/drawingml/2006/main" noChangeAspect="1"/>
+            </wp:cNvGraphicFramePr>
+            <a:graphic xmlns:a="http://schemas.openxmlformats.org/drawingml/2006/main">
+              <a:graphicData uri="http://schemas.openxmlformats.org/drawingml/2006/picture">
+                <pic:pic xmlns:pic="http://schemas.openxmlformats.org/drawingml/2006/picture">
+                  <pic:nvPicPr>
+                    <pic:cNvPr id="1" name=""/>
+                    <pic:cNvPicPr/>
+                  </pic:nvPicPr>
+                  <pic:blipFill>
+                    <a:blip r:embed="rId25"/>
+                    <a:stretch>
+                      <a:fillRect/>
+                    </a:stretch>
+                  </pic:blipFill>
+                  <pic:spPr>
+                    <a:xfrm>
+                      <a:off x="0" y="0"/>
                       <a:ext cx="3333188" cy="1041199"/>
                     </a:xfrm>
                     <a:prstGeom prst="rect">
@@ -4888,7 +4991,6 @@
           <w:noProof/>
           <w:lang w:val="de-DE"/>
         </w:rPr>
-        <w:lastRenderedPageBreak/>
         <w:drawing>
           <wp:inline distT="0" distB="0" distL="0" distR="0" wp14:anchorId="07E4352C" wp14:editId="49640576">
             <wp:extent cx="5731510" cy="2050415"/>
@@ -4905,7 +5007,7 @@
                     <pic:cNvPicPr/>
                   </pic:nvPicPr>
                   <pic:blipFill>
-                    <a:blip r:embed="rId25"/>
+                    <a:blip r:embed="rId26"/>
                     <a:stretch>
                       <a:fillRect/>
                     </a:stretch>
@@ -6196,7 +6298,7 @@
 </file>
 
 <file path=customXml/itemProps1.xml><?xml version="1.0" encoding="utf-8"?>
-<ds:datastoreItem xmlns:ds="http://schemas.openxmlformats.org/officeDocument/2006/customXml" ds:itemID="{B71F9AF2-19C6-423D-9305-5C09168AA8B0}">
+<ds:datastoreItem xmlns:ds="http://schemas.openxmlformats.org/officeDocument/2006/customXml" ds:itemID="{6D687BC8-B975-4097-BC19-1DF09A3D8D09}">
   <ds:schemaRefs>
     <ds:schemaRef ds:uri="http://schemas.openxmlformats.org/officeDocument/2006/bibliography"/>
   </ds:schemaRefs>

</xml_diff>

<commit_message>
add ActionLinks to MitarbeiterInSchicht Index View
add comments
</commit_message>
<xml_diff>
--- a/ZeiterfassungPierburg/Pieburg_Dokumentation.docx
+++ b/ZeiterfassungPierburg/Pieburg_Dokumentation.docx
@@ -136,9 +136,11 @@
           <w:pPr>
             <w:pStyle w:val="TOCHeading"/>
           </w:pPr>
+          <w:proofErr w:type="spellStart"/>
           <w:r>
             <w:t>Inhaltsverzeichnis</w:t>
           </w:r>
+          <w:proofErr w:type="spellEnd"/>
           <w:r>
             <w:tab/>
           </w:r>
@@ -1116,7 +1118,21 @@
         <w:rPr>
           <w:lang w:val="de-DE"/>
         </w:rPr>
-        <w:t xml:space="preserve">work benutzt, was oft der Standard ist, sondern für das Mapping der Datenbank Queries und </w:t>
+        <w:t xml:space="preserve">work benutzt, was oft der Standard ist, sondern für das Mapping der Datenbank </w:t>
+      </w:r>
+      <w:proofErr w:type="spellStart"/>
+      <w:r>
+        <w:rPr>
+          <w:lang w:val="de-DE"/>
+        </w:rPr>
+        <w:t>Queries</w:t>
+      </w:r>
+      <w:proofErr w:type="spellEnd"/>
+      <w:r>
+        <w:rPr>
+          <w:lang w:val="de-DE"/>
+        </w:rPr>
+        <w:t xml:space="preserve"> und </w:t>
       </w:r>
       <w:r>
         <w:rPr>
@@ -1134,8 +1150,16 @@
         <w:rPr>
           <w:lang w:val="de-DE"/>
         </w:rPr>
-        <w:t xml:space="preserve"> wurde das Package Dapper</w:t>
-      </w:r>
+        <w:t xml:space="preserve"> wurde das Package </w:t>
+      </w:r>
+      <w:proofErr w:type="spellStart"/>
+      <w:r>
+        <w:rPr>
+          <w:lang w:val="de-DE"/>
+        </w:rPr>
+        <w:t>Dapper</w:t>
+      </w:r>
+      <w:proofErr w:type="spellEnd"/>
       <w:r>
         <w:rPr>
           <w:lang w:val="de-DE"/>
@@ -1181,7 +1205,21 @@
         <w:rPr>
           <w:lang w:val="de-DE"/>
         </w:rPr>
-        <w:t xml:space="preserve">Dokumentation und Tutorial zum Dapper: </w:t>
+        <w:t xml:space="preserve">Dokumentation und Tutorial zum </w:t>
+      </w:r>
+      <w:proofErr w:type="spellStart"/>
+      <w:r>
+        <w:rPr>
+          <w:lang w:val="de-DE"/>
+        </w:rPr>
+        <w:t>Dapper</w:t>
+      </w:r>
+      <w:proofErr w:type="spellEnd"/>
+      <w:r>
+        <w:rPr>
+          <w:lang w:val="de-DE"/>
+        </w:rPr>
+        <w:t xml:space="preserve">: </w:t>
       </w:r>
       <w:hyperlink r:id="rId7" w:history="1">
         <w:r>
@@ -1211,7 +1249,35 @@
         <w:rPr>
           <w:lang w:val="de-DE"/>
         </w:rPr>
-        <w:t xml:space="preserve">Für das Frontend wurde kein Framework angesetzt, sondern einfaches Javascript, ergänzt mit Bootstrap und teilweise JQuery. </w:t>
+        <w:t xml:space="preserve">Für das Frontend wurde kein Framework angesetzt, sondern einfaches </w:t>
+      </w:r>
+      <w:proofErr w:type="spellStart"/>
+      <w:r>
+        <w:rPr>
+          <w:lang w:val="de-DE"/>
+        </w:rPr>
+        <w:t>Javascript</w:t>
+      </w:r>
+      <w:proofErr w:type="spellEnd"/>
+      <w:r>
+        <w:rPr>
+          <w:lang w:val="de-DE"/>
+        </w:rPr>
+        <w:t xml:space="preserve">, ergänzt mit Bootstrap und teilweise </w:t>
+      </w:r>
+      <w:proofErr w:type="spellStart"/>
+      <w:r>
+        <w:rPr>
+          <w:lang w:val="de-DE"/>
+        </w:rPr>
+        <w:t>JQuery</w:t>
+      </w:r>
+      <w:proofErr w:type="spellEnd"/>
+      <w:r>
+        <w:rPr>
+          <w:lang w:val="de-DE"/>
+        </w:rPr>
+        <w:t xml:space="preserve">. </w:t>
       </w:r>
     </w:p>
     <w:p>
@@ -1305,7 +1371,21 @@
         <w:rPr>
           <w:lang w:val="de-DE"/>
         </w:rPr>
-        <w:t>. Die weitere wichtige Klasse ist der SQLServer.cs in Data Folde</w:t>
+        <w:t xml:space="preserve">. Die weitere wichtige Klasse ist der </w:t>
+      </w:r>
+      <w:proofErr w:type="spellStart"/>
+      <w:r>
+        <w:rPr>
+          <w:lang w:val="de-DE"/>
+        </w:rPr>
+        <w:t>SQLServer.cs</w:t>
+      </w:r>
+      <w:proofErr w:type="spellEnd"/>
+      <w:r>
+        <w:rPr>
+          <w:lang w:val="de-DE"/>
+        </w:rPr>
+        <w:t xml:space="preserve"> in Data Folde</w:t>
       </w:r>
       <w:r>
         <w:rPr>
@@ -1353,7 +1433,21 @@
         <w:rPr>
           <w:lang w:val="de-DE"/>
         </w:rPr>
-        <w:t>rstellung der Datenbank befindet sich unter SQL_Scripts.sql in ~\ZeiterfassungPierburg\ZeiterfassungPierburg\bin\Release\Publish.</w:t>
+        <w:t xml:space="preserve">rstellung der Datenbank befindet sich unter </w:t>
+      </w:r>
+      <w:proofErr w:type="spellStart"/>
+      <w:r>
+        <w:rPr>
+          <w:lang w:val="de-DE"/>
+        </w:rPr>
+        <w:t>SQL_Scripts.sql</w:t>
+      </w:r>
+      <w:proofErr w:type="spellEnd"/>
+      <w:r>
+        <w:rPr>
+          <w:lang w:val="de-DE"/>
+        </w:rPr>
+        <w:t xml:space="preserve"> in ~\ZeiterfassungPierburg\ZeiterfassungPierburg\bin\Release\Publish.</w:t>
       </w:r>
     </w:p>
     <w:p>
@@ -1373,7 +1467,21 @@
           <w:lang w:val="de-DE"/>
         </w:rPr>
         <w:br/>
-        <w:t xml:space="preserve">Die Kerntabelle ist dabei die MitarbeiteInSchicht, </w:t>
+        <w:t xml:space="preserve">Die Kerntabelle ist dabei die </w:t>
+      </w:r>
+      <w:proofErr w:type="spellStart"/>
+      <w:r>
+        <w:rPr>
+          <w:lang w:val="de-DE"/>
+        </w:rPr>
+        <w:t>MitarbeiteInSchicht</w:t>
+      </w:r>
+      <w:proofErr w:type="spellEnd"/>
+      <w:r>
+        <w:rPr>
+          <w:lang w:val="de-DE"/>
+        </w:rPr>
+        <w:t xml:space="preserve">, </w:t>
       </w:r>
       <w:r>
         <w:rPr>
@@ -1404,7 +1512,21 @@
           <w:lang w:val="de-DE"/>
         </w:rPr>
         <w:br/>
-        <w:t xml:space="preserve">Die Zugriffsrechte Tabelle dient der Speicherung der Benutzerdaten und TeileInProduktionsanlage verkuppelt die Produktionsanlage und Fertigungsteil Tabelle, jedoch ohne Fremdschlüssel, ohne unnötige Fehler zu verursachen. </w:t>
+        <w:t xml:space="preserve">Die Zugriffsrechte Tabelle dient der Speicherung der Benutzerdaten und </w:t>
+      </w:r>
+      <w:proofErr w:type="spellStart"/>
+      <w:r>
+        <w:rPr>
+          <w:lang w:val="de-DE"/>
+        </w:rPr>
+        <w:t>TeileInProduktionsanlage</w:t>
+      </w:r>
+      <w:proofErr w:type="spellEnd"/>
+      <w:r>
+        <w:rPr>
+          <w:lang w:val="de-DE"/>
+        </w:rPr>
+        <w:t xml:space="preserve"> verkuppelt die Produktionsanlage und Fertigungsteil Tabelle, jedoch ohne Fremdschlüssel, ohne unnötige Fehler zu verursachen. </w:t>
       </w:r>
     </w:p>
     <w:p>
@@ -1516,8 +1638,37 @@
         <w:rPr>
           <w:lang w:val="de-DE"/>
         </w:rPr>
-        <w:t xml:space="preserve">Jeder Eintrag entspricht immer einer ID in MitarbeiterInSchicht Tabelle.  Schichtinfo enthält Informationen über den Zeitpunkt (bei Art 1= Frühschicht, 2=Spätschicht, 3=Nachtschicht). Produktionsanlage enthält Info über Bänder und Maschinen, wobei der einzige Unterschied zwischen den beiden ist der bool Wert </w:t>
-      </w:r>
+        <w:t xml:space="preserve">Jeder Eintrag entspricht immer einer ID in </w:t>
+      </w:r>
+      <w:proofErr w:type="spellStart"/>
+      <w:r>
+        <w:rPr>
+          <w:lang w:val="de-DE"/>
+        </w:rPr>
+        <w:t>MitarbeiterInSchicht</w:t>
+      </w:r>
+      <w:proofErr w:type="spellEnd"/>
+      <w:r>
+        <w:rPr>
+          <w:lang w:val="de-DE"/>
+        </w:rPr>
+        <w:t xml:space="preserve"> Tabelle.  Schichtinfo enthält Informationen über den Zeitpunkt (bei Art 1= Frühschicht, 2=Spätschicht, 3=Nachtschicht). Produktionsanlage enthält Info über Bänder und Maschinen, wobei der einzige Unterschied zwischen den beiden ist der </w:t>
+      </w:r>
+      <w:proofErr w:type="spellStart"/>
+      <w:r>
+        <w:rPr>
+          <w:lang w:val="de-DE"/>
+        </w:rPr>
+        <w:t>bool</w:t>
+      </w:r>
+      <w:proofErr w:type="spellEnd"/>
+      <w:r>
+        <w:rPr>
+          <w:lang w:val="de-DE"/>
+        </w:rPr>
+        <w:t xml:space="preserve"> Wert </w:t>
+      </w:r>
+      <w:proofErr w:type="spellStart"/>
       <w:r>
         <w:rPr>
           <w:i/>
@@ -1526,6 +1677,7 @@
         </w:rPr>
         <w:t>IstEineMaschine</w:t>
       </w:r>
+      <w:proofErr w:type="spellEnd"/>
       <w:r>
         <w:rPr>
           <w:lang w:val="de-DE"/>
@@ -1567,7 +1719,35 @@
         <w:rPr>
           <w:lang w:val="de-DE"/>
         </w:rPr>
-        <w:t xml:space="preserve">In Models Folder sind die Modelklassen und auch die Viewmodels gespeichert. Es wird nicht deutlich zwischen den beiden unterscheidet, die meisten Modelle dienen gleichzeitig auch als Viewmodels. </w:t>
+        <w:t xml:space="preserve">In Models Folder sind die Modelklassen und auch die </w:t>
+      </w:r>
+      <w:proofErr w:type="spellStart"/>
+      <w:r>
+        <w:rPr>
+          <w:lang w:val="de-DE"/>
+        </w:rPr>
+        <w:t>Viewmodels</w:t>
+      </w:r>
+      <w:proofErr w:type="spellEnd"/>
+      <w:r>
+        <w:rPr>
+          <w:lang w:val="de-DE"/>
+        </w:rPr>
+        <w:t xml:space="preserve"> gespeichert. Es wird nicht deutlich zwischen den beiden unterscheidet, die meisten Modelle dienen gleichzeitig auch als </w:t>
+      </w:r>
+      <w:proofErr w:type="spellStart"/>
+      <w:r>
+        <w:rPr>
+          <w:lang w:val="de-DE"/>
+        </w:rPr>
+        <w:t>Viewmodels</w:t>
+      </w:r>
+      <w:proofErr w:type="spellEnd"/>
+      <w:r>
+        <w:rPr>
+          <w:lang w:val="de-DE"/>
+        </w:rPr>
+        <w:t xml:space="preserve">. </w:t>
       </w:r>
     </w:p>
     <w:p>
@@ -1582,13 +1762,23 @@
         </w:rPr>
         <w:t xml:space="preserve">Alle Modelle erweitern die </w:t>
       </w:r>
+      <w:proofErr w:type="spellStart"/>
       <w:r>
         <w:rPr>
           <w:i/>
           <w:iCs/>
           <w:lang w:val="de-DE"/>
         </w:rPr>
-        <w:t xml:space="preserve">BasicModelObject </w:t>
+        <w:t>BasicModelObject</w:t>
+      </w:r>
+      <w:proofErr w:type="spellEnd"/>
+      <w:r>
+        <w:rPr>
+          <w:i/>
+          <w:iCs/>
+          <w:lang w:val="de-DE"/>
+        </w:rPr>
+        <w:t xml:space="preserve"> </w:t>
       </w:r>
       <w:r>
         <w:rPr>
@@ -1612,7 +1802,21 @@
         <w:rPr>
           <w:lang w:val="de-DE"/>
         </w:rPr>
-        <w:t xml:space="preserve"> Key für Dapper notwendig ist.</w:t>
+        <w:t xml:space="preserve"> Key für </w:t>
+      </w:r>
+      <w:proofErr w:type="spellStart"/>
+      <w:r>
+        <w:rPr>
+          <w:lang w:val="de-DE"/>
+        </w:rPr>
+        <w:t>Dapper</w:t>
+      </w:r>
+      <w:proofErr w:type="spellEnd"/>
+      <w:r>
+        <w:rPr>
+          <w:lang w:val="de-DE"/>
+        </w:rPr>
+        <w:t xml:space="preserve"> notwendig ist.</w:t>
       </w:r>
     </w:p>
     <w:p>
@@ -1641,7 +1845,21 @@
         <w:rPr>
           <w:lang w:val="de-DE"/>
         </w:rPr>
-        <w:t>Das Mapping von Modellen und den Datenmodellen erfolgt mithilfe der Dapper Package</w:t>
+        <w:t xml:space="preserve">Das Mapping von Modellen und den Datenmodellen erfolgt mithilfe der </w:t>
+      </w:r>
+      <w:proofErr w:type="spellStart"/>
+      <w:r>
+        <w:rPr>
+          <w:lang w:val="de-DE"/>
+        </w:rPr>
+        <w:t>Dapper</w:t>
+      </w:r>
+      <w:proofErr w:type="spellEnd"/>
+      <w:r>
+        <w:rPr>
+          <w:lang w:val="de-DE"/>
+        </w:rPr>
+        <w:t xml:space="preserve"> Package</w:t>
       </w:r>
       <w:r>
         <w:rPr>
@@ -1660,7 +1878,21 @@
         <w:rPr>
           <w:lang w:val="de-DE"/>
         </w:rPr>
-        <w:t>n SQLServer Klasse; w</w:t>
+        <w:t xml:space="preserve">n </w:t>
+      </w:r>
+      <w:proofErr w:type="spellStart"/>
+      <w:r>
+        <w:rPr>
+          <w:lang w:val="de-DE"/>
+        </w:rPr>
+        <w:t>SQLServer</w:t>
+      </w:r>
+      <w:proofErr w:type="spellEnd"/>
+      <w:r>
+        <w:rPr>
+          <w:lang w:val="de-DE"/>
+        </w:rPr>
+        <w:t xml:space="preserve"> Klasse; w</w:t>
       </w:r>
       <w:r>
         <w:rPr>
@@ -1776,6 +2008,7 @@
         </w:rPr>
       </w:pPr>
       <w:bookmarkStart w:id="5" w:name="_Toc34380862"/>
+      <w:proofErr w:type="spellStart"/>
       <w:r>
         <w:rPr>
           <w:lang w:val="de-DE"/>
@@ -1783,6 +2016,7 @@
         <w:t>SQLServer.cs</w:t>
       </w:r>
       <w:bookmarkEnd w:id="5"/>
+      <w:proofErr w:type="spellEnd"/>
     </w:p>
     <w:p>
       <w:pPr>
@@ -1969,7 +2203,21 @@
         <w:rPr>
           <w:lang w:val="de-DE"/>
         </w:rPr>
-        <w:t xml:space="preserve"> Layout AdminLTE </w:t>
+        <w:t xml:space="preserve"> Layout </w:t>
+      </w:r>
+      <w:proofErr w:type="spellStart"/>
+      <w:r>
+        <w:rPr>
+          <w:lang w:val="de-DE"/>
+        </w:rPr>
+        <w:t>AdminLTE</w:t>
+      </w:r>
+      <w:proofErr w:type="spellEnd"/>
+      <w:r>
+        <w:rPr>
+          <w:lang w:val="de-DE"/>
+        </w:rPr>
+        <w:t xml:space="preserve"> </w:t>
       </w:r>
       <w:hyperlink r:id="rId11" w:history="1">
         <w:r>
@@ -1996,14 +2244,56 @@
         <w:rPr>
           <w:lang w:val="de-DE"/>
         </w:rPr>
-        <w:t xml:space="preserve">Es ist eine css und js Erweiterung von Bootstrap. </w:t>
+        <w:t xml:space="preserve">Es ist eine </w:t>
+      </w:r>
+      <w:proofErr w:type="spellStart"/>
+      <w:r>
+        <w:rPr>
+          <w:lang w:val="de-DE"/>
+        </w:rPr>
+        <w:t>css</w:t>
+      </w:r>
+      <w:proofErr w:type="spellEnd"/>
+      <w:r>
+        <w:rPr>
+          <w:lang w:val="de-DE"/>
+        </w:rPr>
+        <w:t xml:space="preserve"> und </w:t>
+      </w:r>
+      <w:proofErr w:type="spellStart"/>
+      <w:r>
+        <w:rPr>
+          <w:lang w:val="de-DE"/>
+        </w:rPr>
+        <w:t>js</w:t>
+      </w:r>
+      <w:proofErr w:type="spellEnd"/>
+      <w:r>
+        <w:rPr>
+          <w:lang w:val="de-DE"/>
+        </w:rPr>
+        <w:t xml:space="preserve"> Erweiterung von Bootstrap. </w:t>
       </w:r>
       <w:r>
         <w:rPr>
           <w:lang w:val="de-DE"/>
         </w:rPr>
         <w:br/>
-        <w:t xml:space="preserve">Die meisten Views sind direkt an die Models gebunden und sind nur leicht unterschiedlich von den defaulten CRUD Views </w:t>
+        <w:t xml:space="preserve">Die meisten Views sind direkt an die Models gebunden und sind nur leicht unterschiedlich von den </w:t>
+      </w:r>
+      <w:proofErr w:type="spellStart"/>
+      <w:r>
+        <w:rPr>
+          <w:lang w:val="de-DE"/>
+        </w:rPr>
+        <w:t>defaulten</w:t>
+      </w:r>
+      <w:proofErr w:type="spellEnd"/>
+      <w:r>
+        <w:rPr>
+          <w:lang w:val="de-DE"/>
+        </w:rPr>
+        <w:t xml:space="preserve"> CRUD Views </w:t>
       </w:r>
       <w:r>
         <w:rPr>
@@ -2045,8 +2335,36 @@
           <w:lang w:val="de-DE"/>
         </w:rPr>
         <w:br/>
-        <w:t>Home, Neuezeiterfassung, TeileInProduktionsanlage</w:t>
-      </w:r>
+        <w:t xml:space="preserve">Home, </w:t>
+      </w:r>
+      <w:proofErr w:type="spellStart"/>
+      <w:r>
+        <w:rPr>
+          <w:i/>
+          <w:iCs/>
+          <w:lang w:val="de-DE"/>
+        </w:rPr>
+        <w:t>Neuezeiterfassung</w:t>
+      </w:r>
+      <w:proofErr w:type="spellEnd"/>
+      <w:r>
+        <w:rPr>
+          <w:i/>
+          <w:iCs/>
+          <w:lang w:val="de-DE"/>
+        </w:rPr>
+        <w:t xml:space="preserve">, </w:t>
+      </w:r>
+      <w:proofErr w:type="spellStart"/>
+      <w:r>
+        <w:rPr>
+          <w:i/>
+          <w:iCs/>
+          <w:lang w:val="de-DE"/>
+        </w:rPr>
+        <w:t>TeileInProduktionsanlage</w:t>
+      </w:r>
+      <w:proofErr w:type="spellEnd"/>
       <w:r>
         <w:rPr>
           <w:i/>
@@ -2174,14 +2492,35 @@
       <w:r>
         <w:t xml:space="preserve">Views </w:t>
       </w:r>
-      <w:r>
-        <w:t>sind von Bootstrap</w:t>
+      <w:proofErr w:type="spellStart"/>
+      <w:r>
+        <w:t>sind</w:t>
+      </w:r>
+      <w:proofErr w:type="spellEnd"/>
+      <w:r>
+        <w:t xml:space="preserve"> von Bootstrap</w:t>
       </w:r>
       <w:r>
         <w:t>‘s</w:t>
       </w:r>
       <w:r>
-        <w:t xml:space="preserve"> DataTables erweitert:</w:t>
+        <w:t xml:space="preserve"> </w:t>
+      </w:r>
+      <w:proofErr w:type="spellStart"/>
+      <w:r>
+        <w:t>DataTables</w:t>
+      </w:r>
+      <w:proofErr w:type="spellEnd"/>
+      <w:r>
+        <w:t xml:space="preserve"> </w:t>
+      </w:r>
+      <w:proofErr w:type="spellStart"/>
+      <w:r>
+        <w:t>erweitert</w:t>
+      </w:r>
+      <w:proofErr w:type="spellEnd"/>
+      <w:r>
+        <w:t>:</w:t>
       </w:r>
       <w:r>
         <w:br/>
@@ -2201,12 +2540,14 @@
           <w:lang w:val="de-DE"/>
         </w:rPr>
       </w:pPr>
+      <w:proofErr w:type="spellStart"/>
       <w:r>
         <w:rPr>
           <w:lang w:val="de-DE"/>
         </w:rPr>
         <w:t>DataTables</w:t>
       </w:r>
+      <w:proofErr w:type="spellEnd"/>
       <w:r>
         <w:rPr>
           <w:lang w:val="de-DE"/>
@@ -2217,7 +2558,35 @@
         <w:rPr>
           <w:lang w:val="de-DE"/>
         </w:rPr>
-        <w:t>st eine css und Javascript Erweiterung</w:t>
+        <w:t xml:space="preserve">st eine </w:t>
+      </w:r>
+      <w:proofErr w:type="spellStart"/>
+      <w:r>
+        <w:rPr>
+          <w:lang w:val="de-DE"/>
+        </w:rPr>
+        <w:t>css</w:t>
+      </w:r>
+      <w:proofErr w:type="spellEnd"/>
+      <w:r>
+        <w:rPr>
+          <w:lang w:val="de-DE"/>
+        </w:rPr>
+        <w:t xml:space="preserve"> und </w:t>
+      </w:r>
+      <w:proofErr w:type="spellStart"/>
+      <w:r>
+        <w:rPr>
+          <w:lang w:val="de-DE"/>
+        </w:rPr>
+        <w:t>Javascript</w:t>
+      </w:r>
+      <w:proofErr w:type="spellEnd"/>
+      <w:r>
+        <w:rPr>
+          <w:lang w:val="de-DE"/>
+        </w:rPr>
+        <w:t xml:space="preserve"> Erweiterung</w:t>
       </w:r>
       <w:r>
         <w:rPr>
@@ -2255,6 +2624,7 @@
         </w:rPr>
       </w:pPr>
       <w:bookmarkStart w:id="8" w:name="_Toc34380866"/>
+      <w:proofErr w:type="spellStart"/>
       <w:r>
         <w:rPr>
           <w:lang w:val="de-DE"/>
@@ -2263,6 +2633,7 @@
         <w:t>NeueZeiterfassung</w:t>
       </w:r>
       <w:bookmarkEnd w:id="8"/>
+      <w:proofErr w:type="spellEnd"/>
     </w:p>
     <w:p>
       <w:pPr>
@@ -2303,11 +2674,19 @@
         </w:rPr>
         <w:br/>
       </w:r>
-      <w:r>
-        <w:rPr>
-          <w:lang w:val="de-DE"/>
-        </w:rPr>
-        <w:t>Create V</w:t>
+      <w:proofErr w:type="spellStart"/>
+      <w:r>
+        <w:rPr>
+          <w:lang w:val="de-DE"/>
+        </w:rPr>
+        <w:t>Create</w:t>
+      </w:r>
+      <w:proofErr w:type="spellEnd"/>
+      <w:r>
+        <w:rPr>
+          <w:lang w:val="de-DE"/>
+        </w:rPr>
+        <w:t xml:space="preserve"> V</w:t>
       </w:r>
       <w:r>
         <w:rPr>
@@ -2319,7 +2698,21 @@
         <w:rPr>
           <w:lang w:val="de-DE"/>
         </w:rPr>
-        <w:t xml:space="preserve"> Daten in die MitarbeiterInSchicht Tabelle. Weil bei jedem Eingeben mehrere Einträge gespeichert werden, wird </w:t>
+        <w:t xml:space="preserve"> Daten in die </w:t>
+      </w:r>
+      <w:proofErr w:type="spellStart"/>
+      <w:r>
+        <w:rPr>
+          <w:lang w:val="de-DE"/>
+        </w:rPr>
+        <w:t>MitarbeiterInSchicht</w:t>
+      </w:r>
+      <w:proofErr w:type="spellEnd"/>
+      <w:r>
+        <w:rPr>
+          <w:lang w:val="de-DE"/>
+        </w:rPr>
+        <w:t xml:space="preserve"> Tabelle. Weil bei jedem Eingeben mehrere Einträge gespeichert werden, wird </w:t>
       </w:r>
       <w:r>
         <w:rPr>
@@ -2331,14 +2724,56 @@
         <w:rPr>
           <w:lang w:val="de-DE"/>
         </w:rPr>
-        <w:t xml:space="preserve"> Form als Formcollection and den Controller übergeben und nicht als Model. In Controller wird durch die gesamte Collection iteriert und die Werte anhand der „name“ Attribut gelesen.</w:t>
+        <w:t xml:space="preserve"> Form als </w:t>
+      </w:r>
+      <w:proofErr w:type="spellStart"/>
+      <w:r>
+        <w:rPr>
+          <w:lang w:val="de-DE"/>
+        </w:rPr>
+        <w:t>Formcollection</w:t>
+      </w:r>
+      <w:proofErr w:type="spellEnd"/>
+      <w:r>
+        <w:rPr>
+          <w:lang w:val="de-DE"/>
+        </w:rPr>
+        <w:t xml:space="preserve"> and den Controller übergeben und nicht als Model. In Controller wird durch die gesamte Collection iteriert und die Werte anhand der „</w:t>
+      </w:r>
+      <w:proofErr w:type="spellStart"/>
+      <w:r>
+        <w:rPr>
+          <w:lang w:val="de-DE"/>
+        </w:rPr>
+        <w:t>name</w:t>
+      </w:r>
+      <w:proofErr w:type="spellEnd"/>
+      <w:r>
+        <w:rPr>
+          <w:lang w:val="de-DE"/>
+        </w:rPr>
+        <w:t>“ Attribut gelesen.</w:t>
       </w:r>
       <w:r>
         <w:rPr>
           <w:lang w:val="de-DE"/>
         </w:rPr>
         <w:br/>
-        <w:t>Deswegen werden an erster Stelle im Javascript die Attribute umbenannt, damit man in Controller eine Schleife machen kann.</w:t>
+        <w:t xml:space="preserve">Deswegen werden an erster Stelle im </w:t>
+      </w:r>
+      <w:proofErr w:type="spellStart"/>
+      <w:r>
+        <w:rPr>
+          <w:lang w:val="de-DE"/>
+        </w:rPr>
+        <w:t>Javascript</w:t>
+      </w:r>
+      <w:proofErr w:type="spellEnd"/>
+      <w:r>
+        <w:rPr>
+          <w:lang w:val="de-DE"/>
+        </w:rPr>
+        <w:t xml:space="preserve"> die Attribute umbenannt, damit man in Controller eine Schleife machen kann.</w:t>
       </w:r>
       <w:r>
         <w:rPr>
@@ -2498,6 +2933,7 @@
         </w:rPr>
         <w:t xml:space="preserve">. Dies erfolgt durch die „Plus“ und „Minus“ Buttons und deren zugewiesenen Funktionen </w:t>
       </w:r>
+      <w:proofErr w:type="spellStart"/>
       <w:r>
         <w:rPr>
           <w:i/>
@@ -2506,12 +2942,14 @@
         </w:rPr>
         <w:t>AddRowTeile</w:t>
       </w:r>
+      <w:proofErr w:type="spellEnd"/>
       <w:r>
         <w:rPr>
           <w:lang w:val="de-DE"/>
         </w:rPr>
         <w:t xml:space="preserve">, </w:t>
       </w:r>
+      <w:proofErr w:type="spellStart"/>
       <w:r>
         <w:rPr>
           <w:i/>
@@ -2520,12 +2958,14 @@
         </w:rPr>
         <w:t>AddRowMitarbeiter</w:t>
       </w:r>
+      <w:proofErr w:type="spellEnd"/>
       <w:r>
         <w:rPr>
           <w:lang w:val="de-DE"/>
         </w:rPr>
         <w:t xml:space="preserve"> und </w:t>
       </w:r>
+      <w:proofErr w:type="spellStart"/>
       <w:r>
         <w:rPr>
           <w:i/>
@@ -2534,6 +2974,7 @@
         </w:rPr>
         <w:t>RemoveRow</w:t>
       </w:r>
+      <w:proofErr w:type="spellEnd"/>
       <w:r>
         <w:rPr>
           <w:lang w:val="de-DE"/>
@@ -2612,6 +3053,7 @@
         </w:rPr>
         <w:t xml:space="preserve">wird die </w:t>
       </w:r>
+      <w:proofErr w:type="spellStart"/>
       <w:r>
         <w:rPr>
           <w:i/>
@@ -2620,6 +3062,7 @@
         </w:rPr>
         <w:t>RemoveRow</w:t>
       </w:r>
+      <w:proofErr w:type="spellEnd"/>
       <w:r>
         <w:rPr>
           <w:lang w:val="de-DE"/>
@@ -2712,7 +3155,21 @@
         <w:rPr>
           <w:lang w:val="de-DE"/>
         </w:rPr>
-        <w:t>In dieser Funktion wird die ProduktionsanlageID gelesen und wird an den Controller weitergegeben. Der liest alle Ferti</w:t>
+        <w:t xml:space="preserve">In dieser Funktion wird die </w:t>
+      </w:r>
+      <w:proofErr w:type="spellStart"/>
+      <w:r>
+        <w:rPr>
+          <w:lang w:val="de-DE"/>
+        </w:rPr>
+        <w:t>ProduktionsanlageID</w:t>
+      </w:r>
+      <w:proofErr w:type="spellEnd"/>
+      <w:r>
+        <w:rPr>
+          <w:lang w:val="de-DE"/>
+        </w:rPr>
+        <w:t xml:space="preserve"> gelesen und wird an den Controller weitergegeben. Der liest alle Ferti</w:t>
       </w:r>
       <w:r>
         <w:rPr>
@@ -2724,7 +3181,21 @@
         <w:rPr>
           <w:lang w:val="de-DE"/>
         </w:rPr>
-        <w:t xml:space="preserve">ungsteile von der TeileInProduktionsanlage Tabelle und </w:t>
+        <w:t xml:space="preserve">ungsteile von der </w:t>
+      </w:r>
+      <w:proofErr w:type="spellStart"/>
+      <w:r>
+        <w:rPr>
+          <w:lang w:val="de-DE"/>
+        </w:rPr>
+        <w:t>TeileInProduktionsanlage</w:t>
+      </w:r>
+      <w:proofErr w:type="spellEnd"/>
+      <w:r>
+        <w:rPr>
+          <w:lang w:val="de-DE"/>
+        </w:rPr>
+        <w:t xml:space="preserve"> Tabelle und </w:t>
       </w:r>
       <w:r>
         <w:rPr>
@@ -2750,6 +3221,7 @@
         </w:rPr>
         <w:br/>
       </w:r>
+      <w:proofErr w:type="spellStart"/>
       <w:r>
         <w:rPr>
           <w:b/>
@@ -2758,6 +3230,7 @@
         </w:rPr>
         <w:t>CreateMeba</w:t>
       </w:r>
+      <w:proofErr w:type="spellEnd"/>
       <w:r>
         <w:rPr>
           <w:b/>
@@ -2766,13 +3239,23 @@
         </w:rPr>
         <w:br/>
       </w:r>
-      <w:r>
-        <w:rPr>
-          <w:bCs/>
-          <w:iCs/>
-          <w:lang w:val="de-DE"/>
-        </w:rPr>
-        <w:t xml:space="preserve">CreateMeba ist genauso aufgebaut wie </w:t>
+      <w:proofErr w:type="spellStart"/>
+      <w:r>
+        <w:rPr>
+          <w:bCs/>
+          <w:iCs/>
+          <w:lang w:val="de-DE"/>
+        </w:rPr>
+        <w:t>CreateMeba</w:t>
+      </w:r>
+      <w:proofErr w:type="spellEnd"/>
+      <w:r>
+        <w:rPr>
+          <w:bCs/>
+          <w:iCs/>
+          <w:lang w:val="de-DE"/>
+        </w:rPr>
+        <w:t xml:space="preserve"> ist genauso aufgebaut wie </w:t>
       </w:r>
       <w:r>
         <w:rPr>
@@ -2832,7 +3315,25 @@
           <w:iCs/>
           <w:lang w:val="de-DE"/>
         </w:rPr>
-        <w:t xml:space="preserve">Die auschlaggebende Funktion beim Controller ist nun die HttpPost </w:t>
+        <w:t xml:space="preserve">Die auschlaggebende Funktion beim Controller ist nun die </w:t>
+      </w:r>
+      <w:proofErr w:type="spellStart"/>
+      <w:r>
+        <w:rPr>
+          <w:bCs/>
+          <w:iCs/>
+          <w:lang w:val="de-DE"/>
+        </w:rPr>
+        <w:t>HttpPost</w:t>
+      </w:r>
+      <w:proofErr w:type="spellEnd"/>
+      <w:r>
+        <w:rPr>
+          <w:bCs/>
+          <w:iCs/>
+          <w:lang w:val="de-DE"/>
+        </w:rPr>
+        <w:t xml:space="preserve"> </w:t>
       </w:r>
       <w:r>
         <w:rPr>
@@ -2848,7 +3349,43 @@
           <w:iCs/>
           <w:lang w:val="de-DE"/>
         </w:rPr>
-        <w:t>(model, Formcollection).</w:t>
+        <w:t>(</w:t>
+      </w:r>
+      <w:proofErr w:type="spellStart"/>
+      <w:r>
+        <w:rPr>
+          <w:bCs/>
+          <w:iCs/>
+          <w:lang w:val="de-DE"/>
+        </w:rPr>
+        <w:t>model</w:t>
+      </w:r>
+      <w:proofErr w:type="spellEnd"/>
+      <w:r>
+        <w:rPr>
+          <w:bCs/>
+          <w:iCs/>
+          <w:lang w:val="de-DE"/>
+        </w:rPr>
+        <w:t xml:space="preserve">, </w:t>
+      </w:r>
+      <w:proofErr w:type="spellStart"/>
+      <w:r>
+        <w:rPr>
+          <w:bCs/>
+          <w:iCs/>
+          <w:lang w:val="de-DE"/>
+        </w:rPr>
+        <w:t>Formcollection</w:t>
+      </w:r>
+      <w:proofErr w:type="spellEnd"/>
+      <w:r>
+        <w:rPr>
+          <w:bCs/>
+          <w:iCs/>
+          <w:lang w:val="de-DE"/>
+        </w:rPr>
+        <w:t>).</w:t>
       </w:r>
     </w:p>
     <w:p>
@@ -2873,7 +3410,79 @@
           <w:iCs/>
           <w:lang w:val="de-DE"/>
         </w:rPr>
-        <w:t>Create(NeueZeiterfassung model, FormCollection col)</w:t>
+        <w:t>Create(</w:t>
+      </w:r>
+      <w:proofErr w:type="spellStart"/>
+      <w:r>
+        <w:rPr>
+          <w:b/>
+          <w:iCs/>
+          <w:lang w:val="de-DE"/>
+        </w:rPr>
+        <w:t>NeueZeiterfassung</w:t>
+      </w:r>
+      <w:proofErr w:type="spellEnd"/>
+      <w:r>
+        <w:rPr>
+          <w:b/>
+          <w:iCs/>
+          <w:lang w:val="de-DE"/>
+        </w:rPr>
+        <w:t xml:space="preserve"> </w:t>
+      </w:r>
+      <w:proofErr w:type="spellStart"/>
+      <w:r>
+        <w:rPr>
+          <w:b/>
+          <w:iCs/>
+          <w:lang w:val="de-DE"/>
+        </w:rPr>
+        <w:t>model</w:t>
+      </w:r>
+      <w:proofErr w:type="spellEnd"/>
+      <w:r>
+        <w:rPr>
+          <w:b/>
+          <w:iCs/>
+          <w:lang w:val="de-DE"/>
+        </w:rPr>
+        <w:t xml:space="preserve">, </w:t>
+      </w:r>
+      <w:proofErr w:type="spellStart"/>
+      <w:r>
+        <w:rPr>
+          <w:b/>
+          <w:iCs/>
+          <w:lang w:val="de-DE"/>
+        </w:rPr>
+        <w:t>FormCollection</w:t>
+      </w:r>
+      <w:proofErr w:type="spellEnd"/>
+      <w:r>
+        <w:rPr>
+          <w:b/>
+          <w:iCs/>
+          <w:lang w:val="de-DE"/>
+        </w:rPr>
+        <w:t xml:space="preserve"> </w:t>
+      </w:r>
+      <w:proofErr w:type="spellStart"/>
+      <w:r>
+        <w:rPr>
+          <w:b/>
+          <w:iCs/>
+          <w:lang w:val="de-DE"/>
+        </w:rPr>
+        <w:t>col</w:t>
+      </w:r>
+      <w:proofErr w:type="spellEnd"/>
+      <w:r>
+        <w:rPr>
+          <w:b/>
+          <w:iCs/>
+          <w:lang w:val="de-DE"/>
+        </w:rPr>
+        <w:t>)</w:t>
       </w:r>
       <w:r>
         <w:rPr>
@@ -2911,7 +3520,25 @@
           <w:iCs/>
           <w:lang w:val="de-DE"/>
         </w:rPr>
-        <w:t>Lese Datum und Schicht aus, erstelle die SchichtInfo Modelklasse und füge diese in die Datenbank hinzu.</w:t>
+        <w:t xml:space="preserve">Lese Datum und Schicht aus, erstelle die </w:t>
+      </w:r>
+      <w:proofErr w:type="spellStart"/>
+      <w:r>
+        <w:rPr>
+          <w:bCs/>
+          <w:iCs/>
+          <w:lang w:val="de-DE"/>
+        </w:rPr>
+        <w:t>SchichtInfo</w:t>
+      </w:r>
+      <w:proofErr w:type="spellEnd"/>
+      <w:r>
+        <w:rPr>
+          <w:bCs/>
+          <w:iCs/>
+          <w:lang w:val="de-DE"/>
+        </w:rPr>
+        <w:t xml:space="preserve"> Modelklasse und füge diese in die Datenbank hinzu.</w:t>
       </w:r>
     </w:p>
     <w:p>
@@ -2933,7 +3560,25 @@
           <w:iCs/>
           <w:lang w:val="de-DE"/>
         </w:rPr>
-        <w:t>Lese die ProduktionsanlageID aus.</w:t>
+        <w:t xml:space="preserve">Lese die </w:t>
+      </w:r>
+      <w:proofErr w:type="spellStart"/>
+      <w:r>
+        <w:rPr>
+          <w:bCs/>
+          <w:iCs/>
+          <w:lang w:val="de-DE"/>
+        </w:rPr>
+        <w:t>ProduktionsanlageID</w:t>
+      </w:r>
+      <w:proofErr w:type="spellEnd"/>
+      <w:r>
+        <w:rPr>
+          <w:bCs/>
+          <w:iCs/>
+          <w:lang w:val="de-DE"/>
+        </w:rPr>
+        <w:t xml:space="preserve"> aus.</w:t>
       </w:r>
     </w:p>
     <w:p>
@@ -2999,7 +3644,43 @@
           <w:iCs/>
           <w:lang w:val="de-DE"/>
         </w:rPr>
-        <w:t xml:space="preserve">Zähle, wie viele Fertigungsteile und wie viele Mitarbeiter es zum Hinzufügen gibt indem die Anzahl der Keys gezählt wird, die mit ‚fteil‘, resp. mit ‚name‘ anfangen. </w:t>
+        <w:t>Zähle, wie viele Fertigungsteile und wie viele Mitarbeiter es zum Hinzufügen gibt indem die Anzahl der Keys gezählt wird, die mit ‚</w:t>
+      </w:r>
+      <w:proofErr w:type="spellStart"/>
+      <w:r>
+        <w:rPr>
+          <w:bCs/>
+          <w:iCs/>
+          <w:lang w:val="de-DE"/>
+        </w:rPr>
+        <w:t>fteil</w:t>
+      </w:r>
+      <w:proofErr w:type="spellEnd"/>
+      <w:r>
+        <w:rPr>
+          <w:bCs/>
+          <w:iCs/>
+          <w:lang w:val="de-DE"/>
+        </w:rPr>
+        <w:t>‘, resp. mit ‚</w:t>
+      </w:r>
+      <w:proofErr w:type="spellStart"/>
+      <w:r>
+        <w:rPr>
+          <w:bCs/>
+          <w:iCs/>
+          <w:lang w:val="de-DE"/>
+        </w:rPr>
+        <w:t>name</w:t>
+      </w:r>
+      <w:proofErr w:type="spellEnd"/>
+      <w:r>
+        <w:rPr>
+          <w:bCs/>
+          <w:iCs/>
+          <w:lang w:val="de-DE"/>
+        </w:rPr>
+        <w:t xml:space="preserve">‘ anfangen. </w:t>
       </w:r>
     </w:p>
     <w:p>
@@ -3111,7 +3792,25 @@
           <w:iCs/>
           <w:lang w:val="de-DE"/>
         </w:rPr>
-        <w:t>Erstelle das MitarbeiterInSchicht Model, in dem alle notwendige Parameter ausgelesen werden und füge dies in eine Liste</w:t>
+        <w:t xml:space="preserve">Erstelle das </w:t>
+      </w:r>
+      <w:proofErr w:type="spellStart"/>
+      <w:r>
+        <w:rPr>
+          <w:bCs/>
+          <w:iCs/>
+          <w:lang w:val="de-DE"/>
+        </w:rPr>
+        <w:t>MitarbeiterInSchicht</w:t>
+      </w:r>
+      <w:proofErr w:type="spellEnd"/>
+      <w:r>
+        <w:rPr>
+          <w:bCs/>
+          <w:iCs/>
+          <w:lang w:val="de-DE"/>
+        </w:rPr>
+        <w:t xml:space="preserve"> Model, in dem alle notwendige Parameter ausgelesen werden und füge dies in eine Liste</w:t>
       </w:r>
     </w:p>
     <w:p>
@@ -3133,7 +3832,25 @@
           <w:iCs/>
           <w:lang w:val="de-DE"/>
         </w:rPr>
-        <w:t>Hinzufüge alle MiarbeiterInSchicht Modelle von der Liste in die Datenbank.</w:t>
+        <w:t xml:space="preserve">Hinzufüge alle </w:t>
+      </w:r>
+      <w:proofErr w:type="spellStart"/>
+      <w:r>
+        <w:rPr>
+          <w:bCs/>
+          <w:iCs/>
+          <w:lang w:val="de-DE"/>
+        </w:rPr>
+        <w:t>MiarbeiterInSchicht</w:t>
+      </w:r>
+      <w:proofErr w:type="spellEnd"/>
+      <w:r>
+        <w:rPr>
+          <w:bCs/>
+          <w:iCs/>
+          <w:lang w:val="de-DE"/>
+        </w:rPr>
+        <w:t xml:space="preserve"> Modelle von der Liste in die Datenbank.</w:t>
       </w:r>
     </w:p>
     <w:p>
@@ -3180,6 +3897,7 @@
         </w:rPr>
         <w:t xml:space="preserve">Die </w:t>
       </w:r>
+      <w:proofErr w:type="spellStart"/>
       <w:r>
         <w:rPr>
           <w:b/>
@@ -3188,6 +3906,7 @@
         </w:rPr>
         <w:t>CreateMeba</w:t>
       </w:r>
+      <w:proofErr w:type="spellEnd"/>
       <w:r>
         <w:rPr>
           <w:b/>
@@ -3228,6 +3947,7 @@
         </w:rPr>
         <w:t xml:space="preserve">Die Funktion in Controller, die für das Laden der Fertigungsteile verantwortlich ist, ist die </w:t>
       </w:r>
+      <w:proofErr w:type="spellStart"/>
       <w:r>
         <w:rPr>
           <w:b/>
@@ -3237,6 +3957,7 @@
         </w:rPr>
         <w:t>Fetcheritungsteile</w:t>
       </w:r>
+      <w:proofErr w:type="spellEnd"/>
       <w:r>
         <w:rPr>
           <w:b/>
@@ -3342,22 +4063,76 @@
         <w:rPr>
           <w:lang w:val="de-DE"/>
         </w:rPr>
-        <w:t xml:space="preserve"> NeuezeiterfassungController: Fetchfertigungteile</w:t>
-      </w:r>
-    </w:p>
-    <w:p>
-      <w:pPr>
-        <w:rPr>
-          <w:bCs/>
-          <w:lang w:val="de-DE"/>
-        </w:rPr>
-      </w:pPr>
-      <w:r>
-        <w:rPr>
-          <w:bCs/>
-          <w:lang w:val="de-DE"/>
-        </w:rPr>
-        <w:t xml:space="preserve">Sie nimmt die ProduktionsanlageID und mithilfe des SQLServers holt alle IDs und Bezeichnungen der Teile, die zu der Anlage gehören. Dabei ist zu beachten, dass falls ein Teil doppelt zu einer Anlage zugeteilt wurde, gäbe es ein Problem bei dem Dictionary von wegen doppeltem Key. </w:t>
+        <w:t xml:space="preserve"> </w:t>
+      </w:r>
+      <w:proofErr w:type="spellStart"/>
+      <w:r>
+        <w:rPr>
+          <w:lang w:val="de-DE"/>
+        </w:rPr>
+        <w:t>NeuezeiterfassungController</w:t>
+      </w:r>
+      <w:proofErr w:type="spellEnd"/>
+      <w:r>
+        <w:rPr>
+          <w:lang w:val="de-DE"/>
+        </w:rPr>
+        <w:t xml:space="preserve">: </w:t>
+      </w:r>
+      <w:proofErr w:type="spellStart"/>
+      <w:r>
+        <w:rPr>
+          <w:lang w:val="de-DE"/>
+        </w:rPr>
+        <w:t>Fetchfertigungteile</w:t>
+      </w:r>
+      <w:proofErr w:type="spellEnd"/>
+    </w:p>
+    <w:p>
+      <w:pPr>
+        <w:rPr>
+          <w:bCs/>
+          <w:lang w:val="de-DE"/>
+        </w:rPr>
+      </w:pPr>
+      <w:r>
+        <w:rPr>
+          <w:bCs/>
+          <w:lang w:val="de-DE"/>
+        </w:rPr>
+        <w:t xml:space="preserve">Sie nimmt die </w:t>
+      </w:r>
+      <w:proofErr w:type="spellStart"/>
+      <w:r>
+        <w:rPr>
+          <w:bCs/>
+          <w:lang w:val="de-DE"/>
+        </w:rPr>
+        <w:t>ProduktionsanlageID</w:t>
+      </w:r>
+      <w:proofErr w:type="spellEnd"/>
+      <w:r>
+        <w:rPr>
+          <w:bCs/>
+          <w:lang w:val="de-DE"/>
+        </w:rPr>
+        <w:t xml:space="preserve"> und mithilfe des </w:t>
+      </w:r>
+      <w:proofErr w:type="spellStart"/>
+      <w:r>
+        <w:rPr>
+          <w:bCs/>
+          <w:lang w:val="de-DE"/>
+        </w:rPr>
+        <w:t>SQLServers</w:t>
+      </w:r>
+      <w:proofErr w:type="spellEnd"/>
+      <w:r>
+        <w:rPr>
+          <w:bCs/>
+          <w:lang w:val="de-DE"/>
+        </w:rPr>
+        <w:t xml:space="preserve"> holt alle IDs und Bezeichnungen der Teile, die zu der Anlage gehören. Dabei ist zu beachten, dass falls ein Teil doppelt zu einer Anlage zugeteilt wurde, gäbe es ein Problem bei dem Dictionary von wegen doppeltem Key. </w:t>
       </w:r>
       <w:r>
         <w:rPr>
@@ -3468,8 +4243,30 @@
         <w:rPr>
           <w:lang w:val="de-DE"/>
         </w:rPr>
-        <w:t xml:space="preserve"> SQLServer: GetFertigungsteilDictionary</w:t>
-      </w:r>
+        <w:t xml:space="preserve"> </w:t>
+      </w:r>
+      <w:proofErr w:type="spellStart"/>
+      <w:r>
+        <w:rPr>
+          <w:lang w:val="de-DE"/>
+        </w:rPr>
+        <w:t>SQLServer</w:t>
+      </w:r>
+      <w:proofErr w:type="spellEnd"/>
+      <w:r>
+        <w:rPr>
+          <w:lang w:val="de-DE"/>
+        </w:rPr>
+        <w:t xml:space="preserve">: </w:t>
+      </w:r>
+      <w:proofErr w:type="spellStart"/>
+      <w:r>
+        <w:rPr>
+          <w:lang w:val="de-DE"/>
+        </w:rPr>
+        <w:t>GetFertigungsteilDictionary</w:t>
+      </w:r>
+      <w:proofErr w:type="spellEnd"/>
     </w:p>
     <w:p>
       <w:pPr>
@@ -3524,7 +4321,23 @@
           <w:bCs/>
           <w:lang w:val="de-DE"/>
         </w:rPr>
-        <w:t xml:space="preserve">Home Verzeichnis verfügt nur über ein View, was als Dashboard und Hautpseite der Anwendung dient. </w:t>
+        <w:t xml:space="preserve">Home Verzeichnis verfügt nur über ein View, was als Dashboard und </w:t>
+      </w:r>
+      <w:proofErr w:type="spellStart"/>
+      <w:r>
+        <w:rPr>
+          <w:bCs/>
+          <w:lang w:val="de-DE"/>
+        </w:rPr>
+        <w:t>Hautpseite</w:t>
+      </w:r>
+      <w:proofErr w:type="spellEnd"/>
+      <w:r>
+        <w:rPr>
+          <w:bCs/>
+          <w:lang w:val="de-DE"/>
+        </w:rPr>
+        <w:t xml:space="preserve"> der Anwendung dient. </w:t>
       </w:r>
     </w:p>
     <w:p>
@@ -3536,6 +4349,7 @@
           <w:lang w:val="de-DE"/>
         </w:rPr>
       </w:pPr>
+      <w:proofErr w:type="spellStart"/>
       <w:r>
         <w:rPr>
           <w:b/>
@@ -3554,20 +4368,37 @@
         </w:rPr>
         <w:t>x.cs</w:t>
       </w:r>
-    </w:p>
-    <w:p>
-      <w:pPr>
-        <w:rPr>
-          <w:bCs/>
-          <w:lang w:val="de-DE"/>
-        </w:rPr>
-      </w:pPr>
-      <w:r>
-        <w:rPr>
-          <w:bCs/>
-          <w:lang w:val="de-DE"/>
-        </w:rPr>
-        <w:t xml:space="preserve">Der View is in einer </w:t>
+      <w:proofErr w:type="spellEnd"/>
+    </w:p>
+    <w:p>
+      <w:pPr>
+        <w:rPr>
+          <w:bCs/>
+          <w:lang w:val="de-DE"/>
+        </w:rPr>
+      </w:pPr>
+      <w:r>
+        <w:rPr>
+          <w:bCs/>
+          <w:lang w:val="de-DE"/>
+        </w:rPr>
+        <w:t xml:space="preserve">Der View </w:t>
+      </w:r>
+      <w:proofErr w:type="spellStart"/>
+      <w:r>
+        <w:rPr>
+          <w:bCs/>
+          <w:lang w:val="de-DE"/>
+        </w:rPr>
+        <w:t>is</w:t>
+      </w:r>
+      <w:proofErr w:type="spellEnd"/>
+      <w:r>
+        <w:rPr>
+          <w:bCs/>
+          <w:lang w:val="de-DE"/>
+        </w:rPr>
+        <w:t xml:space="preserve"> in einer </w:t>
       </w:r>
       <w:r>
         <w:rPr>
@@ -3588,14 +4419,62 @@
           <w:bCs/>
           <w:lang w:val="de-DE"/>
         </w:rPr>
-        <w:t xml:space="preserve">aut. Die Daten werden aus verschieden Datanbanken in der SQLServer Klasse ausgelesen </w:t>
-      </w:r>
-      <w:r>
-        <w:rPr>
-          <w:bCs/>
-          <w:lang w:val="de-DE"/>
-        </w:rPr>
-        <w:t xml:space="preserve">und in Index.cs in eine Sicht lesbare Sicht bearbeitet. </w:t>
+        <w:t xml:space="preserve">aut. Die Daten werden aus verschieden </w:t>
+      </w:r>
+      <w:proofErr w:type="spellStart"/>
+      <w:r>
+        <w:rPr>
+          <w:bCs/>
+          <w:lang w:val="de-DE"/>
+        </w:rPr>
+        <w:t>Datanbanken</w:t>
+      </w:r>
+      <w:proofErr w:type="spellEnd"/>
+      <w:r>
+        <w:rPr>
+          <w:bCs/>
+          <w:lang w:val="de-DE"/>
+        </w:rPr>
+        <w:t xml:space="preserve"> in der </w:t>
+      </w:r>
+      <w:proofErr w:type="spellStart"/>
+      <w:r>
+        <w:rPr>
+          <w:bCs/>
+          <w:lang w:val="de-DE"/>
+        </w:rPr>
+        <w:t>SQLServer</w:t>
+      </w:r>
+      <w:proofErr w:type="spellEnd"/>
+      <w:r>
+        <w:rPr>
+          <w:bCs/>
+          <w:lang w:val="de-DE"/>
+        </w:rPr>
+        <w:t xml:space="preserve"> Klasse ausgelesen </w:t>
+      </w:r>
+      <w:r>
+        <w:rPr>
+          <w:bCs/>
+          <w:lang w:val="de-DE"/>
+        </w:rPr>
+        <w:t xml:space="preserve">und in </w:t>
+      </w:r>
+      <w:proofErr w:type="spellStart"/>
+      <w:r>
+        <w:rPr>
+          <w:bCs/>
+          <w:lang w:val="de-DE"/>
+        </w:rPr>
+        <w:t>Index.cs</w:t>
+      </w:r>
+      <w:proofErr w:type="spellEnd"/>
+      <w:r>
+        <w:rPr>
+          <w:bCs/>
+          <w:lang w:val="de-DE"/>
+        </w:rPr>
+        <w:t xml:space="preserve"> in eine Sicht lesbare Sicht bearbeitet. </w:t>
       </w:r>
       <w:r>
         <w:rPr>
@@ -3617,7 +4496,23 @@
           <w:bCs/>
           <w:lang w:val="de-DE"/>
         </w:rPr>
-        <w:t>4 farbigen Boxen werden nur Daten von ViewBag gelesen.</w:t>
+        <w:t xml:space="preserve">4 farbigen Boxen werden nur Daten von </w:t>
+      </w:r>
+      <w:proofErr w:type="spellStart"/>
+      <w:r>
+        <w:rPr>
+          <w:bCs/>
+          <w:lang w:val="de-DE"/>
+        </w:rPr>
+        <w:t>ViewBag</w:t>
+      </w:r>
+      <w:proofErr w:type="spellEnd"/>
+      <w:r>
+        <w:rPr>
+          <w:bCs/>
+          <w:lang w:val="de-DE"/>
+        </w:rPr>
+        <w:t xml:space="preserve"> gelesen.</w:t>
       </w:r>
       <w:r>
         <w:rPr>
@@ -3647,24 +4542,50 @@
           <w:bCs/>
           <w:lang w:val="de-DE"/>
         </w:rPr>
-        <w:t xml:space="preserve">Die Statistik der Stücke ist auch von ViewBag gelesen. </w:t>
-      </w:r>
-    </w:p>
-    <w:p>
-      <w:pPr>
-        <w:rPr>
-          <w:bCs/>
-          <w:iCs/>
-          <w:lang w:val="de-DE"/>
-        </w:rPr>
-      </w:pPr>
-      <w:r>
-        <w:rPr>
-          <w:bCs/>
-          <w:lang w:val="de-DE"/>
-        </w:rPr>
-        <w:t xml:space="preserve">Placeholder für Pronom – dort sollte ein </w:t>
-      </w:r>
+        <w:t xml:space="preserve">Die Statistik der Stücke ist auch von </w:t>
+      </w:r>
+      <w:proofErr w:type="spellStart"/>
+      <w:r>
+        <w:rPr>
+          <w:bCs/>
+          <w:lang w:val="de-DE"/>
+        </w:rPr>
+        <w:t>ViewBag</w:t>
+      </w:r>
+      <w:proofErr w:type="spellEnd"/>
+      <w:r>
+        <w:rPr>
+          <w:bCs/>
+          <w:lang w:val="de-DE"/>
+        </w:rPr>
+        <w:t xml:space="preserve"> gelesen. </w:t>
+      </w:r>
+    </w:p>
+    <w:p>
+      <w:pPr>
+        <w:rPr>
+          <w:bCs/>
+          <w:iCs/>
+          <w:lang w:val="de-DE"/>
+        </w:rPr>
+      </w:pPr>
+      <w:proofErr w:type="spellStart"/>
+      <w:r>
+        <w:rPr>
+          <w:bCs/>
+          <w:lang w:val="de-DE"/>
+        </w:rPr>
+        <w:t>Placeholder</w:t>
+      </w:r>
+      <w:proofErr w:type="spellEnd"/>
+      <w:r>
+        <w:rPr>
+          <w:bCs/>
+          <w:lang w:val="de-DE"/>
+        </w:rPr>
+        <w:t xml:space="preserve"> für Pronom – dort sollte ein </w:t>
+      </w:r>
+      <w:proofErr w:type="spellStart"/>
       <w:r>
         <w:rPr>
           <w:bCs/>
@@ -3673,13 +4594,32 @@
         </w:rPr>
         <w:t>iframe</w:t>
       </w:r>
-      <w:r>
-        <w:rPr>
-          <w:bCs/>
-          <w:iCs/>
-          <w:lang w:val="de-DE"/>
-        </w:rPr>
-        <w:t xml:space="preserve"> für Promon Anwendung hinzugefügt werden (falls es geht). Jetzt steht da nur die Wikipedia Seite. </w:t>
+      <w:proofErr w:type="spellEnd"/>
+      <w:r>
+        <w:rPr>
+          <w:bCs/>
+          <w:iCs/>
+          <w:lang w:val="de-DE"/>
+        </w:rPr>
+        <w:t xml:space="preserve"> für </w:t>
+      </w:r>
+      <w:proofErr w:type="spellStart"/>
+      <w:r>
+        <w:rPr>
+          <w:bCs/>
+          <w:iCs/>
+          <w:lang w:val="de-DE"/>
+        </w:rPr>
+        <w:t>Promon</w:t>
+      </w:r>
+      <w:proofErr w:type="spellEnd"/>
+      <w:r>
+        <w:rPr>
+          <w:bCs/>
+          <w:iCs/>
+          <w:lang w:val="de-DE"/>
+        </w:rPr>
+        <w:t xml:space="preserve"> Anwendung hinzugefügt werden (falls es geht). Jetzt steht da nur die Wikipedia Seite. </w:t>
       </w:r>
     </w:p>
     <w:p>
@@ -3728,6 +4668,7 @@
           <w:lang w:val="de-DE"/>
         </w:rPr>
       </w:pPr>
+      <w:proofErr w:type="spellStart"/>
       <w:r>
         <w:rPr>
           <w:b/>
@@ -3736,22 +4677,59 @@
         </w:rPr>
         <w:t>HomeController</w:t>
       </w:r>
-    </w:p>
-    <w:p>
-      <w:pPr>
-        <w:rPr>
-          <w:bCs/>
-          <w:iCs/>
-          <w:lang w:val="de-DE"/>
-        </w:rPr>
-      </w:pPr>
-      <w:r>
-        <w:rPr>
-          <w:bCs/>
-          <w:iCs/>
-          <w:lang w:val="de-DE"/>
-        </w:rPr>
-        <w:t xml:space="preserve">In HomeController werden lediglich nur die ViewBags erstellt, die von den Models hergeleitet sind. </w:t>
+      <w:proofErr w:type="spellEnd"/>
+    </w:p>
+    <w:p>
+      <w:pPr>
+        <w:rPr>
+          <w:bCs/>
+          <w:iCs/>
+          <w:lang w:val="de-DE"/>
+        </w:rPr>
+      </w:pPr>
+      <w:r>
+        <w:rPr>
+          <w:bCs/>
+          <w:iCs/>
+          <w:lang w:val="de-DE"/>
+        </w:rPr>
+        <w:t xml:space="preserve">In </w:t>
+      </w:r>
+      <w:proofErr w:type="spellStart"/>
+      <w:r>
+        <w:rPr>
+          <w:bCs/>
+          <w:iCs/>
+          <w:lang w:val="de-DE"/>
+        </w:rPr>
+        <w:t>HomeController</w:t>
+      </w:r>
+      <w:proofErr w:type="spellEnd"/>
+      <w:r>
+        <w:rPr>
+          <w:bCs/>
+          <w:iCs/>
+          <w:lang w:val="de-DE"/>
+        </w:rPr>
+        <w:t xml:space="preserve"> werden lediglich nur die </w:t>
+      </w:r>
+      <w:proofErr w:type="spellStart"/>
+      <w:r>
+        <w:rPr>
+          <w:bCs/>
+          <w:iCs/>
+          <w:lang w:val="de-DE"/>
+        </w:rPr>
+        <w:t>ViewBags</w:t>
+      </w:r>
+      <w:proofErr w:type="spellEnd"/>
+      <w:r>
+        <w:rPr>
+          <w:bCs/>
+          <w:iCs/>
+          <w:lang w:val="de-DE"/>
+        </w:rPr>
+        <w:t xml:space="preserve"> erstellt, die von den Models hergeleitet sind. </w:t>
       </w:r>
     </w:p>
     <w:p>
@@ -3820,7 +4798,25 @@
           <w:iCs/>
           <w:lang w:val="de-DE"/>
         </w:rPr>
-        <w:t>In der Modelklasse werden mithilfe des SQLServers, wie z.B. die die Anzahl der Stücke in der letz</w:t>
+        <w:t xml:space="preserve">In der Modelklasse werden mithilfe des </w:t>
+      </w:r>
+      <w:proofErr w:type="spellStart"/>
+      <w:r>
+        <w:rPr>
+          <w:bCs/>
+          <w:iCs/>
+          <w:lang w:val="de-DE"/>
+        </w:rPr>
+        <w:t>SQLServers</w:t>
+      </w:r>
+      <w:proofErr w:type="spellEnd"/>
+      <w:r>
+        <w:rPr>
+          <w:bCs/>
+          <w:iCs/>
+          <w:lang w:val="de-DE"/>
+        </w:rPr>
+        <w:t>, wie z.B. die die Anzahl der Stücke in der letz</w:t>
       </w:r>
       <w:r>
         <w:rPr>
@@ -3898,11 +4894,19 @@
           <w:lang w:val="de-DE"/>
         </w:rPr>
       </w:pPr>
-      <w:r>
-        <w:rPr>
-          <w:lang w:val="de-DE"/>
-        </w:rPr>
-        <w:t xml:space="preserve">TeileInProduktionsanlage </w:t>
+      <w:proofErr w:type="spellStart"/>
+      <w:r>
+        <w:rPr>
+          <w:lang w:val="de-DE"/>
+        </w:rPr>
+        <w:t>TeileInProduktionsanlage</w:t>
+      </w:r>
+      <w:proofErr w:type="spellEnd"/>
+      <w:r>
+        <w:rPr>
+          <w:lang w:val="de-DE"/>
+        </w:rPr>
+        <w:t xml:space="preserve"> </w:t>
       </w:r>
       <w:r>
         <w:rPr>
@@ -3917,11 +4921,33 @@
           <w:lang w:val="de-DE"/>
         </w:rPr>
       </w:pPr>
-      <w:r>
-        <w:rPr>
-          <w:lang w:val="de-DE"/>
-        </w:rPr>
-        <w:t xml:space="preserve">Tiele InProduktionssanlage ist dafür gemacht, dass nach der Auswahl einer Produktionsanlage nur die zugewiesene Teile angezeigt werden. Das verkuppelt die gleichgenannte Tabelle, die bei einem Eintrag die ID der Produktionsanlage und die ID des Fertigungsteils speichert.  </w:t>
+      <w:proofErr w:type="spellStart"/>
+      <w:r>
+        <w:rPr>
+          <w:lang w:val="de-DE"/>
+        </w:rPr>
+        <w:t>Tiele</w:t>
+      </w:r>
+      <w:proofErr w:type="spellEnd"/>
+      <w:r>
+        <w:rPr>
+          <w:lang w:val="de-DE"/>
+        </w:rPr>
+        <w:t xml:space="preserve"> </w:t>
+      </w:r>
+      <w:proofErr w:type="spellStart"/>
+      <w:r>
+        <w:rPr>
+          <w:lang w:val="de-DE"/>
+        </w:rPr>
+        <w:t>InProduktionssanlage</w:t>
+      </w:r>
+      <w:proofErr w:type="spellEnd"/>
+      <w:r>
+        <w:rPr>
+          <w:lang w:val="de-DE"/>
+        </w:rPr>
+        <w:t xml:space="preserve"> ist dafür gemacht, dass nach der Auswahl einer Produktionsanlage nur die zugewiesene Teile angezeigt werden. Das verkuppelt die gleichgenannte Tabelle, die bei einem Eintrag die ID der Produktionsanlage und die ID des Fertigungsteils speichert.  </w:t>
       </w:r>
       <w:r>
         <w:rPr>
@@ -3940,7 +4966,14 @@
         <w:rPr>
           <w:lang w:val="de-DE"/>
         </w:rPr>
-        <w:t xml:space="preserve"> Model</w:t>
+        <w:t xml:space="preserve"> </w:t>
+      </w:r>
+      <w:proofErr w:type="spellStart"/>
+      <w:r>
+        <w:rPr>
+          <w:lang w:val="de-DE"/>
+        </w:rPr>
+        <w:t>Model</w:t>
       </w:r>
       <w:r>
         <w:rPr>
@@ -3954,6 +4987,7 @@
         </w:rPr>
         <w:t>s</w:t>
       </w:r>
+      <w:proofErr w:type="spellEnd"/>
       <w:r>
         <w:rPr>
           <w:lang w:val="de-DE"/>
@@ -3972,6 +5006,7 @@
         </w:rPr>
         <w:t xml:space="preserve">der Ausgabe des SQL Befehls in </w:t>
       </w:r>
+      <w:proofErr w:type="spellStart"/>
       <w:r>
         <w:rPr>
           <w:i/>
@@ -3980,6 +5015,7 @@
         </w:rPr>
         <w:t>SQLServer</w:t>
       </w:r>
+      <w:proofErr w:type="spellEnd"/>
       <w:r>
         <w:rPr>
           <w:i/>
@@ -4034,6 +5070,7 @@
         </w:rPr>
         <w:t xml:space="preserve">        </w:t>
       </w:r>
+      <w:proofErr w:type="spellStart"/>
       <w:r>
         <w:rPr>
           <w:rFonts w:ascii="Consolas" w:hAnsi="Consolas" w:cs="Consolas"/>
@@ -4044,6 +5081,7 @@
         </w:rPr>
         <w:t>public</w:t>
       </w:r>
+      <w:proofErr w:type="spellEnd"/>
       <w:r>
         <w:rPr>
           <w:rFonts w:ascii="Consolas" w:hAnsi="Consolas" w:cs="Consolas"/>
@@ -4052,7 +5090,29 @@
           <w:szCs w:val="19"/>
           <w:lang w:val="de-DE"/>
         </w:rPr>
-        <w:t xml:space="preserve"> ActionResult Index()</w:t>
+        <w:t xml:space="preserve"> </w:t>
+      </w:r>
+      <w:proofErr w:type="spellStart"/>
+      <w:r>
+        <w:rPr>
+          <w:rFonts w:ascii="Consolas" w:hAnsi="Consolas" w:cs="Consolas"/>
+          <w:color w:val="000000"/>
+          <w:sz w:val="19"/>
+          <w:szCs w:val="19"/>
+          <w:lang w:val="de-DE"/>
+        </w:rPr>
+        <w:t>ActionResult</w:t>
+      </w:r>
+      <w:proofErr w:type="spellEnd"/>
+      <w:r>
+        <w:rPr>
+          <w:rFonts w:ascii="Consolas" w:hAnsi="Consolas" w:cs="Consolas"/>
+          <w:color w:val="000000"/>
+          <w:sz w:val="19"/>
+          <w:szCs w:val="19"/>
+          <w:lang w:val="de-DE"/>
+        </w:rPr>
+        <w:t xml:space="preserve"> Index()</w:t>
       </w:r>
     </w:p>
     <w:p>
@@ -4077,7 +5137,21 @@
         <w:rPr>
           <w:lang w:val="de-DE"/>
         </w:rPr>
-        <w:t xml:space="preserve">werde sie erstmal in SQLServer Klasse geholt und so ein den View übergeben. </w:t>
+        <w:t xml:space="preserve">werde sie erstmal in </w:t>
+      </w:r>
+      <w:proofErr w:type="spellStart"/>
+      <w:r>
+        <w:rPr>
+          <w:lang w:val="de-DE"/>
+        </w:rPr>
+        <w:t>SQLServer</w:t>
+      </w:r>
+      <w:proofErr w:type="spellEnd"/>
+      <w:r>
+        <w:rPr>
+          <w:lang w:val="de-DE"/>
+        </w:rPr>
+        <w:t xml:space="preserve"> Klasse geholt und so ein den View übergeben. </w:t>
       </w:r>
     </w:p>
     <w:p>
@@ -4167,7 +5241,27 @@
           <w:sz w:val="19"/>
           <w:szCs w:val="19"/>
         </w:rPr>
-        <w:t xml:space="preserve"> ActionResult Edit(</w:t>
+        <w:t xml:space="preserve"> </w:t>
+      </w:r>
+      <w:proofErr w:type="spellStart"/>
+      <w:r>
+        <w:rPr>
+          <w:rFonts w:ascii="Consolas" w:hAnsi="Consolas" w:cs="Consolas"/>
+          <w:color w:val="000000"/>
+          <w:sz w:val="19"/>
+          <w:szCs w:val="19"/>
+        </w:rPr>
+        <w:t>ActionResult</w:t>
+      </w:r>
+      <w:proofErr w:type="spellEnd"/>
+      <w:r>
+        <w:rPr>
+          <w:rFonts w:ascii="Consolas" w:hAnsi="Consolas" w:cs="Consolas"/>
+          <w:color w:val="000000"/>
+          <w:sz w:val="19"/>
+          <w:szCs w:val="19"/>
+        </w:rPr>
+        <w:t xml:space="preserve"> Edit(</w:t>
       </w:r>
       <w:r>
         <w:rPr>
@@ -4225,13 +5319,41 @@
         <w:rPr>
           <w:lang w:val="de-DE"/>
         </w:rPr>
-        <w:t xml:space="preserve">wird ein Extra ModelView erstellt. </w:t>
-      </w:r>
-      <w:r>
-        <w:rPr>
-          <w:lang w:val="de-DE"/>
-        </w:rPr>
-        <w:t>In SQL Server werden die Produktionsanlage und Fertigungsteil des TeileInProduktionsanlage Eintrag geholt.</w:t>
+        <w:t xml:space="preserve">wird ein Extra </w:t>
+      </w:r>
+      <w:proofErr w:type="spellStart"/>
+      <w:r>
+        <w:rPr>
+          <w:lang w:val="de-DE"/>
+        </w:rPr>
+        <w:t>ModelView</w:t>
+      </w:r>
+      <w:proofErr w:type="spellEnd"/>
+      <w:r>
+        <w:rPr>
+          <w:lang w:val="de-DE"/>
+        </w:rPr>
+        <w:t xml:space="preserve"> erstellt. </w:t>
+      </w:r>
+      <w:r>
+        <w:rPr>
+          <w:lang w:val="de-DE"/>
+        </w:rPr>
+        <w:t xml:space="preserve">In SQL Server werden die Produktionsanlage und Fertigungsteil des </w:t>
+      </w:r>
+      <w:proofErr w:type="spellStart"/>
+      <w:r>
+        <w:rPr>
+          <w:lang w:val="de-DE"/>
+        </w:rPr>
+        <w:t>TeileInProduktionsanlage</w:t>
+      </w:r>
+      <w:proofErr w:type="spellEnd"/>
+      <w:r>
+        <w:rPr>
+          <w:lang w:val="de-DE"/>
+        </w:rPr>
+        <w:t xml:space="preserve"> Eintrag geholt.</w:t>
       </w:r>
     </w:p>
     <w:p>
@@ -4350,12 +5472,14 @@
           <w:lang w:val="de-DE"/>
         </w:rPr>
       </w:pPr>
+      <w:proofErr w:type="spellStart"/>
       <w:r>
         <w:rPr>
           <w:lang w:val="de-DE"/>
         </w:rPr>
         <w:t>MitarbeiterInSchicht</w:t>
       </w:r>
+      <w:proofErr w:type="spellEnd"/>
       <w:r>
         <w:rPr>
           <w:lang w:val="de-DE"/>
@@ -4388,6 +5512,7 @@
           <w:lang w:val="cs-CZ"/>
         </w:rPr>
       </w:pPr>
+      <w:proofErr w:type="spellStart"/>
       <w:r>
         <w:rPr>
           <w:b/>
@@ -4398,6 +5523,7 @@
         </w:rPr>
         <w:t>Index.cs</w:t>
       </w:r>
+      <w:proofErr w:type="spellEnd"/>
       <w:r>
         <w:rPr>
           <w:b/>
@@ -4406,8 +5532,20 @@
           <w:iCs/>
           <w:lang w:val="de-DE"/>
         </w:rPr>
-        <w:t xml:space="preserve"> und IndexMEBA.cs</w:t>
-      </w:r>
+        <w:t xml:space="preserve"> und </w:t>
+      </w:r>
+      <w:proofErr w:type="spellStart"/>
+      <w:r>
+        <w:rPr>
+          <w:b/>
+          <w:bCs/>
+          <w:i/>
+          <w:iCs/>
+          <w:lang w:val="de-DE"/>
+        </w:rPr>
+        <w:t>IndexMEBA.cs</w:t>
+      </w:r>
+      <w:proofErr w:type="spellEnd"/>
     </w:p>
     <w:p>
       <w:pPr>
@@ -4537,60 +5675,51 @@
         <w:rPr>
           <w:lang w:val="de-DE"/>
         </w:rPr>
+        <w:t xml:space="preserve">Es gibt von </w:t>
+      </w:r>
+      <w:proofErr w:type="spellStart"/>
+      <w:r>
+        <w:rPr>
+          <w:lang w:val="de-DE"/>
+        </w:rPr>
+        <w:t>DataTables</w:t>
+      </w:r>
+      <w:proofErr w:type="spellEnd"/>
+      <w:r>
+        <w:rPr>
+          <w:lang w:val="de-DE"/>
+        </w:rPr>
+        <w:t xml:space="preserve"> vorgefertigte </w:t>
+      </w:r>
+      <w:proofErr w:type="spellStart"/>
+      <w:r>
+        <w:rPr>
+          <w:lang w:val="de-DE"/>
+        </w:rPr>
+        <w:t>Filterfuktion</w:t>
+      </w:r>
+      <w:proofErr w:type="spellEnd"/>
+      <w:r>
+        <w:rPr>
+          <w:lang w:val="de-DE"/>
+        </w:rPr>
+        <w:t>, die über die 3 Faktoren erweitert wurde:</w:t>
+      </w:r>
+      <w:r>
+        <w:rPr>
+          <w:lang w:val="de-DE"/>
+        </w:rPr>
         <w:br/>
       </w:r>
       <w:r>
         <w:rPr>
           <w:lang w:val="de-DE"/>
         </w:rPr>
-        <w:t xml:space="preserve">Die </w:t>
-      </w:r>
-      <w:r>
-        <w:rPr>
-          <w:lang w:val="de-DE"/>
-        </w:rPr>
-        <w:t xml:space="preserve">Liste der </w:t>
-      </w:r>
-      <w:r>
-        <w:rPr>
-          <w:lang w:val="de-DE"/>
-        </w:rPr>
-        <w:t xml:space="preserve">Anlagen </w:t>
-      </w:r>
-      <w:r>
-        <w:rPr>
-          <w:lang w:val="de-DE"/>
-        </w:rPr>
-        <w:t>wird</w:t>
-      </w:r>
-      <w:r>
-        <w:rPr>
-          <w:lang w:val="de-DE"/>
-        </w:rPr>
-        <w:t xml:space="preserve"> von SQLServer geholt. </w:t>
-      </w:r>
-      <w:r>
-        <w:rPr>
-          <w:lang w:val="de-DE"/>
-        </w:rPr>
-        <w:t>Dies wird etwas ungeschickt als Html code generiert und über ViewBag vom Controller übergeben – da sollte man sich künftig eine bessere Lösung überlegen.</w:t>
-      </w:r>
-    </w:p>
-    <w:p>
-      <w:pPr>
-        <w:rPr>
-          <w:lang w:val="de-DE"/>
-        </w:rPr>
-      </w:pPr>
-      <w:r>
-        <w:rPr>
-          <w:lang w:val="de-DE"/>
-        </w:rPr>
         <w:drawing>
-          <wp:inline distT="0" distB="0" distL="0" distR="0" wp14:anchorId="6DA2877D" wp14:editId="2FE3557E">
-            <wp:extent cx="5731510" cy="1162050"/>
+          <wp:inline distT="0" distB="0" distL="0" distR="0" wp14:anchorId="5B82AA00" wp14:editId="6E1EAC59">
+            <wp:extent cx="5731510" cy="2407920"/>
             <wp:effectExtent l="0" t="0" r="2540" b="0"/>
-            <wp:docPr id="17" name="Picture 17"/>
+            <wp:docPr id="18" name="Picture 18"/>
             <wp:cNvGraphicFramePr>
               <a:graphicFrameLocks xmlns:a="http://schemas.openxmlformats.org/drawingml/2006/main" noChangeAspect="1"/>
             </wp:cNvGraphicFramePr>
@@ -4610,7 +5739,7 @@
                   <pic:spPr>
                     <a:xfrm>
                       <a:off x="0" y="0"/>
-                      <a:ext cx="5731510" cy="1162050"/>
+                      <a:ext cx="5731510" cy="2407920"/>
                     </a:xfrm>
                     <a:prstGeom prst="rect">
                       <a:avLst/>
@@ -4622,110 +5751,107 @@
           </wp:inline>
         </w:drawing>
       </w:r>
-    </w:p>
-    <w:p>
-      <w:pPr>
-        <w:rPr>
-          <w:lang w:val="cs-CZ"/>
-        </w:rPr>
-      </w:pPr>
-      <w:r>
-        <w:rPr>
-          <w:lang w:val="de-DE"/>
-        </w:rPr>
-        <w:t>Es wird durch die gesamte Tabelle iteriert und abhängig von dem Bool Wert</w:t>
-      </w:r>
-      <w:r>
-        <w:rPr>
-          <w:lang w:val="de-DE"/>
-        </w:rPr>
-        <w:t xml:space="preserve"> von IstEingetragen</w:t>
-      </w:r>
-      <w:r>
-        <w:rPr>
-          <w:lang w:val="de-DE"/>
-        </w:rPr>
-        <w:t xml:space="preserve"> wird die Farbe der Zeile rot/grün.</w:t>
-      </w:r>
       <w:r>
         <w:rPr>
           <w:lang w:val="de-DE"/>
         </w:rPr>
         <w:br/>
-        <w:t>Es gibt noch eine dynamische Funktion zum Eintragen oder nicht, die an den Coin</w:t>
-      </w:r>
-      <w:bookmarkStart w:id="11" w:name="_GoBack"/>
-      <w:bookmarkEnd w:id="11"/>
-    </w:p>
-    <w:p>
-      <w:pPr>
-        <w:pStyle w:val="Heading2"/>
-        <w:rPr>
-          <w:lang w:val="de-DE"/>
-        </w:rPr>
-      </w:pPr>
-      <w:bookmarkStart w:id="12" w:name="_Toc34380868"/>
-      <w:r>
-        <w:rPr>
-          <w:lang w:val="de-DE"/>
-        </w:rPr>
-        <w:t>Login und Benutzerverwaltung</w:t>
-      </w:r>
-      <w:bookmarkEnd w:id="12"/>
-    </w:p>
-    <w:p>
-      <w:pPr>
-        <w:rPr>
-          <w:lang w:val="de-DE"/>
-        </w:rPr>
-      </w:pPr>
-      <w:r>
-        <w:rPr>
-          <w:lang w:val="de-DE"/>
-        </w:rPr>
-        <w:t xml:space="preserve">Es war gewollt, dass man keine Windows Authentifizierung benutzen sollte (?), deswegen ist in der Anwendung noch eine primitive Sicherheitsschichte mit Benutzernamen und Passwort implementiert. </w:t>
-      </w:r>
-      <w:r>
-        <w:rPr>
-          <w:lang w:val="de-DE"/>
-        </w:rPr>
-        <w:t xml:space="preserve">Die Passwörter sind nicht gehashed und werden in Klartext in der Datenbank gespeichert. </w:t>
-      </w:r>
-    </w:p>
-    <w:p>
-      <w:pPr>
-        <w:rPr>
-          <w:lang w:val="de-DE"/>
-        </w:rPr>
-      </w:pPr>
-      <w:r>
-        <w:rPr>
-          <w:lang w:val="de-DE"/>
-        </w:rPr>
-        <w:t xml:space="preserve">Beim Einloggen wird tatsächlich nur der Benutzername mit dem Password verglichen. </w:t>
-      </w:r>
-      <w:r>
-        <w:rPr>
-          <w:lang w:val="de-DE"/>
-        </w:rPr>
-        <w:t>Im Controller wird beim Hinzufügen eines Benutzernamens gesorgt, dass dieser eindeutig ist.</w:t>
-      </w:r>
-      <w:r>
-        <w:rPr>
-          <w:lang w:val="de-DE"/>
-        </w:rPr>
-        <w:br/>
-      </w:r>
+      </w:r>
+      <w:r>
+        <w:rPr>
+          <w:lang w:val="de-DE"/>
+        </w:rPr>
+        <w:t xml:space="preserve">Die </w:t>
+      </w:r>
+      <w:r>
+        <w:rPr>
+          <w:lang w:val="de-DE"/>
+        </w:rPr>
+        <w:t xml:space="preserve">Liste der </w:t>
+      </w:r>
+      <w:r>
+        <w:rPr>
+          <w:lang w:val="de-DE"/>
+        </w:rPr>
+        <w:t xml:space="preserve">Anlagen </w:t>
+      </w:r>
+      <w:r>
+        <w:rPr>
+          <w:lang w:val="de-DE"/>
+        </w:rPr>
+        <w:t>wird</w:t>
+      </w:r>
+      <w:r>
+        <w:rPr>
+          <w:lang w:val="de-DE"/>
+        </w:rPr>
+        <w:t xml:space="preserve"> von </w:t>
+      </w:r>
+      <w:proofErr w:type="spellStart"/>
+      <w:r>
+        <w:rPr>
+          <w:lang w:val="de-DE"/>
+        </w:rPr>
+        <w:t>SQLServer</w:t>
+      </w:r>
+      <w:proofErr w:type="spellEnd"/>
+      <w:r>
+        <w:rPr>
+          <w:lang w:val="de-DE"/>
+        </w:rPr>
+        <w:t xml:space="preserve"> geholt. </w:t>
+      </w:r>
+      <w:r>
+        <w:rPr>
+          <w:lang w:val="de-DE"/>
+        </w:rPr>
+        <w:t xml:space="preserve">Dies wird etwas ungeschickt als </w:t>
+      </w:r>
+      <w:proofErr w:type="spellStart"/>
+      <w:r>
+        <w:rPr>
+          <w:lang w:val="de-DE"/>
+        </w:rPr>
+        <w:t>Html</w:t>
+      </w:r>
+      <w:proofErr w:type="spellEnd"/>
+      <w:r>
+        <w:rPr>
+          <w:lang w:val="de-DE"/>
+        </w:rPr>
+        <w:t xml:space="preserve"> code generiert und über </w:t>
+      </w:r>
+      <w:proofErr w:type="spellStart"/>
+      <w:r>
+        <w:rPr>
+          <w:lang w:val="de-DE"/>
+        </w:rPr>
+        <w:t>ViewBag</w:t>
+      </w:r>
+      <w:proofErr w:type="spellEnd"/>
+      <w:r>
+        <w:rPr>
+          <w:lang w:val="de-DE"/>
+        </w:rPr>
+        <w:t xml:space="preserve"> vom Controller übergeben – da sollte man sich künftig eine bessere Lösung überlegen.</w:t>
+      </w:r>
+    </w:p>
+    <w:p>
+      <w:pPr>
+        <w:rPr>
+          <w:lang w:val="de-DE"/>
+        </w:rPr>
+      </w:pPr>
       <w:r>
         <w:rPr>
           <w:noProof/>
           <w:lang w:val="de-DE"/>
         </w:rPr>
         <w:drawing>
-          <wp:inline distT="0" distB="0" distL="0" distR="0" wp14:anchorId="3F56B07D" wp14:editId="66DC5291">
-            <wp:extent cx="5731510" cy="2543810"/>
-            <wp:effectExtent l="0" t="0" r="2540" b="8890"/>
-            <wp:docPr id="2" name="Picture 2"/>
+          <wp:inline distT="0" distB="0" distL="0" distR="0" wp14:anchorId="6DA2877D" wp14:editId="2FE3557E">
+            <wp:extent cx="5731510" cy="1162050"/>
+            <wp:effectExtent l="0" t="0" r="2540" b="0"/>
+            <wp:docPr id="17" name="Picture 17"/>
             <wp:cNvGraphicFramePr>
               <a:graphicFrameLocks xmlns:a="http://schemas.openxmlformats.org/drawingml/2006/main" noChangeAspect="1"/>
             </wp:cNvGraphicFramePr>
@@ -4745,7 +5871,7 @@
                   <pic:spPr>
                     <a:xfrm>
                       <a:off x="0" y="0"/>
-                      <a:ext cx="5731510" cy="2543810"/>
+                      <a:ext cx="5731510" cy="1162050"/>
                     </a:xfrm>
                     <a:prstGeom prst="rect">
                       <a:avLst/>
@@ -4761,95 +5887,149 @@
     <w:p>
       <w:pPr>
         <w:rPr>
-          <w:lang w:val="de-DE"/>
-        </w:rPr>
-      </w:pPr>
-      <w:r>
-        <w:rPr>
-          <w:lang w:val="de-DE"/>
-        </w:rPr>
-        <w:t xml:space="preserve">Es gibt 2(3) Unterschiedlich Zugriffschichten: der Admin, der Verwalter (und der Benutzer ohne Login). </w:t>
+          <w:lang w:val="cs-CZ"/>
+        </w:rPr>
+      </w:pPr>
+      <w:r>
+        <w:rPr>
+          <w:lang w:val="de-DE"/>
+        </w:rPr>
+        <w:t xml:space="preserve">Es wird durch die gesamte Tabelle iteriert und abhängig von dem </w:t>
+      </w:r>
+      <w:proofErr w:type="spellStart"/>
+      <w:r>
+        <w:rPr>
+          <w:lang w:val="de-DE"/>
+        </w:rPr>
+        <w:t>Bool</w:t>
+      </w:r>
+      <w:proofErr w:type="spellEnd"/>
+      <w:r>
+        <w:rPr>
+          <w:lang w:val="de-DE"/>
+        </w:rPr>
+        <w:t xml:space="preserve"> Wert</w:t>
+      </w:r>
+      <w:r>
+        <w:rPr>
+          <w:lang w:val="de-DE"/>
+        </w:rPr>
+        <w:t xml:space="preserve"> von </w:t>
+      </w:r>
+      <w:proofErr w:type="spellStart"/>
+      <w:r>
+        <w:rPr>
+          <w:lang w:val="de-DE"/>
+        </w:rPr>
+        <w:t>IstEingetragen</w:t>
+      </w:r>
+      <w:proofErr w:type="spellEnd"/>
+      <w:r>
+        <w:rPr>
+          <w:lang w:val="de-DE"/>
+        </w:rPr>
+        <w:t xml:space="preserve"> wird die Farbe der Zeile rot/grün.</w:t>
       </w:r>
       <w:r>
         <w:rPr>
           <w:lang w:val="de-DE"/>
         </w:rPr>
         <w:br/>
-        <w:t xml:space="preserve">Der uneingeloggte Benutzer hat nur Zugriff auf „Neue Zeiterfassung“. Der Verwalter auf alles andere außer Zugriffsrechte. Der Admin darf auch Zugriffsrechte vergeben. </w:t>
+        <w:t xml:space="preserve">Es gibt noch eine dynamische Funktion zum Eintragen oder nicht, die an den </w:t>
+      </w:r>
+      <w:proofErr w:type="spellStart"/>
+      <w:r>
+        <w:rPr>
+          <w:lang w:val="de-DE"/>
+        </w:rPr>
+        <w:t>Coin</w:t>
+      </w:r>
+      <w:proofErr w:type="spellEnd"/>
+    </w:p>
+    <w:p>
+      <w:pPr>
+        <w:pStyle w:val="Heading2"/>
+        <w:rPr>
+          <w:lang w:val="de-DE"/>
+        </w:rPr>
+      </w:pPr>
+      <w:bookmarkStart w:id="11" w:name="_Toc34380868"/>
+      <w:r>
+        <w:rPr>
+          <w:lang w:val="de-DE"/>
+        </w:rPr>
+        <w:t>Login und Benutzerverwaltung</w:t>
+      </w:r>
+      <w:bookmarkEnd w:id="11"/>
+    </w:p>
+    <w:p>
+      <w:pPr>
+        <w:rPr>
+          <w:lang w:val="de-DE"/>
+        </w:rPr>
+      </w:pPr>
+      <w:r>
+        <w:rPr>
+          <w:lang w:val="de-DE"/>
+        </w:rPr>
+        <w:t xml:space="preserve">Es war gewollt, dass man keine Windows Authentifizierung benutzen sollte (?), deswegen ist in der Anwendung noch eine primitive Sicherheitsschichte mit Benutzernamen und Passwort implementiert. </w:t>
+      </w:r>
+      <w:r>
+        <w:rPr>
+          <w:lang w:val="de-DE"/>
+        </w:rPr>
+        <w:t xml:space="preserve">Die Passwörter sind nicht </w:t>
+      </w:r>
+      <w:proofErr w:type="spellStart"/>
+      <w:r>
+        <w:rPr>
+          <w:lang w:val="de-DE"/>
+        </w:rPr>
+        <w:t>gehashed</w:t>
+      </w:r>
+      <w:proofErr w:type="spellEnd"/>
+      <w:r>
+        <w:rPr>
+          <w:lang w:val="de-DE"/>
+        </w:rPr>
+        <w:t xml:space="preserve"> und werden in Klartext in der Datenbank gespeichert. </w:t>
+      </w:r>
+    </w:p>
+    <w:p>
+      <w:pPr>
+        <w:rPr>
+          <w:lang w:val="de-DE"/>
+        </w:rPr>
+      </w:pPr>
+      <w:r>
+        <w:rPr>
+          <w:lang w:val="de-DE"/>
+        </w:rPr>
+        <w:lastRenderedPageBreak/>
+        <w:t xml:space="preserve">Beim Einloggen wird tatsächlich nur der Benutzername mit dem Password verglichen. </w:t>
+      </w:r>
+      <w:r>
+        <w:rPr>
+          <w:lang w:val="de-DE"/>
+        </w:rPr>
+        <w:t>Im Controller wird beim Hinzufügen eines Benutzernamens gesorgt, dass dieser eindeutig ist.</w:t>
       </w:r>
       <w:r>
         <w:rPr>
           <w:lang w:val="de-DE"/>
         </w:rPr>
         <w:br/>
-        <w:t xml:space="preserve">Der Zugriff wird nur damit eingeschränkt, in dem es 2 verschiedene Layouts gibt. Einmal ist das der Layout für öffentlichen Zugang </w:t>
-      </w:r>
-      <w:r>
-        <w:rPr>
-          <w:i/>
-          <w:iCs/>
-          <w:lang w:val="de-DE"/>
-        </w:rPr>
-        <w:t xml:space="preserve">_LayoutPublic </w:t>
-      </w:r>
-      <w:r>
-        <w:rPr>
-          <w:lang w:val="de-DE"/>
-        </w:rPr>
-        <w:t xml:space="preserve">und für die eingeloggten User der </w:t>
-      </w:r>
-      <w:r>
-        <w:rPr>
-          <w:i/>
-          <w:iCs/>
-          <w:lang w:val="de-DE"/>
-        </w:rPr>
-        <w:t>_Layout</w:t>
-      </w:r>
-      <w:r>
-        <w:rPr>
-          <w:lang w:val="de-DE"/>
-        </w:rPr>
-        <w:t xml:space="preserve">. </w:t>
-      </w:r>
-      <w:r>
-        <w:rPr>
-          <w:lang w:val="de-DE"/>
-        </w:rPr>
-        <w:t xml:space="preserve">Im </w:t>
-      </w:r>
-      <w:r>
-        <w:rPr>
-          <w:i/>
-          <w:iCs/>
-          <w:lang w:val="de-DE"/>
-        </w:rPr>
-        <w:t>_Layout</w:t>
-      </w:r>
-      <w:r>
-        <w:rPr>
-          <w:lang w:val="de-DE"/>
-        </w:rPr>
-        <w:t xml:space="preserve"> wird der AccessLayer befragt:</w:t>
-      </w:r>
-    </w:p>
-    <w:p>
-      <w:pPr>
-        <w:rPr>
-          <w:lang w:val="de-DE"/>
-        </w:rPr>
-      </w:pPr>
+      </w:r>
       <w:r>
         <w:rPr>
           <w:noProof/>
           <w:lang w:val="de-DE"/>
         </w:rPr>
-        <w:lastRenderedPageBreak/>
         <w:drawing>
-          <wp:inline distT="0" distB="0" distL="0" distR="0" wp14:anchorId="2B216A35" wp14:editId="22561066">
-            <wp:extent cx="3303917" cy="1032055"/>
-            <wp:effectExtent l="0" t="0" r="0" b="0"/>
-            <wp:docPr id="4" name="Picture 4"/>
+          <wp:inline distT="0" distB="0" distL="0" distR="0" wp14:anchorId="3F56B07D" wp14:editId="66DC5291">
+            <wp:extent cx="5731510" cy="2543810"/>
+            <wp:effectExtent l="0" t="0" r="2540" b="8890"/>
+            <wp:docPr id="2" name="Picture 2"/>
             <wp:cNvGraphicFramePr>
               <a:graphicFrameLocks xmlns:a="http://schemas.openxmlformats.org/drawingml/2006/main" noChangeAspect="1"/>
             </wp:cNvGraphicFramePr>
@@ -4869,7 +6049,7 @@
                   <pic:spPr>
                     <a:xfrm>
                       <a:off x="0" y="0"/>
-                      <a:ext cx="3333188" cy="1041199"/>
+                      <a:ext cx="5731510" cy="2543810"/>
                     </a:xfrm>
                     <a:prstGeom prst="rect">
                       <a:avLst/>
@@ -4892,7 +6072,35 @@
         <w:rPr>
           <w:lang w:val="de-DE"/>
         </w:rPr>
-        <w:t xml:space="preserve">Je nach dem AccessLayer wird unterschiedlicher Inhalt geladen. Soweit ist der Unterschied nur das Menuitem </w:t>
+        <w:t xml:space="preserve">Es gibt 2(3) Unterschiedlich Zugriffschichten: der Admin, der Verwalter (und der Benutzer ohne Login). </w:t>
+      </w:r>
+      <w:r>
+        <w:rPr>
+          <w:lang w:val="de-DE"/>
+        </w:rPr>
+        <w:br/>
+        <w:t xml:space="preserve">Der </w:t>
+      </w:r>
+      <w:proofErr w:type="spellStart"/>
+      <w:r>
+        <w:rPr>
+          <w:lang w:val="de-DE"/>
+        </w:rPr>
+        <w:t>uneingeloggte</w:t>
+      </w:r>
+      <w:proofErr w:type="spellEnd"/>
+      <w:r>
+        <w:rPr>
+          <w:lang w:val="de-DE"/>
+        </w:rPr>
+        <w:t xml:space="preserve"> Benutzer hat nur Zugriff auf „Neue Zeiterfassung“. Der Verwalter auf alles andere außer Zugriffsrechte. Der Admin darf auch Zugriffsrechte vergeben. </w:t>
+      </w:r>
+      <w:r>
+        <w:rPr>
+          <w:lang w:val="de-DE"/>
+        </w:rPr>
+        <w:br/>
+        <w:t xml:space="preserve">Der Zugriff wird nur damit eingeschränkt, in dem es 2 verschiedene Layouts gibt. Einmal ist das der Layout für öffentlichen Zugang </w:t>
       </w:r>
       <w:r>
         <w:rPr>
@@ -4900,29 +6108,31 @@
           <w:iCs/>
           <w:lang w:val="de-DE"/>
         </w:rPr>
-        <w:t>Zugriffsrechte</w:t>
-      </w:r>
-      <w:r>
-        <w:rPr>
-          <w:lang w:val="de-DE"/>
-        </w:rPr>
-        <w:t xml:space="preserve">. In Views, die unter </w:t>
-      </w:r>
+        <w:t>_</w:t>
+      </w:r>
+      <w:proofErr w:type="spellStart"/>
       <w:r>
         <w:rPr>
           <w:i/>
           <w:iCs/>
           <w:lang w:val="de-DE"/>
         </w:rPr>
-        <w:t>Zugr</w:t>
-      </w:r>
+        <w:t>LayoutPublic</w:t>
+      </w:r>
+      <w:proofErr w:type="spellEnd"/>
       <w:r>
         <w:rPr>
           <w:i/>
           <w:iCs/>
           <w:lang w:val="de-DE"/>
         </w:rPr>
-        <w:t>i</w:t>
+        <w:t xml:space="preserve"> </w:t>
+      </w:r>
+      <w:r>
+        <w:rPr>
+          <w:lang w:val="de-DE"/>
+        </w:rPr>
+        <w:t xml:space="preserve">und für die eingeloggten User der </w:t>
       </w:r>
       <w:r>
         <w:rPr>
@@ -4930,20 +6140,19 @@
           <w:iCs/>
           <w:lang w:val="de-DE"/>
         </w:rPr>
-        <w:t>ffsrechte</w:t>
-      </w:r>
-      <w:r>
-        <w:rPr>
-          <w:lang w:val="de-DE"/>
-        </w:rPr>
-        <w:t xml:space="preserve"> gehören, wird der AccesLayer von SessionInfo nochmal gefragt und wenn der Benutzer kein Admin ist, wird es oder sie auf AccessDenied Seite umgeleitet.</w:t>
-      </w:r>
-      <w:r>
-        <w:rPr>
-          <w:lang w:val="de-DE"/>
-        </w:rPr>
-        <w:br/>
-        <w:t xml:space="preserve">Da </w:t>
+        <w:t>_Layout</w:t>
+      </w:r>
+      <w:r>
+        <w:rPr>
+          <w:lang w:val="de-DE"/>
+        </w:rPr>
+        <w:t xml:space="preserve">. </w:t>
+      </w:r>
+      <w:r>
+        <w:rPr>
+          <w:lang w:val="de-DE"/>
+        </w:rPr>
+        <w:t xml:space="preserve">Im </w:t>
       </w:r>
       <w:r>
         <w:rPr>
@@ -4951,33 +6160,27 @@
           <w:iCs/>
           <w:lang w:val="de-DE"/>
         </w:rPr>
-        <w:t>Delete</w:t>
-      </w:r>
-      <w:r>
-        <w:rPr>
-          <w:lang w:val="de-DE"/>
-        </w:rPr>
-        <w:t xml:space="preserve"> Methoden nur über dir URL erfolgen, wird in jeweiligen Controllers auch nach de</w:t>
-      </w:r>
-      <w:r>
-        <w:rPr>
-          <w:lang w:val="de-DE"/>
-        </w:rPr>
-        <w:t xml:space="preserve">r Zugriffsschichte gefragt, wie am Beispiel von </w:t>
-      </w:r>
-      <w:r>
-        <w:rPr>
-          <w:i/>
-          <w:iCs/>
-          <w:lang w:val="de-DE"/>
-        </w:rPr>
-        <w:t>MitarbeiterInSchichtController</w:t>
-      </w:r>
-      <w:r>
-        <w:rPr>
-          <w:lang w:val="de-DE"/>
-        </w:rPr>
-        <w:t>.</w:t>
+        <w:t>_Layout</w:t>
+      </w:r>
+      <w:r>
+        <w:rPr>
+          <w:lang w:val="de-DE"/>
+        </w:rPr>
+        <w:t xml:space="preserve"> wird der </w:t>
+      </w:r>
+      <w:proofErr w:type="spellStart"/>
+      <w:r>
+        <w:rPr>
+          <w:lang w:val="de-DE"/>
+        </w:rPr>
+        <w:t>AccessLayer</w:t>
+      </w:r>
+      <w:proofErr w:type="spellEnd"/>
+      <w:r>
+        <w:rPr>
+          <w:lang w:val="de-DE"/>
+        </w:rPr>
+        <w:t xml:space="preserve"> befragt:</w:t>
       </w:r>
     </w:p>
     <w:p>
@@ -4992,10 +6195,10 @@
           <w:lang w:val="de-DE"/>
         </w:rPr>
         <w:drawing>
-          <wp:inline distT="0" distB="0" distL="0" distR="0" wp14:anchorId="07E4352C" wp14:editId="49640576">
-            <wp:extent cx="5731510" cy="2050415"/>
-            <wp:effectExtent l="0" t="0" r="2540" b="6985"/>
-            <wp:docPr id="7" name="Picture 7"/>
+          <wp:inline distT="0" distB="0" distL="0" distR="0" wp14:anchorId="2B216A35" wp14:editId="22561066">
+            <wp:extent cx="3303917" cy="1032055"/>
+            <wp:effectExtent l="0" t="0" r="0" b="0"/>
+            <wp:docPr id="4" name="Picture 4"/>
             <wp:cNvGraphicFramePr>
               <a:graphicFrameLocks xmlns:a="http://schemas.openxmlformats.org/drawingml/2006/main" noChangeAspect="1"/>
             </wp:cNvGraphicFramePr>
@@ -5015,6 +6218,224 @@
                   <pic:spPr>
                     <a:xfrm>
                       <a:off x="0" y="0"/>
+                      <a:ext cx="3333188" cy="1041199"/>
+                    </a:xfrm>
+                    <a:prstGeom prst="rect">
+                      <a:avLst/>
+                    </a:prstGeom>
+                  </pic:spPr>
+                </pic:pic>
+              </a:graphicData>
+            </a:graphic>
+          </wp:inline>
+        </w:drawing>
+      </w:r>
+    </w:p>
+    <w:p>
+      <w:pPr>
+        <w:rPr>
+          <w:lang w:val="de-DE"/>
+        </w:rPr>
+      </w:pPr>
+      <w:r>
+        <w:rPr>
+          <w:lang w:val="de-DE"/>
+        </w:rPr>
+        <w:t xml:space="preserve">Je nach dem </w:t>
+      </w:r>
+      <w:proofErr w:type="spellStart"/>
+      <w:r>
+        <w:rPr>
+          <w:lang w:val="de-DE"/>
+        </w:rPr>
+        <w:t>AccessLayer</w:t>
+      </w:r>
+      <w:proofErr w:type="spellEnd"/>
+      <w:r>
+        <w:rPr>
+          <w:lang w:val="de-DE"/>
+        </w:rPr>
+        <w:t xml:space="preserve"> wird unterschiedlicher Inhalt geladen. Soweit ist der Unterschied nur das </w:t>
+      </w:r>
+      <w:proofErr w:type="spellStart"/>
+      <w:r>
+        <w:rPr>
+          <w:lang w:val="de-DE"/>
+        </w:rPr>
+        <w:t>Menuitem</w:t>
+      </w:r>
+      <w:proofErr w:type="spellEnd"/>
+      <w:r>
+        <w:rPr>
+          <w:lang w:val="de-DE"/>
+        </w:rPr>
+        <w:t xml:space="preserve"> </w:t>
+      </w:r>
+      <w:r>
+        <w:rPr>
+          <w:i/>
+          <w:iCs/>
+          <w:lang w:val="de-DE"/>
+        </w:rPr>
+        <w:t>Zugriffsrechte</w:t>
+      </w:r>
+      <w:r>
+        <w:rPr>
+          <w:lang w:val="de-DE"/>
+        </w:rPr>
+        <w:t xml:space="preserve">. In Views, die unter </w:t>
+      </w:r>
+      <w:r>
+        <w:rPr>
+          <w:i/>
+          <w:iCs/>
+          <w:lang w:val="de-DE"/>
+        </w:rPr>
+        <w:t>Zugr</w:t>
+      </w:r>
+      <w:r>
+        <w:rPr>
+          <w:i/>
+          <w:iCs/>
+          <w:lang w:val="de-DE"/>
+        </w:rPr>
+        <w:t>i</w:t>
+      </w:r>
+      <w:r>
+        <w:rPr>
+          <w:i/>
+          <w:iCs/>
+          <w:lang w:val="de-DE"/>
+        </w:rPr>
+        <w:t>ffsrechte</w:t>
+      </w:r>
+      <w:r>
+        <w:rPr>
+          <w:lang w:val="de-DE"/>
+        </w:rPr>
+        <w:t xml:space="preserve"> gehören, wird der </w:t>
+      </w:r>
+      <w:proofErr w:type="spellStart"/>
+      <w:r>
+        <w:rPr>
+          <w:lang w:val="de-DE"/>
+        </w:rPr>
+        <w:t>AccesLayer</w:t>
+      </w:r>
+      <w:proofErr w:type="spellEnd"/>
+      <w:r>
+        <w:rPr>
+          <w:lang w:val="de-DE"/>
+        </w:rPr>
+        <w:t xml:space="preserve"> von </w:t>
+      </w:r>
+      <w:proofErr w:type="spellStart"/>
+      <w:r>
+        <w:rPr>
+          <w:lang w:val="de-DE"/>
+        </w:rPr>
+        <w:t>SessionInfo</w:t>
+      </w:r>
+      <w:proofErr w:type="spellEnd"/>
+      <w:r>
+        <w:rPr>
+          <w:lang w:val="de-DE"/>
+        </w:rPr>
+        <w:t xml:space="preserve"> nochmal gefragt und wenn der Benutzer kein Admin ist, wird es oder sie auf </w:t>
+      </w:r>
+      <w:proofErr w:type="spellStart"/>
+      <w:r>
+        <w:rPr>
+          <w:lang w:val="de-DE"/>
+        </w:rPr>
+        <w:t>AccessDenied</w:t>
+      </w:r>
+      <w:proofErr w:type="spellEnd"/>
+      <w:r>
+        <w:rPr>
+          <w:lang w:val="de-DE"/>
+        </w:rPr>
+        <w:t xml:space="preserve"> Seite umgeleitet.</w:t>
+      </w:r>
+      <w:r>
+        <w:rPr>
+          <w:lang w:val="de-DE"/>
+        </w:rPr>
+        <w:br/>
+        <w:t xml:space="preserve">Da </w:t>
+      </w:r>
+      <w:r>
+        <w:rPr>
+          <w:i/>
+          <w:iCs/>
+          <w:lang w:val="de-DE"/>
+        </w:rPr>
+        <w:t>Delete</w:t>
+      </w:r>
+      <w:r>
+        <w:rPr>
+          <w:lang w:val="de-DE"/>
+        </w:rPr>
+        <w:t xml:space="preserve"> Methoden nur über dir URL erfolgen, wird in jeweiligen Controllers auch nach de</w:t>
+      </w:r>
+      <w:r>
+        <w:rPr>
+          <w:lang w:val="de-DE"/>
+        </w:rPr>
+        <w:t xml:space="preserve">r Zugriffsschichte gefragt, wie am Beispiel von </w:t>
+      </w:r>
+      <w:proofErr w:type="spellStart"/>
+      <w:r>
+        <w:rPr>
+          <w:i/>
+          <w:iCs/>
+          <w:lang w:val="de-DE"/>
+        </w:rPr>
+        <w:t>MitarbeiterInSchichtController</w:t>
+      </w:r>
+      <w:proofErr w:type="spellEnd"/>
+      <w:r>
+        <w:rPr>
+          <w:lang w:val="de-DE"/>
+        </w:rPr>
+        <w:t>.</w:t>
+      </w:r>
+    </w:p>
+    <w:p>
+      <w:pPr>
+        <w:rPr>
+          <w:lang w:val="de-DE"/>
+        </w:rPr>
+      </w:pPr>
+      <w:r>
+        <w:rPr>
+          <w:noProof/>
+          <w:lang w:val="de-DE"/>
+        </w:rPr>
+        <w:drawing>
+          <wp:inline distT="0" distB="0" distL="0" distR="0" wp14:anchorId="07E4352C" wp14:editId="49640576">
+            <wp:extent cx="5731510" cy="2050415"/>
+            <wp:effectExtent l="0" t="0" r="2540" b="6985"/>
+            <wp:docPr id="7" name="Picture 7"/>
+            <wp:cNvGraphicFramePr>
+              <a:graphicFrameLocks xmlns:a="http://schemas.openxmlformats.org/drawingml/2006/main" noChangeAspect="1"/>
+            </wp:cNvGraphicFramePr>
+            <a:graphic xmlns:a="http://schemas.openxmlformats.org/drawingml/2006/main">
+              <a:graphicData uri="http://schemas.openxmlformats.org/drawingml/2006/picture">
+                <pic:pic xmlns:pic="http://schemas.openxmlformats.org/drawingml/2006/picture">
+                  <pic:nvPicPr>
+                    <pic:cNvPr id="1" name=""/>
+                    <pic:cNvPicPr/>
+                  </pic:nvPicPr>
+                  <pic:blipFill>
+                    <a:blip r:embed="rId27"/>
+                    <a:stretch>
+                      <a:fillRect/>
+                    </a:stretch>
+                  </pic:blipFill>
+                  <pic:spPr>
+                    <a:xfrm>
+                      <a:off x="0" y="0"/>
                       <a:ext cx="5731510" cy="2050415"/>
                     </a:xfrm>
                     <a:prstGeom prst="rect">
@@ -5038,6 +6459,7 @@
         <w:rPr>
           <w:lang w:val="de-DE"/>
         </w:rPr>
+        <w:lastRenderedPageBreak/>
         <w:t xml:space="preserve">Die von ASP.NET generiert MVC Inhalte sind für eventuelle spätere Implementierung </w:t>
       </w:r>
       <w:r>
@@ -5051,6 +6473,120 @@
           <w:lang w:val="de-DE"/>
         </w:rPr>
         <w:t xml:space="preserve">, in dieser Lösung werden jedoch nicht benutzt.  </w:t>
+      </w:r>
+    </w:p>
+    <w:p>
+      <w:pPr>
+        <w:pStyle w:val="Heading2"/>
+        <w:rPr>
+          <w:lang w:val="de-DE"/>
+        </w:rPr>
+      </w:pPr>
+      <w:r>
+        <w:rPr>
+          <w:lang w:val="de-DE"/>
+        </w:rPr>
+        <w:t xml:space="preserve">Probleme und </w:t>
+      </w:r>
+      <w:proofErr w:type="spellStart"/>
+      <w:r>
+        <w:rPr>
+          <w:lang w:val="de-DE"/>
+        </w:rPr>
+        <w:t>Verbesserungvorschläge</w:t>
+      </w:r>
+      <w:proofErr w:type="spellEnd"/>
+    </w:p>
+    <w:p>
+      <w:pPr>
+        <w:pStyle w:val="ListParagraph"/>
+        <w:numPr>
+          <w:ilvl w:val="0"/>
+          <w:numId w:val="3"/>
+        </w:numPr>
+        <w:rPr>
+          <w:lang w:val="de-DE"/>
+        </w:rPr>
+      </w:pPr>
+      <w:r>
+        <w:rPr>
+          <w:lang w:val="de-DE"/>
+        </w:rPr>
+        <w:t xml:space="preserve">Man kann </w:t>
+      </w:r>
+      <w:proofErr w:type="spellStart"/>
+      <w:r>
+        <w:rPr>
+          <w:lang w:val="de-DE"/>
+        </w:rPr>
+        <w:t>Javascript</w:t>
+      </w:r>
+      <w:proofErr w:type="spellEnd"/>
+      <w:r>
+        <w:rPr>
+          <w:lang w:val="de-DE"/>
+        </w:rPr>
+        <w:t xml:space="preserve"> Code bei den Tabellen vereinfachen, um weniger in DOM durchqueren zu müssen, denn die Tabelle brauchen relativ lange zum Laden.</w:t>
+      </w:r>
+    </w:p>
+    <w:p>
+      <w:pPr>
+        <w:pStyle w:val="ListParagraph"/>
+        <w:numPr>
+          <w:ilvl w:val="0"/>
+          <w:numId w:val="3"/>
+        </w:numPr>
+        <w:rPr>
+          <w:lang w:val="de-DE"/>
+        </w:rPr>
+      </w:pPr>
+      <w:r>
+        <w:rPr>
+          <w:lang w:val="de-DE"/>
+        </w:rPr>
+        <w:t xml:space="preserve"> Einige Links und URLs sind </w:t>
+      </w:r>
+      <w:proofErr w:type="spellStart"/>
+      <w:r>
+        <w:rPr>
+          <w:lang w:val="de-DE"/>
+        </w:rPr>
+        <w:t>hardgecoded</w:t>
+      </w:r>
+      <w:proofErr w:type="spellEnd"/>
+      <w:r>
+        <w:rPr>
+          <w:lang w:val="de-DE"/>
+        </w:rPr>
+        <w:t xml:space="preserve">. </w:t>
+      </w:r>
+    </w:p>
+    <w:p>
+      <w:pPr>
+        <w:pStyle w:val="ListParagraph"/>
+        <w:numPr>
+          <w:ilvl w:val="0"/>
+          <w:numId w:val="3"/>
+        </w:numPr>
+        <w:rPr>
+          <w:lang w:val="de-DE"/>
+        </w:rPr>
+      </w:pPr>
+      <w:bookmarkStart w:id="12" w:name="_GoBack"/>
+      <w:bookmarkEnd w:id="12"/>
+      <w:proofErr w:type="spellStart"/>
+      <w:r>
+        <w:rPr>
+          <w:lang w:val="de-DE"/>
+        </w:rPr>
+        <w:t>SQLServer</w:t>
+      </w:r>
+      <w:proofErr w:type="spellEnd"/>
+      <w:r>
+        <w:rPr>
+          <w:lang w:val="de-DE"/>
+        </w:rPr>
+        <w:t xml:space="preserve"> Funktionen kann man zusammenfassen und parametrisieren, um die bestehende Redundanz zu vermeiden.  </w:t>
       </w:r>
     </w:p>
     <w:sectPr>
@@ -5066,95 +6602,9 @@
 <file path=word/numbering.xml><?xml version="1.0" encoding="utf-8"?>
 <w:numbering xmlns:wpc="http://schemas.microsoft.com/office/word/2010/wordprocessingCanvas" xmlns:cx="http://schemas.microsoft.com/office/drawing/2014/chartex" xmlns:cx1="http://schemas.microsoft.com/office/drawing/2015/9/8/chartex" xmlns:cx2="http://schemas.microsoft.com/office/drawing/2015/10/21/chartex" xmlns:cx3="http://schemas.microsoft.com/office/drawing/2016/5/9/chartex" xmlns:cx4="http://schemas.microsoft.com/office/drawing/2016/5/10/chartex" xmlns:cx5="http://schemas.microsoft.com/office/drawing/2016/5/11/chartex" xmlns:cx6="http://schemas.microsoft.com/office/drawing/2016/5/12/chartex" xmlns:cx7="http://schemas.microsoft.com/office/drawing/2016/5/13/chartex" xmlns:cx8="http://schemas.microsoft.com/office/drawing/2016/5/14/chartex" xmlns:mc="http://schemas.openxmlformats.org/markup-compatibility/2006" xmlns:aink="http://schemas.microsoft.com/office/drawing/2016/ink" xmlns:am3d="http://schemas.microsoft.com/office/drawing/2017/model3d" xmlns:o="urn:schemas-microsoft-com:office:office" xmlns:r="http://schemas.openxmlformats.org/officeDocument/2006/relationships" xmlns:m="http://schemas.openxmlformats.org/officeDocument/2006/math" xmlns:v="urn:schemas-microsoft-com:vml" xmlns:wp14="http://schemas.microsoft.com/office/word/2010/wordprocessingDrawing" xmlns:wp="http://schemas.openxmlformats.org/drawingml/2006/wordprocessingDrawing" xmlns:w10="urn:schemas-microsoft-com:office:word" xmlns:w="http://schemas.openxmlformats.org/wordprocessingml/2006/main" xmlns:w14="http://schemas.microsoft.com/office/word/2010/wordml" xmlns:w15="http://schemas.microsoft.com/office/word/2012/wordml" xmlns:w16cid="http://schemas.microsoft.com/office/word/2016/wordml/cid" xmlns:w16se="http://schemas.microsoft.com/office/word/2015/wordml/symex" xmlns:wpg="http://schemas.microsoft.com/office/word/2010/wordprocessingGroup" xmlns:wpi="http://schemas.microsoft.com/office/word/2010/wordprocessingInk" xmlns:wne="http://schemas.microsoft.com/office/word/2006/wordml" xmlns:wps="http://schemas.microsoft.com/office/word/2010/wordprocessingShape" mc:Ignorable="w14 w15 w16se w16cid wp14">
   <w:abstractNum w:abstractNumId="0" w15:restartNumberingAfterBreak="0">
-    <w:nsid w:val="16AD0EE0"/>
+    <w:nsid w:val="021214E2"/>
     <w:multiLevelType w:val="hybridMultilevel"/>
-    <w:tmpl w:val="D4403A06"/>
-    <w:lvl w:ilvl="0" w:tplc="0409000F">
-      <w:start w:val="1"/>
-      <w:numFmt w:val="decimal"/>
-      <w:lvlText w:val="%1."/>
-      <w:lvlJc w:val="left"/>
-      <w:pPr>
-        <w:ind w:left="720" w:hanging="360"/>
-      </w:pPr>
-    </w:lvl>
-    <w:lvl w:ilvl="1" w:tplc="04090019">
-      <w:start w:val="1"/>
-      <w:numFmt w:val="lowerLetter"/>
-      <w:lvlText w:val="%2."/>
-      <w:lvlJc w:val="left"/>
-      <w:pPr>
-        <w:ind w:left="1440" w:hanging="360"/>
-      </w:pPr>
-    </w:lvl>
-    <w:lvl w:ilvl="2" w:tplc="0409001B">
-      <w:start w:val="1"/>
-      <w:numFmt w:val="lowerRoman"/>
-      <w:lvlText w:val="%3."/>
-      <w:lvlJc w:val="right"/>
-      <w:pPr>
-        <w:ind w:left="2160" w:hanging="180"/>
-      </w:pPr>
-    </w:lvl>
-    <w:lvl w:ilvl="3" w:tplc="0409000F" w:tentative="1">
-      <w:start w:val="1"/>
-      <w:numFmt w:val="decimal"/>
-      <w:lvlText w:val="%4."/>
-      <w:lvlJc w:val="left"/>
-      <w:pPr>
-        <w:ind w:left="2880" w:hanging="360"/>
-      </w:pPr>
-    </w:lvl>
-    <w:lvl w:ilvl="4" w:tplc="04090019" w:tentative="1">
-      <w:start w:val="1"/>
-      <w:numFmt w:val="lowerLetter"/>
-      <w:lvlText w:val="%5."/>
-      <w:lvlJc w:val="left"/>
-      <w:pPr>
-        <w:ind w:left="3600" w:hanging="360"/>
-      </w:pPr>
-    </w:lvl>
-    <w:lvl w:ilvl="5" w:tplc="0409001B" w:tentative="1">
-      <w:start w:val="1"/>
-      <w:numFmt w:val="lowerRoman"/>
-      <w:lvlText w:val="%6."/>
-      <w:lvlJc w:val="right"/>
-      <w:pPr>
-        <w:ind w:left="4320" w:hanging="180"/>
-      </w:pPr>
-    </w:lvl>
-    <w:lvl w:ilvl="6" w:tplc="0409000F" w:tentative="1">
-      <w:start w:val="1"/>
-      <w:numFmt w:val="decimal"/>
-      <w:lvlText w:val="%7."/>
-      <w:lvlJc w:val="left"/>
-      <w:pPr>
-        <w:ind w:left="5040" w:hanging="360"/>
-      </w:pPr>
-    </w:lvl>
-    <w:lvl w:ilvl="7" w:tplc="04090019" w:tentative="1">
-      <w:start w:val="1"/>
-      <w:numFmt w:val="lowerLetter"/>
-      <w:lvlText w:val="%8."/>
-      <w:lvlJc w:val="left"/>
-      <w:pPr>
-        <w:ind w:left="5760" w:hanging="360"/>
-      </w:pPr>
-    </w:lvl>
-    <w:lvl w:ilvl="8" w:tplc="0409001B" w:tentative="1">
-      <w:start w:val="1"/>
-      <w:numFmt w:val="lowerRoman"/>
-      <w:lvlText w:val="%9."/>
-      <w:lvlJc w:val="right"/>
-      <w:pPr>
-        <w:ind w:left="6480" w:hanging="180"/>
-      </w:pPr>
-    </w:lvl>
-  </w:abstractNum>
-  <w:abstractNum w:abstractNumId="1" w15:restartNumberingAfterBreak="0">
-    <w:nsid w:val="51277FB7"/>
-    <w:multiLevelType w:val="hybridMultilevel"/>
-    <w:tmpl w:val="AC0837F2"/>
+    <w:tmpl w:val="A43AD4F0"/>
     <w:lvl w:ilvl="0" w:tplc="04090001">
       <w:start w:val="1"/>
       <w:numFmt w:val="bullet"/>
@@ -5264,10 +6714,212 @@
       </w:rPr>
     </w:lvl>
   </w:abstractNum>
+  <w:abstractNum w:abstractNumId="1" w15:restartNumberingAfterBreak="0">
+    <w:nsid w:val="16AD0EE0"/>
+    <w:multiLevelType w:val="hybridMultilevel"/>
+    <w:tmpl w:val="D4403A06"/>
+    <w:lvl w:ilvl="0" w:tplc="0409000F">
+      <w:start w:val="1"/>
+      <w:numFmt w:val="decimal"/>
+      <w:lvlText w:val="%1."/>
+      <w:lvlJc w:val="left"/>
+      <w:pPr>
+        <w:ind w:left="720" w:hanging="360"/>
+      </w:pPr>
+    </w:lvl>
+    <w:lvl w:ilvl="1" w:tplc="04090019">
+      <w:start w:val="1"/>
+      <w:numFmt w:val="lowerLetter"/>
+      <w:lvlText w:val="%2."/>
+      <w:lvlJc w:val="left"/>
+      <w:pPr>
+        <w:ind w:left="1440" w:hanging="360"/>
+      </w:pPr>
+    </w:lvl>
+    <w:lvl w:ilvl="2" w:tplc="0409001B">
+      <w:start w:val="1"/>
+      <w:numFmt w:val="lowerRoman"/>
+      <w:lvlText w:val="%3."/>
+      <w:lvlJc w:val="right"/>
+      <w:pPr>
+        <w:ind w:left="2160" w:hanging="180"/>
+      </w:pPr>
+    </w:lvl>
+    <w:lvl w:ilvl="3" w:tplc="0409000F" w:tentative="1">
+      <w:start w:val="1"/>
+      <w:numFmt w:val="decimal"/>
+      <w:lvlText w:val="%4."/>
+      <w:lvlJc w:val="left"/>
+      <w:pPr>
+        <w:ind w:left="2880" w:hanging="360"/>
+      </w:pPr>
+    </w:lvl>
+    <w:lvl w:ilvl="4" w:tplc="04090019" w:tentative="1">
+      <w:start w:val="1"/>
+      <w:numFmt w:val="lowerLetter"/>
+      <w:lvlText w:val="%5."/>
+      <w:lvlJc w:val="left"/>
+      <w:pPr>
+        <w:ind w:left="3600" w:hanging="360"/>
+      </w:pPr>
+    </w:lvl>
+    <w:lvl w:ilvl="5" w:tplc="0409001B" w:tentative="1">
+      <w:start w:val="1"/>
+      <w:numFmt w:val="lowerRoman"/>
+      <w:lvlText w:val="%6."/>
+      <w:lvlJc w:val="right"/>
+      <w:pPr>
+        <w:ind w:left="4320" w:hanging="180"/>
+      </w:pPr>
+    </w:lvl>
+    <w:lvl w:ilvl="6" w:tplc="0409000F" w:tentative="1">
+      <w:start w:val="1"/>
+      <w:numFmt w:val="decimal"/>
+      <w:lvlText w:val="%7."/>
+      <w:lvlJc w:val="left"/>
+      <w:pPr>
+        <w:ind w:left="5040" w:hanging="360"/>
+      </w:pPr>
+    </w:lvl>
+    <w:lvl w:ilvl="7" w:tplc="04090019" w:tentative="1">
+      <w:start w:val="1"/>
+      <w:numFmt w:val="lowerLetter"/>
+      <w:lvlText w:val="%8."/>
+      <w:lvlJc w:val="left"/>
+      <w:pPr>
+        <w:ind w:left="5760" w:hanging="360"/>
+      </w:pPr>
+    </w:lvl>
+    <w:lvl w:ilvl="8" w:tplc="0409001B" w:tentative="1">
+      <w:start w:val="1"/>
+      <w:numFmt w:val="lowerRoman"/>
+      <w:lvlText w:val="%9."/>
+      <w:lvlJc w:val="right"/>
+      <w:pPr>
+        <w:ind w:left="6480" w:hanging="180"/>
+      </w:pPr>
+    </w:lvl>
+  </w:abstractNum>
+  <w:abstractNum w:abstractNumId="2" w15:restartNumberingAfterBreak="0">
+    <w:nsid w:val="51277FB7"/>
+    <w:multiLevelType w:val="hybridMultilevel"/>
+    <w:tmpl w:val="AC0837F2"/>
+    <w:lvl w:ilvl="0" w:tplc="04090001">
+      <w:start w:val="1"/>
+      <w:numFmt w:val="bullet"/>
+      <w:lvlText w:val=""/>
+      <w:lvlJc w:val="left"/>
+      <w:pPr>
+        <w:ind w:left="720" w:hanging="360"/>
+      </w:pPr>
+      <w:rPr>
+        <w:rFonts w:ascii="Symbol" w:hAnsi="Symbol" w:hint="default"/>
+      </w:rPr>
+    </w:lvl>
+    <w:lvl w:ilvl="1" w:tplc="04090003" w:tentative="1">
+      <w:start w:val="1"/>
+      <w:numFmt w:val="bullet"/>
+      <w:lvlText w:val="o"/>
+      <w:lvlJc w:val="left"/>
+      <w:pPr>
+        <w:ind w:left="1440" w:hanging="360"/>
+      </w:pPr>
+      <w:rPr>
+        <w:rFonts w:ascii="Courier New" w:hAnsi="Courier New" w:cs="Courier New" w:hint="default"/>
+      </w:rPr>
+    </w:lvl>
+    <w:lvl w:ilvl="2" w:tplc="04090005" w:tentative="1">
+      <w:start w:val="1"/>
+      <w:numFmt w:val="bullet"/>
+      <w:lvlText w:val=""/>
+      <w:lvlJc w:val="left"/>
+      <w:pPr>
+        <w:ind w:left="2160" w:hanging="360"/>
+      </w:pPr>
+      <w:rPr>
+        <w:rFonts w:ascii="Wingdings" w:hAnsi="Wingdings" w:hint="default"/>
+      </w:rPr>
+    </w:lvl>
+    <w:lvl w:ilvl="3" w:tplc="04090001" w:tentative="1">
+      <w:start w:val="1"/>
+      <w:numFmt w:val="bullet"/>
+      <w:lvlText w:val=""/>
+      <w:lvlJc w:val="left"/>
+      <w:pPr>
+        <w:ind w:left="2880" w:hanging="360"/>
+      </w:pPr>
+      <w:rPr>
+        <w:rFonts w:ascii="Symbol" w:hAnsi="Symbol" w:hint="default"/>
+      </w:rPr>
+    </w:lvl>
+    <w:lvl w:ilvl="4" w:tplc="04090003" w:tentative="1">
+      <w:start w:val="1"/>
+      <w:numFmt w:val="bullet"/>
+      <w:lvlText w:val="o"/>
+      <w:lvlJc w:val="left"/>
+      <w:pPr>
+        <w:ind w:left="3600" w:hanging="360"/>
+      </w:pPr>
+      <w:rPr>
+        <w:rFonts w:ascii="Courier New" w:hAnsi="Courier New" w:cs="Courier New" w:hint="default"/>
+      </w:rPr>
+    </w:lvl>
+    <w:lvl w:ilvl="5" w:tplc="04090005" w:tentative="1">
+      <w:start w:val="1"/>
+      <w:numFmt w:val="bullet"/>
+      <w:lvlText w:val=""/>
+      <w:lvlJc w:val="left"/>
+      <w:pPr>
+        <w:ind w:left="4320" w:hanging="360"/>
+      </w:pPr>
+      <w:rPr>
+        <w:rFonts w:ascii="Wingdings" w:hAnsi="Wingdings" w:hint="default"/>
+      </w:rPr>
+    </w:lvl>
+    <w:lvl w:ilvl="6" w:tplc="04090001" w:tentative="1">
+      <w:start w:val="1"/>
+      <w:numFmt w:val="bullet"/>
+      <w:lvlText w:val=""/>
+      <w:lvlJc w:val="left"/>
+      <w:pPr>
+        <w:ind w:left="5040" w:hanging="360"/>
+      </w:pPr>
+      <w:rPr>
+        <w:rFonts w:ascii="Symbol" w:hAnsi="Symbol" w:hint="default"/>
+      </w:rPr>
+    </w:lvl>
+    <w:lvl w:ilvl="7" w:tplc="04090003" w:tentative="1">
+      <w:start w:val="1"/>
+      <w:numFmt w:val="bullet"/>
+      <w:lvlText w:val="o"/>
+      <w:lvlJc w:val="left"/>
+      <w:pPr>
+        <w:ind w:left="5760" w:hanging="360"/>
+      </w:pPr>
+      <w:rPr>
+        <w:rFonts w:ascii="Courier New" w:hAnsi="Courier New" w:cs="Courier New" w:hint="default"/>
+      </w:rPr>
+    </w:lvl>
+    <w:lvl w:ilvl="8" w:tplc="04090005" w:tentative="1">
+      <w:start w:val="1"/>
+      <w:numFmt w:val="bullet"/>
+      <w:lvlText w:val=""/>
+      <w:lvlJc w:val="left"/>
+      <w:pPr>
+        <w:ind w:left="6480" w:hanging="360"/>
+      </w:pPr>
+      <w:rPr>
+        <w:rFonts w:ascii="Wingdings" w:hAnsi="Wingdings" w:hint="default"/>
+      </w:rPr>
+    </w:lvl>
+  </w:abstractNum>
   <w:num w:numId="1">
+    <w:abstractNumId w:val="2"/>
+  </w:num>
+  <w:num w:numId="2">
     <w:abstractNumId w:val="1"/>
   </w:num>
-  <w:num w:numId="2">
+  <w:num w:numId="3">
     <w:abstractNumId w:val="0"/>
   </w:num>
 </w:numbering>
@@ -6298,7 +7950,7 @@
 </file>
 
 <file path=customXml/itemProps1.xml><?xml version="1.0" encoding="utf-8"?>
-<ds:datastoreItem xmlns:ds="http://schemas.openxmlformats.org/officeDocument/2006/customXml" ds:itemID="{6D687BC8-B975-4097-BC19-1DF09A3D8D09}">
+<ds:datastoreItem xmlns:ds="http://schemas.openxmlformats.org/officeDocument/2006/customXml" ds:itemID="{FA87BE51-206B-4D87-A667-C7262A55B7EE}">
   <ds:schemaRefs>
     <ds:schemaRef ds:uri="http://schemas.openxmlformats.org/officeDocument/2006/bibliography"/>
   </ds:schemaRefs>

</xml_diff>

<commit_message>
change SchichtinfoID from int to double
</commit_message>
<xml_diff>
--- a/ZeiterfassungPierburg/Pieburg_Dokumentation.docx
+++ b/ZeiterfassungPierburg/Pieburg_Dokumentation.docx
@@ -107,7 +107,13 @@
         <w:rPr>
           <w:lang w:val="de-DE"/>
         </w:rPr>
-        <w:t xml:space="preserve">Dieser Dokument ist keine richtige Programmierdokumentation, sondern nur eine Einleitung mit ein paar Erklärungen, wie was implementiert wurde, damit man sich besser orientieren kann.  </w:t>
+        <w:t>Dieser Dokument ist keine richtige Programmierdokumentation, sondern nur eine Einleitung mit ein paar Erklärungen, wie was implementiert wurde, damit man sich besser orientieren kann</w:t>
+      </w:r>
+      <w:r>
+        <w:rPr>
+          <w:lang w:val="de-DE"/>
+        </w:rPr>
+        <w:t>. Der Code ist hoffentlich ausreichend kommentiert.</w:t>
       </w:r>
     </w:p>
     <w:sdt>
@@ -136,11 +142,9 @@
           <w:pPr>
             <w:pStyle w:val="TOCHeading"/>
           </w:pPr>
-          <w:proofErr w:type="spellStart"/>
           <w:r>
             <w:t>Inhaltsverzeichnis</w:t>
           </w:r>
-          <w:proofErr w:type="spellEnd"/>
           <w:r>
             <w:tab/>
           </w:r>
@@ -165,7 +169,7 @@
           <w:r>
             <w:fldChar w:fldCharType="separate"/>
           </w:r>
-          <w:hyperlink w:anchor="_Toc34380857" w:history="1">
+          <w:hyperlink w:anchor="_Toc35590568" w:history="1">
             <w:r>
               <w:rPr>
                 <w:rStyle w:val="Hyperlink"/>
@@ -193,7 +197,7 @@
                 <w:noProof/>
                 <w:webHidden/>
               </w:rPr>
-              <w:instrText xml:space="preserve"> PAGEREF _Toc34380857 \h </w:instrText>
+              <w:instrText xml:space="preserve"> PAGEREF _Toc35590568 \h </w:instrText>
             </w:r>
             <w:r>
               <w:rPr>
@@ -235,7 +239,7 @@
               <w:noProof/>
             </w:rPr>
           </w:pPr>
-          <w:hyperlink w:anchor="_Toc34380858" w:history="1">
+          <w:hyperlink w:anchor="_Toc35590569" w:history="1">
             <w:r>
               <w:rPr>
                 <w:rStyle w:val="Hyperlink"/>
@@ -263,7 +267,7 @@
                 <w:noProof/>
                 <w:webHidden/>
               </w:rPr>
-              <w:instrText xml:space="preserve"> PAGEREF _Toc34380858 \h </w:instrText>
+              <w:instrText xml:space="preserve"> PAGEREF _Toc35590569 \h </w:instrText>
             </w:r>
             <w:r>
               <w:rPr>
@@ -305,7 +309,7 @@
               <w:noProof/>
             </w:rPr>
           </w:pPr>
-          <w:hyperlink w:anchor="_Toc34380859" w:history="1">
+          <w:hyperlink w:anchor="_Toc35590570" w:history="1">
             <w:r>
               <w:rPr>
                 <w:rStyle w:val="Hyperlink"/>
@@ -333,7 +337,7 @@
                 <w:noProof/>
                 <w:webHidden/>
               </w:rPr>
-              <w:instrText xml:space="preserve"> PAGEREF _Toc34380859 \h </w:instrText>
+              <w:instrText xml:space="preserve"> PAGEREF _Toc35590570 \h </w:instrText>
             </w:r>
             <w:r>
               <w:rPr>
@@ -375,7 +379,7 @@
               <w:noProof/>
             </w:rPr>
           </w:pPr>
-          <w:hyperlink w:anchor="_Toc34380860" w:history="1">
+          <w:hyperlink w:anchor="_Toc35590571" w:history="1">
             <w:r>
               <w:rPr>
                 <w:rStyle w:val="Hyperlink"/>
@@ -403,7 +407,7 @@
                 <w:noProof/>
                 <w:webHidden/>
               </w:rPr>
-              <w:instrText xml:space="preserve"> PAGEREF _Toc34380860 \h </w:instrText>
+              <w:instrText xml:space="preserve"> PAGEREF _Toc35590571 \h </w:instrText>
             </w:r>
             <w:r>
               <w:rPr>
@@ -445,7 +449,7 @@
               <w:noProof/>
             </w:rPr>
           </w:pPr>
-          <w:hyperlink w:anchor="_Toc34380861" w:history="1">
+          <w:hyperlink w:anchor="_Toc35590572" w:history="1">
             <w:r>
               <w:rPr>
                 <w:rStyle w:val="Hyperlink"/>
@@ -473,7 +477,7 @@
                 <w:noProof/>
                 <w:webHidden/>
               </w:rPr>
-              <w:instrText xml:space="preserve"> PAGEREF _Toc34380861 \h </w:instrText>
+              <w:instrText xml:space="preserve"> PAGEREF _Toc35590572 \h </w:instrText>
             </w:r>
             <w:r>
               <w:rPr>
@@ -515,7 +519,7 @@
               <w:noProof/>
             </w:rPr>
           </w:pPr>
-          <w:hyperlink w:anchor="_Toc34380862" w:history="1">
+          <w:hyperlink w:anchor="_Toc35590573" w:history="1">
             <w:r>
               <w:rPr>
                 <w:rStyle w:val="Hyperlink"/>
@@ -543,7 +547,7 @@
                 <w:noProof/>
                 <w:webHidden/>
               </w:rPr>
-              <w:instrText xml:space="preserve"> PAGEREF _Toc34380862 \h </w:instrText>
+              <w:instrText xml:space="preserve"> PAGEREF _Toc35590573 \h </w:instrText>
             </w:r>
             <w:r>
               <w:rPr>
@@ -585,7 +589,7 @@
               <w:noProof/>
             </w:rPr>
           </w:pPr>
-          <w:hyperlink w:anchor="_Toc34380863" w:history="1">
+          <w:hyperlink w:anchor="_Toc35590574" w:history="1">
             <w:r>
               <w:rPr>
                 <w:rStyle w:val="Hyperlink"/>
@@ -613,7 +617,7 @@
                 <w:noProof/>
                 <w:webHidden/>
               </w:rPr>
-              <w:instrText xml:space="preserve"> PAGEREF _Toc34380863 \h </w:instrText>
+              <w:instrText xml:space="preserve"> PAGEREF _Toc35590574 \h </w:instrText>
             </w:r>
             <w:r>
               <w:rPr>
@@ -655,7 +659,7 @@
               <w:noProof/>
             </w:rPr>
           </w:pPr>
-          <w:hyperlink w:anchor="_Toc34380864" w:history="1">
+          <w:hyperlink w:anchor="_Toc35590575" w:history="1">
             <w:r>
               <w:rPr>
                 <w:rStyle w:val="Hyperlink"/>
@@ -683,7 +687,7 @@
                 <w:noProof/>
                 <w:webHidden/>
               </w:rPr>
-              <w:instrText xml:space="preserve"> PAGEREF _Toc34380864 \h </w:instrText>
+              <w:instrText xml:space="preserve"> PAGEREF _Toc35590575 \h </w:instrText>
             </w:r>
             <w:r>
               <w:rPr>
@@ -704,6 +708,286 @@
                 <w:webHidden/>
               </w:rPr>
               <w:t>4</w:t>
+            </w:r>
+            <w:r>
+              <w:rPr>
+                <w:noProof/>
+                <w:webHidden/>
+              </w:rPr>
+              <w:fldChar w:fldCharType="end"/>
+            </w:r>
+          </w:hyperlink>
+        </w:p>
+        <w:p>
+          <w:pPr>
+            <w:pStyle w:val="TOC3"/>
+            <w:tabs>
+              <w:tab w:val="right" w:leader="dot" w:pos="9016"/>
+            </w:tabs>
+            <w:rPr>
+              <w:rFonts w:eastAsiaTheme="minorEastAsia"/>
+              <w:noProof/>
+            </w:rPr>
+          </w:pPr>
+          <w:hyperlink w:anchor="_Toc35590576" w:history="1">
+            <w:r>
+              <w:rPr>
+                <w:rStyle w:val="Hyperlink"/>
+                <w:noProof/>
+                <w:lang w:val="de-DE"/>
+              </w:rPr>
+              <w:t>NeueZeiterfassung</w:t>
+            </w:r>
+            <w:r>
+              <w:rPr>
+                <w:noProof/>
+                <w:webHidden/>
+              </w:rPr>
+              <w:tab/>
+            </w:r>
+            <w:r>
+              <w:rPr>
+                <w:noProof/>
+                <w:webHidden/>
+              </w:rPr>
+              <w:fldChar w:fldCharType="begin"/>
+            </w:r>
+            <w:r>
+              <w:rPr>
+                <w:noProof/>
+                <w:webHidden/>
+              </w:rPr>
+              <w:instrText xml:space="preserve"> PAGEREF _Toc35590576 \h </w:instrText>
+            </w:r>
+            <w:r>
+              <w:rPr>
+                <w:noProof/>
+                <w:webHidden/>
+              </w:rPr>
+            </w:r>
+            <w:r>
+              <w:rPr>
+                <w:noProof/>
+                <w:webHidden/>
+              </w:rPr>
+              <w:fldChar w:fldCharType="separate"/>
+            </w:r>
+            <w:r>
+              <w:rPr>
+                <w:noProof/>
+                <w:webHidden/>
+              </w:rPr>
+              <w:t>5</w:t>
+            </w:r>
+            <w:r>
+              <w:rPr>
+                <w:noProof/>
+                <w:webHidden/>
+              </w:rPr>
+              <w:fldChar w:fldCharType="end"/>
+            </w:r>
+          </w:hyperlink>
+        </w:p>
+        <w:p>
+          <w:pPr>
+            <w:pStyle w:val="TOC3"/>
+            <w:tabs>
+              <w:tab w:val="right" w:leader="dot" w:pos="9016"/>
+            </w:tabs>
+            <w:rPr>
+              <w:rFonts w:eastAsiaTheme="minorEastAsia"/>
+              <w:noProof/>
+            </w:rPr>
+          </w:pPr>
+          <w:hyperlink w:anchor="_Toc35590577" w:history="1">
+            <w:r>
+              <w:rPr>
+                <w:rStyle w:val="Hyperlink"/>
+                <w:noProof/>
+                <w:lang w:val="de-DE"/>
+              </w:rPr>
+              <w:t>Home</w:t>
+            </w:r>
+            <w:r>
+              <w:rPr>
+                <w:noProof/>
+                <w:webHidden/>
+              </w:rPr>
+              <w:tab/>
+            </w:r>
+            <w:r>
+              <w:rPr>
+                <w:noProof/>
+                <w:webHidden/>
+              </w:rPr>
+              <w:fldChar w:fldCharType="begin"/>
+            </w:r>
+            <w:r>
+              <w:rPr>
+                <w:noProof/>
+                <w:webHidden/>
+              </w:rPr>
+              <w:instrText xml:space="preserve"> PAGEREF _Toc35590577 \h </w:instrText>
+            </w:r>
+            <w:r>
+              <w:rPr>
+                <w:noProof/>
+                <w:webHidden/>
+              </w:rPr>
+            </w:r>
+            <w:r>
+              <w:rPr>
+                <w:noProof/>
+                <w:webHidden/>
+              </w:rPr>
+              <w:fldChar w:fldCharType="separate"/>
+            </w:r>
+            <w:r>
+              <w:rPr>
+                <w:noProof/>
+                <w:webHidden/>
+              </w:rPr>
+              <w:t>7</w:t>
+            </w:r>
+            <w:r>
+              <w:rPr>
+                <w:noProof/>
+                <w:webHidden/>
+              </w:rPr>
+              <w:fldChar w:fldCharType="end"/>
+            </w:r>
+          </w:hyperlink>
+        </w:p>
+        <w:p>
+          <w:pPr>
+            <w:pStyle w:val="TOC3"/>
+            <w:tabs>
+              <w:tab w:val="right" w:leader="dot" w:pos="9016"/>
+            </w:tabs>
+            <w:rPr>
+              <w:rFonts w:eastAsiaTheme="minorEastAsia"/>
+              <w:noProof/>
+            </w:rPr>
+          </w:pPr>
+          <w:hyperlink w:anchor="_Toc35590578" w:history="1">
+            <w:r>
+              <w:rPr>
+                <w:rStyle w:val="Hyperlink"/>
+                <w:noProof/>
+                <w:lang w:val="de-DE"/>
+              </w:rPr>
+              <w:t>TeileInProduktionsanlage</w:t>
+            </w:r>
+            <w:r>
+              <w:rPr>
+                <w:noProof/>
+                <w:webHidden/>
+              </w:rPr>
+              <w:tab/>
+            </w:r>
+            <w:r>
+              <w:rPr>
+                <w:noProof/>
+                <w:webHidden/>
+              </w:rPr>
+              <w:fldChar w:fldCharType="begin"/>
+            </w:r>
+            <w:r>
+              <w:rPr>
+                <w:noProof/>
+                <w:webHidden/>
+              </w:rPr>
+              <w:instrText xml:space="preserve"> PAGEREF _Toc35590578 \h </w:instrText>
+            </w:r>
+            <w:r>
+              <w:rPr>
+                <w:noProof/>
+                <w:webHidden/>
+              </w:rPr>
+            </w:r>
+            <w:r>
+              <w:rPr>
+                <w:noProof/>
+                <w:webHidden/>
+              </w:rPr>
+              <w:fldChar w:fldCharType="separate"/>
+            </w:r>
+            <w:r>
+              <w:rPr>
+                <w:noProof/>
+                <w:webHidden/>
+              </w:rPr>
+              <w:t>9</w:t>
+            </w:r>
+            <w:r>
+              <w:rPr>
+                <w:noProof/>
+                <w:webHidden/>
+              </w:rPr>
+              <w:fldChar w:fldCharType="end"/>
+            </w:r>
+          </w:hyperlink>
+        </w:p>
+        <w:p>
+          <w:pPr>
+            <w:pStyle w:val="TOC3"/>
+            <w:tabs>
+              <w:tab w:val="right" w:leader="dot" w:pos="9016"/>
+            </w:tabs>
+            <w:rPr>
+              <w:rFonts w:eastAsiaTheme="minorEastAsia"/>
+              <w:noProof/>
+            </w:rPr>
+          </w:pPr>
+          <w:hyperlink w:anchor="_Toc35590579" w:history="1">
+            <w:r>
+              <w:rPr>
+                <w:rStyle w:val="Hyperlink"/>
+                <w:noProof/>
+                <w:lang w:val="de-DE"/>
+              </w:rPr>
+              <w:t>MitarbeiterInSchicht</w:t>
+            </w:r>
+            <w:r>
+              <w:rPr>
+                <w:noProof/>
+                <w:webHidden/>
+              </w:rPr>
+              <w:tab/>
+            </w:r>
+            <w:r>
+              <w:rPr>
+                <w:noProof/>
+                <w:webHidden/>
+              </w:rPr>
+              <w:fldChar w:fldCharType="begin"/>
+            </w:r>
+            <w:r>
+              <w:rPr>
+                <w:noProof/>
+                <w:webHidden/>
+              </w:rPr>
+              <w:instrText xml:space="preserve"> PAGEREF _Toc35590579 \h </w:instrText>
+            </w:r>
+            <w:r>
+              <w:rPr>
+                <w:noProof/>
+                <w:webHidden/>
+              </w:rPr>
+            </w:r>
+            <w:r>
+              <w:rPr>
+                <w:noProof/>
+                <w:webHidden/>
+              </w:rPr>
+              <w:fldChar w:fldCharType="separate"/>
+            </w:r>
+            <w:r>
+              <w:rPr>
+                <w:noProof/>
+                <w:webHidden/>
+              </w:rPr>
+              <w:t>10</w:t>
             </w:r>
             <w:r>
               <w:rPr>
@@ -725,14 +1009,14 @@
               <w:noProof/>
             </w:rPr>
           </w:pPr>
-          <w:hyperlink w:anchor="_Toc34380865" w:history="1">
+          <w:hyperlink w:anchor="_Toc35590580" w:history="1">
             <w:r>
               <w:rPr>
                 <w:rStyle w:val="Hyperlink"/>
                 <w:noProof/>
                 <w:lang w:val="de-DE"/>
               </w:rPr>
-              <w:t>Views</w:t>
+              <w:t>Login und Benutzerverwaltung</w:t>
             </w:r>
             <w:r>
               <w:rPr>
@@ -753,7 +1037,7 @@
                 <w:noProof/>
                 <w:webHidden/>
               </w:rPr>
-              <w:instrText xml:space="preserve"> PAGEREF _Toc34380865 \h </w:instrText>
+              <w:instrText xml:space="preserve"> PAGEREF _Toc35590580 \h </w:instrText>
             </w:r>
             <w:r>
               <w:rPr>
@@ -773,147 +1057,7 @@
                 <w:noProof/>
                 <w:webHidden/>
               </w:rPr>
-              <w:t>4</w:t>
-            </w:r>
-            <w:r>
-              <w:rPr>
-                <w:noProof/>
-                <w:webHidden/>
-              </w:rPr>
-              <w:fldChar w:fldCharType="end"/>
-            </w:r>
-          </w:hyperlink>
-        </w:p>
-        <w:p>
-          <w:pPr>
-            <w:pStyle w:val="TOC3"/>
-            <w:tabs>
-              <w:tab w:val="right" w:leader="dot" w:pos="9016"/>
-            </w:tabs>
-            <w:rPr>
-              <w:rFonts w:eastAsiaTheme="minorEastAsia"/>
-              <w:noProof/>
-            </w:rPr>
-          </w:pPr>
-          <w:hyperlink w:anchor="_Toc34380866" w:history="1">
-            <w:r>
-              <w:rPr>
-                <w:rStyle w:val="Hyperlink"/>
-                <w:noProof/>
-                <w:lang w:val="de-DE"/>
-              </w:rPr>
-              <w:t>NeueZeiterfassung</w:t>
-            </w:r>
-            <w:r>
-              <w:rPr>
-                <w:noProof/>
-                <w:webHidden/>
-              </w:rPr>
-              <w:tab/>
-            </w:r>
-            <w:r>
-              <w:rPr>
-                <w:noProof/>
-                <w:webHidden/>
-              </w:rPr>
-              <w:fldChar w:fldCharType="begin"/>
-            </w:r>
-            <w:r>
-              <w:rPr>
-                <w:noProof/>
-                <w:webHidden/>
-              </w:rPr>
-              <w:instrText xml:space="preserve"> PAGEREF _Toc34380866 \h </w:instrText>
-            </w:r>
-            <w:r>
-              <w:rPr>
-                <w:noProof/>
-                <w:webHidden/>
-              </w:rPr>
-            </w:r>
-            <w:r>
-              <w:rPr>
-                <w:noProof/>
-                <w:webHidden/>
-              </w:rPr>
-              <w:fldChar w:fldCharType="separate"/>
-            </w:r>
-            <w:r>
-              <w:rPr>
-                <w:noProof/>
-                <w:webHidden/>
-              </w:rPr>
-              <w:t>5</w:t>
-            </w:r>
-            <w:r>
-              <w:rPr>
-                <w:noProof/>
-                <w:webHidden/>
-              </w:rPr>
-              <w:fldChar w:fldCharType="end"/>
-            </w:r>
-          </w:hyperlink>
-        </w:p>
-        <w:p>
-          <w:pPr>
-            <w:pStyle w:val="TOC3"/>
-            <w:tabs>
-              <w:tab w:val="right" w:leader="dot" w:pos="9016"/>
-            </w:tabs>
-            <w:rPr>
-              <w:rFonts w:eastAsiaTheme="minorEastAsia"/>
-              <w:noProof/>
-            </w:rPr>
-          </w:pPr>
-          <w:hyperlink w:anchor="_Toc34380867" w:history="1">
-            <w:r>
-              <w:rPr>
-                <w:rStyle w:val="Hyperlink"/>
-                <w:noProof/>
-                <w:lang w:val="de-DE"/>
-              </w:rPr>
-              <w:t>Home</w:t>
-            </w:r>
-            <w:r>
-              <w:rPr>
-                <w:noProof/>
-                <w:webHidden/>
-              </w:rPr>
-              <w:tab/>
-            </w:r>
-            <w:r>
-              <w:rPr>
-                <w:noProof/>
-                <w:webHidden/>
-              </w:rPr>
-              <w:fldChar w:fldCharType="begin"/>
-            </w:r>
-            <w:r>
-              <w:rPr>
-                <w:noProof/>
-                <w:webHidden/>
-              </w:rPr>
-              <w:instrText xml:space="preserve"> PAGEREF _Toc34380867 \h </w:instrText>
-            </w:r>
-            <w:r>
-              <w:rPr>
-                <w:noProof/>
-                <w:webHidden/>
-              </w:rPr>
-            </w:r>
-            <w:r>
-              <w:rPr>
-                <w:noProof/>
-                <w:webHidden/>
-              </w:rPr>
-              <w:fldChar w:fldCharType="separate"/>
-            </w:r>
-            <w:r>
-              <w:rPr>
-                <w:noProof/>
-                <w:webHidden/>
-              </w:rPr>
-              <w:t>7</w:t>
+              <w:t>11</w:t>
             </w:r>
             <w:r>
               <w:rPr>
@@ -935,14 +1079,14 @@
               <w:noProof/>
             </w:rPr>
           </w:pPr>
-          <w:hyperlink w:anchor="_Toc34380868" w:history="1">
+          <w:hyperlink w:anchor="_Toc35590581" w:history="1">
             <w:r>
               <w:rPr>
                 <w:rStyle w:val="Hyperlink"/>
                 <w:noProof/>
                 <w:lang w:val="de-DE"/>
               </w:rPr>
-              <w:t>Login und Benutzerverwaltung</w:t>
+              <w:t>Probleme und Verbesserungvorschläge</w:t>
             </w:r>
             <w:r>
               <w:rPr>
@@ -963,7 +1107,7 @@
                 <w:noProof/>
                 <w:webHidden/>
               </w:rPr>
-              <w:instrText xml:space="preserve"> PAGEREF _Toc34380868 \h </w:instrText>
+              <w:instrText xml:space="preserve"> PAGEREF _Toc35590581 \h </w:instrText>
             </w:r>
             <w:r>
               <w:rPr>
@@ -983,7 +1127,7 @@
                 <w:noProof/>
                 <w:webHidden/>
               </w:rPr>
-              <w:t>8</w:t>
+              <w:t>13</w:t>
             </w:r>
             <w:r>
               <w:rPr>
@@ -1013,7 +1157,7 @@
           <w:lang w:val="de-DE"/>
         </w:rPr>
       </w:pPr>
-      <w:bookmarkStart w:id="0" w:name="_Toc34380857"/>
+      <w:bookmarkStart w:id="0" w:name="_Toc35590568"/>
       <w:r>
         <w:rPr>
           <w:lang w:val="de-DE"/>
@@ -1118,21 +1262,7 @@
         <w:rPr>
           <w:lang w:val="de-DE"/>
         </w:rPr>
-        <w:t xml:space="preserve">work benutzt, was oft der Standard ist, sondern für das Mapping der Datenbank </w:t>
-      </w:r>
-      <w:proofErr w:type="spellStart"/>
-      <w:r>
-        <w:rPr>
-          <w:lang w:val="de-DE"/>
-        </w:rPr>
-        <w:t>Queries</w:t>
-      </w:r>
-      <w:proofErr w:type="spellEnd"/>
-      <w:r>
-        <w:rPr>
-          <w:lang w:val="de-DE"/>
-        </w:rPr>
-        <w:t xml:space="preserve"> und </w:t>
+        <w:t xml:space="preserve">work benutzt, was oft der Standard ist, sondern für das Mapping der Datenbank Queries und </w:t>
       </w:r>
       <w:r>
         <w:rPr>
@@ -1150,16 +1280,8 @@
         <w:rPr>
           <w:lang w:val="de-DE"/>
         </w:rPr>
-        <w:t xml:space="preserve"> wurde das Package </w:t>
-      </w:r>
-      <w:proofErr w:type="spellStart"/>
-      <w:r>
-        <w:rPr>
-          <w:lang w:val="de-DE"/>
-        </w:rPr>
-        <w:t>Dapper</w:t>
-      </w:r>
-      <w:proofErr w:type="spellEnd"/>
+        <w:t xml:space="preserve"> wurde das Package Dapper</w:t>
+      </w:r>
       <w:r>
         <w:rPr>
           <w:lang w:val="de-DE"/>
@@ -1205,21 +1327,7 @@
         <w:rPr>
           <w:lang w:val="de-DE"/>
         </w:rPr>
-        <w:t xml:space="preserve">Dokumentation und Tutorial zum </w:t>
-      </w:r>
-      <w:proofErr w:type="spellStart"/>
-      <w:r>
-        <w:rPr>
-          <w:lang w:val="de-DE"/>
-        </w:rPr>
-        <w:t>Dapper</w:t>
-      </w:r>
-      <w:proofErr w:type="spellEnd"/>
-      <w:r>
-        <w:rPr>
-          <w:lang w:val="de-DE"/>
-        </w:rPr>
-        <w:t xml:space="preserve">: </w:t>
+        <w:t xml:space="preserve">Dokumentation und Tutorial zum Dapper: </w:t>
       </w:r>
       <w:hyperlink r:id="rId7" w:history="1">
         <w:r>
@@ -1240,44 +1348,14 @@
     <w:p>
       <w:pPr>
         <w:rPr>
-          <w:b/>
-          <w:bCs/>
-          <w:lang w:val="de-DE"/>
-        </w:rPr>
-      </w:pPr>
-      <w:r>
-        <w:rPr>
-          <w:lang w:val="de-DE"/>
-        </w:rPr>
-        <w:t xml:space="preserve">Für das Frontend wurde kein Framework angesetzt, sondern einfaches </w:t>
-      </w:r>
-      <w:proofErr w:type="spellStart"/>
-      <w:r>
-        <w:rPr>
-          <w:lang w:val="de-DE"/>
-        </w:rPr>
-        <w:t>Javascript</w:t>
-      </w:r>
-      <w:proofErr w:type="spellEnd"/>
-      <w:r>
-        <w:rPr>
-          <w:lang w:val="de-DE"/>
-        </w:rPr>
-        <w:t xml:space="preserve">, ergänzt mit Bootstrap und teilweise </w:t>
-      </w:r>
-      <w:proofErr w:type="spellStart"/>
-      <w:r>
-        <w:rPr>
-          <w:lang w:val="de-DE"/>
-        </w:rPr>
-        <w:t>JQuery</w:t>
-      </w:r>
-      <w:proofErr w:type="spellEnd"/>
-      <w:r>
-        <w:rPr>
-          <w:lang w:val="de-DE"/>
-        </w:rPr>
-        <w:t xml:space="preserve">. </w:t>
+          <w:lang w:val="de-DE"/>
+        </w:rPr>
+      </w:pPr>
+      <w:r>
+        <w:rPr>
+          <w:lang w:val="de-DE"/>
+        </w:rPr>
+        <w:t xml:space="preserve">Für das Frontend wurde kein Framework angesetzt, sondern einfaches Javascript, ergänzt mit Bootstrap und teilweise JQuery. </w:t>
       </w:r>
     </w:p>
     <w:p>
@@ -1287,7 +1365,7 @@
           <w:lang w:val="de-DE"/>
         </w:rPr>
       </w:pPr>
-      <w:bookmarkStart w:id="1" w:name="_Toc34380858"/>
+      <w:bookmarkStart w:id="1" w:name="_Toc35590569"/>
       <w:r>
         <w:rPr>
           <w:lang w:val="de-DE"/>
@@ -1371,21 +1449,7 @@
         <w:rPr>
           <w:lang w:val="de-DE"/>
         </w:rPr>
-        <w:t xml:space="preserve">. Die weitere wichtige Klasse ist der </w:t>
-      </w:r>
-      <w:proofErr w:type="spellStart"/>
-      <w:r>
-        <w:rPr>
-          <w:lang w:val="de-DE"/>
-        </w:rPr>
-        <w:t>SQLServer.cs</w:t>
-      </w:r>
-      <w:proofErr w:type="spellEnd"/>
-      <w:r>
-        <w:rPr>
-          <w:lang w:val="de-DE"/>
-        </w:rPr>
-        <w:t xml:space="preserve"> in Data Folde</w:t>
+        <w:t>. Die weitere wichtige Klasse ist der SQLServer.cs in Data Folde</w:t>
       </w:r>
       <w:r>
         <w:rPr>
@@ -1407,7 +1471,7 @@
           <w:lang w:val="de-DE"/>
         </w:rPr>
       </w:pPr>
-      <w:bookmarkStart w:id="2" w:name="_Toc34380859"/>
+      <w:bookmarkStart w:id="2" w:name="_Toc35590570"/>
       <w:r>
         <w:rPr>
           <w:lang w:val="de-DE"/>
@@ -1433,21 +1497,7 @@
         <w:rPr>
           <w:lang w:val="de-DE"/>
         </w:rPr>
-        <w:t xml:space="preserve">rstellung der Datenbank befindet sich unter </w:t>
-      </w:r>
-      <w:proofErr w:type="spellStart"/>
-      <w:r>
-        <w:rPr>
-          <w:lang w:val="de-DE"/>
-        </w:rPr>
-        <w:t>SQL_Scripts.sql</w:t>
-      </w:r>
-      <w:proofErr w:type="spellEnd"/>
-      <w:r>
-        <w:rPr>
-          <w:lang w:val="de-DE"/>
-        </w:rPr>
-        <w:t xml:space="preserve"> in ~\ZeiterfassungPierburg\ZeiterfassungPierburg\bin\Release\Publish.</w:t>
+        <w:t>rstellung der Datenbank befindet sich unter SQL_Scripts.sql in ~\ZeiterfassungPierburg\ZeiterfassungPierburg\bin\Release\Publish.</w:t>
       </w:r>
     </w:p>
     <w:p>
@@ -1467,21 +1517,7 @@
           <w:lang w:val="de-DE"/>
         </w:rPr>
         <w:br/>
-        <w:t xml:space="preserve">Die Kerntabelle ist dabei die </w:t>
-      </w:r>
-      <w:proofErr w:type="spellStart"/>
-      <w:r>
-        <w:rPr>
-          <w:lang w:val="de-DE"/>
-        </w:rPr>
-        <w:t>MitarbeiteInSchicht</w:t>
-      </w:r>
-      <w:proofErr w:type="spellEnd"/>
-      <w:r>
-        <w:rPr>
-          <w:lang w:val="de-DE"/>
-        </w:rPr>
-        <w:t xml:space="preserve">, </w:t>
+        <w:t xml:space="preserve">Die Kerntabelle ist dabei die MitarbeiteInSchicht, </w:t>
       </w:r>
       <w:r>
         <w:rPr>
@@ -1512,21 +1548,7 @@
           <w:lang w:val="de-DE"/>
         </w:rPr>
         <w:br/>
-        <w:t xml:space="preserve">Die Zugriffsrechte Tabelle dient der Speicherung der Benutzerdaten und </w:t>
-      </w:r>
-      <w:proofErr w:type="spellStart"/>
-      <w:r>
-        <w:rPr>
-          <w:lang w:val="de-DE"/>
-        </w:rPr>
-        <w:t>TeileInProduktionsanlage</w:t>
-      </w:r>
-      <w:proofErr w:type="spellEnd"/>
-      <w:r>
-        <w:rPr>
-          <w:lang w:val="de-DE"/>
-        </w:rPr>
-        <w:t xml:space="preserve"> verkuppelt die Produktionsanlage und Fertigungsteil Tabelle, jedoch ohne Fremdschlüssel, ohne unnötige Fehler zu verursachen. </w:t>
+        <w:t xml:space="preserve">Die Zugriffsrechte Tabelle dient der Speicherung der Benutzerdaten und TeileInProduktionsanlage verkuppelt die Produktionsanlage und Fertigungsteil Tabelle, jedoch ohne Fremdschlüssel, ohne unnötige Fehler zu verursachen. </w:t>
       </w:r>
     </w:p>
     <w:p>
@@ -1638,37 +1660,8 @@
         <w:rPr>
           <w:lang w:val="de-DE"/>
         </w:rPr>
-        <w:t xml:space="preserve">Jeder Eintrag entspricht immer einer ID in </w:t>
-      </w:r>
-      <w:proofErr w:type="spellStart"/>
-      <w:r>
-        <w:rPr>
-          <w:lang w:val="de-DE"/>
-        </w:rPr>
-        <w:t>MitarbeiterInSchicht</w:t>
-      </w:r>
-      <w:proofErr w:type="spellEnd"/>
-      <w:r>
-        <w:rPr>
-          <w:lang w:val="de-DE"/>
-        </w:rPr>
-        <w:t xml:space="preserve"> Tabelle.  Schichtinfo enthält Informationen über den Zeitpunkt (bei Art 1= Frühschicht, 2=Spätschicht, 3=Nachtschicht). Produktionsanlage enthält Info über Bänder und Maschinen, wobei der einzige Unterschied zwischen den beiden ist der </w:t>
-      </w:r>
-      <w:proofErr w:type="spellStart"/>
-      <w:r>
-        <w:rPr>
-          <w:lang w:val="de-DE"/>
-        </w:rPr>
-        <w:t>bool</w:t>
-      </w:r>
-      <w:proofErr w:type="spellEnd"/>
-      <w:r>
-        <w:rPr>
-          <w:lang w:val="de-DE"/>
-        </w:rPr>
-        <w:t xml:space="preserve"> Wert </w:t>
-      </w:r>
-      <w:proofErr w:type="spellStart"/>
+        <w:t xml:space="preserve">Jeder Eintrag entspricht immer einer ID in MitarbeiterInSchicht Tabelle.  Schichtinfo enthält Informationen über den Zeitpunkt (bei Art 1= Frühschicht, 2=Spätschicht, 3=Nachtschicht). Produktionsanlage enthält Info über Bänder und Maschinen, wobei der einzige Unterschied zwischen den beiden ist der bool Wert </w:t>
+      </w:r>
       <w:r>
         <w:rPr>
           <w:i/>
@@ -1677,7 +1670,6 @@
         </w:rPr>
         <w:t>IstEineMaschine</w:t>
       </w:r>
-      <w:proofErr w:type="spellEnd"/>
       <w:r>
         <w:rPr>
           <w:lang w:val="de-DE"/>
@@ -1700,7 +1692,7 @@
           <w:lang w:val="de-DE"/>
         </w:rPr>
       </w:pPr>
-      <w:bookmarkStart w:id="3" w:name="_Toc34380860"/>
+      <w:bookmarkStart w:id="3" w:name="_Toc35590571"/>
       <w:r>
         <w:rPr>
           <w:lang w:val="de-DE"/>
@@ -1719,35 +1711,7 @@
         <w:rPr>
           <w:lang w:val="de-DE"/>
         </w:rPr>
-        <w:t xml:space="preserve">In Models Folder sind die Modelklassen und auch die </w:t>
-      </w:r>
-      <w:proofErr w:type="spellStart"/>
-      <w:r>
-        <w:rPr>
-          <w:lang w:val="de-DE"/>
-        </w:rPr>
-        <w:t>Viewmodels</w:t>
-      </w:r>
-      <w:proofErr w:type="spellEnd"/>
-      <w:r>
-        <w:rPr>
-          <w:lang w:val="de-DE"/>
-        </w:rPr>
-        <w:t xml:space="preserve"> gespeichert. Es wird nicht deutlich zwischen den beiden unterscheidet, die meisten Modelle dienen gleichzeitig auch als </w:t>
-      </w:r>
-      <w:proofErr w:type="spellStart"/>
-      <w:r>
-        <w:rPr>
-          <w:lang w:val="de-DE"/>
-        </w:rPr>
-        <w:t>Viewmodels</w:t>
-      </w:r>
-      <w:proofErr w:type="spellEnd"/>
-      <w:r>
-        <w:rPr>
-          <w:lang w:val="de-DE"/>
-        </w:rPr>
-        <w:t xml:space="preserve">. </w:t>
+        <w:t xml:space="preserve">In Models Folder sind die Modelklassen und auch die Viewmodels gespeichert. Es wird nicht deutlich zwischen den beiden unterscheidet, die meisten Modelle dienen gleichzeitig auch als Viewmodels. </w:t>
       </w:r>
     </w:p>
     <w:p>
@@ -1762,23 +1726,13 @@
         </w:rPr>
         <w:t xml:space="preserve">Alle Modelle erweitern die </w:t>
       </w:r>
-      <w:proofErr w:type="spellStart"/>
       <w:r>
         <w:rPr>
           <w:i/>
           <w:iCs/>
           <w:lang w:val="de-DE"/>
         </w:rPr>
-        <w:t>BasicModelObject</w:t>
-      </w:r>
-      <w:proofErr w:type="spellEnd"/>
-      <w:r>
-        <w:rPr>
-          <w:i/>
-          <w:iCs/>
-          <w:lang w:val="de-DE"/>
-        </w:rPr>
-        <w:t xml:space="preserve"> </w:t>
+        <w:t xml:space="preserve">BasicModelObject </w:t>
       </w:r>
       <w:r>
         <w:rPr>
@@ -1802,21 +1756,7 @@
         <w:rPr>
           <w:lang w:val="de-DE"/>
         </w:rPr>
-        <w:t xml:space="preserve"> Key für </w:t>
-      </w:r>
-      <w:proofErr w:type="spellStart"/>
-      <w:r>
-        <w:rPr>
-          <w:lang w:val="de-DE"/>
-        </w:rPr>
-        <w:t>Dapper</w:t>
-      </w:r>
-      <w:proofErr w:type="spellEnd"/>
-      <w:r>
-        <w:rPr>
-          <w:lang w:val="de-DE"/>
-        </w:rPr>
-        <w:t xml:space="preserve"> notwendig ist.</w:t>
+        <w:t xml:space="preserve"> Key für Dapper notwendig ist.</w:t>
       </w:r>
     </w:p>
     <w:p>
@@ -1826,7 +1766,7 @@
           <w:lang w:val="de-DE"/>
         </w:rPr>
       </w:pPr>
-      <w:bookmarkStart w:id="4" w:name="_Toc34380861"/>
+      <w:bookmarkStart w:id="4" w:name="_Toc35590572"/>
       <w:r>
         <w:rPr>
           <w:lang w:val="de-DE"/>
@@ -1845,21 +1785,7 @@
         <w:rPr>
           <w:lang w:val="de-DE"/>
         </w:rPr>
-        <w:t xml:space="preserve">Das Mapping von Modellen und den Datenmodellen erfolgt mithilfe der </w:t>
-      </w:r>
-      <w:proofErr w:type="spellStart"/>
-      <w:r>
-        <w:rPr>
-          <w:lang w:val="de-DE"/>
-        </w:rPr>
-        <w:t>Dapper</w:t>
-      </w:r>
-      <w:proofErr w:type="spellEnd"/>
-      <w:r>
-        <w:rPr>
-          <w:lang w:val="de-DE"/>
-        </w:rPr>
-        <w:t xml:space="preserve"> Package</w:t>
+        <w:t>Das Mapping von Modellen und den Datenmodellen erfolgt mithilfe der Dapper Package</w:t>
       </w:r>
       <w:r>
         <w:rPr>
@@ -1878,21 +1804,7 @@
         <w:rPr>
           <w:lang w:val="de-DE"/>
         </w:rPr>
-        <w:t xml:space="preserve">n </w:t>
-      </w:r>
-      <w:proofErr w:type="spellStart"/>
-      <w:r>
-        <w:rPr>
-          <w:lang w:val="de-DE"/>
-        </w:rPr>
-        <w:t>SQLServer</w:t>
-      </w:r>
-      <w:proofErr w:type="spellEnd"/>
-      <w:r>
-        <w:rPr>
-          <w:lang w:val="de-DE"/>
-        </w:rPr>
-        <w:t xml:space="preserve"> Klasse; w</w:t>
+        <w:t>n SQLServer Klasse; w</w:t>
       </w:r>
       <w:r>
         <w:rPr>
@@ -2007,8 +1919,7 @@
           <w:lang w:val="de-DE"/>
         </w:rPr>
       </w:pPr>
-      <w:bookmarkStart w:id="5" w:name="_Toc34380862"/>
-      <w:proofErr w:type="spellStart"/>
+      <w:bookmarkStart w:id="5" w:name="_Toc35590573"/>
       <w:r>
         <w:rPr>
           <w:lang w:val="de-DE"/>
@@ -2016,7 +1927,6 @@
         <w:t>SQLServer.cs</w:t>
       </w:r>
       <w:bookmarkEnd w:id="5"/>
-      <w:proofErr w:type="spellEnd"/>
     </w:p>
     <w:p>
       <w:pPr>
@@ -2139,46 +2049,51 @@
         <w:rPr>
           <w:lang w:val="de-DE"/>
         </w:rPr>
-        <w:t xml:space="preserve">Künftige Verbesserung wäre z.B. </w:t>
-      </w:r>
-      <w:bookmarkStart w:id="6" w:name="_GoBack"/>
-      <w:r>
-        <w:rPr>
-          <w:lang w:val="de-DE"/>
-        </w:rPr>
-        <w:t xml:space="preserve">eine Einteilung in mehreren Klassen von wegen Übersichtlichkeit. </w:t>
+        <w:t xml:space="preserve">Künftige Verbesserung wäre z.B. eine Einteilung in mehreren Klassen von wegen Übersichtlichkeit. </w:t>
+      </w:r>
+    </w:p>
+    <w:p>
+      <w:pPr>
+        <w:pStyle w:val="Heading3"/>
+        <w:rPr>
+          <w:lang w:val="de-DE"/>
+        </w:rPr>
+      </w:pPr>
+      <w:bookmarkStart w:id="6" w:name="_Toc35590574"/>
+      <w:r>
+        <w:rPr>
+          <w:lang w:val="de-DE"/>
+        </w:rPr>
+        <w:t>Berechnung der Produktivität</w:t>
       </w:r>
       <w:bookmarkEnd w:id="6"/>
     </w:p>
     <w:p>
       <w:pPr>
-        <w:pStyle w:val="Heading3"/>
-        <w:rPr>
-          <w:lang w:val="de-DE"/>
-        </w:rPr>
-      </w:pPr>
-      <w:bookmarkStart w:id="7" w:name="_Toc34380863"/>
-      <w:r>
-        <w:rPr>
-          <w:lang w:val="de-DE"/>
-        </w:rPr>
-        <w:t>Berechnung der Produktivität</w:t>
-      </w:r>
+        <w:rPr>
+          <w:lang w:val="de-DE"/>
+        </w:rPr>
+      </w:pPr>
+      <w:r>
+        <w:rPr>
+          <w:lang w:val="de-DE"/>
+        </w:rPr>
+        <w:t xml:space="preserve">In dem </w:t>
+      </w:r>
+      <w:r>
+        <w:rPr>
+          <w:lang w:val="de-DE"/>
+        </w:rPr>
+        <w:t xml:space="preserve">Publish </w:t>
+      </w:r>
+      <w:bookmarkStart w:id="7" w:name="_GoBack"/>
       <w:bookmarkEnd w:id="7"/>
-    </w:p>
-    <w:p>
-      <w:pPr>
-        <w:rPr>
-          <w:lang w:val="de-DE"/>
-        </w:rPr>
-      </w:pPr>
-      <w:r>
-        <w:rPr>
-          <w:lang w:val="de-DE"/>
-        </w:rPr>
-        <w:t xml:space="preserve">In dem Ordner gibt es die Datei </w:t>
-      </w:r>
-      <w:proofErr w:type="spellStart"/>
+      <w:r>
+        <w:rPr>
+          <w:lang w:val="de-DE"/>
+        </w:rPr>
+        <w:t xml:space="preserve">Ordner gibt es die Datei </w:t>
+      </w:r>
       <w:r>
         <w:rPr>
           <w:i/>
@@ -2187,7 +2102,6 @@
         </w:rPr>
         <w:t>Produktivitätberechnung.xlxs</w:t>
       </w:r>
-      <w:proofErr w:type="spellEnd"/>
       <w:r>
         <w:rPr>
           <w:lang w:val="de-DE"/>
@@ -2233,49 +2147,7 @@
           <w:lang w:val="de-DE"/>
         </w:rPr>
         <w:br/>
-        <w:t xml:space="preserve">1) Wähle alle distinkte </w:t>
-      </w:r>
-      <w:proofErr w:type="spellStart"/>
-      <w:r>
-        <w:rPr>
-          <w:lang w:val="de-DE"/>
-        </w:rPr>
-        <w:t>SchichtInfoID</w:t>
-      </w:r>
-      <w:proofErr w:type="spellEnd"/>
-      <w:r>
-        <w:rPr>
-          <w:lang w:val="de-DE"/>
-        </w:rPr>
-        <w:t xml:space="preserve"> von </w:t>
-      </w:r>
-      <w:proofErr w:type="spellStart"/>
-      <w:r>
-        <w:rPr>
-          <w:lang w:val="de-DE"/>
-        </w:rPr>
-        <w:t>MitarbeiterInSchicht</w:t>
-      </w:r>
-      <w:proofErr w:type="spellEnd"/>
-      <w:r>
-        <w:rPr>
-          <w:lang w:val="de-DE"/>
-        </w:rPr>
-        <w:t xml:space="preserve">, die den Eingangskriterien entsprechen (z.B. </w:t>
-      </w:r>
-      <w:proofErr w:type="spellStart"/>
-      <w:r>
-        <w:rPr>
-          <w:lang w:val="de-DE"/>
-        </w:rPr>
-        <w:t>BandID</w:t>
-      </w:r>
-      <w:proofErr w:type="spellEnd"/>
-      <w:r>
-        <w:rPr>
-          <w:lang w:val="de-DE"/>
-        </w:rPr>
-        <w:t>) und speichere diese in eine Liste.</w:t>
+        <w:t>1) Wähle alle distinkte SchichtInfoID von MitarbeiterInSchicht, die den Eingangskriterien entsprechen (z.B. BandID) und speichere diese in eine Liste.</w:t>
       </w:r>
     </w:p>
     <w:p>
@@ -2324,7 +2196,7 @@
           <w:lang w:val="de-DE"/>
         </w:rPr>
       </w:pPr>
-      <w:bookmarkStart w:id="8" w:name="_Toc34380864"/>
+      <w:bookmarkStart w:id="8" w:name="_Toc35590575"/>
       <w:r>
         <w:rPr>
           <w:lang w:val="de-DE"/>
@@ -2355,21 +2227,7 @@
         <w:rPr>
           <w:lang w:val="de-DE"/>
         </w:rPr>
-        <w:t xml:space="preserve"> Layout </w:t>
-      </w:r>
-      <w:proofErr w:type="spellStart"/>
-      <w:r>
-        <w:rPr>
-          <w:lang w:val="de-DE"/>
-        </w:rPr>
-        <w:t>AdminLTE</w:t>
-      </w:r>
-      <w:proofErr w:type="spellEnd"/>
-      <w:r>
-        <w:rPr>
-          <w:lang w:val="de-DE"/>
-        </w:rPr>
-        <w:t xml:space="preserve"> </w:t>
+        <w:t xml:space="preserve"> Layout AdminLTE </w:t>
       </w:r>
       <w:hyperlink r:id="rId11" w:history="1">
         <w:r>
@@ -2396,56 +2254,14 @@
         <w:rPr>
           <w:lang w:val="de-DE"/>
         </w:rPr>
-        <w:t xml:space="preserve">Es ist eine </w:t>
-      </w:r>
-      <w:proofErr w:type="spellStart"/>
-      <w:r>
-        <w:rPr>
-          <w:lang w:val="de-DE"/>
-        </w:rPr>
-        <w:t>css</w:t>
-      </w:r>
-      <w:proofErr w:type="spellEnd"/>
-      <w:r>
-        <w:rPr>
-          <w:lang w:val="de-DE"/>
-        </w:rPr>
-        <w:t xml:space="preserve"> und </w:t>
-      </w:r>
-      <w:proofErr w:type="spellStart"/>
-      <w:r>
-        <w:rPr>
-          <w:lang w:val="de-DE"/>
-        </w:rPr>
-        <w:t>js</w:t>
-      </w:r>
-      <w:proofErr w:type="spellEnd"/>
-      <w:r>
-        <w:rPr>
-          <w:lang w:val="de-DE"/>
-        </w:rPr>
-        <w:t xml:space="preserve"> Erweiterung von Bootstrap. </w:t>
+        <w:t xml:space="preserve">Es ist eine css und js Erweiterung von Bootstrap. </w:t>
       </w:r>
       <w:r>
         <w:rPr>
           <w:lang w:val="de-DE"/>
         </w:rPr>
         <w:br/>
-        <w:t xml:space="preserve">Die meisten Views sind direkt an die Models gebunden und sind nur leicht unterschiedlich von den </w:t>
-      </w:r>
-      <w:proofErr w:type="spellStart"/>
-      <w:r>
-        <w:rPr>
-          <w:lang w:val="de-DE"/>
-        </w:rPr>
-        <w:t>defaulten</w:t>
-      </w:r>
-      <w:proofErr w:type="spellEnd"/>
-      <w:r>
-        <w:rPr>
-          <w:lang w:val="de-DE"/>
-        </w:rPr>
-        <w:t xml:space="preserve"> CRUD Views </w:t>
+        <w:t xml:space="preserve">Die meisten Views sind direkt an die Models gebunden und sind nur leicht unterschiedlich von den defaulten CRUD Views </w:t>
       </w:r>
       <w:r>
         <w:rPr>
@@ -2487,36 +2303,8 @@
           <w:lang w:val="de-DE"/>
         </w:rPr>
         <w:br/>
-        <w:t xml:space="preserve">Home, </w:t>
-      </w:r>
-      <w:proofErr w:type="spellStart"/>
-      <w:r>
-        <w:rPr>
-          <w:i/>
-          <w:iCs/>
-          <w:lang w:val="de-DE"/>
-        </w:rPr>
-        <w:t>Neuezeiterfassung</w:t>
-      </w:r>
-      <w:proofErr w:type="spellEnd"/>
-      <w:r>
-        <w:rPr>
-          <w:i/>
-          <w:iCs/>
-          <w:lang w:val="de-DE"/>
-        </w:rPr>
-        <w:t xml:space="preserve">, </w:t>
-      </w:r>
-      <w:proofErr w:type="spellStart"/>
-      <w:r>
-        <w:rPr>
-          <w:i/>
-          <w:iCs/>
-          <w:lang w:val="de-DE"/>
-        </w:rPr>
-        <w:t>TeileInProduktionsanlage</w:t>
-      </w:r>
-      <w:proofErr w:type="spellEnd"/>
+        <w:t>Home, Neuezeiterfassung, TeileInProduktionsanlage</w:t>
+      </w:r>
       <w:r>
         <w:rPr>
           <w:i/>
@@ -2645,35 +2433,14 @@
       <w:r>
         <w:t xml:space="preserve">Views </w:t>
       </w:r>
-      <w:proofErr w:type="spellStart"/>
-      <w:r>
-        <w:t>sind</w:t>
-      </w:r>
-      <w:proofErr w:type="spellEnd"/>
-      <w:r>
-        <w:t xml:space="preserve"> von Bootstrap</w:t>
+      <w:r>
+        <w:t>sind von Bootstrap</w:t>
       </w:r>
       <w:r>
         <w:t>‘s</w:t>
       </w:r>
       <w:r>
-        <w:t xml:space="preserve"> </w:t>
-      </w:r>
-      <w:proofErr w:type="spellStart"/>
-      <w:r>
-        <w:t>DataTables</w:t>
-      </w:r>
-      <w:proofErr w:type="spellEnd"/>
-      <w:r>
-        <w:t xml:space="preserve"> </w:t>
-      </w:r>
-      <w:proofErr w:type="spellStart"/>
-      <w:r>
-        <w:t>erweitert</w:t>
-      </w:r>
-      <w:proofErr w:type="spellEnd"/>
-      <w:r>
-        <w:t>:</w:t>
+        <w:t xml:space="preserve"> DataTables erweitert:</w:t>
       </w:r>
       <w:r>
         <w:br/>
@@ -2693,14 +2460,12 @@
           <w:lang w:val="de-DE"/>
         </w:rPr>
       </w:pPr>
-      <w:proofErr w:type="spellStart"/>
       <w:r>
         <w:rPr>
           <w:lang w:val="de-DE"/>
         </w:rPr>
         <w:t>DataTables</w:t>
       </w:r>
-      <w:proofErr w:type="spellEnd"/>
       <w:r>
         <w:rPr>
           <w:lang w:val="de-DE"/>
@@ -2711,35 +2476,7 @@
         <w:rPr>
           <w:lang w:val="de-DE"/>
         </w:rPr>
-        <w:t xml:space="preserve">st eine </w:t>
-      </w:r>
-      <w:proofErr w:type="spellStart"/>
-      <w:r>
-        <w:rPr>
-          <w:lang w:val="de-DE"/>
-        </w:rPr>
-        <w:t>css</w:t>
-      </w:r>
-      <w:proofErr w:type="spellEnd"/>
-      <w:r>
-        <w:rPr>
-          <w:lang w:val="de-DE"/>
-        </w:rPr>
-        <w:t xml:space="preserve"> und </w:t>
-      </w:r>
-      <w:proofErr w:type="spellStart"/>
-      <w:r>
-        <w:rPr>
-          <w:lang w:val="de-DE"/>
-        </w:rPr>
-        <w:t>Javascript</w:t>
-      </w:r>
-      <w:proofErr w:type="spellEnd"/>
-      <w:r>
-        <w:rPr>
-          <w:lang w:val="de-DE"/>
-        </w:rPr>
-        <w:t xml:space="preserve"> Erweiterung</w:t>
+        <w:t>st eine css und Javascript Erweiterung</w:t>
       </w:r>
       <w:r>
         <w:rPr>
@@ -2763,21 +2500,13 @@
     </w:p>
     <w:p>
       <w:pPr>
-        <w:rPr>
-          <w:lang w:val="de-DE"/>
-        </w:rPr>
-      </w:pPr>
-    </w:p>
-    <w:p>
-      <w:pPr>
         <w:pStyle w:val="Heading3"/>
         <w:rPr>
           <w:u w:val="single"/>
           <w:lang w:val="de-DE"/>
         </w:rPr>
       </w:pPr>
-      <w:bookmarkStart w:id="9" w:name="_Toc34380866"/>
-      <w:proofErr w:type="spellStart"/>
+      <w:bookmarkStart w:id="9" w:name="_Toc35590576"/>
       <w:r>
         <w:rPr>
           <w:lang w:val="de-DE"/>
@@ -2785,7 +2514,6 @@
         <w:t>NeueZeiterfassung</w:t>
       </w:r>
       <w:bookmarkEnd w:id="9"/>
-      <w:proofErr w:type="spellEnd"/>
     </w:p>
     <w:p>
       <w:pPr>
@@ -2826,19 +2554,11 @@
         </w:rPr>
         <w:br/>
       </w:r>
-      <w:proofErr w:type="spellStart"/>
-      <w:r>
-        <w:rPr>
-          <w:lang w:val="de-DE"/>
-        </w:rPr>
-        <w:t>Create</w:t>
-      </w:r>
-      <w:proofErr w:type="spellEnd"/>
-      <w:r>
-        <w:rPr>
-          <w:lang w:val="de-DE"/>
-        </w:rPr>
-        <w:t xml:space="preserve"> V</w:t>
+      <w:r>
+        <w:rPr>
+          <w:lang w:val="de-DE"/>
+        </w:rPr>
+        <w:t>Create V</w:t>
       </w:r>
       <w:r>
         <w:rPr>
@@ -2850,21 +2570,7 @@
         <w:rPr>
           <w:lang w:val="de-DE"/>
         </w:rPr>
-        <w:t xml:space="preserve"> Daten in die </w:t>
-      </w:r>
-      <w:proofErr w:type="spellStart"/>
-      <w:r>
-        <w:rPr>
-          <w:lang w:val="de-DE"/>
-        </w:rPr>
-        <w:t>MitarbeiterInSchicht</w:t>
-      </w:r>
-      <w:proofErr w:type="spellEnd"/>
-      <w:r>
-        <w:rPr>
-          <w:lang w:val="de-DE"/>
-        </w:rPr>
-        <w:t xml:space="preserve"> Tabelle. Weil bei jedem Eingeben mehrere Einträge gespeichert werden, wird </w:t>
+        <w:t xml:space="preserve"> Daten in die MitarbeiterInSchicht Tabelle. Weil bei jedem Eingeben mehrere Einträge gespeichert werden, wird </w:t>
       </w:r>
       <w:r>
         <w:rPr>
@@ -2876,56 +2582,14 @@
         <w:rPr>
           <w:lang w:val="de-DE"/>
         </w:rPr>
-        <w:t xml:space="preserve"> Form als </w:t>
-      </w:r>
-      <w:proofErr w:type="spellStart"/>
-      <w:r>
-        <w:rPr>
-          <w:lang w:val="de-DE"/>
-        </w:rPr>
-        <w:t>Formcollection</w:t>
-      </w:r>
-      <w:proofErr w:type="spellEnd"/>
-      <w:r>
-        <w:rPr>
-          <w:lang w:val="de-DE"/>
-        </w:rPr>
-        <w:t xml:space="preserve"> and den Controller übergeben und nicht als Model. In Controller wird durch die gesamte Collection iteriert und die Werte anhand der „</w:t>
-      </w:r>
-      <w:proofErr w:type="spellStart"/>
-      <w:r>
-        <w:rPr>
-          <w:lang w:val="de-DE"/>
-        </w:rPr>
-        <w:t>name</w:t>
-      </w:r>
-      <w:proofErr w:type="spellEnd"/>
-      <w:r>
-        <w:rPr>
-          <w:lang w:val="de-DE"/>
-        </w:rPr>
-        <w:t>“ Attribut gelesen.</w:t>
+        <w:t xml:space="preserve"> Form als Formcollection and den Controller übergeben und nicht als Model. In Controller wird durch die gesamte Collection iteriert und die Werte anhand der „name“ Attribut gelesen.</w:t>
       </w:r>
       <w:r>
         <w:rPr>
           <w:lang w:val="de-DE"/>
         </w:rPr>
         <w:br/>
-        <w:t xml:space="preserve">Deswegen werden an erster Stelle im </w:t>
-      </w:r>
-      <w:proofErr w:type="spellStart"/>
-      <w:r>
-        <w:rPr>
-          <w:lang w:val="de-DE"/>
-        </w:rPr>
-        <w:t>Javascript</w:t>
-      </w:r>
-      <w:proofErr w:type="spellEnd"/>
-      <w:r>
-        <w:rPr>
-          <w:lang w:val="de-DE"/>
-        </w:rPr>
-        <w:t xml:space="preserve"> die Attribute umbenannt, damit man in Controller eine Schleife machen kann.</w:t>
+        <w:t>Deswegen werden an erster Stelle im Javascript die Attribute umbenannt, damit man in Controller eine Schleife machen kann.</w:t>
       </w:r>
       <w:r>
         <w:rPr>
@@ -3085,7 +2749,6 @@
         </w:rPr>
         <w:t xml:space="preserve">. Dies erfolgt durch die „Plus“ und „Minus“ Buttons und deren zugewiesenen Funktionen </w:t>
       </w:r>
-      <w:proofErr w:type="spellStart"/>
       <w:r>
         <w:rPr>
           <w:i/>
@@ -3094,14 +2757,12 @@
         </w:rPr>
         <w:t>AddRowTeile</w:t>
       </w:r>
-      <w:proofErr w:type="spellEnd"/>
       <w:r>
         <w:rPr>
           <w:lang w:val="de-DE"/>
         </w:rPr>
         <w:t xml:space="preserve">, </w:t>
       </w:r>
-      <w:proofErr w:type="spellStart"/>
       <w:r>
         <w:rPr>
           <w:i/>
@@ -3110,14 +2771,12 @@
         </w:rPr>
         <w:t>AddRowMitarbeiter</w:t>
       </w:r>
-      <w:proofErr w:type="spellEnd"/>
       <w:r>
         <w:rPr>
           <w:lang w:val="de-DE"/>
         </w:rPr>
         <w:t xml:space="preserve"> und </w:t>
       </w:r>
-      <w:proofErr w:type="spellStart"/>
       <w:r>
         <w:rPr>
           <w:i/>
@@ -3126,7 +2785,6 @@
         </w:rPr>
         <w:t>RemoveRow</w:t>
       </w:r>
-      <w:proofErr w:type="spellEnd"/>
       <w:r>
         <w:rPr>
           <w:lang w:val="de-DE"/>
@@ -3212,7 +2870,6 @@
         </w:rPr>
         <w:t xml:space="preserve">wird die </w:t>
       </w:r>
-      <w:proofErr w:type="spellStart"/>
       <w:r>
         <w:rPr>
           <w:i/>
@@ -3221,7 +2878,6 @@
         </w:rPr>
         <w:t>RemoveRow</w:t>
       </w:r>
-      <w:proofErr w:type="spellEnd"/>
       <w:r>
         <w:rPr>
           <w:lang w:val="de-DE"/>
@@ -3308,21 +2964,7 @@
         <w:rPr>
           <w:lang w:val="de-DE"/>
         </w:rPr>
-        <w:t xml:space="preserve">In dieser Funktion wird die </w:t>
-      </w:r>
-      <w:proofErr w:type="spellStart"/>
-      <w:r>
-        <w:rPr>
-          <w:lang w:val="de-DE"/>
-        </w:rPr>
-        <w:t>ProduktionsanlageID</w:t>
-      </w:r>
-      <w:proofErr w:type="spellEnd"/>
-      <w:r>
-        <w:rPr>
-          <w:lang w:val="de-DE"/>
-        </w:rPr>
-        <w:t xml:space="preserve"> gelesen und wird an den Controller weitergegeben. Der liest alle Ferti</w:t>
+        <w:t>In dieser Funktion wird die ProduktionsanlageID gelesen und wird an den Controller weitergegeben. Der liest alle Ferti</w:t>
       </w:r>
       <w:r>
         <w:rPr>
@@ -3334,21 +2976,7 @@
         <w:rPr>
           <w:lang w:val="de-DE"/>
         </w:rPr>
-        <w:t xml:space="preserve">ungsteile von der </w:t>
-      </w:r>
-      <w:proofErr w:type="spellStart"/>
-      <w:r>
-        <w:rPr>
-          <w:lang w:val="de-DE"/>
-        </w:rPr>
-        <w:t>TeileInProduktionsanlage</w:t>
-      </w:r>
-      <w:proofErr w:type="spellEnd"/>
-      <w:r>
-        <w:rPr>
-          <w:lang w:val="de-DE"/>
-        </w:rPr>
-        <w:t xml:space="preserve"> Tabelle und </w:t>
+        <w:t xml:space="preserve">ungsteile von der TeileInProduktionsanlage Tabelle und </w:t>
       </w:r>
       <w:r>
         <w:rPr>
@@ -3374,7 +3002,6 @@
         </w:rPr>
         <w:br/>
       </w:r>
-      <w:proofErr w:type="spellStart"/>
       <w:r>
         <w:rPr>
           <w:b/>
@@ -3383,7 +3010,6 @@
         </w:rPr>
         <w:t>CreateMeba</w:t>
       </w:r>
-      <w:proofErr w:type="spellEnd"/>
       <w:r>
         <w:rPr>
           <w:b/>
@@ -3392,23 +3018,13 @@
         </w:rPr>
         <w:br/>
       </w:r>
-      <w:proofErr w:type="spellStart"/>
-      <w:r>
-        <w:rPr>
-          <w:bCs/>
-          <w:iCs/>
-          <w:lang w:val="de-DE"/>
-        </w:rPr>
-        <w:t>CreateMeba</w:t>
-      </w:r>
-      <w:proofErr w:type="spellEnd"/>
-      <w:r>
-        <w:rPr>
-          <w:bCs/>
-          <w:iCs/>
-          <w:lang w:val="de-DE"/>
-        </w:rPr>
-        <w:t xml:space="preserve"> ist genauso aufgebaut wie </w:t>
+      <w:r>
+        <w:rPr>
+          <w:bCs/>
+          <w:iCs/>
+          <w:lang w:val="de-DE"/>
+        </w:rPr>
+        <w:t xml:space="preserve">CreateMeba ist genauso aufgebaut wie </w:t>
       </w:r>
       <w:r>
         <w:rPr>
@@ -3468,25 +3084,7 @@
           <w:iCs/>
           <w:lang w:val="de-DE"/>
         </w:rPr>
-        <w:t xml:space="preserve">Die auschlaggebende Funktion beim Controller ist nun die </w:t>
-      </w:r>
-      <w:proofErr w:type="spellStart"/>
-      <w:r>
-        <w:rPr>
-          <w:bCs/>
-          <w:iCs/>
-          <w:lang w:val="de-DE"/>
-        </w:rPr>
-        <w:t>HttpPost</w:t>
-      </w:r>
-      <w:proofErr w:type="spellEnd"/>
-      <w:r>
-        <w:rPr>
-          <w:bCs/>
-          <w:iCs/>
-          <w:lang w:val="de-DE"/>
-        </w:rPr>
-        <w:t xml:space="preserve"> </w:t>
+        <w:t xml:space="preserve">Die auschlaggebende Funktion beim Controller ist nun die HttpPost </w:t>
       </w:r>
       <w:r>
         <w:rPr>
@@ -3502,43 +3100,7 @@
           <w:iCs/>
           <w:lang w:val="de-DE"/>
         </w:rPr>
-        <w:t>(</w:t>
-      </w:r>
-      <w:proofErr w:type="spellStart"/>
-      <w:r>
-        <w:rPr>
-          <w:bCs/>
-          <w:iCs/>
-          <w:lang w:val="de-DE"/>
-        </w:rPr>
-        <w:t>model</w:t>
-      </w:r>
-      <w:proofErr w:type="spellEnd"/>
-      <w:r>
-        <w:rPr>
-          <w:bCs/>
-          <w:iCs/>
-          <w:lang w:val="de-DE"/>
-        </w:rPr>
-        <w:t xml:space="preserve">, </w:t>
-      </w:r>
-      <w:proofErr w:type="spellStart"/>
-      <w:r>
-        <w:rPr>
-          <w:bCs/>
-          <w:iCs/>
-          <w:lang w:val="de-DE"/>
-        </w:rPr>
-        <w:t>Formcollection</w:t>
-      </w:r>
-      <w:proofErr w:type="spellEnd"/>
-      <w:r>
-        <w:rPr>
-          <w:bCs/>
-          <w:iCs/>
-          <w:lang w:val="de-DE"/>
-        </w:rPr>
-        <w:t>).</w:t>
+        <w:t>(model, Formcollection).</w:t>
       </w:r>
     </w:p>
     <w:p>
@@ -3563,79 +3125,7 @@
           <w:iCs/>
           <w:lang w:val="de-DE"/>
         </w:rPr>
-        <w:t>Create(</w:t>
-      </w:r>
-      <w:proofErr w:type="spellStart"/>
-      <w:r>
-        <w:rPr>
-          <w:b/>
-          <w:iCs/>
-          <w:lang w:val="de-DE"/>
-        </w:rPr>
-        <w:t>NeueZeiterfassung</w:t>
-      </w:r>
-      <w:proofErr w:type="spellEnd"/>
-      <w:r>
-        <w:rPr>
-          <w:b/>
-          <w:iCs/>
-          <w:lang w:val="de-DE"/>
-        </w:rPr>
-        <w:t xml:space="preserve"> </w:t>
-      </w:r>
-      <w:proofErr w:type="spellStart"/>
-      <w:r>
-        <w:rPr>
-          <w:b/>
-          <w:iCs/>
-          <w:lang w:val="de-DE"/>
-        </w:rPr>
-        <w:t>model</w:t>
-      </w:r>
-      <w:proofErr w:type="spellEnd"/>
-      <w:r>
-        <w:rPr>
-          <w:b/>
-          <w:iCs/>
-          <w:lang w:val="de-DE"/>
-        </w:rPr>
-        <w:t xml:space="preserve">, </w:t>
-      </w:r>
-      <w:proofErr w:type="spellStart"/>
-      <w:r>
-        <w:rPr>
-          <w:b/>
-          <w:iCs/>
-          <w:lang w:val="de-DE"/>
-        </w:rPr>
-        <w:t>FormCollection</w:t>
-      </w:r>
-      <w:proofErr w:type="spellEnd"/>
-      <w:r>
-        <w:rPr>
-          <w:b/>
-          <w:iCs/>
-          <w:lang w:val="de-DE"/>
-        </w:rPr>
-        <w:t xml:space="preserve"> </w:t>
-      </w:r>
-      <w:proofErr w:type="spellStart"/>
-      <w:r>
-        <w:rPr>
-          <w:b/>
-          <w:iCs/>
-          <w:lang w:val="de-DE"/>
-        </w:rPr>
-        <w:t>col</w:t>
-      </w:r>
-      <w:proofErr w:type="spellEnd"/>
-      <w:r>
-        <w:rPr>
-          <w:b/>
-          <w:iCs/>
-          <w:lang w:val="de-DE"/>
-        </w:rPr>
-        <w:t>)</w:t>
+        <w:t>Create(NeueZeiterfassung model, FormCollection col)</w:t>
       </w:r>
       <w:r>
         <w:rPr>
@@ -3673,25 +3163,7 @@
           <w:iCs/>
           <w:lang w:val="de-DE"/>
         </w:rPr>
-        <w:t xml:space="preserve">Lese Datum und Schicht aus, erstelle die </w:t>
-      </w:r>
-      <w:proofErr w:type="spellStart"/>
-      <w:r>
-        <w:rPr>
-          <w:bCs/>
-          <w:iCs/>
-          <w:lang w:val="de-DE"/>
-        </w:rPr>
-        <w:t>SchichtInfo</w:t>
-      </w:r>
-      <w:proofErr w:type="spellEnd"/>
-      <w:r>
-        <w:rPr>
-          <w:bCs/>
-          <w:iCs/>
-          <w:lang w:val="de-DE"/>
-        </w:rPr>
-        <w:t xml:space="preserve"> Modelklasse und füge diese in die Datenbank hinzu.</w:t>
+        <w:t>Lese Datum und Schicht aus, erstelle die SchichtInfo Modelklasse und füge diese in die Datenbank hinzu.</w:t>
       </w:r>
     </w:p>
     <w:p>
@@ -3713,25 +3185,7 @@
           <w:iCs/>
           <w:lang w:val="de-DE"/>
         </w:rPr>
-        <w:t xml:space="preserve">Lese die </w:t>
-      </w:r>
-      <w:proofErr w:type="spellStart"/>
-      <w:r>
-        <w:rPr>
-          <w:bCs/>
-          <w:iCs/>
-          <w:lang w:val="de-DE"/>
-        </w:rPr>
-        <w:t>ProduktionsanlageID</w:t>
-      </w:r>
-      <w:proofErr w:type="spellEnd"/>
-      <w:r>
-        <w:rPr>
-          <w:bCs/>
-          <w:iCs/>
-          <w:lang w:val="de-DE"/>
-        </w:rPr>
-        <w:t xml:space="preserve"> aus.</w:t>
+        <w:t>Lese die ProduktionsanlageID aus.</w:t>
       </w:r>
     </w:p>
     <w:p>
@@ -3798,43 +3252,7 @@
           <w:lang w:val="de-DE"/>
         </w:rPr>
         <w:lastRenderedPageBreak/>
-        <w:t>Zähle, wie viele Fertigungsteile und wie viele Mitarbeiter es zum Hinzufügen gibt indem die Anzahl der Keys gezählt wird, die mit ‚</w:t>
-      </w:r>
-      <w:proofErr w:type="spellStart"/>
-      <w:r>
-        <w:rPr>
-          <w:bCs/>
-          <w:iCs/>
-          <w:lang w:val="de-DE"/>
-        </w:rPr>
-        <w:t>fteil</w:t>
-      </w:r>
-      <w:proofErr w:type="spellEnd"/>
-      <w:r>
-        <w:rPr>
-          <w:bCs/>
-          <w:iCs/>
-          <w:lang w:val="de-DE"/>
-        </w:rPr>
-        <w:t>‘, resp. mit ‚</w:t>
-      </w:r>
-      <w:proofErr w:type="spellStart"/>
-      <w:r>
-        <w:rPr>
-          <w:bCs/>
-          <w:iCs/>
-          <w:lang w:val="de-DE"/>
-        </w:rPr>
-        <w:t>name</w:t>
-      </w:r>
-      <w:proofErr w:type="spellEnd"/>
-      <w:r>
-        <w:rPr>
-          <w:bCs/>
-          <w:iCs/>
-          <w:lang w:val="de-DE"/>
-        </w:rPr>
-        <w:t xml:space="preserve">‘ anfangen. </w:t>
+        <w:t xml:space="preserve">Zähle, wie viele Fertigungsteile und wie viele Mitarbeiter es zum Hinzufügen gibt indem die Anzahl der Keys gezählt wird, die mit ‚fteil‘, resp. mit ‚name‘ anfangen. </w:t>
       </w:r>
     </w:p>
     <w:p>
@@ -3946,25 +3364,7 @@
           <w:iCs/>
           <w:lang w:val="de-DE"/>
         </w:rPr>
-        <w:t xml:space="preserve">Erstelle das </w:t>
-      </w:r>
-      <w:proofErr w:type="spellStart"/>
-      <w:r>
-        <w:rPr>
-          <w:bCs/>
-          <w:iCs/>
-          <w:lang w:val="de-DE"/>
-        </w:rPr>
-        <w:t>MitarbeiterInSchicht</w:t>
-      </w:r>
-      <w:proofErr w:type="spellEnd"/>
-      <w:r>
-        <w:rPr>
-          <w:bCs/>
-          <w:iCs/>
-          <w:lang w:val="de-DE"/>
-        </w:rPr>
-        <w:t xml:space="preserve"> Model, in dem alle notwendige Parameter ausgelesen werden und füge dies in eine Liste</w:t>
+        <w:t>Erstelle das MitarbeiterInSchicht Model, in dem alle notwendige Parameter ausgelesen werden und füge dies in eine Liste</w:t>
       </w:r>
     </w:p>
     <w:p>
@@ -3986,25 +3386,7 @@
           <w:iCs/>
           <w:lang w:val="de-DE"/>
         </w:rPr>
-        <w:t xml:space="preserve">Hinzufüge alle </w:t>
-      </w:r>
-      <w:proofErr w:type="spellStart"/>
-      <w:r>
-        <w:rPr>
-          <w:bCs/>
-          <w:iCs/>
-          <w:lang w:val="de-DE"/>
-        </w:rPr>
-        <w:t>MiarbeiterInSchicht</w:t>
-      </w:r>
-      <w:proofErr w:type="spellEnd"/>
-      <w:r>
-        <w:rPr>
-          <w:bCs/>
-          <w:iCs/>
-          <w:lang w:val="de-DE"/>
-        </w:rPr>
-        <w:t xml:space="preserve"> Modelle von der Liste in die Datenbank.</w:t>
+        <w:t>Hinzufüge alle MiarbeiterInSchicht Modelle von der Liste in die Datenbank.</w:t>
       </w:r>
     </w:p>
     <w:p>
@@ -4051,7 +3433,6 @@
         </w:rPr>
         <w:t xml:space="preserve">Die </w:t>
       </w:r>
-      <w:proofErr w:type="spellStart"/>
       <w:r>
         <w:rPr>
           <w:b/>
@@ -4060,7 +3441,6 @@
         </w:rPr>
         <w:t>CreateMeba</w:t>
       </w:r>
-      <w:proofErr w:type="spellEnd"/>
       <w:r>
         <w:rPr>
           <w:b/>
@@ -4101,7 +3481,6 @@
         </w:rPr>
         <w:t xml:space="preserve">Die Funktion in Controller, die für das Laden der Fertigungsteile verantwortlich ist, ist die </w:t>
       </w:r>
-      <w:proofErr w:type="spellStart"/>
       <w:r>
         <w:rPr>
           <w:b/>
@@ -4111,7 +3490,6 @@
         </w:rPr>
         <w:t>Fetcheritungsteile</w:t>
       </w:r>
-      <w:proofErr w:type="spellEnd"/>
       <w:r>
         <w:rPr>
           <w:b/>
@@ -4216,76 +3594,22 @@
         <w:rPr>
           <w:lang w:val="de-DE"/>
         </w:rPr>
-        <w:t xml:space="preserve"> </w:t>
-      </w:r>
-      <w:proofErr w:type="spellStart"/>
-      <w:r>
-        <w:rPr>
-          <w:lang w:val="de-DE"/>
-        </w:rPr>
-        <w:t>NeuezeiterfassungController</w:t>
-      </w:r>
-      <w:proofErr w:type="spellEnd"/>
-      <w:r>
-        <w:rPr>
-          <w:lang w:val="de-DE"/>
-        </w:rPr>
-        <w:t xml:space="preserve">: </w:t>
-      </w:r>
-      <w:proofErr w:type="spellStart"/>
-      <w:r>
-        <w:rPr>
-          <w:lang w:val="de-DE"/>
-        </w:rPr>
-        <w:t>Fetchfertigungteile</w:t>
-      </w:r>
-      <w:proofErr w:type="spellEnd"/>
-    </w:p>
-    <w:p>
-      <w:pPr>
-        <w:rPr>
-          <w:bCs/>
-          <w:lang w:val="de-DE"/>
-        </w:rPr>
-      </w:pPr>
-      <w:r>
-        <w:rPr>
-          <w:bCs/>
-          <w:lang w:val="de-DE"/>
-        </w:rPr>
-        <w:t xml:space="preserve">Sie nimmt die </w:t>
-      </w:r>
-      <w:proofErr w:type="spellStart"/>
-      <w:r>
-        <w:rPr>
-          <w:bCs/>
-          <w:lang w:val="de-DE"/>
-        </w:rPr>
-        <w:t>ProduktionsanlageID</w:t>
-      </w:r>
-      <w:proofErr w:type="spellEnd"/>
-      <w:r>
-        <w:rPr>
-          <w:bCs/>
-          <w:lang w:val="de-DE"/>
-        </w:rPr>
-        <w:t xml:space="preserve"> und mithilfe des </w:t>
-      </w:r>
-      <w:proofErr w:type="spellStart"/>
-      <w:r>
-        <w:rPr>
-          <w:bCs/>
-          <w:lang w:val="de-DE"/>
-        </w:rPr>
-        <w:t>SQLServers</w:t>
-      </w:r>
-      <w:proofErr w:type="spellEnd"/>
-      <w:r>
-        <w:rPr>
-          <w:bCs/>
-          <w:lang w:val="de-DE"/>
-        </w:rPr>
-        <w:t xml:space="preserve"> holt alle IDs und Bezeichnungen der Teile, die zu der Anlage gehören. Dabei ist zu beachten, dass falls ein Teil doppelt zu einer Anlage zugeteilt wurde, gäbe es ein Problem bei dem Dictionary von wegen doppeltem Key. </w:t>
+        <w:t xml:space="preserve"> NeuezeiterfassungController: Fetchfertigungteile</w:t>
+      </w:r>
+    </w:p>
+    <w:p>
+      <w:pPr>
+        <w:rPr>
+          <w:bCs/>
+          <w:lang w:val="de-DE"/>
+        </w:rPr>
+      </w:pPr>
+      <w:r>
+        <w:rPr>
+          <w:bCs/>
+          <w:lang w:val="de-DE"/>
+        </w:rPr>
+        <w:t xml:space="preserve">Sie nimmt die ProduktionsanlageID und mithilfe des SQLServers holt alle IDs und Bezeichnungen der Teile, die zu der Anlage gehören. Dabei ist zu beachten, dass falls ein Teil doppelt zu einer Anlage zugeteilt wurde, gäbe es ein Problem bei dem Dictionary von wegen doppeltem Key. </w:t>
       </w:r>
       <w:r>
         <w:rPr>
@@ -4396,30 +3720,15 @@
         <w:rPr>
           <w:lang w:val="de-DE"/>
         </w:rPr>
-        <w:t xml:space="preserve"> </w:t>
-      </w:r>
-      <w:proofErr w:type="spellStart"/>
-      <w:r>
-        <w:rPr>
-          <w:lang w:val="de-DE"/>
-        </w:rPr>
-        <w:t>SQLServer</w:t>
-      </w:r>
-      <w:proofErr w:type="spellEnd"/>
-      <w:r>
-        <w:rPr>
-          <w:lang w:val="de-DE"/>
-        </w:rPr>
-        <w:t xml:space="preserve">: </w:t>
-      </w:r>
-      <w:proofErr w:type="spellStart"/>
-      <w:r>
-        <w:rPr>
-          <w:lang w:val="de-DE"/>
-        </w:rPr>
-        <w:t>GetFertigungsteilDictionary</w:t>
-      </w:r>
-      <w:proofErr w:type="spellEnd"/>
+        <w:t xml:space="preserve"> SQLServer: GetFertigungsteilDictionary</w:t>
+      </w:r>
+    </w:p>
+    <w:p>
+      <w:pPr>
+        <w:rPr>
+          <w:lang w:val="de-DE"/>
+        </w:rPr>
+      </w:pPr>
     </w:p>
     <w:p>
       <w:pPr>
@@ -4428,11 +3737,12 @@
           <w:lang w:val="de-DE"/>
         </w:rPr>
       </w:pPr>
-      <w:bookmarkStart w:id="11" w:name="_Toc34380867"/>
-      <w:r>
-        <w:rPr>
-          <w:lang w:val="de-DE"/>
-        </w:rPr>
+      <w:bookmarkStart w:id="11" w:name="_Toc35590577"/>
+      <w:r>
+        <w:rPr>
+          <w:lang w:val="de-DE"/>
+        </w:rPr>
+        <w:lastRenderedPageBreak/>
         <w:t>Home</w:t>
       </w:r>
       <w:bookmarkEnd w:id="11"/>
@@ -4474,24 +3784,7 @@
           <w:bCs/>
           <w:lang w:val="de-DE"/>
         </w:rPr>
-        <w:lastRenderedPageBreak/>
-        <w:t xml:space="preserve">Home Verzeichnis verfügt nur über ein View, was als Dashboard und </w:t>
-      </w:r>
-      <w:proofErr w:type="spellStart"/>
-      <w:r>
-        <w:rPr>
-          <w:bCs/>
-          <w:lang w:val="de-DE"/>
-        </w:rPr>
-        <w:t>Hautpseite</w:t>
-      </w:r>
-      <w:proofErr w:type="spellEnd"/>
-      <w:r>
-        <w:rPr>
-          <w:bCs/>
-          <w:lang w:val="de-DE"/>
-        </w:rPr>
-        <w:t xml:space="preserve"> der Anwendung dient. </w:t>
+        <w:t xml:space="preserve">Home Verzeichnis verfügt nur über ein View, was als Dashboard und Hautpseite der Anwendung dient. </w:t>
       </w:r>
     </w:p>
     <w:p>
@@ -4503,7 +3796,6 @@
           <w:lang w:val="de-DE"/>
         </w:rPr>
       </w:pPr>
-      <w:proofErr w:type="spellStart"/>
       <w:r>
         <w:rPr>
           <w:b/>
@@ -4522,37 +3814,20 @@
         </w:rPr>
         <w:t>x.cs</w:t>
       </w:r>
-      <w:proofErr w:type="spellEnd"/>
-    </w:p>
-    <w:p>
-      <w:pPr>
-        <w:rPr>
-          <w:bCs/>
-          <w:lang w:val="de-DE"/>
-        </w:rPr>
-      </w:pPr>
-      <w:r>
-        <w:rPr>
-          <w:bCs/>
-          <w:lang w:val="de-DE"/>
-        </w:rPr>
-        <w:t xml:space="preserve">Der View </w:t>
-      </w:r>
-      <w:proofErr w:type="spellStart"/>
-      <w:r>
-        <w:rPr>
-          <w:bCs/>
-          <w:lang w:val="de-DE"/>
-        </w:rPr>
-        <w:t>is</w:t>
-      </w:r>
-      <w:proofErr w:type="spellEnd"/>
-      <w:r>
-        <w:rPr>
-          <w:bCs/>
-          <w:lang w:val="de-DE"/>
-        </w:rPr>
-        <w:t xml:space="preserve"> in einer </w:t>
+    </w:p>
+    <w:p>
+      <w:pPr>
+        <w:rPr>
+          <w:bCs/>
+          <w:lang w:val="de-DE"/>
+        </w:rPr>
+      </w:pPr>
+      <w:r>
+        <w:rPr>
+          <w:bCs/>
+          <w:lang w:val="de-DE"/>
+        </w:rPr>
+        <w:t xml:space="preserve">Der View is in einer </w:t>
       </w:r>
       <w:r>
         <w:rPr>
@@ -4573,62 +3848,14 @@
           <w:bCs/>
           <w:lang w:val="de-DE"/>
         </w:rPr>
-        <w:t xml:space="preserve">aut. Die Daten werden aus verschieden </w:t>
-      </w:r>
-      <w:proofErr w:type="spellStart"/>
-      <w:r>
-        <w:rPr>
-          <w:bCs/>
-          <w:lang w:val="de-DE"/>
-        </w:rPr>
-        <w:t>Datanbanken</w:t>
-      </w:r>
-      <w:proofErr w:type="spellEnd"/>
-      <w:r>
-        <w:rPr>
-          <w:bCs/>
-          <w:lang w:val="de-DE"/>
-        </w:rPr>
-        <w:t xml:space="preserve"> in der </w:t>
-      </w:r>
-      <w:proofErr w:type="spellStart"/>
-      <w:r>
-        <w:rPr>
-          <w:bCs/>
-          <w:lang w:val="de-DE"/>
-        </w:rPr>
-        <w:t>SQLServer</w:t>
-      </w:r>
-      <w:proofErr w:type="spellEnd"/>
-      <w:r>
-        <w:rPr>
-          <w:bCs/>
-          <w:lang w:val="de-DE"/>
-        </w:rPr>
-        <w:t xml:space="preserve"> Klasse ausgelesen </w:t>
-      </w:r>
-      <w:r>
-        <w:rPr>
-          <w:bCs/>
-          <w:lang w:val="de-DE"/>
-        </w:rPr>
-        <w:t xml:space="preserve">und in </w:t>
-      </w:r>
-      <w:proofErr w:type="spellStart"/>
-      <w:r>
-        <w:rPr>
-          <w:bCs/>
-          <w:lang w:val="de-DE"/>
-        </w:rPr>
-        <w:t>Index.cs</w:t>
-      </w:r>
-      <w:proofErr w:type="spellEnd"/>
-      <w:r>
-        <w:rPr>
-          <w:bCs/>
-          <w:lang w:val="de-DE"/>
-        </w:rPr>
-        <w:t xml:space="preserve"> in eine Sicht lesbare Sicht bearbeitet. </w:t>
+        <w:t xml:space="preserve">aut. Die Daten werden aus verschieden Datanbanken in der SQLServer Klasse ausgelesen </w:t>
+      </w:r>
+      <w:r>
+        <w:rPr>
+          <w:bCs/>
+          <w:lang w:val="de-DE"/>
+        </w:rPr>
+        <w:t xml:space="preserve">und in Index.cs in eine Sicht lesbare Sicht bearbeitet. </w:t>
       </w:r>
       <w:r>
         <w:rPr>
@@ -4650,23 +3877,7 @@
           <w:bCs/>
           <w:lang w:val="de-DE"/>
         </w:rPr>
-        <w:t xml:space="preserve">4 farbigen Boxen werden nur Daten von </w:t>
-      </w:r>
-      <w:proofErr w:type="spellStart"/>
-      <w:r>
-        <w:rPr>
-          <w:bCs/>
-          <w:lang w:val="de-DE"/>
-        </w:rPr>
-        <w:t>ViewBag</w:t>
-      </w:r>
-      <w:proofErr w:type="spellEnd"/>
-      <w:r>
-        <w:rPr>
-          <w:bCs/>
-          <w:lang w:val="de-DE"/>
-        </w:rPr>
-        <w:t xml:space="preserve"> gelesen.</w:t>
+        <w:t>4 farbigen Boxen werden nur Daten von ViewBag gelesen.</w:t>
       </w:r>
       <w:r>
         <w:rPr>
@@ -4696,50 +3907,24 @@
           <w:bCs/>
           <w:lang w:val="de-DE"/>
         </w:rPr>
-        <w:t xml:space="preserve">Die Statistik der Stücke ist auch von </w:t>
-      </w:r>
-      <w:proofErr w:type="spellStart"/>
-      <w:r>
-        <w:rPr>
-          <w:bCs/>
-          <w:lang w:val="de-DE"/>
-        </w:rPr>
-        <w:t>ViewBag</w:t>
-      </w:r>
-      <w:proofErr w:type="spellEnd"/>
-      <w:r>
-        <w:rPr>
-          <w:bCs/>
-          <w:lang w:val="de-DE"/>
-        </w:rPr>
-        <w:t xml:space="preserve"> gelesen. </w:t>
-      </w:r>
-    </w:p>
-    <w:p>
-      <w:pPr>
-        <w:rPr>
-          <w:bCs/>
-          <w:iCs/>
-          <w:lang w:val="de-DE"/>
-        </w:rPr>
-      </w:pPr>
-      <w:proofErr w:type="spellStart"/>
-      <w:r>
-        <w:rPr>
-          <w:bCs/>
-          <w:lang w:val="de-DE"/>
-        </w:rPr>
-        <w:t>Placeholder</w:t>
-      </w:r>
-      <w:proofErr w:type="spellEnd"/>
-      <w:r>
-        <w:rPr>
-          <w:bCs/>
-          <w:lang w:val="de-DE"/>
-        </w:rPr>
-        <w:t xml:space="preserve"> für Pronom – dort sollte ein </w:t>
-      </w:r>
-      <w:proofErr w:type="spellStart"/>
+        <w:t xml:space="preserve">Die Statistik der Stücke ist auch von ViewBag gelesen. </w:t>
+      </w:r>
+    </w:p>
+    <w:p>
+      <w:pPr>
+        <w:rPr>
+          <w:bCs/>
+          <w:iCs/>
+          <w:lang w:val="de-DE"/>
+        </w:rPr>
+      </w:pPr>
+      <w:r>
+        <w:rPr>
+          <w:bCs/>
+          <w:lang w:val="de-DE"/>
+        </w:rPr>
+        <w:t xml:space="preserve">Placeholder für Pronom – dort sollte ein </w:t>
+      </w:r>
       <w:r>
         <w:rPr>
           <w:bCs/>
@@ -4748,32 +3933,13 @@
         </w:rPr>
         <w:t>iframe</w:t>
       </w:r>
-      <w:proofErr w:type="spellEnd"/>
-      <w:r>
-        <w:rPr>
-          <w:bCs/>
-          <w:iCs/>
-          <w:lang w:val="de-DE"/>
-        </w:rPr>
-        <w:t xml:space="preserve"> für </w:t>
-      </w:r>
-      <w:proofErr w:type="spellStart"/>
-      <w:r>
-        <w:rPr>
-          <w:bCs/>
-          <w:iCs/>
-          <w:lang w:val="de-DE"/>
-        </w:rPr>
-        <w:t>Promon</w:t>
-      </w:r>
-      <w:proofErr w:type="spellEnd"/>
-      <w:r>
-        <w:rPr>
-          <w:bCs/>
-          <w:iCs/>
-          <w:lang w:val="de-DE"/>
-        </w:rPr>
-        <w:t xml:space="preserve"> Anwendung hinzugefügt werden (falls es geht). Jetzt steht da nur die Wikipedia Seite. </w:t>
+      <w:r>
+        <w:rPr>
+          <w:bCs/>
+          <w:iCs/>
+          <w:lang w:val="de-DE"/>
+        </w:rPr>
+        <w:t xml:space="preserve"> für Promon Anwendung hinzugefügt werden (falls es geht). Jetzt steht da nur die Wikipedia Seite. </w:t>
       </w:r>
     </w:p>
     <w:p>
@@ -4821,7 +3987,6 @@
           <w:lang w:val="de-DE"/>
         </w:rPr>
       </w:pPr>
-      <w:proofErr w:type="spellStart"/>
       <w:r>
         <w:rPr>
           <w:b/>
@@ -4830,59 +3995,22 @@
         </w:rPr>
         <w:t>HomeController</w:t>
       </w:r>
-      <w:proofErr w:type="spellEnd"/>
-    </w:p>
-    <w:p>
-      <w:pPr>
-        <w:rPr>
-          <w:bCs/>
-          <w:iCs/>
-          <w:lang w:val="de-DE"/>
-        </w:rPr>
-      </w:pPr>
-      <w:r>
-        <w:rPr>
-          <w:bCs/>
-          <w:iCs/>
-          <w:lang w:val="de-DE"/>
-        </w:rPr>
-        <w:t xml:space="preserve">In </w:t>
-      </w:r>
-      <w:proofErr w:type="spellStart"/>
-      <w:r>
-        <w:rPr>
-          <w:bCs/>
-          <w:iCs/>
-          <w:lang w:val="de-DE"/>
-        </w:rPr>
-        <w:t>HomeController</w:t>
-      </w:r>
-      <w:proofErr w:type="spellEnd"/>
-      <w:r>
-        <w:rPr>
-          <w:bCs/>
-          <w:iCs/>
-          <w:lang w:val="de-DE"/>
-        </w:rPr>
-        <w:t xml:space="preserve"> werden lediglich nur die </w:t>
-      </w:r>
-      <w:proofErr w:type="spellStart"/>
-      <w:r>
-        <w:rPr>
-          <w:bCs/>
-          <w:iCs/>
-          <w:lang w:val="de-DE"/>
-        </w:rPr>
-        <w:t>ViewBags</w:t>
-      </w:r>
-      <w:proofErr w:type="spellEnd"/>
-      <w:r>
-        <w:rPr>
-          <w:bCs/>
-          <w:iCs/>
-          <w:lang w:val="de-DE"/>
-        </w:rPr>
-        <w:t xml:space="preserve"> erstellt, die von den Models hergeleitet sind. </w:t>
+    </w:p>
+    <w:p>
+      <w:pPr>
+        <w:rPr>
+          <w:bCs/>
+          <w:iCs/>
+          <w:lang w:val="de-DE"/>
+        </w:rPr>
+      </w:pPr>
+      <w:r>
+        <w:rPr>
+          <w:bCs/>
+          <w:iCs/>
+          <w:lang w:val="de-DE"/>
+        </w:rPr>
+        <w:t xml:space="preserve">In HomeController werden lediglich nur die ViewBags erstellt, die von den Models hergeleitet sind. </w:t>
       </w:r>
     </w:p>
     <w:p>
@@ -4951,25 +4079,8 @@
           <w:iCs/>
           <w:lang w:val="de-DE"/>
         </w:rPr>
-        <w:t xml:space="preserve">In der Modelklasse werden mithilfe des </w:t>
-      </w:r>
-      <w:proofErr w:type="spellStart"/>
-      <w:r>
-        <w:rPr>
-          <w:bCs/>
-          <w:iCs/>
-          <w:lang w:val="de-DE"/>
-        </w:rPr>
-        <w:t>SQLServers</w:t>
-      </w:r>
-      <w:proofErr w:type="spellEnd"/>
-      <w:r>
-        <w:rPr>
-          <w:bCs/>
-          <w:iCs/>
-          <w:lang w:val="de-DE"/>
-        </w:rPr>
-        <w:t>, wie z.B. die die Anzahl der Stücke in der letz</w:t>
+        <w:lastRenderedPageBreak/>
+        <w:t>In der Modelklasse werden mithilfe des SQLServers, wie z.B. die die Anzahl der Stücke in der letz</w:t>
       </w:r>
       <w:r>
         <w:rPr>
@@ -5003,7 +4114,6 @@
           <w:noProof/>
           <w:lang w:val="de-DE"/>
         </w:rPr>
-        <w:lastRenderedPageBreak/>
         <w:drawing>
           <wp:inline distT="0" distB="0" distL="0" distR="0" wp14:anchorId="1CC31384" wp14:editId="2D53C22E">
             <wp:extent cx="5731510" cy="1043940"/>
@@ -5048,14 +4158,14 @@
           <w:lang w:val="de-DE"/>
         </w:rPr>
       </w:pPr>
-      <w:proofErr w:type="spellStart"/>
+      <w:bookmarkStart w:id="12" w:name="_Toc35590578"/>
       <w:r>
         <w:rPr>
           <w:lang w:val="de-DE"/>
         </w:rPr>
         <w:t>TeileInProduktionsanlage</w:t>
       </w:r>
-      <w:proofErr w:type="spellEnd"/>
+      <w:bookmarkEnd w:id="12"/>
       <w:r>
         <w:rPr>
           <w:lang w:val="de-DE"/>
@@ -5075,33 +4185,11 @@
           <w:lang w:val="de-DE"/>
         </w:rPr>
       </w:pPr>
-      <w:proofErr w:type="spellStart"/>
-      <w:r>
-        <w:rPr>
-          <w:lang w:val="de-DE"/>
-        </w:rPr>
-        <w:t>Tiele</w:t>
-      </w:r>
-      <w:proofErr w:type="spellEnd"/>
-      <w:r>
-        <w:rPr>
-          <w:lang w:val="de-DE"/>
-        </w:rPr>
-        <w:t xml:space="preserve"> </w:t>
-      </w:r>
-      <w:proofErr w:type="spellStart"/>
-      <w:r>
-        <w:rPr>
-          <w:lang w:val="de-DE"/>
-        </w:rPr>
-        <w:t>InProduktionssanlage</w:t>
-      </w:r>
-      <w:proofErr w:type="spellEnd"/>
-      <w:r>
-        <w:rPr>
-          <w:lang w:val="de-DE"/>
-        </w:rPr>
-        <w:t xml:space="preserve"> ist dafür gemacht, dass nach der Auswahl einer Produktionsanlage nur die zugewiesene Teile angezeigt werden. Das verkuppelt die gleichgenannte Tabelle, die bei einem Eintrag die ID der Produktionsanlage und die ID des Fertigungsteils speichert.  </w:t>
+      <w:r>
+        <w:rPr>
+          <w:lang w:val="de-DE"/>
+        </w:rPr>
+        <w:t xml:space="preserve">Tiele InProduktionssanlage ist dafür gemacht, dass nach der Auswahl einer Produktionsanlage nur die zugewiesene Teile angezeigt werden. Das verkuppelt die gleichgenannte Tabelle, die bei einem Eintrag die ID der Produktionsanlage und die ID des Fertigungsteils speichert.  </w:t>
       </w:r>
       <w:r>
         <w:rPr>
@@ -5120,34 +4208,26 @@
         <w:rPr>
           <w:lang w:val="de-DE"/>
         </w:rPr>
+        <w:t xml:space="preserve"> Model</w:t>
+      </w:r>
+      <w:r>
+        <w:rPr>
+          <w:lang w:val="de-DE"/>
+        </w:rPr>
+        <w:t>View</w:t>
+      </w:r>
+      <w:r>
+        <w:rPr>
+          <w:lang w:val="de-DE"/>
+        </w:rPr>
+        <w:t>s</w:t>
+      </w:r>
+      <w:r>
+        <w:rPr>
+          <w:lang w:val="de-DE"/>
+        </w:rPr>
         <w:t xml:space="preserve"> </w:t>
       </w:r>
-      <w:proofErr w:type="spellStart"/>
-      <w:r>
-        <w:rPr>
-          <w:lang w:val="de-DE"/>
-        </w:rPr>
-        <w:t>Model</w:t>
-      </w:r>
-      <w:r>
-        <w:rPr>
-          <w:lang w:val="de-DE"/>
-        </w:rPr>
-        <w:t>View</w:t>
-      </w:r>
-      <w:r>
-        <w:rPr>
-          <w:lang w:val="de-DE"/>
-        </w:rPr>
-        <w:t>s</w:t>
-      </w:r>
-      <w:proofErr w:type="spellEnd"/>
-      <w:r>
-        <w:rPr>
-          <w:lang w:val="de-DE"/>
-        </w:rPr>
-        <w:t xml:space="preserve"> </w:t>
-      </w:r>
       <w:r>
         <w:rPr>
           <w:lang w:val="de-DE"/>
@@ -5160,7 +4240,6 @@
         </w:rPr>
         <w:t xml:space="preserve">der Ausgabe des SQL Befehls in </w:t>
       </w:r>
-      <w:proofErr w:type="spellStart"/>
       <w:r>
         <w:rPr>
           <w:i/>
@@ -5169,7 +4248,6 @@
         </w:rPr>
         <w:t>SQLServer</w:t>
       </w:r>
-      <w:proofErr w:type="spellEnd"/>
       <w:r>
         <w:rPr>
           <w:i/>
@@ -5224,7 +4302,6 @@
         </w:rPr>
         <w:t xml:space="preserve">        </w:t>
       </w:r>
-      <w:proofErr w:type="spellStart"/>
       <w:r>
         <w:rPr>
           <w:rFonts w:ascii="Consolas" w:hAnsi="Consolas" w:cs="Consolas"/>
@@ -5235,7 +4312,6 @@
         </w:rPr>
         <w:t>public</w:t>
       </w:r>
-      <w:proofErr w:type="spellEnd"/>
       <w:r>
         <w:rPr>
           <w:rFonts w:ascii="Consolas" w:hAnsi="Consolas" w:cs="Consolas"/>
@@ -5244,29 +4320,7 @@
           <w:szCs w:val="19"/>
           <w:lang w:val="de-DE"/>
         </w:rPr>
-        <w:t xml:space="preserve"> </w:t>
-      </w:r>
-      <w:proofErr w:type="spellStart"/>
-      <w:r>
-        <w:rPr>
-          <w:rFonts w:ascii="Consolas" w:hAnsi="Consolas" w:cs="Consolas"/>
-          <w:color w:val="000000"/>
-          <w:sz w:val="19"/>
-          <w:szCs w:val="19"/>
-          <w:lang w:val="de-DE"/>
-        </w:rPr>
-        <w:t>ActionResult</w:t>
-      </w:r>
-      <w:proofErr w:type="spellEnd"/>
-      <w:r>
-        <w:rPr>
-          <w:rFonts w:ascii="Consolas" w:hAnsi="Consolas" w:cs="Consolas"/>
-          <w:color w:val="000000"/>
-          <w:sz w:val="19"/>
-          <w:szCs w:val="19"/>
-          <w:lang w:val="de-DE"/>
-        </w:rPr>
-        <w:t xml:space="preserve"> Index()</w:t>
+        <w:t xml:space="preserve"> ActionResult Index()</w:t>
       </w:r>
     </w:p>
     <w:p>
@@ -5291,21 +4345,7 @@
         <w:rPr>
           <w:lang w:val="de-DE"/>
         </w:rPr>
-        <w:t xml:space="preserve">werde sie erstmal in </w:t>
-      </w:r>
-      <w:proofErr w:type="spellStart"/>
-      <w:r>
-        <w:rPr>
-          <w:lang w:val="de-DE"/>
-        </w:rPr>
-        <w:t>SQLServer</w:t>
-      </w:r>
-      <w:proofErr w:type="spellEnd"/>
-      <w:r>
-        <w:rPr>
-          <w:lang w:val="de-DE"/>
-        </w:rPr>
-        <w:t xml:space="preserve"> Klasse geholt und so ein den View übergeben. </w:t>
+        <w:t xml:space="preserve">werde sie erstmal in SQLServer Klasse geholt und so ein den View übergeben. </w:t>
       </w:r>
     </w:p>
     <w:p>
@@ -5394,9 +4434,17 @@
           <w:sz w:val="19"/>
           <w:szCs w:val="19"/>
         </w:rPr>
-        <w:t xml:space="preserve"> </w:t>
-      </w:r>
-      <w:proofErr w:type="spellStart"/>
+        <w:t xml:space="preserve"> ActionResult Edit(</w:t>
+      </w:r>
+      <w:r>
+        <w:rPr>
+          <w:rFonts w:ascii="Consolas" w:hAnsi="Consolas" w:cs="Consolas"/>
+          <w:color w:val="0000FF"/>
+          <w:sz w:val="19"/>
+          <w:szCs w:val="19"/>
+        </w:rPr>
+        <w:t>int</w:t>
+      </w:r>
       <w:r>
         <w:rPr>
           <w:rFonts w:ascii="Consolas" w:hAnsi="Consolas" w:cs="Consolas"/>
@@ -5404,9 +4452,8 @@
           <w:sz w:val="19"/>
           <w:szCs w:val="19"/>
         </w:rPr>
-        <w:t>ActionResult</w:t>
-      </w:r>
-      <w:proofErr w:type="spellEnd"/>
+        <w:t xml:space="preserve"> id)</w:t>
+      </w:r>
       <w:r>
         <w:rPr>
           <w:rFonts w:ascii="Consolas" w:hAnsi="Consolas" w:cs="Consolas"/>
@@ -5414,33 +4461,6 @@
           <w:sz w:val="19"/>
           <w:szCs w:val="19"/>
         </w:rPr>
-        <w:t xml:space="preserve"> Edit(</w:t>
-      </w:r>
-      <w:r>
-        <w:rPr>
-          <w:rFonts w:ascii="Consolas" w:hAnsi="Consolas" w:cs="Consolas"/>
-          <w:color w:val="0000FF"/>
-          <w:sz w:val="19"/>
-          <w:szCs w:val="19"/>
-        </w:rPr>
-        <w:t>int</w:t>
-      </w:r>
-      <w:r>
-        <w:rPr>
-          <w:rFonts w:ascii="Consolas" w:hAnsi="Consolas" w:cs="Consolas"/>
-          <w:color w:val="000000"/>
-          <w:sz w:val="19"/>
-          <w:szCs w:val="19"/>
-        </w:rPr>
-        <w:t xml:space="preserve"> id)</w:t>
-      </w:r>
-      <w:r>
-        <w:rPr>
-          <w:rFonts w:ascii="Consolas" w:hAnsi="Consolas" w:cs="Consolas"/>
-          <w:color w:val="000000"/>
-          <w:sz w:val="19"/>
-          <w:szCs w:val="19"/>
-        </w:rPr>
         <w:br/>
       </w:r>
     </w:p>
@@ -5472,41 +4492,13 @@
         <w:rPr>
           <w:lang w:val="de-DE"/>
         </w:rPr>
-        <w:t xml:space="preserve">wird ein Extra </w:t>
-      </w:r>
-      <w:proofErr w:type="spellStart"/>
-      <w:r>
-        <w:rPr>
-          <w:lang w:val="de-DE"/>
-        </w:rPr>
-        <w:t>ModelView</w:t>
-      </w:r>
-      <w:proofErr w:type="spellEnd"/>
-      <w:r>
-        <w:rPr>
-          <w:lang w:val="de-DE"/>
-        </w:rPr>
-        <w:t xml:space="preserve"> erstellt. </w:t>
-      </w:r>
-      <w:r>
-        <w:rPr>
-          <w:lang w:val="de-DE"/>
-        </w:rPr>
-        <w:t xml:space="preserve">In SQL Server werden die Produktionsanlage und Fertigungsteil des </w:t>
-      </w:r>
-      <w:proofErr w:type="spellStart"/>
-      <w:r>
-        <w:rPr>
-          <w:lang w:val="de-DE"/>
-        </w:rPr>
-        <w:t>TeileInProduktionsanlage</w:t>
-      </w:r>
-      <w:proofErr w:type="spellEnd"/>
-      <w:r>
-        <w:rPr>
-          <w:lang w:val="de-DE"/>
-        </w:rPr>
-        <w:t xml:space="preserve"> Eintrag geholt.</w:t>
+        <w:t xml:space="preserve">wird ein Extra ModelView erstellt. </w:t>
+      </w:r>
+      <w:r>
+        <w:rPr>
+          <w:lang w:val="de-DE"/>
+        </w:rPr>
+        <w:t>In SQL Server werden die Produktionsanlage und Fertigungsteil des TeileInProduktionsanlage Eintrag geholt.</w:t>
       </w:r>
     </w:p>
     <w:p>
@@ -5626,14 +4618,14 @@
           <w:lang w:val="de-DE"/>
         </w:rPr>
       </w:pPr>
-      <w:proofErr w:type="spellStart"/>
+      <w:bookmarkStart w:id="13" w:name="_Toc35590579"/>
       <w:r>
         <w:rPr>
           <w:lang w:val="de-DE"/>
         </w:rPr>
         <w:t>MitarbeiterInSchicht</w:t>
       </w:r>
-      <w:proofErr w:type="spellEnd"/>
+      <w:bookmarkEnd w:id="13"/>
       <w:r>
         <w:rPr>
           <w:lang w:val="de-DE"/>
@@ -5666,7 +4658,6 @@
           <w:lang w:val="cs-CZ"/>
         </w:rPr>
       </w:pPr>
-      <w:proofErr w:type="spellStart"/>
       <w:r>
         <w:rPr>
           <w:b/>
@@ -5677,7 +4668,6 @@
         </w:rPr>
         <w:t>Index.cs</w:t>
       </w:r>
-      <w:proofErr w:type="spellEnd"/>
       <w:r>
         <w:rPr>
           <w:b/>
@@ -5686,20 +4676,8 @@
           <w:iCs/>
           <w:lang w:val="de-DE"/>
         </w:rPr>
-        <w:t xml:space="preserve"> und </w:t>
-      </w:r>
-      <w:proofErr w:type="spellStart"/>
-      <w:r>
-        <w:rPr>
-          <w:b/>
-          <w:bCs/>
-          <w:i/>
-          <w:iCs/>
-          <w:lang w:val="de-DE"/>
-        </w:rPr>
-        <w:t>IndexMEBA.cs</w:t>
-      </w:r>
-      <w:proofErr w:type="spellEnd"/>
+        <w:t xml:space="preserve"> und IndexMEBA.cs</w:t>
+      </w:r>
     </w:p>
     <w:p>
       <w:pPr>
@@ -5829,35 +4807,7 @@
         <w:rPr>
           <w:lang w:val="de-DE"/>
         </w:rPr>
-        <w:t xml:space="preserve">Es gibt von </w:t>
-      </w:r>
-      <w:proofErr w:type="spellStart"/>
-      <w:r>
-        <w:rPr>
-          <w:lang w:val="de-DE"/>
-        </w:rPr>
-        <w:t>DataTables</w:t>
-      </w:r>
-      <w:proofErr w:type="spellEnd"/>
-      <w:r>
-        <w:rPr>
-          <w:lang w:val="de-DE"/>
-        </w:rPr>
-        <w:t xml:space="preserve"> vorgefertigte </w:t>
-      </w:r>
-      <w:proofErr w:type="spellStart"/>
-      <w:r>
-        <w:rPr>
-          <w:lang w:val="de-DE"/>
-        </w:rPr>
-        <w:t>Filterfuktion</w:t>
-      </w:r>
-      <w:proofErr w:type="spellEnd"/>
-      <w:r>
-        <w:rPr>
-          <w:lang w:val="de-DE"/>
-        </w:rPr>
-        <w:t>, die über die 3 Faktoren erweitert wurde:</w:t>
+        <w:t>Es gibt von DataTables vorgefertigte Filterfuktion, die über die 3 Faktoren erweitert wurde:</w:t>
       </w:r>
       <w:r>
         <w:rPr>
@@ -5940,55 +4890,13 @@
         <w:rPr>
           <w:lang w:val="de-DE"/>
         </w:rPr>
-        <w:t xml:space="preserve"> von </w:t>
-      </w:r>
-      <w:proofErr w:type="spellStart"/>
-      <w:r>
-        <w:rPr>
-          <w:lang w:val="de-DE"/>
-        </w:rPr>
-        <w:t>SQLServer</w:t>
-      </w:r>
-      <w:proofErr w:type="spellEnd"/>
-      <w:r>
-        <w:rPr>
-          <w:lang w:val="de-DE"/>
-        </w:rPr>
-        <w:t xml:space="preserve"> geholt. </w:t>
-      </w:r>
-      <w:r>
-        <w:rPr>
-          <w:lang w:val="de-DE"/>
-        </w:rPr>
-        <w:t xml:space="preserve">Dies wird etwas ungeschickt als </w:t>
-      </w:r>
-      <w:proofErr w:type="spellStart"/>
-      <w:r>
-        <w:rPr>
-          <w:lang w:val="de-DE"/>
-        </w:rPr>
-        <w:t>Html</w:t>
-      </w:r>
-      <w:proofErr w:type="spellEnd"/>
-      <w:r>
-        <w:rPr>
-          <w:lang w:val="de-DE"/>
-        </w:rPr>
-        <w:t xml:space="preserve"> code generiert und über </w:t>
-      </w:r>
-      <w:proofErr w:type="spellStart"/>
-      <w:r>
-        <w:rPr>
-          <w:lang w:val="de-DE"/>
-        </w:rPr>
-        <w:t>ViewBag</w:t>
-      </w:r>
-      <w:proofErr w:type="spellEnd"/>
-      <w:r>
-        <w:rPr>
-          <w:lang w:val="de-DE"/>
-        </w:rPr>
-        <w:t xml:space="preserve"> vom Controller übergeben – da sollte man sich künftig eine bessere Lösung überlegen.</w:t>
+        <w:t xml:space="preserve"> von SQLServer geholt. </w:t>
+      </w:r>
+      <w:r>
+        <w:rPr>
+          <w:lang w:val="de-DE"/>
+        </w:rPr>
+        <w:t>Dies wird etwas ungeschickt als Html code generiert und über ViewBag vom Controller übergeben – da sollte man sich künftig eine bessere Lösung überlegen.</w:t>
       </w:r>
     </w:p>
     <w:p>
@@ -6049,36 +4957,14 @@
         <w:rPr>
           <w:lang w:val="de-DE"/>
         </w:rPr>
-        <w:t xml:space="preserve">Es wird durch die gesamte Tabelle iteriert und abhängig von dem </w:t>
-      </w:r>
-      <w:proofErr w:type="spellStart"/>
-      <w:r>
-        <w:rPr>
-          <w:lang w:val="de-DE"/>
-        </w:rPr>
-        <w:t>Bool</w:t>
-      </w:r>
-      <w:proofErr w:type="spellEnd"/>
-      <w:r>
-        <w:rPr>
-          <w:lang w:val="de-DE"/>
-        </w:rPr>
-        <w:t xml:space="preserve"> Wert</w:t>
-      </w:r>
-      <w:r>
-        <w:rPr>
-          <w:lang w:val="de-DE"/>
-        </w:rPr>
-        <w:t xml:space="preserve"> von </w:t>
-      </w:r>
-      <w:proofErr w:type="spellStart"/>
-      <w:r>
-        <w:rPr>
-          <w:lang w:val="de-DE"/>
-        </w:rPr>
-        <w:t>IstEingetragen</w:t>
-      </w:r>
-      <w:proofErr w:type="spellEnd"/>
+        <w:t>Es wird durch die gesamte Tabelle iteriert und abhängig von dem Bool Wert</w:t>
+      </w:r>
+      <w:r>
+        <w:rPr>
+          <w:lang w:val="de-DE"/>
+        </w:rPr>
+        <w:t xml:space="preserve"> von IstEingetragen</w:t>
+      </w:r>
       <w:r>
         <w:rPr>
           <w:lang w:val="de-DE"/>
@@ -6090,16 +4976,8 @@
           <w:lang w:val="de-DE"/>
         </w:rPr>
         <w:br/>
-        <w:t xml:space="preserve">Es gibt noch eine dynamische Funktion zum Eintragen oder nicht, die an den </w:t>
-      </w:r>
-      <w:proofErr w:type="spellStart"/>
-      <w:r>
-        <w:rPr>
-          <w:lang w:val="de-DE"/>
-        </w:rPr>
-        <w:t>Coin</w:t>
-      </w:r>
-      <w:proofErr w:type="spellEnd"/>
+        <w:t xml:space="preserve">Es gibt noch eine dynamische Funktion zum Eintragen oder nicht, die </w:t>
+      </w:r>
     </w:p>
     <w:p>
       <w:pPr>
@@ -6108,14 +4986,14 @@
           <w:lang w:val="de-DE"/>
         </w:rPr>
       </w:pPr>
-      <w:bookmarkStart w:id="12" w:name="_Toc34380868"/>
+      <w:bookmarkStart w:id="14" w:name="_Toc35590580"/>
       <w:r>
         <w:rPr>
           <w:lang w:val="de-DE"/>
         </w:rPr>
         <w:t>Login und Benutzerverwaltung</w:t>
       </w:r>
-      <w:bookmarkEnd w:id="12"/>
+      <w:bookmarkEnd w:id="14"/>
     </w:p>
     <w:p>
       <w:pPr>
@@ -6133,21 +5011,7 @@
         <w:rPr>
           <w:lang w:val="de-DE"/>
         </w:rPr>
-        <w:t xml:space="preserve">Die Passwörter sind nicht </w:t>
-      </w:r>
-      <w:proofErr w:type="spellStart"/>
-      <w:r>
-        <w:rPr>
-          <w:lang w:val="de-DE"/>
-        </w:rPr>
-        <w:t>gehashed</w:t>
-      </w:r>
-      <w:proofErr w:type="spellEnd"/>
-      <w:r>
-        <w:rPr>
-          <w:lang w:val="de-DE"/>
-        </w:rPr>
-        <w:t xml:space="preserve"> und werden in Klartext in der Datenbank gespeichert. </w:t>
+        <w:t xml:space="preserve">Die Passwörter sind nicht gehashed und werden in Klartext in der Datenbank gespeichert. </w:t>
       </w:r>
     </w:p>
     <w:p>
@@ -6234,21 +5098,7 @@
           <w:lang w:val="de-DE"/>
         </w:rPr>
         <w:br/>
-        <w:t xml:space="preserve">Der </w:t>
-      </w:r>
-      <w:proofErr w:type="spellStart"/>
-      <w:r>
-        <w:rPr>
-          <w:lang w:val="de-DE"/>
-        </w:rPr>
-        <w:t>uneingeloggte</w:t>
-      </w:r>
-      <w:proofErr w:type="spellEnd"/>
-      <w:r>
-        <w:rPr>
-          <w:lang w:val="de-DE"/>
-        </w:rPr>
-        <w:t xml:space="preserve"> Benutzer hat nur Zugriff auf „Neue Zeiterfassung“. Der Verwalter auf alles andere außer Zugriffsrechte. Der Admin darf auch Zugriffsrechte vergeben. </w:t>
+        <w:t xml:space="preserve">Der uneingeloggte Benutzer hat nur Zugriff auf „Neue Zeiterfassung“. Der Verwalter auf alles andere außer Zugriffsrechte. Der Admin darf auch Zugriffsrechte vergeben. </w:t>
       </w:r>
       <w:r>
         <w:rPr>
@@ -6263,79 +5113,47 @@
           <w:iCs/>
           <w:lang w:val="de-DE"/>
         </w:rPr>
-        <w:t>_</w:t>
-      </w:r>
-      <w:proofErr w:type="spellStart"/>
+        <w:t xml:space="preserve">_LayoutPublic </w:t>
+      </w:r>
+      <w:r>
+        <w:rPr>
+          <w:lang w:val="de-DE"/>
+        </w:rPr>
+        <w:t xml:space="preserve">und für die eingeloggten User der </w:t>
+      </w:r>
       <w:r>
         <w:rPr>
           <w:i/>
           <w:iCs/>
           <w:lang w:val="de-DE"/>
         </w:rPr>
-        <w:t>LayoutPublic</w:t>
-      </w:r>
-      <w:proofErr w:type="spellEnd"/>
+        <w:t>_Layout</w:t>
+      </w:r>
+      <w:r>
+        <w:rPr>
+          <w:lang w:val="de-DE"/>
+        </w:rPr>
+        <w:t xml:space="preserve">. </w:t>
+      </w:r>
+      <w:r>
+        <w:rPr>
+          <w:lang w:val="de-DE"/>
+        </w:rPr>
+        <w:t xml:space="preserve">Im </w:t>
+      </w:r>
       <w:r>
         <w:rPr>
           <w:i/>
           <w:iCs/>
           <w:lang w:val="de-DE"/>
         </w:rPr>
-        <w:t xml:space="preserve"> </w:t>
-      </w:r>
-      <w:r>
-        <w:rPr>
-          <w:lang w:val="de-DE"/>
-        </w:rPr>
-        <w:t xml:space="preserve">und für die eingeloggten User der </w:t>
-      </w:r>
-      <w:r>
-        <w:rPr>
-          <w:i/>
-          <w:iCs/>
-          <w:lang w:val="de-DE"/>
-        </w:rPr>
         <w:t>_Layout</w:t>
       </w:r>
       <w:r>
         <w:rPr>
           <w:lang w:val="de-DE"/>
         </w:rPr>
-        <w:t xml:space="preserve">. </w:t>
-      </w:r>
-      <w:r>
-        <w:rPr>
-          <w:lang w:val="de-DE"/>
-        </w:rPr>
-        <w:t xml:space="preserve">Im </w:t>
-      </w:r>
-      <w:r>
-        <w:rPr>
-          <w:i/>
-          <w:iCs/>
-          <w:lang w:val="de-DE"/>
-        </w:rPr>
-        <w:t>_Layout</w:t>
-      </w:r>
-      <w:r>
-        <w:rPr>
-          <w:lang w:val="de-DE"/>
-        </w:rPr>
-        <w:t xml:space="preserve"> wird der </w:t>
-      </w:r>
-      <w:proofErr w:type="spellStart"/>
-      <w:r>
-        <w:rPr>
-          <w:lang w:val="de-DE"/>
-        </w:rPr>
-        <w:t>AccessLayer</w:t>
-      </w:r>
-      <w:proofErr w:type="spellEnd"/>
-      <w:r>
-        <w:rPr>
-          <w:lang w:val="de-DE"/>
-        </w:rPr>
-        <w:t xml:space="preserve"> befragt:</w:t>
+        <w:t xml:space="preserve"> wird der AccessLayer befragt:</w:t>
       </w:r>
     </w:p>
     <w:p>
@@ -6396,35 +5214,7 @@
         <w:rPr>
           <w:lang w:val="de-DE"/>
         </w:rPr>
-        <w:t xml:space="preserve">Je nach dem </w:t>
-      </w:r>
-      <w:proofErr w:type="spellStart"/>
-      <w:r>
-        <w:rPr>
-          <w:lang w:val="de-DE"/>
-        </w:rPr>
-        <w:t>AccessLayer</w:t>
-      </w:r>
-      <w:proofErr w:type="spellEnd"/>
-      <w:r>
-        <w:rPr>
-          <w:lang w:val="de-DE"/>
-        </w:rPr>
-        <w:t xml:space="preserve"> wird unterschiedlicher Inhalt geladen. Soweit ist der Unterschied nur das </w:t>
-      </w:r>
-      <w:proofErr w:type="spellStart"/>
-      <w:r>
-        <w:rPr>
-          <w:lang w:val="de-DE"/>
-        </w:rPr>
-        <w:t>Menuitem</w:t>
-      </w:r>
-      <w:proofErr w:type="spellEnd"/>
-      <w:r>
-        <w:rPr>
-          <w:lang w:val="de-DE"/>
-        </w:rPr>
-        <w:t xml:space="preserve"> </w:t>
+        <w:t xml:space="preserve">Je nach dem AccessLayer wird unterschiedlicher Inhalt geladen. Soweit ist der Unterschied nur das Menuitem </w:t>
       </w:r>
       <w:r>
         <w:rPr>
@@ -6468,49 +5258,7 @@
         <w:rPr>
           <w:lang w:val="de-DE"/>
         </w:rPr>
-        <w:t xml:space="preserve"> gehören, wird der </w:t>
-      </w:r>
-      <w:proofErr w:type="spellStart"/>
-      <w:r>
-        <w:rPr>
-          <w:lang w:val="de-DE"/>
-        </w:rPr>
-        <w:t>AccesLayer</w:t>
-      </w:r>
-      <w:proofErr w:type="spellEnd"/>
-      <w:r>
-        <w:rPr>
-          <w:lang w:val="de-DE"/>
-        </w:rPr>
-        <w:t xml:space="preserve"> von </w:t>
-      </w:r>
-      <w:proofErr w:type="spellStart"/>
-      <w:r>
-        <w:rPr>
-          <w:lang w:val="de-DE"/>
-        </w:rPr>
-        <w:t>SessionInfo</w:t>
-      </w:r>
-      <w:proofErr w:type="spellEnd"/>
-      <w:r>
-        <w:rPr>
-          <w:lang w:val="de-DE"/>
-        </w:rPr>
-        <w:t xml:space="preserve"> nochmal gefragt und wenn der Benutzer kein Admin ist, wird es oder sie auf </w:t>
-      </w:r>
-      <w:proofErr w:type="spellStart"/>
-      <w:r>
-        <w:rPr>
-          <w:lang w:val="de-DE"/>
-        </w:rPr>
-        <w:t>AccessDenied</w:t>
-      </w:r>
-      <w:proofErr w:type="spellEnd"/>
-      <w:r>
-        <w:rPr>
-          <w:lang w:val="de-DE"/>
-        </w:rPr>
-        <w:t xml:space="preserve"> Seite umgeleitet.</w:t>
+        <w:t xml:space="preserve"> gehören, wird der AccesLayer von SessionInfo nochmal gefragt und wenn der Benutzer kein Admin ist, wird es oder sie auf AccessDenied Seite umgeleitet.</w:t>
       </w:r>
       <w:r>
         <w:rPr>
@@ -6539,7 +5287,6 @@
         </w:rPr>
         <w:t xml:space="preserve">r Zugriffsschichte gefragt, wie am Beispiel von </w:t>
       </w:r>
-      <w:proofErr w:type="spellStart"/>
       <w:r>
         <w:rPr>
           <w:i/>
@@ -6548,7 +5295,6 @@
         </w:rPr>
         <w:t>MitarbeiterInSchichtController</w:t>
       </w:r>
-      <w:proofErr w:type="spellEnd"/>
       <w:r>
         <w:rPr>
           <w:lang w:val="de-DE"/>
@@ -6637,20 +5383,14 @@
           <w:lang w:val="de-DE"/>
         </w:rPr>
       </w:pPr>
-      <w:r>
-        <w:rPr>
-          <w:lang w:val="de-DE"/>
-        </w:rPr>
-        <w:t xml:space="preserve">Probleme und </w:t>
-      </w:r>
-      <w:proofErr w:type="spellStart"/>
-      <w:r>
-        <w:rPr>
-          <w:lang w:val="de-DE"/>
-        </w:rPr>
-        <w:t>Verbesserungvorschläge</w:t>
-      </w:r>
-      <w:proofErr w:type="spellEnd"/>
+      <w:bookmarkStart w:id="15" w:name="_Toc35590581"/>
+      <w:r>
+        <w:rPr>
+          <w:lang w:val="de-DE"/>
+        </w:rPr>
+        <w:t>Probleme und Verbesserungvorschläge</w:t>
+      </w:r>
+      <w:bookmarkEnd w:id="15"/>
     </w:p>
     <w:p>
       <w:pPr>
@@ -6667,21 +5407,7 @@
         <w:rPr>
           <w:lang w:val="de-DE"/>
         </w:rPr>
-        <w:t xml:space="preserve">Man kann </w:t>
-      </w:r>
-      <w:proofErr w:type="spellStart"/>
-      <w:r>
-        <w:rPr>
-          <w:lang w:val="de-DE"/>
-        </w:rPr>
-        <w:t>Javascript</w:t>
-      </w:r>
-      <w:proofErr w:type="spellEnd"/>
-      <w:r>
-        <w:rPr>
-          <w:lang w:val="de-DE"/>
-        </w:rPr>
-        <w:t xml:space="preserve"> Code bei den Tabellen vereinfachen, um weniger in DOM durchqueren zu müssen, denn die Tabelle brauchen relativ lange zum Laden.</w:t>
+        <w:t>Man kann Javascript Code bei den Tabellen vereinfachen, um weniger in DOM durchqueren zu müssen, denn die Tabelle brauchen relativ lange zum Laden.</w:t>
       </w:r>
     </w:p>
     <w:p>
@@ -6699,21 +5425,7 @@
         <w:rPr>
           <w:lang w:val="de-DE"/>
         </w:rPr>
-        <w:t xml:space="preserve"> Einige Links und URLs sind </w:t>
-      </w:r>
-      <w:proofErr w:type="spellStart"/>
-      <w:r>
-        <w:rPr>
-          <w:lang w:val="de-DE"/>
-        </w:rPr>
-        <w:t>hardgecoded</w:t>
-      </w:r>
-      <w:proofErr w:type="spellEnd"/>
-      <w:r>
-        <w:rPr>
-          <w:lang w:val="de-DE"/>
-        </w:rPr>
-        <w:t xml:space="preserve">. </w:t>
+        <w:t xml:space="preserve"> Einige Links und URLs sind hardgecoded. </w:t>
       </w:r>
     </w:p>
     <w:p>
@@ -6727,19 +5439,11 @@
           <w:lang w:val="de-DE"/>
         </w:rPr>
       </w:pPr>
-      <w:proofErr w:type="spellStart"/>
-      <w:r>
-        <w:rPr>
-          <w:lang w:val="de-DE"/>
-        </w:rPr>
-        <w:t>SQLServer</w:t>
-      </w:r>
-      <w:proofErr w:type="spellEnd"/>
-      <w:r>
-        <w:rPr>
-          <w:lang w:val="de-DE"/>
-        </w:rPr>
-        <w:t xml:space="preserve"> Funktionen kann man zusammenfassen und parametrisieren, um die bestehende Redundanz zu vermeiden.  </w:t>
+      <w:r>
+        <w:rPr>
+          <w:lang w:val="de-DE"/>
+        </w:rPr>
+        <w:t xml:space="preserve">SQLServer Funktionen kann man zusammenfassen und parametrisieren, um die bestehende Redundanz zu vermeiden.  </w:t>
       </w:r>
     </w:p>
     <w:sectPr>
@@ -8103,7 +6807,7 @@
 </file>
 
 <file path=customXml/itemProps1.xml><?xml version="1.0" encoding="utf-8"?>
-<ds:datastoreItem xmlns:ds="http://schemas.openxmlformats.org/officeDocument/2006/customXml" ds:itemID="{A2A64607-E0C6-4269-AF6B-E8684A214D18}">
+<ds:datastoreItem xmlns:ds="http://schemas.openxmlformats.org/officeDocument/2006/customXml" ds:itemID="{4A1DD5B4-F001-43F9-8042-FC77EF722F78}">
   <ds:schemaRefs>
     <ds:schemaRef ds:uri="http://schemas.openxmlformats.org/officeDocument/2006/bibliography"/>
   </ds:schemaRefs>

</xml_diff>

<commit_message>
small layout changes update documentation update webconfig
</commit_message>
<xml_diff>
--- a/ZeiterfassungPierburg/Pieburg_Dokumentation.docx
+++ b/ZeiterfassungPierburg/Pieburg_Dokumentation.docx
@@ -1361,7 +1361,35 @@
           <w:lang w:val="de-DE"/>
         </w:rPr>
         <w:lastRenderedPageBreak/>
-        <w:t xml:space="preserve">Mapping der Datenbank Queries und des Models wurde das Package Dapper eingesetzt. Das heißt, viele Funktionen wurden an den Datenbankserver verlegt, um mehr Flexibilität bei Änderung der Datenbank zu gewinnen. </w:t>
+        <w:t xml:space="preserve">Mapping der Datenbank </w:t>
+      </w:r>
+      <w:proofErr w:type="spellStart"/>
+      <w:r>
+        <w:rPr>
+          <w:lang w:val="de-DE"/>
+        </w:rPr>
+        <w:t>Queries</w:t>
+      </w:r>
+      <w:proofErr w:type="spellEnd"/>
+      <w:r>
+        <w:rPr>
+          <w:lang w:val="de-DE"/>
+        </w:rPr>
+        <w:t xml:space="preserve"> und des Models wurde das Package </w:t>
+      </w:r>
+      <w:proofErr w:type="spellStart"/>
+      <w:r>
+        <w:rPr>
+          <w:lang w:val="de-DE"/>
+        </w:rPr>
+        <w:t>Dapper</w:t>
+      </w:r>
+      <w:proofErr w:type="spellEnd"/>
+      <w:r>
+        <w:rPr>
+          <w:lang w:val="de-DE"/>
+        </w:rPr>
+        <w:t xml:space="preserve"> eingesetzt. Das heißt, viele Funktionen wurden an den Datenbankserver verlegt, um mehr Flexibilität bei Änderung der Datenbank zu gewinnen. </w:t>
       </w:r>
     </w:p>
     <w:p>
@@ -1396,7 +1424,21 @@
         <w:rPr>
           <w:lang w:val="de-DE"/>
         </w:rPr>
-        <w:t xml:space="preserve">Dokumentation und Tutorial zum Dapper: </w:t>
+        <w:t xml:space="preserve">Dokumentation und Tutorial zum </w:t>
+      </w:r>
+      <w:proofErr w:type="spellStart"/>
+      <w:r>
+        <w:rPr>
+          <w:lang w:val="de-DE"/>
+        </w:rPr>
+        <w:t>Dapper</w:t>
+      </w:r>
+      <w:proofErr w:type="spellEnd"/>
+      <w:r>
+        <w:rPr>
+          <w:lang w:val="de-DE"/>
+        </w:rPr>
+        <w:t xml:space="preserve">: </w:t>
       </w:r>
       <w:hyperlink r:id="rId9" w:history="1">
         <w:r>
@@ -1424,7 +1466,35 @@
         <w:rPr>
           <w:lang w:val="de-DE"/>
         </w:rPr>
-        <w:t xml:space="preserve">Für das Frontend wurde kein Framework angesetzt, sondern einfaches Javascript, ergänzt mit Bootstrap und teilweise JQuery. </w:t>
+        <w:t xml:space="preserve">Für das Frontend wurde kein Framework angesetzt, sondern einfaches </w:t>
+      </w:r>
+      <w:proofErr w:type="spellStart"/>
+      <w:r>
+        <w:rPr>
+          <w:lang w:val="de-DE"/>
+        </w:rPr>
+        <w:t>Javascript</w:t>
+      </w:r>
+      <w:proofErr w:type="spellEnd"/>
+      <w:r>
+        <w:rPr>
+          <w:lang w:val="de-DE"/>
+        </w:rPr>
+        <w:t xml:space="preserve">, ergänzt mit Bootstrap und teilweise </w:t>
+      </w:r>
+      <w:proofErr w:type="spellStart"/>
+      <w:r>
+        <w:rPr>
+          <w:lang w:val="de-DE"/>
+        </w:rPr>
+        <w:t>JQuery</w:t>
+      </w:r>
+      <w:proofErr w:type="spellEnd"/>
+      <w:r>
+        <w:rPr>
+          <w:lang w:val="de-DE"/>
+        </w:rPr>
+        <w:t xml:space="preserve">. </w:t>
       </w:r>
     </w:p>
     <w:p>
@@ -1505,7 +1575,21 @@
         <w:rPr>
           <w:lang w:val="de-DE"/>
         </w:rPr>
-        <w:t>Die Hauptfunktionalitäten sind In Models, Controllers und Views Verzeichnisse. Die weitere wichtige Klasse ist der SQLServer.cs in Data Folder, die die Daten aus der Datenbank holt.</w:t>
+        <w:t xml:space="preserve">Die Hauptfunktionalitäten sind In Models, Controllers und Views Verzeichnisse. Die weitere wichtige Klasse ist der </w:t>
+      </w:r>
+      <w:proofErr w:type="spellStart"/>
+      <w:r>
+        <w:rPr>
+          <w:lang w:val="de-DE"/>
+        </w:rPr>
+        <w:t>SQLServer.cs</w:t>
+      </w:r>
+      <w:proofErr w:type="spellEnd"/>
+      <w:r>
+        <w:rPr>
+          <w:lang w:val="de-DE"/>
+        </w:rPr>
+        <w:t xml:space="preserve"> in Data Folder, die die Daten aus der Datenbank holt.</w:t>
       </w:r>
     </w:p>
     <w:p>
@@ -1541,7 +1625,21 @@
         <w:rPr>
           <w:lang w:val="de-DE"/>
         </w:rPr>
-        <w:t>rstellung der Datenbank befindet sich unter SQL_Scripts.sql in ~\ZeiterfassungPierburg\ZeiterfassungPierburg\bin\Release\Publish.</w:t>
+        <w:t xml:space="preserve">rstellung der Datenbank befindet sich unter </w:t>
+      </w:r>
+      <w:proofErr w:type="spellStart"/>
+      <w:r>
+        <w:rPr>
+          <w:lang w:val="de-DE"/>
+        </w:rPr>
+        <w:t>SQL_Scripts.sql</w:t>
+      </w:r>
+      <w:proofErr w:type="spellEnd"/>
+      <w:r>
+        <w:rPr>
+          <w:lang w:val="de-DE"/>
+        </w:rPr>
+        <w:t xml:space="preserve"> in ~\ZeiterfassungPierburg\ZeiterfassungPierburg\bin\Release\Publish.</w:t>
       </w:r>
     </w:p>
     <w:p>
@@ -1561,7 +1659,21 @@
           <w:lang w:val="de-DE"/>
         </w:rPr>
         <w:br/>
-        <w:t xml:space="preserve">Die Kerntabelle ist dabei die MitarbeiteInSchicht, </w:t>
+        <w:t xml:space="preserve">Die Kerntabelle ist dabei die </w:t>
+      </w:r>
+      <w:proofErr w:type="spellStart"/>
+      <w:r>
+        <w:rPr>
+          <w:lang w:val="de-DE"/>
+        </w:rPr>
+        <w:t>MitarbeiteInSchicht</w:t>
+      </w:r>
+      <w:proofErr w:type="spellEnd"/>
+      <w:r>
+        <w:rPr>
+          <w:lang w:val="de-DE"/>
+        </w:rPr>
+        <w:t xml:space="preserve">, </w:t>
       </w:r>
       <w:r>
         <w:rPr>
@@ -1592,7 +1704,21 @@
           <w:lang w:val="de-DE"/>
         </w:rPr>
         <w:br/>
-        <w:t xml:space="preserve">Die Zugriffsrechte Tabelle dient der Speicherung der Benutzerdaten und TeileInProduktionsanlage </w:t>
+        <w:t xml:space="preserve">Die Zugriffsrechte Tabelle dient der Speicherung der Benutzerdaten und </w:t>
+      </w:r>
+      <w:proofErr w:type="spellStart"/>
+      <w:r>
+        <w:rPr>
+          <w:lang w:val="de-DE"/>
+        </w:rPr>
+        <w:t>TeileInProduktionsanlage</w:t>
+      </w:r>
+      <w:proofErr w:type="spellEnd"/>
+      <w:r>
+        <w:rPr>
+          <w:lang w:val="de-DE"/>
+        </w:rPr>
+        <w:t xml:space="preserve"> </w:t>
       </w:r>
       <w:r>
         <w:rPr>
@@ -1710,8 +1836,37 @@
         <w:rPr>
           <w:lang w:val="de-DE"/>
         </w:rPr>
-        <w:t xml:space="preserve">Jeder Eintrag entspricht immer einer ID in MitarbeiterInSchicht Tabelle.  Schichtinfo enthält Informationen über den Zeitpunkt (bei Art 1= Frühschicht, 2=Spätschicht, 3=Nachtschicht). Produktionsanlage enthält Info über Bänder und Maschinen, wobei der einzige Unterschied zwischen den beiden ist der bool Wert </w:t>
-      </w:r>
+        <w:t xml:space="preserve">Jeder Eintrag entspricht immer einer ID in </w:t>
+      </w:r>
+      <w:proofErr w:type="spellStart"/>
+      <w:r>
+        <w:rPr>
+          <w:lang w:val="de-DE"/>
+        </w:rPr>
+        <w:t>MitarbeiterInSchicht</w:t>
+      </w:r>
+      <w:proofErr w:type="spellEnd"/>
+      <w:r>
+        <w:rPr>
+          <w:lang w:val="de-DE"/>
+        </w:rPr>
+        <w:t xml:space="preserve"> Tabelle.  Schichtinfo enthält Informationen über den Zeitpunkt (bei Art 1= Frühschicht, 2=Spätschicht, 3=Nachtschicht). Produktionsanlage enthält Info über Bänder und Maschinen, wobei der einzige Unterschied zwischen den beiden ist der </w:t>
+      </w:r>
+      <w:proofErr w:type="spellStart"/>
+      <w:r>
+        <w:rPr>
+          <w:lang w:val="de-DE"/>
+        </w:rPr>
+        <w:t>bool</w:t>
+      </w:r>
+      <w:proofErr w:type="spellEnd"/>
+      <w:r>
+        <w:rPr>
+          <w:lang w:val="de-DE"/>
+        </w:rPr>
+        <w:t xml:space="preserve"> Wert </w:t>
+      </w:r>
+      <w:proofErr w:type="spellStart"/>
       <w:r>
         <w:rPr>
           <w:i/>
@@ -1720,6 +1875,7 @@
         </w:rPr>
         <w:t>IstEineMaschine</w:t>
       </w:r>
+      <w:proofErr w:type="spellEnd"/>
       <w:r>
         <w:rPr>
           <w:lang w:val="de-DE"/>
@@ -1761,7 +1917,35 @@
         <w:rPr>
           <w:lang w:val="de-DE"/>
         </w:rPr>
-        <w:t xml:space="preserve">In Models Folder sind die Modelklassen und auch die Viewmodels gespeichert. Es wird nicht deutlich zwischen den beiden unterscheidet, die meisten Modelle dienen gleichzeitig auch als Viewmodels. </w:t>
+        <w:t xml:space="preserve">In Models Folder sind die Modelklassen und auch die </w:t>
+      </w:r>
+      <w:proofErr w:type="spellStart"/>
+      <w:r>
+        <w:rPr>
+          <w:lang w:val="de-DE"/>
+        </w:rPr>
+        <w:t>Viewmodels</w:t>
+      </w:r>
+      <w:proofErr w:type="spellEnd"/>
+      <w:r>
+        <w:rPr>
+          <w:lang w:val="de-DE"/>
+        </w:rPr>
+        <w:t xml:space="preserve"> gespeichert. Es wird nicht deutlich zwischen den beiden unterscheidet, die meisten Modelle dienen gleichzeitig auch als </w:t>
+      </w:r>
+      <w:proofErr w:type="spellStart"/>
+      <w:r>
+        <w:rPr>
+          <w:lang w:val="de-DE"/>
+        </w:rPr>
+        <w:t>Viewmodels</w:t>
+      </w:r>
+      <w:proofErr w:type="spellEnd"/>
+      <w:r>
+        <w:rPr>
+          <w:lang w:val="de-DE"/>
+        </w:rPr>
+        <w:t xml:space="preserve">. </w:t>
       </w:r>
     </w:p>
     <w:p>
@@ -1776,19 +1960,43 @@
         </w:rPr>
         <w:t xml:space="preserve">Alle Modelle erweitern die </w:t>
       </w:r>
+      <w:proofErr w:type="spellStart"/>
       <w:r>
         <w:rPr>
           <w:i/>
           <w:iCs/>
           <w:lang w:val="de-DE"/>
         </w:rPr>
-        <w:t xml:space="preserve">BasicModelObject </w:t>
-      </w:r>
-      <w:r>
-        <w:rPr>
-          <w:lang w:val="de-DE"/>
-        </w:rPr>
-        <w:t>Klasse. Diese Klasse enthält die ID des Models, die als Key für Dapper notwendig ist.</w:t>
+        <w:t>BasicModelObject</w:t>
+      </w:r>
+      <w:proofErr w:type="spellEnd"/>
+      <w:r>
+        <w:rPr>
+          <w:i/>
+          <w:iCs/>
+          <w:lang w:val="de-DE"/>
+        </w:rPr>
+        <w:t xml:space="preserve"> </w:t>
+      </w:r>
+      <w:r>
+        <w:rPr>
+          <w:lang w:val="de-DE"/>
+        </w:rPr>
+        <w:t xml:space="preserve">Klasse. Diese Klasse enthält die ID des Models, die als Key für </w:t>
+      </w:r>
+      <w:proofErr w:type="spellStart"/>
+      <w:r>
+        <w:rPr>
+          <w:lang w:val="de-DE"/>
+        </w:rPr>
+        <w:t>Dapper</w:t>
+      </w:r>
+      <w:proofErr w:type="spellEnd"/>
+      <w:r>
+        <w:rPr>
+          <w:lang w:val="de-DE"/>
+        </w:rPr>
+        <w:t xml:space="preserve"> notwendig ist.</w:t>
       </w:r>
     </w:p>
     <w:p>
@@ -1817,14 +2025,42 @@
         <w:rPr>
           <w:lang w:val="de-DE"/>
         </w:rPr>
-        <w:t>Das Mapping von Modellen und den Datenmodellen erfolgt mithilfe der Dapper Package</w:t>
+        <w:t xml:space="preserve">Das Mapping von Modellen und den Datenmodellen erfolgt mithilfe der </w:t>
+      </w:r>
+      <w:proofErr w:type="spellStart"/>
+      <w:r>
+        <w:rPr>
+          <w:lang w:val="de-DE"/>
+        </w:rPr>
+        <w:t>Dapper</w:t>
+      </w:r>
+      <w:proofErr w:type="spellEnd"/>
+      <w:r>
+        <w:rPr>
+          <w:lang w:val="de-DE"/>
+        </w:rPr>
+        <w:t xml:space="preserve"> Package</w:t>
       </w:r>
       <w:r>
         <w:rPr>
           <w:lang w:val="de-DE"/>
         </w:rPr>
         <w:tab/>
-        <w:t xml:space="preserve">. Das Mappen selbst passiert in Controller resp. in SQLServer Klasse; was man jedoch beachten muss ist, dass die Tabelle in SQL Server genauso heißt wie die Klassen, sonst ist es notwendig, den Tabellenamen als Attribut hinzuzufügen. Die Tabellennamen (oder Namen der Spalten in einer SQL Query) und die Properties des Models müssen auch genauso heißen, damit das Mapping erfolgreich ist. </w:t>
+        <w:t xml:space="preserve">. Das Mappen selbst passiert in Controller resp. in </w:t>
+      </w:r>
+      <w:proofErr w:type="spellStart"/>
+      <w:r>
+        <w:rPr>
+          <w:lang w:val="de-DE"/>
+        </w:rPr>
+        <w:t>SQLServer</w:t>
+      </w:r>
+      <w:proofErr w:type="spellEnd"/>
+      <w:r>
+        <w:rPr>
+          <w:lang w:val="de-DE"/>
+        </w:rPr>
+        <w:t xml:space="preserve"> Klasse; was man jedoch beachten muss ist, dass die Tabelle in SQL Server genauso heißt wie die Klassen, sonst ist es notwendig, den Tabellenamen als Attribut hinzuzufügen. Die Tabellennamen (oder Namen der Spalten in einer SQL Query) und die Properties des Models müssen auch genauso heißen, damit das Mapping erfolgreich ist. </w:t>
       </w:r>
     </w:p>
     <w:p>
@@ -1892,6 +2128,7 @@
         </w:rPr>
       </w:pPr>
       <w:bookmarkStart w:id="5" w:name="_Toc35949918"/>
+      <w:proofErr w:type="spellStart"/>
       <w:r>
         <w:rPr>
           <w:lang w:val="de-DE"/>
@@ -1899,6 +2136,7 @@
         <w:t>SQLServer.cs</w:t>
       </w:r>
       <w:bookmarkEnd w:id="5"/>
+      <w:proofErr w:type="spellEnd"/>
     </w:p>
     <w:p>
       <w:pPr>
@@ -1986,6 +2224,7 @@
         </w:rPr>
         <w:t xml:space="preserve">In dem Publish Ordner gibt es die Datei </w:t>
       </w:r>
+      <w:proofErr w:type="spellStart"/>
       <w:r>
         <w:rPr>
           <w:i/>
@@ -1994,6 +2233,7 @@
         </w:rPr>
         <w:t>Produktivitätberechnung.xlxs</w:t>
       </w:r>
+      <w:proofErr w:type="spellEnd"/>
       <w:r>
         <w:rPr>
           <w:lang w:val="de-DE"/>
@@ -2039,20 +2279,76 @@
           <w:lang w:val="de-DE"/>
         </w:rPr>
         <w:br/>
-        <w:t>1) Wähle alle distinkte SchichtInfoID von MitarbeiterInSchicht Tabelle aus der Datenbank, die den Eingangskriterien entsprechen (z.B. BandID) und speichere diese in eine Liste.</w:t>
-      </w:r>
-    </w:p>
-    <w:p>
-      <w:pPr>
-        <w:rPr>
-          <w:lang w:val="de-DE"/>
-        </w:rPr>
-      </w:pPr>
-      <w:r>
-        <w:rPr>
-          <w:lang w:val="de-DE"/>
-        </w:rPr>
-        <w:t>2) Aus jeder Schicht summiere die Produktivzeit und Anwesenheit. (Wird von Stückzahl, teZeiten, Anzahl der Mitarbeiter berechnet). Der Befehl für jede Schicht kann so aussehen :</w:t>
+        <w:t xml:space="preserve">1) Wähle alle distinkte </w:t>
+      </w:r>
+      <w:proofErr w:type="spellStart"/>
+      <w:r>
+        <w:rPr>
+          <w:lang w:val="de-DE"/>
+        </w:rPr>
+        <w:t>SchichtInfoID</w:t>
+      </w:r>
+      <w:proofErr w:type="spellEnd"/>
+      <w:r>
+        <w:rPr>
+          <w:lang w:val="de-DE"/>
+        </w:rPr>
+        <w:t xml:space="preserve"> von </w:t>
+      </w:r>
+      <w:proofErr w:type="spellStart"/>
+      <w:r>
+        <w:rPr>
+          <w:lang w:val="de-DE"/>
+        </w:rPr>
+        <w:t>MitarbeiterInSchicht</w:t>
+      </w:r>
+      <w:proofErr w:type="spellEnd"/>
+      <w:r>
+        <w:rPr>
+          <w:lang w:val="de-DE"/>
+        </w:rPr>
+        <w:t xml:space="preserve"> Tabelle aus der Datenbank, die den Eingangskriterien entsprechen (z.B. </w:t>
+      </w:r>
+      <w:proofErr w:type="spellStart"/>
+      <w:r>
+        <w:rPr>
+          <w:lang w:val="de-DE"/>
+        </w:rPr>
+        <w:t>BandID</w:t>
+      </w:r>
+      <w:proofErr w:type="spellEnd"/>
+      <w:r>
+        <w:rPr>
+          <w:lang w:val="de-DE"/>
+        </w:rPr>
+        <w:t>) und speichere diese in eine Liste.</w:t>
+      </w:r>
+    </w:p>
+    <w:p>
+      <w:pPr>
+        <w:rPr>
+          <w:lang w:val="de-DE"/>
+        </w:rPr>
+      </w:pPr>
+      <w:r>
+        <w:rPr>
+          <w:lang w:val="de-DE"/>
+        </w:rPr>
+        <w:t xml:space="preserve">2) Aus jeder Schicht summiere die Produktivzeit und Anwesenheit. (Wird von Stückzahl, </w:t>
+      </w:r>
+      <w:proofErr w:type="spellStart"/>
+      <w:r>
+        <w:rPr>
+          <w:lang w:val="de-DE"/>
+        </w:rPr>
+        <w:t>teZeiten</w:t>
+      </w:r>
+      <w:proofErr w:type="spellEnd"/>
+      <w:r>
+        <w:rPr>
+          <w:lang w:val="de-DE"/>
+        </w:rPr>
+        <w:t>, Anzahl der Mitarbeiter berechnet). Der Befehl für jede Schicht kann so aussehen :</w:t>
       </w:r>
     </w:p>
     <w:p>
@@ -2235,7 +2531,21 @@
         <w:rPr>
           <w:lang w:val="de-DE"/>
         </w:rPr>
-        <w:t xml:space="preserve">Als Designvorlage wird das Layout AdminLTE </w:t>
+        <w:t xml:space="preserve">Als Designvorlage wird das Layout </w:t>
+      </w:r>
+      <w:proofErr w:type="spellStart"/>
+      <w:r>
+        <w:rPr>
+          <w:lang w:val="de-DE"/>
+        </w:rPr>
+        <w:t>AdminLTE</w:t>
+      </w:r>
+      <w:proofErr w:type="spellEnd"/>
+      <w:r>
+        <w:rPr>
+          <w:lang w:val="de-DE"/>
+        </w:rPr>
+        <w:t xml:space="preserve"> </w:t>
       </w:r>
       <w:hyperlink r:id="rId14" w:history="1">
         <w:r>
@@ -2256,14 +2566,56 @@
         <w:rPr>
           <w:lang w:val="de-DE"/>
         </w:rPr>
-        <w:t xml:space="preserve">verwendet. Es ist eine css und js Erweiterung von Bootstrap. </w:t>
+        <w:t xml:space="preserve">verwendet. Es ist eine </w:t>
+      </w:r>
+      <w:proofErr w:type="spellStart"/>
+      <w:r>
+        <w:rPr>
+          <w:lang w:val="de-DE"/>
+        </w:rPr>
+        <w:t>css</w:t>
+      </w:r>
+      <w:proofErr w:type="spellEnd"/>
+      <w:r>
+        <w:rPr>
+          <w:lang w:val="de-DE"/>
+        </w:rPr>
+        <w:t xml:space="preserve"> und </w:t>
+      </w:r>
+      <w:proofErr w:type="spellStart"/>
+      <w:r>
+        <w:rPr>
+          <w:lang w:val="de-DE"/>
+        </w:rPr>
+        <w:t>js</w:t>
+      </w:r>
+      <w:proofErr w:type="spellEnd"/>
+      <w:r>
+        <w:rPr>
+          <w:lang w:val="de-DE"/>
+        </w:rPr>
+        <w:t xml:space="preserve"> Erweiterung von Bootstrap. </w:t>
       </w:r>
       <w:r>
         <w:rPr>
           <w:lang w:val="de-DE"/>
         </w:rPr>
         <w:br/>
-        <w:t xml:space="preserve">Die meisten Views sind direkt an die Models gebunden und sind nur leicht unterschiedlich von den defaulten CRUD Views generiert von ASP.NET. </w:t>
+        <w:t xml:space="preserve">Die meisten Views sind direkt an die Models gebunden und sind nur leicht unterschiedlich von den </w:t>
+      </w:r>
+      <w:proofErr w:type="spellStart"/>
+      <w:r>
+        <w:rPr>
+          <w:lang w:val="de-DE"/>
+        </w:rPr>
+        <w:t>defaulten</w:t>
+      </w:r>
+      <w:proofErr w:type="spellEnd"/>
+      <w:r>
+        <w:rPr>
+          <w:lang w:val="de-DE"/>
+        </w:rPr>
+        <w:t xml:space="preserve"> CRUD Views generiert von ASP.NET. </w:t>
       </w:r>
     </w:p>
     <w:p>
@@ -2287,8 +2639,36 @@
           <w:lang w:val="de-DE"/>
         </w:rPr>
         <w:br/>
-        <w:t>Home, Neuezeiterfassung, TeileInProduktionsanlage</w:t>
-      </w:r>
+        <w:t xml:space="preserve">Home, </w:t>
+      </w:r>
+      <w:proofErr w:type="spellStart"/>
+      <w:r>
+        <w:rPr>
+          <w:i/>
+          <w:iCs/>
+          <w:lang w:val="de-DE"/>
+        </w:rPr>
+        <w:t>Neuezeiterfassung</w:t>
+      </w:r>
+      <w:proofErr w:type="spellEnd"/>
+      <w:r>
+        <w:rPr>
+          <w:i/>
+          <w:iCs/>
+          <w:lang w:val="de-DE"/>
+        </w:rPr>
+        <w:t xml:space="preserve">, </w:t>
+      </w:r>
+      <w:proofErr w:type="spellStart"/>
+      <w:r>
+        <w:rPr>
+          <w:i/>
+          <w:iCs/>
+          <w:lang w:val="de-DE"/>
+        </w:rPr>
+        <w:t>TeileInProduktionsanlage</w:t>
+      </w:r>
+      <w:proofErr w:type="spellEnd"/>
       <w:r>
         <w:rPr>
           <w:i/>
@@ -2399,7 +2779,31 @@
         <w:t xml:space="preserve">Index </w:t>
       </w:r>
       <w:r>
-        <w:t>Views sind von Bootstrap‘s DataTables erweitert:</w:t>
+        <w:t xml:space="preserve">Views </w:t>
+      </w:r>
+      <w:proofErr w:type="spellStart"/>
+      <w:r>
+        <w:t>sind</w:t>
+      </w:r>
+      <w:proofErr w:type="spellEnd"/>
+      <w:r>
+        <w:t xml:space="preserve"> von Bootstrap‘s </w:t>
+      </w:r>
+      <w:proofErr w:type="spellStart"/>
+      <w:r>
+        <w:t>DataTables</w:t>
+      </w:r>
+      <w:proofErr w:type="spellEnd"/>
+      <w:r>
+        <w:t xml:space="preserve"> </w:t>
+      </w:r>
+      <w:proofErr w:type="spellStart"/>
+      <w:r>
+        <w:t>erweitert</w:t>
+      </w:r>
+      <w:proofErr w:type="spellEnd"/>
+      <w:r>
+        <w:t>:</w:t>
       </w:r>
       <w:r>
         <w:br/>
@@ -2419,12 +2823,14 @@
           <w:lang w:val="de-DE"/>
         </w:rPr>
       </w:pPr>
+      <w:proofErr w:type="spellStart"/>
       <w:r>
         <w:rPr>
           <w:lang w:val="de-DE"/>
         </w:rPr>
         <w:t>DataTables</w:t>
       </w:r>
+      <w:proofErr w:type="spellEnd"/>
       <w:r>
         <w:rPr>
           <w:lang w:val="de-DE"/>
@@ -2435,7 +2841,35 @@
         <w:rPr>
           <w:lang w:val="de-DE"/>
         </w:rPr>
-        <w:t xml:space="preserve">st eine css und Javascript Erweiterung, die vereinfacht die Ansicht der Tabelle und ermöglicht die Sortierung und Suche. </w:t>
+        <w:t xml:space="preserve">st eine </w:t>
+      </w:r>
+      <w:proofErr w:type="spellStart"/>
+      <w:r>
+        <w:rPr>
+          <w:lang w:val="de-DE"/>
+        </w:rPr>
+        <w:t>css</w:t>
+      </w:r>
+      <w:proofErr w:type="spellEnd"/>
+      <w:r>
+        <w:rPr>
+          <w:lang w:val="de-DE"/>
+        </w:rPr>
+        <w:t xml:space="preserve"> und </w:t>
+      </w:r>
+      <w:proofErr w:type="spellStart"/>
+      <w:r>
+        <w:rPr>
+          <w:lang w:val="de-DE"/>
+        </w:rPr>
+        <w:t>Javascript</w:t>
+      </w:r>
+      <w:proofErr w:type="spellEnd"/>
+      <w:r>
+        <w:rPr>
+          <w:lang w:val="de-DE"/>
+        </w:rPr>
+        <w:t xml:space="preserve"> Erweiterung, die vereinfacht die Ansicht der Tabelle und ermöglicht die Sortierung und Suche. </w:t>
       </w:r>
     </w:p>
     <w:p>
@@ -2454,6 +2888,7 @@
         </w:rPr>
       </w:pPr>
       <w:bookmarkStart w:id="8" w:name="_Toc35949921"/>
+      <w:proofErr w:type="spellStart"/>
       <w:r>
         <w:rPr>
           <w:lang w:val="de-DE"/>
@@ -2461,6 +2896,7 @@
         <w:t>NeueZeiterfassung</w:t>
       </w:r>
       <w:bookmarkEnd w:id="8"/>
+      <w:proofErr w:type="spellEnd"/>
     </w:p>
     <w:p>
       <w:pPr>
@@ -2502,24 +2938,88 @@
         </w:rPr>
         <w:br/>
       </w:r>
-      <w:r>
-        <w:rPr>
-          <w:lang w:val="de-DE"/>
-        </w:rPr>
-        <w:t>Create View dient dem Speichern der</w:t>
-      </w:r>
-      <w:r>
-        <w:rPr>
-          <w:lang w:val="de-DE"/>
-        </w:rPr>
-        <w:t xml:space="preserve"> Daten in die MitarbeiterInSchicht Tabelle. Weil bei jedem Eingeben mehrere Einträge gespeichert werden, wird die Form als Formcollection and den Controller übergeben und nicht als Model. In Controller wird durch die gesamte Collection iteriert und die Werte anhand der „name“ Attribut gelesen.</w:t>
+      <w:proofErr w:type="spellStart"/>
+      <w:r>
+        <w:rPr>
+          <w:lang w:val="de-DE"/>
+        </w:rPr>
+        <w:t>Create</w:t>
+      </w:r>
+      <w:proofErr w:type="spellEnd"/>
+      <w:r>
+        <w:rPr>
+          <w:lang w:val="de-DE"/>
+        </w:rPr>
+        <w:t xml:space="preserve"> View dient dem Speichern der</w:t>
+      </w:r>
+      <w:r>
+        <w:rPr>
+          <w:lang w:val="de-DE"/>
+        </w:rPr>
+        <w:t xml:space="preserve"> Daten in die </w:t>
+      </w:r>
+      <w:proofErr w:type="spellStart"/>
+      <w:r>
+        <w:rPr>
+          <w:lang w:val="de-DE"/>
+        </w:rPr>
+        <w:t>MitarbeiterInSchicht</w:t>
+      </w:r>
+      <w:proofErr w:type="spellEnd"/>
+      <w:r>
+        <w:rPr>
+          <w:lang w:val="de-DE"/>
+        </w:rPr>
+        <w:t xml:space="preserve"> Tabelle. Weil bei jedem Eingeben mehrere Einträge gespeichert werden, wird die Form als </w:t>
+      </w:r>
+      <w:proofErr w:type="spellStart"/>
+      <w:r>
+        <w:rPr>
+          <w:lang w:val="de-DE"/>
+        </w:rPr>
+        <w:t>Formcollection</w:t>
+      </w:r>
+      <w:proofErr w:type="spellEnd"/>
+      <w:r>
+        <w:rPr>
+          <w:lang w:val="de-DE"/>
+        </w:rPr>
+        <w:t xml:space="preserve"> and den Controller übergeben und nicht als Model. In Controller wird durch die gesamte Collection iteriert und die Werte anhand der „</w:t>
+      </w:r>
+      <w:proofErr w:type="spellStart"/>
+      <w:r>
+        <w:rPr>
+          <w:lang w:val="de-DE"/>
+        </w:rPr>
+        <w:t>name</w:t>
+      </w:r>
+      <w:proofErr w:type="spellEnd"/>
+      <w:r>
+        <w:rPr>
+          <w:lang w:val="de-DE"/>
+        </w:rPr>
+        <w:t>“ Attribut gelesen.</w:t>
       </w:r>
       <w:r>
         <w:rPr>
           <w:lang w:val="de-DE"/>
         </w:rPr>
         <w:br/>
-        <w:t>Deswegen werden an erster Stelle im Javascript die Attribute umbenannt, damit man in Controller eine Schleife machen kann.</w:t>
+        <w:t xml:space="preserve">Deswegen werden an erster Stelle im </w:t>
+      </w:r>
+      <w:proofErr w:type="spellStart"/>
+      <w:r>
+        <w:rPr>
+          <w:lang w:val="de-DE"/>
+        </w:rPr>
+        <w:t>Javascript</w:t>
+      </w:r>
+      <w:proofErr w:type="spellEnd"/>
+      <w:r>
+        <w:rPr>
+          <w:lang w:val="de-DE"/>
+        </w:rPr>
+        <w:t xml:space="preserve"> die Attribute umbenannt, damit man in Controller eine Schleife machen kann.</w:t>
       </w:r>
       <w:r>
         <w:rPr>
@@ -2649,6 +3149,7 @@
         <w:br/>
         <w:t xml:space="preserve">Die zweite und die dritte Tabelle haben einen dynamischen Anzahl der Zeilen. Dies erfolgt durch die „Plus“ und „Minus“ Buttons und deren zugewiesenen Funktionen </w:t>
       </w:r>
+      <w:proofErr w:type="spellStart"/>
       <w:r>
         <w:rPr>
           <w:i/>
@@ -2657,12 +3158,14 @@
         </w:rPr>
         <w:t>AddRowTeile</w:t>
       </w:r>
+      <w:proofErr w:type="spellEnd"/>
       <w:r>
         <w:rPr>
           <w:lang w:val="de-DE"/>
         </w:rPr>
         <w:t xml:space="preserve">, </w:t>
       </w:r>
+      <w:proofErr w:type="spellStart"/>
       <w:r>
         <w:rPr>
           <w:i/>
@@ -2671,12 +3174,14 @@
         </w:rPr>
         <w:t>AddRowMitarbeiter</w:t>
       </w:r>
+      <w:proofErr w:type="spellEnd"/>
       <w:r>
         <w:rPr>
           <w:lang w:val="de-DE"/>
         </w:rPr>
         <w:t xml:space="preserve"> und </w:t>
       </w:r>
+      <w:proofErr w:type="spellStart"/>
       <w:r>
         <w:rPr>
           <w:i/>
@@ -2685,6 +3190,7 @@
         </w:rPr>
         <w:t>RemoveRow</w:t>
       </w:r>
+      <w:proofErr w:type="spellEnd"/>
       <w:r>
         <w:rPr>
           <w:lang w:val="de-DE"/>
@@ -2751,6 +3257,7 @@
         </w:rPr>
         <w:t xml:space="preserve">Entsprechend wird die </w:t>
       </w:r>
+      <w:proofErr w:type="spellStart"/>
       <w:r>
         <w:rPr>
           <w:i/>
@@ -2759,6 +3266,7 @@
         </w:rPr>
         <w:t>RemoveRow</w:t>
       </w:r>
+      <w:proofErr w:type="spellEnd"/>
       <w:r>
         <w:rPr>
           <w:lang w:val="de-DE"/>
@@ -2834,7 +3342,35 @@
         <w:rPr>
           <w:lang w:val="de-DE"/>
         </w:rPr>
-        <w:t xml:space="preserve">In dieser Funktion wird die ProduktionsanlageID gelesen und wird an den Controller weitergegeben. Der liest alle Fertigungsteile von der TeileInProduktionsanlage Tabelle und gibt die entsprechende Bezeichner der Fertigungsteile zurück. </w:t>
+        <w:t xml:space="preserve">In dieser Funktion wird die </w:t>
+      </w:r>
+      <w:proofErr w:type="spellStart"/>
+      <w:r>
+        <w:rPr>
+          <w:lang w:val="de-DE"/>
+        </w:rPr>
+        <w:t>ProduktionsanlageID</w:t>
+      </w:r>
+      <w:proofErr w:type="spellEnd"/>
+      <w:r>
+        <w:rPr>
+          <w:lang w:val="de-DE"/>
+        </w:rPr>
+        <w:t xml:space="preserve"> gelesen und wird an den Controller weitergegeben. Der liest alle Fertigungsteile von der </w:t>
+      </w:r>
+      <w:proofErr w:type="spellStart"/>
+      <w:r>
+        <w:rPr>
+          <w:lang w:val="de-DE"/>
+        </w:rPr>
+        <w:t>TeileInProduktionsanlage</w:t>
+      </w:r>
+      <w:proofErr w:type="spellEnd"/>
+      <w:r>
+        <w:rPr>
+          <w:lang w:val="de-DE"/>
+        </w:rPr>
+        <w:t xml:space="preserve"> Tabelle und gibt die entsprechende Bezeichner der Fertigungsteile zurück. </w:t>
       </w:r>
       <w:r>
         <w:rPr>
@@ -2848,6 +3384,7 @@
         </w:rPr>
         <w:br/>
       </w:r>
+      <w:proofErr w:type="spellStart"/>
       <w:r>
         <w:rPr>
           <w:b/>
@@ -2856,6 +3393,7 @@
         </w:rPr>
         <w:t>CreateMeba</w:t>
       </w:r>
+      <w:proofErr w:type="spellEnd"/>
       <w:r>
         <w:rPr>
           <w:b/>
@@ -2864,13 +3402,23 @@
         </w:rPr>
         <w:br/>
       </w:r>
-      <w:r>
-        <w:rPr>
-          <w:bCs/>
-          <w:iCs/>
-          <w:lang w:val="de-DE"/>
-        </w:rPr>
-        <w:t xml:space="preserve">CreateMeba ist genauso aufgebaut wie </w:t>
+      <w:proofErr w:type="spellStart"/>
+      <w:r>
+        <w:rPr>
+          <w:bCs/>
+          <w:iCs/>
+          <w:lang w:val="de-DE"/>
+        </w:rPr>
+        <w:t>CreateMeba</w:t>
+      </w:r>
+      <w:proofErr w:type="spellEnd"/>
+      <w:r>
+        <w:rPr>
+          <w:bCs/>
+          <w:iCs/>
+          <w:lang w:val="de-DE"/>
+        </w:rPr>
+        <w:t xml:space="preserve"> ist genauso aufgebaut wie </w:t>
       </w:r>
       <w:r>
         <w:rPr>
@@ -2930,7 +3478,25 @@
           <w:iCs/>
           <w:lang w:val="de-DE"/>
         </w:rPr>
-        <w:t xml:space="preserve">Die auschlaggebende Funktion beim Controller ist nun die HttpPost </w:t>
+        <w:t xml:space="preserve">Die auschlaggebende Funktion beim Controller ist nun die </w:t>
+      </w:r>
+      <w:proofErr w:type="spellStart"/>
+      <w:r>
+        <w:rPr>
+          <w:bCs/>
+          <w:iCs/>
+          <w:lang w:val="de-DE"/>
+        </w:rPr>
+        <w:t>HttpPost</w:t>
+      </w:r>
+      <w:proofErr w:type="spellEnd"/>
+      <w:r>
+        <w:rPr>
+          <w:bCs/>
+          <w:iCs/>
+          <w:lang w:val="de-DE"/>
+        </w:rPr>
+        <w:t xml:space="preserve"> </w:t>
       </w:r>
       <w:r>
         <w:rPr>
@@ -2946,7 +3512,43 @@
           <w:iCs/>
           <w:lang w:val="de-DE"/>
         </w:rPr>
-        <w:t>(model, Formcollection).</w:t>
+        <w:t>(</w:t>
+      </w:r>
+      <w:proofErr w:type="spellStart"/>
+      <w:r>
+        <w:rPr>
+          <w:bCs/>
+          <w:iCs/>
+          <w:lang w:val="de-DE"/>
+        </w:rPr>
+        <w:t>model</w:t>
+      </w:r>
+      <w:proofErr w:type="spellEnd"/>
+      <w:r>
+        <w:rPr>
+          <w:bCs/>
+          <w:iCs/>
+          <w:lang w:val="de-DE"/>
+        </w:rPr>
+        <w:t xml:space="preserve">, </w:t>
+      </w:r>
+      <w:proofErr w:type="spellStart"/>
+      <w:r>
+        <w:rPr>
+          <w:bCs/>
+          <w:iCs/>
+          <w:lang w:val="de-DE"/>
+        </w:rPr>
+        <w:t>Formcollection</w:t>
+      </w:r>
+      <w:proofErr w:type="spellEnd"/>
+      <w:r>
+        <w:rPr>
+          <w:bCs/>
+          <w:iCs/>
+          <w:lang w:val="de-DE"/>
+        </w:rPr>
+        <w:t>).</w:t>
       </w:r>
     </w:p>
     <w:p>
@@ -2971,7 +3573,79 @@
           <w:iCs/>
           <w:lang w:val="de-DE"/>
         </w:rPr>
-        <w:t>Create(NeueZeiterfassung model, FormCollection col)</w:t>
+        <w:t>Create(</w:t>
+      </w:r>
+      <w:proofErr w:type="spellStart"/>
+      <w:r>
+        <w:rPr>
+          <w:b/>
+          <w:iCs/>
+          <w:lang w:val="de-DE"/>
+        </w:rPr>
+        <w:t>NeueZeiterfassung</w:t>
+      </w:r>
+      <w:proofErr w:type="spellEnd"/>
+      <w:r>
+        <w:rPr>
+          <w:b/>
+          <w:iCs/>
+          <w:lang w:val="de-DE"/>
+        </w:rPr>
+        <w:t xml:space="preserve"> </w:t>
+      </w:r>
+      <w:proofErr w:type="spellStart"/>
+      <w:r>
+        <w:rPr>
+          <w:b/>
+          <w:iCs/>
+          <w:lang w:val="de-DE"/>
+        </w:rPr>
+        <w:t>model</w:t>
+      </w:r>
+      <w:proofErr w:type="spellEnd"/>
+      <w:r>
+        <w:rPr>
+          <w:b/>
+          <w:iCs/>
+          <w:lang w:val="de-DE"/>
+        </w:rPr>
+        <w:t xml:space="preserve">, </w:t>
+      </w:r>
+      <w:proofErr w:type="spellStart"/>
+      <w:r>
+        <w:rPr>
+          <w:b/>
+          <w:iCs/>
+          <w:lang w:val="de-DE"/>
+        </w:rPr>
+        <w:t>FormCollection</w:t>
+      </w:r>
+      <w:proofErr w:type="spellEnd"/>
+      <w:r>
+        <w:rPr>
+          <w:b/>
+          <w:iCs/>
+          <w:lang w:val="de-DE"/>
+        </w:rPr>
+        <w:t xml:space="preserve"> </w:t>
+      </w:r>
+      <w:proofErr w:type="spellStart"/>
+      <w:r>
+        <w:rPr>
+          <w:b/>
+          <w:iCs/>
+          <w:lang w:val="de-DE"/>
+        </w:rPr>
+        <w:t>col</w:t>
+      </w:r>
+      <w:proofErr w:type="spellEnd"/>
+      <w:r>
+        <w:rPr>
+          <w:b/>
+          <w:iCs/>
+          <w:lang w:val="de-DE"/>
+        </w:rPr>
+        <w:t>)</w:t>
       </w:r>
       <w:r>
         <w:rPr>
@@ -3009,7 +3683,25 @@
           <w:iCs/>
           <w:lang w:val="de-DE"/>
         </w:rPr>
-        <w:t>Lese Datum und Schicht aus, erstelle die SchichtInfo Modelklasse und füge diese in die Datenbank hinzu.</w:t>
+        <w:t xml:space="preserve">Lese Datum und Schicht aus, erstelle die </w:t>
+      </w:r>
+      <w:proofErr w:type="spellStart"/>
+      <w:r>
+        <w:rPr>
+          <w:bCs/>
+          <w:iCs/>
+          <w:lang w:val="de-DE"/>
+        </w:rPr>
+        <w:t>SchichtInfo</w:t>
+      </w:r>
+      <w:proofErr w:type="spellEnd"/>
+      <w:r>
+        <w:rPr>
+          <w:bCs/>
+          <w:iCs/>
+          <w:lang w:val="de-DE"/>
+        </w:rPr>
+        <w:t xml:space="preserve"> Modelklasse und füge diese in die Datenbank hinzu.</w:t>
       </w:r>
     </w:p>
     <w:p>
@@ -3031,7 +3723,25 @@
           <w:iCs/>
           <w:lang w:val="de-DE"/>
         </w:rPr>
-        <w:t>Lese die ProduktionsanlageID aus.</w:t>
+        <w:t xml:space="preserve">Lese die </w:t>
+      </w:r>
+      <w:proofErr w:type="spellStart"/>
+      <w:r>
+        <w:rPr>
+          <w:bCs/>
+          <w:iCs/>
+          <w:lang w:val="de-DE"/>
+        </w:rPr>
+        <w:t>ProduktionsanlageID</w:t>
+      </w:r>
+      <w:proofErr w:type="spellEnd"/>
+      <w:r>
+        <w:rPr>
+          <w:bCs/>
+          <w:iCs/>
+          <w:lang w:val="de-DE"/>
+        </w:rPr>
+        <w:t xml:space="preserve"> aus.</w:t>
       </w:r>
     </w:p>
     <w:p>
@@ -3097,7 +3807,43 @@
           <w:iCs/>
           <w:lang w:val="de-DE"/>
         </w:rPr>
-        <w:t xml:space="preserve">Zähle, wie viele Fertigungsteile und wie viele Mitarbeiter es zum Hinzufügen gibt indem die Anzahl der Keys gezählt wird, die mit ‚fteil‘, resp. mit ‚name‘ anfangen. </w:t>
+        <w:t>Zähle, wie viele Fertigungsteile und wie viele Mitarbeiter es zum Hinzufügen gibt indem die Anzahl der Keys gezählt wird, die mit ‚</w:t>
+      </w:r>
+      <w:proofErr w:type="spellStart"/>
+      <w:r>
+        <w:rPr>
+          <w:bCs/>
+          <w:iCs/>
+          <w:lang w:val="de-DE"/>
+        </w:rPr>
+        <w:t>fteil</w:t>
+      </w:r>
+      <w:proofErr w:type="spellEnd"/>
+      <w:r>
+        <w:rPr>
+          <w:bCs/>
+          <w:iCs/>
+          <w:lang w:val="de-DE"/>
+        </w:rPr>
+        <w:t>‘, resp. mit ‚</w:t>
+      </w:r>
+      <w:proofErr w:type="spellStart"/>
+      <w:r>
+        <w:rPr>
+          <w:bCs/>
+          <w:iCs/>
+          <w:lang w:val="de-DE"/>
+        </w:rPr>
+        <w:t>name</w:t>
+      </w:r>
+      <w:proofErr w:type="spellEnd"/>
+      <w:r>
+        <w:rPr>
+          <w:bCs/>
+          <w:iCs/>
+          <w:lang w:val="de-DE"/>
+        </w:rPr>
+        <w:t xml:space="preserve">‘ anfangen. </w:t>
       </w:r>
     </w:p>
     <w:p>
@@ -3185,7 +3931,25 @@
           <w:iCs/>
           <w:lang w:val="de-DE"/>
         </w:rPr>
-        <w:t>Erstelle das MitarbeiterInSchicht Model, in dem alle notwendige Parameter ausgelesen werden und füge dies in eine Liste</w:t>
+        <w:t xml:space="preserve">Erstelle das </w:t>
+      </w:r>
+      <w:proofErr w:type="spellStart"/>
+      <w:r>
+        <w:rPr>
+          <w:bCs/>
+          <w:iCs/>
+          <w:lang w:val="de-DE"/>
+        </w:rPr>
+        <w:t>MitarbeiterInSchicht</w:t>
+      </w:r>
+      <w:proofErr w:type="spellEnd"/>
+      <w:r>
+        <w:rPr>
+          <w:bCs/>
+          <w:iCs/>
+          <w:lang w:val="de-DE"/>
+        </w:rPr>
+        <w:t xml:space="preserve"> Model, in dem alle notwendige Parameter ausgelesen werden und füge dies in eine Liste</w:t>
       </w:r>
     </w:p>
     <w:p>
@@ -3207,7 +3971,25 @@
           <w:iCs/>
           <w:lang w:val="de-DE"/>
         </w:rPr>
-        <w:t>Hinzufüge alle MiarbeiterInSchicht Modelle von der Liste in die Datenbank.</w:t>
+        <w:t xml:space="preserve">Hinzufüge alle </w:t>
+      </w:r>
+      <w:proofErr w:type="spellStart"/>
+      <w:r>
+        <w:rPr>
+          <w:bCs/>
+          <w:iCs/>
+          <w:lang w:val="de-DE"/>
+        </w:rPr>
+        <w:t>MiarbeiterInSchicht</w:t>
+      </w:r>
+      <w:proofErr w:type="spellEnd"/>
+      <w:r>
+        <w:rPr>
+          <w:bCs/>
+          <w:iCs/>
+          <w:lang w:val="de-DE"/>
+        </w:rPr>
+        <w:t xml:space="preserve"> Modelle von der Liste in die Datenbank.</w:t>
       </w:r>
     </w:p>
     <w:p>
@@ -3254,6 +4036,7 @@
         </w:rPr>
         <w:t xml:space="preserve">Die </w:t>
       </w:r>
+      <w:proofErr w:type="spellStart"/>
       <w:r>
         <w:rPr>
           <w:b/>
@@ -3262,6 +4045,7 @@
         </w:rPr>
         <w:t>CreateMeba</w:t>
       </w:r>
+      <w:proofErr w:type="spellEnd"/>
       <w:r>
         <w:rPr>
           <w:b/>
@@ -3294,6 +4078,7 @@
         </w:rPr>
         <w:t xml:space="preserve">Die Funktion in Controller, die für das Laden der Fertigungsteile verantwortlich ist, ist die </w:t>
       </w:r>
+      <w:proofErr w:type="spellStart"/>
       <w:r>
         <w:rPr>
           <w:b/>
@@ -3303,6 +4088,7 @@
         </w:rPr>
         <w:t>Fetcheritungsteile</w:t>
       </w:r>
+      <w:proofErr w:type="spellEnd"/>
       <w:r>
         <w:rPr>
           <w:b/>
@@ -3408,22 +4194,76 @@
         <w:rPr>
           <w:lang w:val="de-DE"/>
         </w:rPr>
-        <w:t xml:space="preserve"> NeuezeiterfassungController: Fetchfertigungteile</w:t>
-      </w:r>
-    </w:p>
-    <w:p>
-      <w:pPr>
-        <w:rPr>
-          <w:bCs/>
-          <w:lang w:val="de-DE"/>
-        </w:rPr>
-      </w:pPr>
-      <w:r>
-        <w:rPr>
-          <w:bCs/>
-          <w:lang w:val="de-DE"/>
-        </w:rPr>
-        <w:t xml:space="preserve">Sie nimmt die ProduktionsanlageID und mithilfe des SQLServers holt alle IDs und Bezeichnungen der Teile, die zu der Anlage gehören. Dabei ist zu beachten, dass falls ein Teil doppelt zu einer Anlage zugeteilt wurde, gäbe es ein Problem bei dem Dictionary von wegen doppeltem Key. </w:t>
+        <w:t xml:space="preserve"> </w:t>
+      </w:r>
+      <w:proofErr w:type="spellStart"/>
+      <w:r>
+        <w:rPr>
+          <w:lang w:val="de-DE"/>
+        </w:rPr>
+        <w:t>NeuezeiterfassungController</w:t>
+      </w:r>
+      <w:proofErr w:type="spellEnd"/>
+      <w:r>
+        <w:rPr>
+          <w:lang w:val="de-DE"/>
+        </w:rPr>
+        <w:t xml:space="preserve">: </w:t>
+      </w:r>
+      <w:proofErr w:type="spellStart"/>
+      <w:r>
+        <w:rPr>
+          <w:lang w:val="de-DE"/>
+        </w:rPr>
+        <w:t>Fetchfertigungteile</w:t>
+      </w:r>
+      <w:proofErr w:type="spellEnd"/>
+    </w:p>
+    <w:p>
+      <w:pPr>
+        <w:rPr>
+          <w:bCs/>
+          <w:lang w:val="de-DE"/>
+        </w:rPr>
+      </w:pPr>
+      <w:r>
+        <w:rPr>
+          <w:bCs/>
+          <w:lang w:val="de-DE"/>
+        </w:rPr>
+        <w:t xml:space="preserve">Sie nimmt die </w:t>
+      </w:r>
+      <w:proofErr w:type="spellStart"/>
+      <w:r>
+        <w:rPr>
+          <w:bCs/>
+          <w:lang w:val="de-DE"/>
+        </w:rPr>
+        <w:t>ProduktionsanlageID</w:t>
+      </w:r>
+      <w:proofErr w:type="spellEnd"/>
+      <w:r>
+        <w:rPr>
+          <w:bCs/>
+          <w:lang w:val="de-DE"/>
+        </w:rPr>
+        <w:t xml:space="preserve"> und mithilfe des </w:t>
+      </w:r>
+      <w:proofErr w:type="spellStart"/>
+      <w:r>
+        <w:rPr>
+          <w:bCs/>
+          <w:lang w:val="de-DE"/>
+        </w:rPr>
+        <w:t>SQLServers</w:t>
+      </w:r>
+      <w:proofErr w:type="spellEnd"/>
+      <w:r>
+        <w:rPr>
+          <w:bCs/>
+          <w:lang w:val="de-DE"/>
+        </w:rPr>
+        <w:t xml:space="preserve"> holt alle IDs und Bezeichnungen der Teile, die zu der Anlage gehören. Dabei ist zu beachten, dass falls ein Teil doppelt zu einer Anlage zugeteilt wurde, gäbe es ein Problem bei dem Dictionary von wegen doppeltem Key. </w:t>
       </w:r>
       <w:r>
         <w:rPr>
@@ -3520,8 +4360,30 @@
         <w:rPr>
           <w:lang w:val="de-DE"/>
         </w:rPr>
-        <w:t xml:space="preserve"> SQLServer: GetFertigungsteilDictionary</w:t>
-      </w:r>
+        <w:t xml:space="preserve"> </w:t>
+      </w:r>
+      <w:proofErr w:type="spellStart"/>
+      <w:r>
+        <w:rPr>
+          <w:lang w:val="de-DE"/>
+        </w:rPr>
+        <w:t>SQLServer</w:t>
+      </w:r>
+      <w:proofErr w:type="spellEnd"/>
+      <w:r>
+        <w:rPr>
+          <w:lang w:val="de-DE"/>
+        </w:rPr>
+        <w:t xml:space="preserve">: </w:t>
+      </w:r>
+      <w:proofErr w:type="spellStart"/>
+      <w:r>
+        <w:rPr>
+          <w:lang w:val="de-DE"/>
+        </w:rPr>
+        <w:t>GetFertigungsteilDictionary</w:t>
+      </w:r>
+      <w:proofErr w:type="spellEnd"/>
     </w:p>
     <w:p>
       <w:pPr>
@@ -3583,7 +4445,23 @@
           <w:bCs/>
           <w:lang w:val="de-DE"/>
         </w:rPr>
-        <w:t xml:space="preserve">Home Verzeichnis verfügt nur über ein View, was als Dashboard und Hautpseite der Anwendung dient. </w:t>
+        <w:t xml:space="preserve">Home Verzeichnis verfügt nur über ein View, was als Dashboard und </w:t>
+      </w:r>
+      <w:proofErr w:type="spellStart"/>
+      <w:r>
+        <w:rPr>
+          <w:bCs/>
+          <w:lang w:val="de-DE"/>
+        </w:rPr>
+        <w:t>Hautpseite</w:t>
+      </w:r>
+      <w:proofErr w:type="spellEnd"/>
+      <w:r>
+        <w:rPr>
+          <w:bCs/>
+          <w:lang w:val="de-DE"/>
+        </w:rPr>
+        <w:t xml:space="preserve"> der Anwendung dient. </w:t>
       </w:r>
     </w:p>
     <w:p>
@@ -3595,6 +4473,7 @@
           <w:lang w:val="de-DE"/>
         </w:rPr>
       </w:pPr>
+      <w:proofErr w:type="spellStart"/>
       <w:r>
         <w:rPr>
           <w:b/>
@@ -3613,27 +4492,92 @@
         </w:rPr>
         <w:t>x.cs</w:t>
       </w:r>
-    </w:p>
-    <w:p>
-      <w:pPr>
-        <w:rPr>
-          <w:bCs/>
-          <w:lang w:val="de-DE"/>
-        </w:rPr>
-      </w:pPr>
-      <w:r>
-        <w:rPr>
-          <w:bCs/>
-          <w:lang w:val="de-DE"/>
-        </w:rPr>
-        <w:t xml:space="preserve">Der View is in einer </w:t>
-      </w:r>
-      <w:r>
-        <w:rPr>
-          <w:bCs/>
-          <w:lang w:val="de-DE"/>
-        </w:rPr>
-        <w:t xml:space="preserve">Form von mehreren Bootstrap Boxen aufgebaut. Die Daten werden aus verschieden Datanbanken in der SQLServer Klasse ausgelesen und in Index.cs in eine Sicht lesbare Sicht bearbeitet. </w:t>
+      <w:proofErr w:type="spellEnd"/>
+    </w:p>
+    <w:p>
+      <w:pPr>
+        <w:rPr>
+          <w:bCs/>
+          <w:lang w:val="de-DE"/>
+        </w:rPr>
+      </w:pPr>
+      <w:r>
+        <w:rPr>
+          <w:bCs/>
+          <w:lang w:val="de-DE"/>
+        </w:rPr>
+        <w:t xml:space="preserve">Der View </w:t>
+      </w:r>
+      <w:proofErr w:type="spellStart"/>
+      <w:r>
+        <w:rPr>
+          <w:bCs/>
+          <w:lang w:val="de-DE"/>
+        </w:rPr>
+        <w:t>is</w:t>
+      </w:r>
+      <w:proofErr w:type="spellEnd"/>
+      <w:r>
+        <w:rPr>
+          <w:bCs/>
+          <w:lang w:val="de-DE"/>
+        </w:rPr>
+        <w:t xml:space="preserve"> in einer </w:t>
+      </w:r>
+      <w:r>
+        <w:rPr>
+          <w:bCs/>
+          <w:lang w:val="de-DE"/>
+        </w:rPr>
+        <w:t xml:space="preserve">Form von mehreren Bootstrap Boxen aufgebaut. Die Daten werden aus verschieden </w:t>
+      </w:r>
+      <w:proofErr w:type="spellStart"/>
+      <w:r>
+        <w:rPr>
+          <w:bCs/>
+          <w:lang w:val="de-DE"/>
+        </w:rPr>
+        <w:t>Datanbanken</w:t>
+      </w:r>
+      <w:proofErr w:type="spellEnd"/>
+      <w:r>
+        <w:rPr>
+          <w:bCs/>
+          <w:lang w:val="de-DE"/>
+        </w:rPr>
+        <w:t xml:space="preserve"> in der </w:t>
+      </w:r>
+      <w:proofErr w:type="spellStart"/>
+      <w:r>
+        <w:rPr>
+          <w:bCs/>
+          <w:lang w:val="de-DE"/>
+        </w:rPr>
+        <w:t>SQLServer</w:t>
+      </w:r>
+      <w:proofErr w:type="spellEnd"/>
+      <w:r>
+        <w:rPr>
+          <w:bCs/>
+          <w:lang w:val="de-DE"/>
+        </w:rPr>
+        <w:t xml:space="preserve"> Klasse ausgelesen und in </w:t>
+      </w:r>
+      <w:proofErr w:type="spellStart"/>
+      <w:r>
+        <w:rPr>
+          <w:bCs/>
+          <w:lang w:val="de-DE"/>
+        </w:rPr>
+        <w:t>Index.cs</w:t>
+      </w:r>
+      <w:proofErr w:type="spellEnd"/>
+      <w:r>
+        <w:rPr>
+          <w:bCs/>
+          <w:lang w:val="de-DE"/>
+        </w:rPr>
+        <w:t xml:space="preserve"> in eine Sicht lesbare Sicht bearbeitet. </w:t>
       </w:r>
       <w:r>
         <w:rPr>
@@ -3641,7 +4585,23 @@
           <w:lang w:val="de-DE"/>
         </w:rPr>
         <w:br/>
-        <w:t>Bei den ersten 4 farbigen Boxen werden nur Daten von ViewBag gelesen.</w:t>
+        <w:t xml:space="preserve">Bei den ersten 4 farbigen Boxen werden nur Daten von </w:t>
+      </w:r>
+      <w:proofErr w:type="spellStart"/>
+      <w:r>
+        <w:rPr>
+          <w:bCs/>
+          <w:lang w:val="de-DE"/>
+        </w:rPr>
+        <w:t>ViewBag</w:t>
+      </w:r>
+      <w:proofErr w:type="spellEnd"/>
+      <w:r>
+        <w:rPr>
+          <w:bCs/>
+          <w:lang w:val="de-DE"/>
+        </w:rPr>
+        <w:t xml:space="preserve"> gelesen.</w:t>
       </w:r>
       <w:r>
         <w:rPr>
@@ -3671,24 +4631,50 @@
           <w:bCs/>
           <w:lang w:val="de-DE"/>
         </w:rPr>
-        <w:t xml:space="preserve">Die Statistik der Stücke ist auch von ViewBag gelesen. </w:t>
-      </w:r>
-    </w:p>
-    <w:p>
-      <w:pPr>
-        <w:rPr>
-          <w:bCs/>
-          <w:iCs/>
-          <w:lang w:val="de-DE"/>
-        </w:rPr>
-      </w:pPr>
-      <w:r>
-        <w:rPr>
-          <w:bCs/>
-          <w:lang w:val="de-DE"/>
-        </w:rPr>
-        <w:t xml:space="preserve">Placeholder für Pronom – dort sollte ein </w:t>
-      </w:r>
+        <w:t xml:space="preserve">Die Statistik der Stücke ist auch von </w:t>
+      </w:r>
+      <w:proofErr w:type="spellStart"/>
+      <w:r>
+        <w:rPr>
+          <w:bCs/>
+          <w:lang w:val="de-DE"/>
+        </w:rPr>
+        <w:t>ViewBag</w:t>
+      </w:r>
+      <w:proofErr w:type="spellEnd"/>
+      <w:r>
+        <w:rPr>
+          <w:bCs/>
+          <w:lang w:val="de-DE"/>
+        </w:rPr>
+        <w:t xml:space="preserve"> gelesen. </w:t>
+      </w:r>
+    </w:p>
+    <w:p>
+      <w:pPr>
+        <w:rPr>
+          <w:bCs/>
+          <w:iCs/>
+          <w:lang w:val="de-DE"/>
+        </w:rPr>
+      </w:pPr>
+      <w:proofErr w:type="spellStart"/>
+      <w:r>
+        <w:rPr>
+          <w:bCs/>
+          <w:lang w:val="de-DE"/>
+        </w:rPr>
+        <w:t>Placeholder</w:t>
+      </w:r>
+      <w:proofErr w:type="spellEnd"/>
+      <w:r>
+        <w:rPr>
+          <w:bCs/>
+          <w:lang w:val="de-DE"/>
+        </w:rPr>
+        <w:t xml:space="preserve"> für Pronom – dort sollte ein </w:t>
+      </w:r>
+      <w:proofErr w:type="spellStart"/>
       <w:r>
         <w:rPr>
           <w:bCs/>
@@ -3697,13 +4683,32 @@
         </w:rPr>
         <w:t>iframe</w:t>
       </w:r>
-      <w:r>
-        <w:rPr>
-          <w:bCs/>
-          <w:iCs/>
-          <w:lang w:val="de-DE"/>
-        </w:rPr>
-        <w:t xml:space="preserve"> für Promon Anwendung hinzugefügt werden (falls es geht). Jetzt steht da nur die Wikipedia Seite. </w:t>
+      <w:proofErr w:type="spellEnd"/>
+      <w:r>
+        <w:rPr>
+          <w:bCs/>
+          <w:iCs/>
+          <w:lang w:val="de-DE"/>
+        </w:rPr>
+        <w:t xml:space="preserve"> für </w:t>
+      </w:r>
+      <w:proofErr w:type="spellStart"/>
+      <w:r>
+        <w:rPr>
+          <w:bCs/>
+          <w:iCs/>
+          <w:lang w:val="de-DE"/>
+        </w:rPr>
+        <w:t>Promon</w:t>
+      </w:r>
+      <w:proofErr w:type="spellEnd"/>
+      <w:r>
+        <w:rPr>
+          <w:bCs/>
+          <w:iCs/>
+          <w:lang w:val="de-DE"/>
+        </w:rPr>
+        <w:t xml:space="preserve"> Anwendung hinzugefügt werden (falls es geht). Jetzt steht da nur die Wikipedia Seite. </w:t>
       </w:r>
     </w:p>
     <w:p>
@@ -3751,6 +4756,7 @@
           <w:lang w:val="de-DE"/>
         </w:rPr>
       </w:pPr>
+      <w:proofErr w:type="spellStart"/>
       <w:r>
         <w:rPr>
           <w:b/>
@@ -3759,22 +4765,59 @@
         </w:rPr>
         <w:t>HomeController</w:t>
       </w:r>
-    </w:p>
-    <w:p>
-      <w:pPr>
-        <w:rPr>
-          <w:bCs/>
-          <w:iCs/>
-          <w:lang w:val="de-DE"/>
-        </w:rPr>
-      </w:pPr>
-      <w:r>
-        <w:rPr>
-          <w:bCs/>
-          <w:iCs/>
-          <w:lang w:val="de-DE"/>
-        </w:rPr>
-        <w:t xml:space="preserve">In HomeController werden lediglich nur die ViewBags erstellt, die von den Models hergeleitet sind. </w:t>
+      <w:proofErr w:type="spellEnd"/>
+    </w:p>
+    <w:p>
+      <w:pPr>
+        <w:rPr>
+          <w:bCs/>
+          <w:iCs/>
+          <w:lang w:val="de-DE"/>
+        </w:rPr>
+      </w:pPr>
+      <w:r>
+        <w:rPr>
+          <w:bCs/>
+          <w:iCs/>
+          <w:lang w:val="de-DE"/>
+        </w:rPr>
+        <w:t xml:space="preserve">In </w:t>
+      </w:r>
+      <w:proofErr w:type="spellStart"/>
+      <w:r>
+        <w:rPr>
+          <w:bCs/>
+          <w:iCs/>
+          <w:lang w:val="de-DE"/>
+        </w:rPr>
+        <w:t>HomeController</w:t>
+      </w:r>
+      <w:proofErr w:type="spellEnd"/>
+      <w:r>
+        <w:rPr>
+          <w:bCs/>
+          <w:iCs/>
+          <w:lang w:val="de-DE"/>
+        </w:rPr>
+        <w:t xml:space="preserve"> werden lediglich nur die </w:t>
+      </w:r>
+      <w:proofErr w:type="spellStart"/>
+      <w:r>
+        <w:rPr>
+          <w:bCs/>
+          <w:iCs/>
+          <w:lang w:val="de-DE"/>
+        </w:rPr>
+        <w:t>ViewBags</w:t>
+      </w:r>
+      <w:proofErr w:type="spellEnd"/>
+      <w:r>
+        <w:rPr>
+          <w:bCs/>
+          <w:iCs/>
+          <w:lang w:val="de-DE"/>
+        </w:rPr>
+        <w:t xml:space="preserve"> erstellt, die von den Models hergeleitet sind. </w:t>
       </w:r>
     </w:p>
     <w:p>
@@ -3843,7 +4886,25 @@
           <w:iCs/>
           <w:lang w:val="de-DE"/>
         </w:rPr>
-        <w:t>In der Modelklasse werden mithilfe des SQLServers, wie z.B. die die Anzahl der Stücke in der letzten Woche:</w:t>
+        <w:t xml:space="preserve">In der Modelklasse werden mithilfe des </w:t>
+      </w:r>
+      <w:proofErr w:type="spellStart"/>
+      <w:r>
+        <w:rPr>
+          <w:bCs/>
+          <w:iCs/>
+          <w:lang w:val="de-DE"/>
+        </w:rPr>
+        <w:t>SQLServers</w:t>
+      </w:r>
+      <w:proofErr w:type="spellEnd"/>
+      <w:r>
+        <w:rPr>
+          <w:bCs/>
+          <w:iCs/>
+          <w:lang w:val="de-DE"/>
+        </w:rPr>
+        <w:t>, wie z.B. die die Anzahl der Stücke in der letzten Woche:</w:t>
       </w:r>
     </w:p>
     <w:p>
@@ -3906,6 +4967,7 @@
         </w:rPr>
       </w:pPr>
       <w:bookmarkStart w:id="11" w:name="_Toc35949923"/>
+      <w:proofErr w:type="spellStart"/>
       <w:r>
         <w:rPr>
           <w:lang w:val="de-DE"/>
@@ -3913,6 +4975,7 @@
         <w:t>TeileInProduktionsanlage</w:t>
       </w:r>
       <w:bookmarkEnd w:id="11"/>
+      <w:proofErr w:type="spellEnd"/>
       <w:r>
         <w:rPr>
           <w:lang w:val="de-DE"/>
@@ -3932,19 +4995,56 @@
           <w:lang w:val="de-DE"/>
         </w:rPr>
       </w:pPr>
-      <w:r>
-        <w:rPr>
-          <w:lang w:val="de-DE"/>
-        </w:rPr>
-        <w:t xml:space="preserve">Tiele InProduktionssanlage ist dafür gemacht, dass nach der Auswahl einer Produktionsanlage nur die zugewiesene Teile angezeigt werden. Das verkuppelt die gleichgenannte Tabelle, die bei einem Eintrag die ID der Produktionsanlage und die ID des Fertigungsteils speichert.  </w:t>
+      <w:proofErr w:type="spellStart"/>
+      <w:r>
+        <w:rPr>
+          <w:lang w:val="de-DE"/>
+        </w:rPr>
+        <w:t>Tiele</w:t>
+      </w:r>
+      <w:proofErr w:type="spellEnd"/>
+      <w:r>
+        <w:rPr>
+          <w:lang w:val="de-DE"/>
+        </w:rPr>
+        <w:t xml:space="preserve"> </w:t>
+      </w:r>
+      <w:proofErr w:type="spellStart"/>
+      <w:r>
+        <w:rPr>
+          <w:lang w:val="de-DE"/>
+        </w:rPr>
+        <w:t>InProduktionssanlage</w:t>
+      </w:r>
+      <w:proofErr w:type="spellEnd"/>
+      <w:r>
+        <w:rPr>
+          <w:lang w:val="de-DE"/>
+        </w:rPr>
+        <w:t xml:space="preserve"> ist dafür gemacht, dass nach der Auswahl einer Produktionsanlage nur die zugewiesene Teile angezeigt werden. Das verkuppelt die gleichgenannte Tabelle, die bei einem Eintrag die ID der Produktionsanlage und die ID des Fertigungsteils speichert.  </w:t>
       </w:r>
       <w:r>
         <w:rPr>
           <w:lang w:val="de-DE"/>
         </w:rPr>
         <w:br/>
-        <w:t xml:space="preserve">Die ModelViews entsprechen der Ausgabe des SQL Befehls in </w:t>
-      </w:r>
+        <w:t xml:space="preserve">Die </w:t>
+      </w:r>
+      <w:proofErr w:type="spellStart"/>
+      <w:r>
+        <w:rPr>
+          <w:lang w:val="de-DE"/>
+        </w:rPr>
+        <w:t>ModelViews</w:t>
+      </w:r>
+      <w:proofErr w:type="spellEnd"/>
+      <w:r>
+        <w:rPr>
+          <w:lang w:val="de-DE"/>
+        </w:rPr>
+        <w:t xml:space="preserve"> entsprechen der Ausgabe des SQL Befehls in </w:t>
+      </w:r>
+      <w:proofErr w:type="spellStart"/>
       <w:r>
         <w:rPr>
           <w:i/>
@@ -3953,6 +5053,7 @@
         </w:rPr>
         <w:t>SQLServer</w:t>
       </w:r>
+      <w:proofErr w:type="spellEnd"/>
       <w:r>
         <w:rPr>
           <w:i/>
@@ -4007,6 +5108,7 @@
         </w:rPr>
         <w:t xml:space="preserve">        </w:t>
       </w:r>
+      <w:proofErr w:type="spellStart"/>
       <w:r>
         <w:rPr>
           <w:rFonts w:ascii="Consolas" w:hAnsi="Consolas" w:cs="Consolas"/>
@@ -4017,6 +5119,7 @@
         </w:rPr>
         <w:t>public</w:t>
       </w:r>
+      <w:proofErr w:type="spellEnd"/>
       <w:r>
         <w:rPr>
           <w:rFonts w:ascii="Consolas" w:hAnsi="Consolas" w:cs="Consolas"/>
@@ -4025,7 +5128,29 @@
           <w:szCs w:val="19"/>
           <w:lang w:val="de-DE"/>
         </w:rPr>
-        <w:t xml:space="preserve"> ActionResult Index()</w:t>
+        <w:t xml:space="preserve"> </w:t>
+      </w:r>
+      <w:proofErr w:type="spellStart"/>
+      <w:r>
+        <w:rPr>
+          <w:rFonts w:ascii="Consolas" w:hAnsi="Consolas" w:cs="Consolas"/>
+          <w:color w:val="000000"/>
+          <w:sz w:val="19"/>
+          <w:szCs w:val="19"/>
+          <w:lang w:val="de-DE"/>
+        </w:rPr>
+        <w:t>ActionResult</w:t>
+      </w:r>
+      <w:proofErr w:type="spellEnd"/>
+      <w:r>
+        <w:rPr>
+          <w:rFonts w:ascii="Consolas" w:hAnsi="Consolas" w:cs="Consolas"/>
+          <w:color w:val="000000"/>
+          <w:sz w:val="19"/>
+          <w:szCs w:val="19"/>
+          <w:lang w:val="de-DE"/>
+        </w:rPr>
+        <w:t xml:space="preserve"> Index()</w:t>
       </w:r>
     </w:p>
     <w:p>
@@ -4044,7 +5169,21 @@
         <w:rPr>
           <w:lang w:val="de-DE"/>
         </w:rPr>
-        <w:t xml:space="preserve">alle Einträge werde sie erstmal in SQLServer Klasse geholt und so ein den View übergeben. </w:t>
+        <w:t xml:space="preserve">alle Einträge werde sie erstmal in </w:t>
+      </w:r>
+      <w:proofErr w:type="spellStart"/>
+      <w:r>
+        <w:rPr>
+          <w:lang w:val="de-DE"/>
+        </w:rPr>
+        <w:t>SQLServer</w:t>
+      </w:r>
+      <w:proofErr w:type="spellEnd"/>
+      <w:r>
+        <w:rPr>
+          <w:lang w:val="de-DE"/>
+        </w:rPr>
+        <w:t xml:space="preserve"> Klasse geholt und so ein den View übergeben. </w:t>
       </w:r>
     </w:p>
     <w:p>
@@ -4134,7 +5273,27 @@
           <w:sz w:val="19"/>
           <w:szCs w:val="19"/>
         </w:rPr>
-        <w:t xml:space="preserve"> ActionResult Edit(</w:t>
+        <w:t xml:space="preserve"> </w:t>
+      </w:r>
+      <w:proofErr w:type="spellStart"/>
+      <w:r>
+        <w:rPr>
+          <w:rFonts w:ascii="Consolas" w:hAnsi="Consolas" w:cs="Consolas"/>
+          <w:color w:val="000000"/>
+          <w:sz w:val="19"/>
+          <w:szCs w:val="19"/>
+        </w:rPr>
+        <w:t>ActionResult</w:t>
+      </w:r>
+      <w:proofErr w:type="spellEnd"/>
+      <w:r>
+        <w:rPr>
+          <w:rFonts w:ascii="Consolas" w:hAnsi="Consolas" w:cs="Consolas"/>
+          <w:color w:val="000000"/>
+          <w:sz w:val="19"/>
+          <w:szCs w:val="19"/>
+        </w:rPr>
+        <w:t xml:space="preserve"> Edit(</w:t>
       </w:r>
       <w:r>
         <w:rPr>
@@ -4180,7 +5339,35 @@
         <w:rPr>
           <w:lang w:val="de-DE"/>
         </w:rPr>
-        <w:t>it (und Create) wird ein Extra ModelView erstellt. In SQL Server werden die Produktionsanlage und Fertigungsteil des TeileInProduktionsanlage Eintrag geholt.</w:t>
+        <w:t xml:space="preserve">it (und Create) wird ein Extra </w:t>
+      </w:r>
+      <w:proofErr w:type="spellStart"/>
+      <w:r>
+        <w:rPr>
+          <w:lang w:val="de-DE"/>
+        </w:rPr>
+        <w:t>ModelView</w:t>
+      </w:r>
+      <w:proofErr w:type="spellEnd"/>
+      <w:r>
+        <w:rPr>
+          <w:lang w:val="de-DE"/>
+        </w:rPr>
+        <w:t xml:space="preserve"> erstellt. In SQL Server werden die Produktionsanlage und Fertigungsteil des </w:t>
+      </w:r>
+      <w:proofErr w:type="spellStart"/>
+      <w:r>
+        <w:rPr>
+          <w:lang w:val="de-DE"/>
+        </w:rPr>
+        <w:t>TeileInProduktionsanlage</w:t>
+      </w:r>
+      <w:proofErr w:type="spellEnd"/>
+      <w:r>
+        <w:rPr>
+          <w:lang w:val="de-DE"/>
+        </w:rPr>
+        <w:t xml:space="preserve"> Eintrag geholt.</w:t>
       </w:r>
     </w:p>
     <w:p>
@@ -4300,6 +5487,7 @@
         </w:rPr>
       </w:pPr>
       <w:bookmarkStart w:id="12" w:name="_Toc35949924"/>
+      <w:proofErr w:type="spellStart"/>
       <w:r>
         <w:rPr>
           <w:lang w:val="de-DE"/>
@@ -4307,6 +5495,7 @@
         <w:t>MitarbeiterInSchicht</w:t>
       </w:r>
       <w:bookmarkEnd w:id="12"/>
+      <w:proofErr w:type="spellEnd"/>
       <w:r>
         <w:rPr>
           <w:lang w:val="de-DE"/>
@@ -4339,6 +5528,7 @@
           <w:lang w:val="cs-CZ"/>
         </w:rPr>
       </w:pPr>
+      <w:proofErr w:type="spellStart"/>
       <w:r>
         <w:rPr>
           <w:b/>
@@ -4349,6 +5539,7 @@
         </w:rPr>
         <w:t>Index.cs</w:t>
       </w:r>
+      <w:proofErr w:type="spellEnd"/>
       <w:r>
         <w:rPr>
           <w:b/>
@@ -4357,8 +5548,20 @@
           <w:iCs/>
           <w:lang w:val="de-DE"/>
         </w:rPr>
-        <w:t xml:space="preserve"> und IndexMEBA.cs</w:t>
-      </w:r>
+        <w:t xml:space="preserve"> und </w:t>
+      </w:r>
+      <w:proofErr w:type="spellStart"/>
+      <w:r>
+        <w:rPr>
+          <w:b/>
+          <w:bCs/>
+          <w:i/>
+          <w:iCs/>
+          <w:lang w:val="de-DE"/>
+        </w:rPr>
+        <w:t>IndexMEBA.cs</w:t>
+      </w:r>
+      <w:proofErr w:type="spellEnd"/>
     </w:p>
     <w:p>
       <w:pPr>
@@ -4410,7 +5613,35 @@
           <w:lang w:val="de-DE"/>
         </w:rPr>
         <w:lastRenderedPageBreak/>
-        <w:t>Das Datum wird am Anfang an Monat-1 gesetzt. Es werden 3 weiteren Faktoren für das Filtern der Einträge gesetzt: das Datum, die Anlage und die Schicht. Es gibt von DataTables vorgefertigte Filterfuktion, die über die 3 Faktoren erweitert wurde:</w:t>
+        <w:t xml:space="preserve">Das Datum wird am Anfang an Monat-1 gesetzt. Es werden 3 weiteren Faktoren für das Filtern der Einträge gesetzt: das Datum, die Anlage und die Schicht. Es gibt von </w:t>
+      </w:r>
+      <w:proofErr w:type="spellStart"/>
+      <w:r>
+        <w:rPr>
+          <w:lang w:val="de-DE"/>
+        </w:rPr>
+        <w:t>DataTables</w:t>
+      </w:r>
+      <w:proofErr w:type="spellEnd"/>
+      <w:r>
+        <w:rPr>
+          <w:lang w:val="de-DE"/>
+        </w:rPr>
+        <w:t xml:space="preserve"> vorgefertigte </w:t>
+      </w:r>
+      <w:proofErr w:type="spellStart"/>
+      <w:r>
+        <w:rPr>
+          <w:lang w:val="de-DE"/>
+        </w:rPr>
+        <w:t>Filterfuktion</w:t>
+      </w:r>
+      <w:proofErr w:type="spellEnd"/>
+      <w:r>
+        <w:rPr>
+          <w:lang w:val="de-DE"/>
+        </w:rPr>
+        <w:t>, die über die 3 Faktoren erweitert wurde:</w:t>
       </w:r>
       <w:r>
         <w:rPr>
@@ -4464,7 +5695,49 @@
           <w:lang w:val="de-DE"/>
         </w:rPr>
         <w:br/>
-        <w:t>Die Liste der Anlagen wird von SQLServer geholt. Dies wird etwas ungeschickt als Html code generiert und über ViewBag vom Controller übergeben – da sollte man sich künftig eine bessere Lösung überlegen.</w:t>
+        <w:t xml:space="preserve">Die Liste der Anlagen wird von </w:t>
+      </w:r>
+      <w:proofErr w:type="spellStart"/>
+      <w:r>
+        <w:rPr>
+          <w:lang w:val="de-DE"/>
+        </w:rPr>
+        <w:t>SQLServer</w:t>
+      </w:r>
+      <w:proofErr w:type="spellEnd"/>
+      <w:r>
+        <w:rPr>
+          <w:lang w:val="de-DE"/>
+        </w:rPr>
+        <w:t xml:space="preserve"> geholt. Dies wird etwas ungeschickt als </w:t>
+      </w:r>
+      <w:proofErr w:type="spellStart"/>
+      <w:r>
+        <w:rPr>
+          <w:lang w:val="de-DE"/>
+        </w:rPr>
+        <w:t>Html</w:t>
+      </w:r>
+      <w:proofErr w:type="spellEnd"/>
+      <w:r>
+        <w:rPr>
+          <w:lang w:val="de-DE"/>
+        </w:rPr>
+        <w:t xml:space="preserve"> code generiert und über </w:t>
+      </w:r>
+      <w:proofErr w:type="spellStart"/>
+      <w:r>
+        <w:rPr>
+          <w:lang w:val="de-DE"/>
+        </w:rPr>
+        <w:t>ViewBag</w:t>
+      </w:r>
+      <w:proofErr w:type="spellEnd"/>
+      <w:r>
+        <w:rPr>
+          <w:lang w:val="de-DE"/>
+        </w:rPr>
+        <w:t xml:space="preserve"> vom Controller übergeben – da sollte man sich künftig eine bessere Lösung überlegen.</w:t>
       </w:r>
     </w:p>
     <w:p>
@@ -4525,7 +5798,35 @@
         <w:rPr>
           <w:lang w:val="de-DE"/>
         </w:rPr>
-        <w:t>Es wird durch die gesamte Tabelle iteriert und abhängig von dem Bool Wert von IstEingetragen wird die Farbe der Zeile rot/grün.</w:t>
+        <w:t xml:space="preserve">Es wird durch die gesamte Tabelle iteriert und abhängig von dem </w:t>
+      </w:r>
+      <w:proofErr w:type="spellStart"/>
+      <w:r>
+        <w:rPr>
+          <w:lang w:val="de-DE"/>
+        </w:rPr>
+        <w:t>Bool</w:t>
+      </w:r>
+      <w:proofErr w:type="spellEnd"/>
+      <w:r>
+        <w:rPr>
+          <w:lang w:val="de-DE"/>
+        </w:rPr>
+        <w:t xml:space="preserve"> Wert von </w:t>
+      </w:r>
+      <w:proofErr w:type="spellStart"/>
+      <w:r>
+        <w:rPr>
+          <w:lang w:val="de-DE"/>
+        </w:rPr>
+        <w:t>IstEingetragen</w:t>
+      </w:r>
+      <w:proofErr w:type="spellEnd"/>
+      <w:r>
+        <w:rPr>
+          <w:lang w:val="de-DE"/>
+        </w:rPr>
+        <w:t xml:space="preserve"> wird die Farbe der Zeile rot/grün.</w:t>
       </w:r>
       <w:r>
         <w:rPr>
@@ -4561,7 +5862,21 @@
         <w:rPr>
           <w:lang w:val="de-DE"/>
         </w:rPr>
-        <w:t xml:space="preserve">Es war gewollt, dass man keine Windows Authentifizierung benutzen sollte (?), deswegen ist in der Anwendung noch eine primitive Sicherheitsschichte mit Benutzernamen und Passwort implementiert. Die Passwörter sind nicht gehashed und werden in Klartext in der Datenbank gespeichert. </w:t>
+        <w:t xml:space="preserve">Es war gewollt, dass man keine Windows Authentifizierung benutzen sollte (?), deswegen ist in der Anwendung noch eine primitive Sicherheitsschichte mit Benutzernamen und Passwort implementiert. Die Passwörter sind nicht </w:t>
+      </w:r>
+      <w:proofErr w:type="spellStart"/>
+      <w:r>
+        <w:rPr>
+          <w:lang w:val="de-DE"/>
+        </w:rPr>
+        <w:t>gehashed</w:t>
+      </w:r>
+      <w:proofErr w:type="spellEnd"/>
+      <w:r>
+        <w:rPr>
+          <w:lang w:val="de-DE"/>
+        </w:rPr>
+        <w:t xml:space="preserve"> und werden in Klartext in der Datenbank gespeichert. </w:t>
       </w:r>
     </w:p>
     <w:p>
@@ -4642,7 +5957,21 @@
           <w:lang w:val="de-DE"/>
         </w:rPr>
         <w:br/>
-        <w:t xml:space="preserve">Der uneingeloggte Benutzer hat nur Zugriff auf „Neue Zeiterfassung“. Der Verwalter auf alles andere außer Zugriffsrechte. Der Admin darf auch Zugriffsrechte vergeben. </w:t>
+        <w:t xml:space="preserve">Der </w:t>
+      </w:r>
+      <w:proofErr w:type="spellStart"/>
+      <w:r>
+        <w:rPr>
+          <w:lang w:val="de-DE"/>
+        </w:rPr>
+        <w:t>uneingeloggte</w:t>
+      </w:r>
+      <w:proofErr w:type="spellEnd"/>
+      <w:r>
+        <w:rPr>
+          <w:lang w:val="de-DE"/>
+        </w:rPr>
+        <w:t xml:space="preserve"> Benutzer hat nur Zugriff auf „Neue Zeiterfassung“. Der Verwalter auf alles andere außer Zugriffsrechte. Der Admin darf auch Zugriffsrechte vergeben. </w:t>
       </w:r>
       <w:r>
         <w:rPr>
@@ -4657,7 +5986,25 @@
           <w:iCs/>
           <w:lang w:val="de-DE"/>
         </w:rPr>
-        <w:t xml:space="preserve">_LayoutPublic </w:t>
+        <w:t>_</w:t>
+      </w:r>
+      <w:proofErr w:type="spellStart"/>
+      <w:r>
+        <w:rPr>
+          <w:i/>
+          <w:iCs/>
+          <w:lang w:val="de-DE"/>
+        </w:rPr>
+        <w:t>LayoutPublic</w:t>
+      </w:r>
+      <w:proofErr w:type="spellEnd"/>
+      <w:r>
+        <w:rPr>
+          <w:i/>
+          <w:iCs/>
+          <w:lang w:val="de-DE"/>
+        </w:rPr>
+        <w:t xml:space="preserve"> </w:t>
       </w:r>
       <w:r>
         <w:rPr>
@@ -4691,7 +6038,21 @@
         <w:rPr>
           <w:lang w:val="de-DE"/>
         </w:rPr>
-        <w:t xml:space="preserve"> wird der AccessLayer befragt:</w:t>
+        <w:t xml:space="preserve"> wird der </w:t>
+      </w:r>
+      <w:proofErr w:type="spellStart"/>
+      <w:r>
+        <w:rPr>
+          <w:lang w:val="de-DE"/>
+        </w:rPr>
+        <w:t>AccessLayer</w:t>
+      </w:r>
+      <w:proofErr w:type="spellEnd"/>
+      <w:r>
+        <w:rPr>
+          <w:lang w:val="de-DE"/>
+        </w:rPr>
+        <w:t xml:space="preserve"> befragt:</w:t>
       </w:r>
     </w:p>
     <w:p>
@@ -4752,7 +6113,35 @@
         <w:rPr>
           <w:lang w:val="de-DE"/>
         </w:rPr>
-        <w:t xml:space="preserve">Je nach dem AccessLayer wird unterschiedlicher Inhalt geladen. Soweit ist der Unterschied nur das Menuitem </w:t>
+        <w:t xml:space="preserve">Je nach dem </w:t>
+      </w:r>
+      <w:proofErr w:type="spellStart"/>
+      <w:r>
+        <w:rPr>
+          <w:lang w:val="de-DE"/>
+        </w:rPr>
+        <w:t>AccessLayer</w:t>
+      </w:r>
+      <w:proofErr w:type="spellEnd"/>
+      <w:r>
+        <w:rPr>
+          <w:lang w:val="de-DE"/>
+        </w:rPr>
+        <w:t xml:space="preserve"> wird unterschiedlicher Inhalt geladen. Soweit ist der Unterschied nur das </w:t>
+      </w:r>
+      <w:proofErr w:type="spellStart"/>
+      <w:r>
+        <w:rPr>
+          <w:lang w:val="de-DE"/>
+        </w:rPr>
+        <w:t>Menuitem</w:t>
+      </w:r>
+      <w:proofErr w:type="spellEnd"/>
+      <w:r>
+        <w:rPr>
+          <w:lang w:val="de-DE"/>
+        </w:rPr>
+        <w:t xml:space="preserve"> </w:t>
       </w:r>
       <w:r>
         <w:rPr>
@@ -4796,7 +6185,49 @@
         <w:rPr>
           <w:lang w:val="de-DE"/>
         </w:rPr>
-        <w:t xml:space="preserve"> gehören, wird der AccesLayer von SessionInfo nochmal gefragt und wenn der Benutzer kein Admin ist, wird es oder sie auf AccessDenied Seite umgeleitet.</w:t>
+        <w:t xml:space="preserve"> gehören, wird der </w:t>
+      </w:r>
+      <w:proofErr w:type="spellStart"/>
+      <w:r>
+        <w:rPr>
+          <w:lang w:val="de-DE"/>
+        </w:rPr>
+        <w:t>AccesLayer</w:t>
+      </w:r>
+      <w:proofErr w:type="spellEnd"/>
+      <w:r>
+        <w:rPr>
+          <w:lang w:val="de-DE"/>
+        </w:rPr>
+        <w:t xml:space="preserve"> von </w:t>
+      </w:r>
+      <w:proofErr w:type="spellStart"/>
+      <w:r>
+        <w:rPr>
+          <w:lang w:val="de-DE"/>
+        </w:rPr>
+        <w:t>SessionInfo</w:t>
+      </w:r>
+      <w:proofErr w:type="spellEnd"/>
+      <w:r>
+        <w:rPr>
+          <w:lang w:val="de-DE"/>
+        </w:rPr>
+        <w:t xml:space="preserve"> nochmal gefragt und wenn der Benutzer kein Admin ist, wird es oder sie auf </w:t>
+      </w:r>
+      <w:proofErr w:type="spellStart"/>
+      <w:r>
+        <w:rPr>
+          <w:lang w:val="de-DE"/>
+        </w:rPr>
+        <w:t>AccessDenied</w:t>
+      </w:r>
+      <w:proofErr w:type="spellEnd"/>
+      <w:r>
+        <w:rPr>
+          <w:lang w:val="de-DE"/>
+        </w:rPr>
+        <w:t xml:space="preserve"> Seite umgeleitet.</w:t>
       </w:r>
       <w:r>
         <w:rPr>
@@ -4819,6 +6250,7 @@
         </w:rPr>
         <w:t xml:space="preserve"> Methoden nur über dir URL erfolgen, wird in jeweiligen Controllers auch nach der Zugriffsschichte gefragt, wie am Beispiel von </w:t>
       </w:r>
+      <w:proofErr w:type="spellStart"/>
       <w:r>
         <w:rPr>
           <w:i/>
@@ -4827,6 +6259,7 @@
         </w:rPr>
         <w:t>MitarbeiterInSchichtController</w:t>
       </w:r>
+      <w:proofErr w:type="spellEnd"/>
       <w:r>
         <w:rPr>
           <w:lang w:val="de-DE"/>
@@ -4971,21 +6404,7 @@
             <w:rStyle w:val="Hyperlink"/>
             <w:lang w:val="de-DE"/>
           </w:rPr>
-          <w:t>https://www.</w:t>
-        </w:r>
-        <w:r>
-          <w:rPr>
-            <w:rStyle w:val="Hyperlink"/>
-            <w:lang w:val="de-DE"/>
-          </w:rPr>
-          <w:t>w</w:t>
-        </w:r>
-        <w:r>
-          <w:rPr>
-            <w:rStyle w:val="Hyperlink"/>
-            <w:lang w:val="de-DE"/>
-          </w:rPr>
-          <w:t>indowspro.de/wolfgang-sommergut/web-server-iis-windows-10-installieren-konfigurieren</w:t>
+          <w:t>https://www.windowspro.de/wolfgang-sommergut/web-server-iis-windows-10-installieren-konfigurieren</w:t>
         </w:r>
       </w:hyperlink>
     </w:p>
@@ -5040,7 +6459,21 @@
         <w:rPr>
           <w:lang w:val="de-DE"/>
         </w:rPr>
-        <w:t>Die Datenbank mithilfe von SQLScripts.sql Datei aus dem Publish Verzeichnis herstellen. (den Skript einmal ausführen lassen)</w:t>
+        <w:t xml:space="preserve">Die Datenbank mithilfe von </w:t>
+      </w:r>
+      <w:proofErr w:type="spellStart"/>
+      <w:r>
+        <w:rPr>
+          <w:lang w:val="de-DE"/>
+        </w:rPr>
+        <w:t>SQLScripts.sql</w:t>
+      </w:r>
+      <w:proofErr w:type="spellEnd"/>
+      <w:r>
+        <w:rPr>
+          <w:lang w:val="de-DE"/>
+        </w:rPr>
+        <w:t xml:space="preserve"> Datei aus dem Publish Verzeichnis herstellen. (den Skript einmal ausführen lassen)</w:t>
       </w:r>
     </w:p>
     <w:p>
@@ -5066,6 +6499,7 @@
       </w:pPr>
       <w:r>
         <w:rPr>
+          <w:noProof/>
           <w:lang w:val="de-DE"/>
         </w:rPr>
         <w:drawing>
@@ -5149,7 +6583,79 @@
           <w:shd w:val="clear" w:color="auto" w:fill="FFFFFF"/>
           <w:lang w:val="de-DE"/>
         </w:rPr>
-        <w:t xml:space="preserve">%SystemDrive%\inetpub\wwwroot </w:t>
+        <w:t>%</w:t>
+      </w:r>
+      <w:proofErr w:type="spellStart"/>
+      <w:r>
+        <w:rPr>
+          <w:rStyle w:val="Emphasis"/>
+          <w:rFonts w:ascii="Verdana" w:hAnsi="Verdana"/>
+          <w:color w:val="000000"/>
+          <w:bdr w:val="none" w:sz="0" w:space="0" w:color="auto" w:frame="1"/>
+          <w:shd w:val="clear" w:color="auto" w:fill="FFFFFF"/>
+          <w:lang w:val="de-DE"/>
+        </w:rPr>
+        <w:t>SystemDrive</w:t>
+      </w:r>
+      <w:proofErr w:type="spellEnd"/>
+      <w:r>
+        <w:rPr>
+          <w:rStyle w:val="Emphasis"/>
+          <w:rFonts w:ascii="Verdana" w:hAnsi="Verdana"/>
+          <w:color w:val="000000"/>
+          <w:bdr w:val="none" w:sz="0" w:space="0" w:color="auto" w:frame="1"/>
+          <w:shd w:val="clear" w:color="auto" w:fill="FFFFFF"/>
+          <w:lang w:val="de-DE"/>
+        </w:rPr>
+        <w:t>%\</w:t>
+      </w:r>
+      <w:proofErr w:type="spellStart"/>
+      <w:r>
+        <w:rPr>
+          <w:rStyle w:val="Emphasis"/>
+          <w:rFonts w:ascii="Verdana" w:hAnsi="Verdana"/>
+          <w:color w:val="000000"/>
+          <w:bdr w:val="none" w:sz="0" w:space="0" w:color="auto" w:frame="1"/>
+          <w:shd w:val="clear" w:color="auto" w:fill="FFFFFF"/>
+          <w:lang w:val="de-DE"/>
+        </w:rPr>
+        <w:t>inetpub</w:t>
+      </w:r>
+      <w:proofErr w:type="spellEnd"/>
+      <w:r>
+        <w:rPr>
+          <w:rStyle w:val="Emphasis"/>
+          <w:rFonts w:ascii="Verdana" w:hAnsi="Verdana"/>
+          <w:color w:val="000000"/>
+          <w:bdr w:val="none" w:sz="0" w:space="0" w:color="auto" w:frame="1"/>
+          <w:shd w:val="clear" w:color="auto" w:fill="FFFFFF"/>
+          <w:lang w:val="de-DE"/>
+        </w:rPr>
+        <w:t>\</w:t>
+      </w:r>
+      <w:proofErr w:type="spellStart"/>
+      <w:r>
+        <w:rPr>
+          <w:rStyle w:val="Emphasis"/>
+          <w:rFonts w:ascii="Verdana" w:hAnsi="Verdana"/>
+          <w:color w:val="000000"/>
+          <w:bdr w:val="none" w:sz="0" w:space="0" w:color="auto" w:frame="1"/>
+          <w:shd w:val="clear" w:color="auto" w:fill="FFFFFF"/>
+          <w:lang w:val="de-DE"/>
+        </w:rPr>
+        <w:t>wwwroot</w:t>
+      </w:r>
+      <w:proofErr w:type="spellEnd"/>
+      <w:r>
+        <w:rPr>
+          <w:rStyle w:val="Emphasis"/>
+          <w:rFonts w:ascii="Verdana" w:hAnsi="Verdana"/>
+          <w:color w:val="000000"/>
+          <w:bdr w:val="none" w:sz="0" w:space="0" w:color="auto" w:frame="1"/>
+          <w:shd w:val="clear" w:color="auto" w:fill="FFFFFF"/>
+          <w:lang w:val="de-DE"/>
+        </w:rPr>
+        <w:t xml:space="preserve"> </w:t>
       </w:r>
       <w:r>
         <w:rPr>
@@ -5214,6 +6720,7 @@
       </w:r>
       <w:r>
         <w:rPr>
+          <w:noProof/>
           <w:lang w:val="de-DE"/>
         </w:rPr>
         <w:drawing>
@@ -5264,11 +6771,19 @@
           <w:lang w:val="de-DE"/>
         </w:rPr>
       </w:pPr>
-      <w:r>
-        <w:rPr>
-          <w:lang w:val="de-DE"/>
-        </w:rPr>
-        <w:t>ConnectionString auf die lokale Datenbank anpassen:</w:t>
+      <w:proofErr w:type="spellStart"/>
+      <w:r>
+        <w:rPr>
+          <w:lang w:val="de-DE"/>
+        </w:rPr>
+        <w:t>ConnectionString</w:t>
+      </w:r>
+      <w:proofErr w:type="spellEnd"/>
+      <w:r>
+        <w:rPr>
+          <w:lang w:val="de-DE"/>
+        </w:rPr>
+        <w:t xml:space="preserve"> auf die lokale Datenbank anpassen:</w:t>
       </w:r>
     </w:p>
     <w:p>
@@ -5281,6 +6796,7 @@
       </w:pPr>
       <w:r>
         <w:rPr>
+          <w:noProof/>
           <w:lang w:val="de-DE"/>
         </w:rPr>
         <w:drawing>
@@ -5323,6 +6839,71 @@
     <w:p>
       <w:pPr>
         <w:pStyle w:val="ListParagraph"/>
+        <w:numPr>
+          <w:ilvl w:val="0"/>
+          <w:numId w:val="4"/>
+        </w:numPr>
+        <w:rPr>
+          <w:lang w:val="de-DE"/>
+        </w:rPr>
+      </w:pPr>
+      <w:r>
+        <w:rPr>
+          <w:lang w:val="de-DE"/>
+        </w:rPr>
+        <w:t xml:space="preserve">Backups in SSMS </w:t>
+      </w:r>
+      <w:r>
+        <w:rPr>
+          <w:lang w:val="de-DE"/>
+        </w:rPr>
+        <w:t xml:space="preserve">mit SQL Server Agent </w:t>
+      </w:r>
+      <w:bookmarkStart w:id="15" w:name="_GoBack"/>
+      <w:bookmarkEnd w:id="15"/>
+      <w:r>
+        <w:rPr>
+          <w:lang w:val="de-DE"/>
+        </w:rPr>
+        <w:t>einstellen.</w:t>
+      </w:r>
+    </w:p>
+    <w:p>
+      <w:pPr>
+        <w:pStyle w:val="ListParagraph"/>
+        <w:numPr>
+          <w:ilvl w:val="0"/>
+          <w:numId w:val="4"/>
+        </w:numPr>
+        <w:rPr>
+          <w:lang w:val="de-DE"/>
+        </w:rPr>
+      </w:pPr>
+      <w:r>
+        <w:rPr>
+          <w:lang w:val="de-DE"/>
+        </w:rPr>
+        <w:lastRenderedPageBreak/>
+        <w:t xml:space="preserve">Die Logindaten für die erste Anmeldung sind: </w:t>
+      </w:r>
+      <w:r>
+        <w:rPr>
+          <w:lang w:val="de-DE"/>
+        </w:rPr>
+        <w:br/>
+        <w:t>Benutzername: a</w:t>
+      </w:r>
+      <w:r>
+        <w:rPr>
+          <w:lang w:val="de-DE"/>
+        </w:rPr>
+        <w:br/>
+        <w:t>Password: a</w:t>
+      </w:r>
+    </w:p>
+    <w:p>
+      <w:pPr>
+        <w:pStyle w:val="ListParagraph"/>
         <w:ind w:left="1440"/>
         <w:rPr>
           <w:lang w:val="de-DE"/>
@@ -5367,14 +6948,22 @@
           <w:lang w:val="de-DE"/>
         </w:rPr>
       </w:pPr>
-      <w:bookmarkStart w:id="15" w:name="_Toc35949927"/>
-      <w:r>
-        <w:rPr>
-          <w:lang w:val="de-DE"/>
-        </w:rPr>
-        <w:t>Probleme und Verbesserungvorschläge</w:t>
-      </w:r>
-      <w:bookmarkEnd w:id="15"/>
+      <w:bookmarkStart w:id="16" w:name="_Toc35949927"/>
+      <w:r>
+        <w:rPr>
+          <w:lang w:val="de-DE"/>
+        </w:rPr>
+        <w:t xml:space="preserve">Probleme und </w:t>
+      </w:r>
+      <w:proofErr w:type="spellStart"/>
+      <w:r>
+        <w:rPr>
+          <w:lang w:val="de-DE"/>
+        </w:rPr>
+        <w:t>Verbesserungvorschläge</w:t>
+      </w:r>
+      <w:bookmarkEnd w:id="16"/>
+      <w:proofErr w:type="spellEnd"/>
     </w:p>
     <w:p>
       <w:pPr>
@@ -5398,7 +6987,21 @@
         <w:rPr>
           <w:lang w:val="de-DE"/>
         </w:rPr>
-        <w:t xml:space="preserve">Bei großen Datenmengen kann es passieren, dass das Laden der Daten lange dauert. Nach dem Testen ist rausgefunden, dass es hauptsächlich durch Datatables verursacht. Es kann also sein, dass man die Erweiterung rausnehmen muss, um den Prozess zu beschleunigen. </w:t>
+        <w:t xml:space="preserve">Bei großen Datenmengen kann es passieren, dass das Laden der Daten lange dauert. Nach dem Testen ist rausgefunden, dass es hauptsächlich durch </w:t>
+      </w:r>
+      <w:proofErr w:type="spellStart"/>
+      <w:r>
+        <w:rPr>
+          <w:lang w:val="de-DE"/>
+        </w:rPr>
+        <w:t>Datatables</w:t>
+      </w:r>
+      <w:proofErr w:type="spellEnd"/>
+      <w:r>
+        <w:rPr>
+          <w:lang w:val="de-DE"/>
+        </w:rPr>
+        <w:t xml:space="preserve"> verursacht. Es kann also sein, dass man die Erweiterung rausnehmen muss, um den Prozess zu beschleunigen. </w:t>
       </w:r>
     </w:p>
     <w:p>
@@ -5416,7 +7019,21 @@
         <w:rPr>
           <w:lang w:val="de-DE"/>
         </w:rPr>
-        <w:t>Man kann Javascript Code bei den Tabellen vereinfachen, um weniger in DOM durchqueren zu müssen, denn die Tabelle brauchen relativ lange zum Laden.</w:t>
+        <w:t xml:space="preserve">Man kann </w:t>
+      </w:r>
+      <w:proofErr w:type="spellStart"/>
+      <w:r>
+        <w:rPr>
+          <w:lang w:val="de-DE"/>
+        </w:rPr>
+        <w:t>Javascript</w:t>
+      </w:r>
+      <w:proofErr w:type="spellEnd"/>
+      <w:r>
+        <w:rPr>
+          <w:lang w:val="de-DE"/>
+        </w:rPr>
+        <w:t xml:space="preserve"> Code bei den Tabellen vereinfachen, um weniger in DOM durchqueren zu müssen, denn die Tabelle brauchen relativ lange zum Laden.</w:t>
       </w:r>
     </w:p>
     <w:p>
@@ -5434,7 +7051,21 @@
         <w:rPr>
           <w:lang w:val="de-DE"/>
         </w:rPr>
-        <w:t xml:space="preserve">Einige Links und URLs sind hardgecoded. </w:t>
+        <w:t xml:space="preserve">Einige Links und URLs sind </w:t>
+      </w:r>
+      <w:proofErr w:type="spellStart"/>
+      <w:r>
+        <w:rPr>
+          <w:lang w:val="de-DE"/>
+        </w:rPr>
+        <w:t>hardgecoded</w:t>
+      </w:r>
+      <w:proofErr w:type="spellEnd"/>
+      <w:r>
+        <w:rPr>
+          <w:lang w:val="de-DE"/>
+        </w:rPr>
+        <w:t xml:space="preserve">. </w:t>
       </w:r>
     </w:p>
     <w:p>
@@ -5448,21 +7079,27 @@
           <w:lang w:val="de-DE"/>
         </w:rPr>
       </w:pPr>
-      <w:r>
-        <w:rPr>
-          <w:lang w:val="de-DE"/>
-        </w:rPr>
-        <w:t xml:space="preserve">SQLServer Funktionen kann man zusammenfassen und parametrisieren, um die bestehende Redundanz zu vermeiden.  </w:t>
-      </w:r>
-    </w:p>
-    <w:p>
-      <w:pPr>
-        <w:rPr>
-          <w:lang w:val="de-DE"/>
-        </w:rPr>
-      </w:pPr>
-      <w:bookmarkStart w:id="16" w:name="_GoBack"/>
-      <w:bookmarkEnd w:id="16"/>
+      <w:proofErr w:type="spellStart"/>
+      <w:r>
+        <w:rPr>
+          <w:lang w:val="de-DE"/>
+        </w:rPr>
+        <w:t>SQLServer</w:t>
+      </w:r>
+      <w:proofErr w:type="spellEnd"/>
+      <w:r>
+        <w:rPr>
+          <w:lang w:val="de-DE"/>
+        </w:rPr>
+        <w:t xml:space="preserve"> Funktionen kann man zusammenfassen und parametrisieren, um die bestehende Redundanz zu vermeiden.  </w:t>
+      </w:r>
+    </w:p>
+    <w:p>
+      <w:pPr>
+        <w:rPr>
+          <w:lang w:val="de-DE"/>
+        </w:rPr>
+      </w:pPr>
     </w:p>
     <w:sectPr>
       <w:pgSz w:w="11906" w:h="16838"/>
@@ -6953,7 +8590,7 @@
 </file>
 
 <file path=customXml/itemProps1.xml><?xml version="1.0" encoding="utf-8"?>
-<ds:datastoreItem xmlns:ds="http://schemas.openxmlformats.org/officeDocument/2006/customXml" ds:itemID="{F697E822-8957-442A-8496-A851CEC7670C}">
+<ds:datastoreItem xmlns:ds="http://schemas.openxmlformats.org/officeDocument/2006/customXml" ds:itemID="{CAD906FE-1A31-4043-B1E5-3662A5AA1F97}">
   <ds:schemaRefs>
     <ds:schemaRef ds:uri="http://schemas.openxmlformats.org/officeDocument/2006/bibliography"/>
   </ds:schemaRefs>

</xml_diff>

<commit_message>
add SQL scripts file
</commit_message>
<xml_diff>
--- a/ZeiterfassungPierburg/Pieburg_Dokumentation.docx
+++ b/ZeiterfassungPierburg/Pieburg_Dokumentation.docx
@@ -6876,8 +6876,6 @@
           <w:t>https://www.sqlshack.com/multiple-methods-for-scheduling-a-sql-server-backup-automatically/</w:t>
         </w:r>
       </w:hyperlink>
-      <w:bookmarkStart w:id="15" w:name="_GoBack"/>
-      <w:bookmarkEnd w:id="15"/>
     </w:p>
     <w:p>
       <w:pPr>
@@ -6895,7 +6893,25 @@
           <w:lang w:val="de-DE"/>
         </w:rPr>
         <w:lastRenderedPageBreak/>
-        <w:t xml:space="preserve">Die Logindaten für die erste Anmeldung sind: </w:t>
+        <w:t xml:space="preserve">Einloggen mit den </w:t>
+      </w:r>
+      <w:r>
+        <w:rPr>
+          <w:lang w:val="de-DE"/>
+        </w:rPr>
+        <w:t>Logindaten für die erste Anmeldung</w:t>
+      </w:r>
+      <w:r>
+        <w:rPr>
+          <w:lang w:val="de-DE"/>
+        </w:rPr>
+        <w:t>:</w:t>
+      </w:r>
+      <w:r>
+        <w:rPr>
+          <w:lang w:val="de-DE"/>
+        </w:rPr>
+        <w:t xml:space="preserve"> </w:t>
       </w:r>
       <w:r>
         <w:rPr>
@@ -6914,43 +6930,12 @@
     </w:p>
     <w:p>
       <w:pPr>
-        <w:pStyle w:val="ListParagraph"/>
-        <w:ind w:left="1440"/>
-        <w:rPr>
-          <w:lang w:val="de-DE"/>
-        </w:rPr>
-      </w:pPr>
-    </w:p>
-    <w:p>
-      <w:pPr>
-        <w:ind w:left="360"/>
-        <w:rPr>
-          <w:lang w:val="de-DE"/>
-        </w:rPr>
-      </w:pPr>
-    </w:p>
-    <w:p>
-      <w:pPr>
-        <w:pStyle w:val="ListParagraph"/>
-        <w:rPr>
-          <w:lang w:val="de-DE"/>
-        </w:rPr>
-      </w:pPr>
-    </w:p>
-    <w:p>
-      <w:pPr>
-        <w:ind w:left="720"/>
-        <w:rPr>
-          <w:lang w:val="de-DE"/>
-        </w:rPr>
-      </w:pPr>
-    </w:p>
-    <w:p>
-      <w:pPr>
-        <w:rPr>
-          <w:lang w:val="de-DE"/>
-        </w:rPr>
-      </w:pPr>
+        <w:rPr>
+          <w:lang w:val="de-DE"/>
+        </w:rPr>
+      </w:pPr>
+      <w:bookmarkStart w:id="15" w:name="_GoBack"/>
+      <w:bookmarkEnd w:id="15"/>
     </w:p>
     <w:p>
       <w:pPr>
@@ -8601,7 +8586,7 @@
 </file>
 
 <file path=customXml/itemProps1.xml><?xml version="1.0" encoding="utf-8"?>
-<ds:datastoreItem xmlns:ds="http://schemas.openxmlformats.org/officeDocument/2006/customXml" ds:itemID="{87B37948-1EC5-44E6-AB19-DB1F04540818}">
+<ds:datastoreItem xmlns:ds="http://schemas.openxmlformats.org/officeDocument/2006/customXml" ds:itemID="{8BADB765-F334-4921-94F0-1F7F8262A808}">
   <ds:schemaRefs>
     <ds:schemaRef ds:uri="http://schemas.openxmlformats.org/officeDocument/2006/bibliography"/>
   </ds:schemaRefs>

</xml_diff>